<commit_message>
More work on the CS256 exam study guide.
</commit_message>
<xml_diff>
--- a/Exam Study Guide/Midterm/CS256 - Midterm Study Guide.docx
+++ b/Exam Study Guide/Midterm/CS256 - Midterm Study Guide.docx
@@ -252,7 +252,14 @@
                 <w:b/>
                 <w:color w:val="0000FF"/>
               </w:rPr>
-              <w:t>Example Classification Techniques:</w:t>
+              <w:t>Ex</w:t>
+            </w:r>
+            <w:r>
+              <w:rPr>
+                <w:b/>
+                <w:color w:val="0000FF"/>
+              </w:rPr>
+              <w:t>ample Classification Techniques</w:t>
             </w:r>
           </w:p>
           <w:p>
@@ -392,9 +399,19 @@
         </w:rPr>
       </w:pPr>
     </w:p>
+    <w:p>
+      <w:pPr>
+        <w:rPr>
+          <w:sz w:val="6"/>
+          <w:szCs w:val="6"/>
+        </w:rPr>
+      </w:pPr>
+    </w:p>
     <w:tbl>
       <w:tblPr>
         <w:tblW w:w="0" w:type="auto"/>
+        <w:jc w:val="center"/>
+        <w:tblInd w:w="-252" w:type="dxa"/>
         <w:tblBorders>
           <w:top w:val="single" w:sz="4" w:space="0" w:color="auto"/>
           <w:left w:val="single" w:sz="4" w:space="0" w:color="auto"/>
@@ -406,17 +423,18 @@
         <w:tblLook w:val="00A0" w:firstRow="1" w:lastRow="0" w:firstColumn="1" w:lastColumn="0" w:noHBand="0" w:noVBand="0"/>
       </w:tblPr>
       <w:tblGrid>
-        <w:gridCol w:w="2268"/>
-        <w:gridCol w:w="4590"/>
-        <w:gridCol w:w="4158"/>
+        <w:gridCol w:w="3294"/>
+        <w:gridCol w:w="4500"/>
+        <w:gridCol w:w="3474"/>
       </w:tblGrid>
       <w:tr>
         <w:trPr>
           <w:trHeight w:val="926"/>
+          <w:jc w:val="center"/>
         </w:trPr>
         <w:tc>
           <w:tcPr>
-            <w:tcW w:w="2268" w:type="dxa"/>
+            <w:tcW w:w="3294" w:type="dxa"/>
             <w:tcBorders>
               <w:right w:val="single" w:sz="18" w:space="0" w:color="auto"/>
             </w:tcBorders>
@@ -465,10 +483,104 @@
               <w:t>Process of applying a model to a training set.</w:t>
             </w:r>
           </w:p>
+          <w:p/>
+          <w:p>
+            <w:pPr>
+              <w:jc w:val="center"/>
+              <w:rPr>
+                <w:b/>
+                <w:color w:val="0000FF"/>
+              </w:rPr>
+            </w:pPr>
+            <w:r>
+              <w:rPr>
+                <w:b/>
+                <w:color w:val="0000FF"/>
+              </w:rPr>
+              <w:t>Decision Tree Induction</w:t>
+            </w:r>
+          </w:p>
+          <w:p>
+            <w:pPr>
+              <w:pStyle w:val="ListParagraph"/>
+              <w:numPr>
+                <w:ilvl w:val="0"/>
+                <w:numId w:val="33"/>
+              </w:numPr>
+            </w:pPr>
+            <w:r>
+              <w:rPr>
+                <w:b/>
+                <w:color w:val="00B050"/>
+              </w:rPr>
+              <w:t>Greedy Strategy</w:t>
+            </w:r>
+          </w:p>
+          <w:p>
+            <w:pPr>
+              <w:pStyle w:val="ListParagraph"/>
+              <w:numPr>
+                <w:ilvl w:val="0"/>
+                <w:numId w:val="33"/>
+              </w:numPr>
+              <w:rPr>
+                <w:b/>
+              </w:rPr>
+            </w:pPr>
+            <w:r>
+              <w:rPr>
+                <w:b/>
+                <w:color w:val="E36C0A" w:themeColor="accent6" w:themeShade="BF"/>
+              </w:rPr>
+              <w:t>Key Decision</w:t>
+            </w:r>
+            <w:r>
+              <w:rPr>
+                <w:b/>
+                <w:color w:val="E36C0A" w:themeColor="accent6" w:themeShade="BF"/>
+              </w:rPr>
+              <w:t xml:space="preserve"> #1</w:t>
+            </w:r>
+            <w:r>
+              <w:rPr>
+                <w:b/>
+                <w:color w:val="E36C0A" w:themeColor="accent6" w:themeShade="BF"/>
+              </w:rPr>
+              <w:t xml:space="preserve">: </w:t>
+            </w:r>
+            <w:r>
+              <w:t xml:space="preserve">Attribute </w:t>
+            </w:r>
+            <w:r>
+              <w:t>to expand next</w:t>
+            </w:r>
+          </w:p>
+          <w:p>
+            <w:pPr>
+              <w:pStyle w:val="ListParagraph"/>
+              <w:numPr>
+                <w:ilvl w:val="0"/>
+                <w:numId w:val="33"/>
+              </w:numPr>
+              <w:rPr>
+                <w:b/>
+              </w:rPr>
+            </w:pPr>
+            <w:r>
+              <w:rPr>
+                <w:b/>
+                <w:color w:val="E36C0A" w:themeColor="accent6" w:themeShade="BF"/>
+              </w:rPr>
+              <w:t xml:space="preserve">Key Decision #2: </w:t>
+            </w:r>
+            <w:r>
+              <w:t>When to stop expanding</w:t>
+            </w:r>
+          </w:p>
         </w:tc>
         <w:tc>
           <w:tcPr>
-            <w:tcW w:w="4590" w:type="dxa"/>
+            <w:tcW w:w="4500" w:type="dxa"/>
             <w:tcBorders>
               <w:top w:val="single" w:sz="18" w:space="0" w:color="auto"/>
               <w:left w:val="single" w:sz="18" w:space="0" w:color="auto"/>
@@ -819,7 +931,7 @@
         </w:tc>
         <w:tc>
           <w:tcPr>
-            <w:tcW w:w="4158" w:type="dxa"/>
+            <w:tcW w:w="3474" w:type="dxa"/>
             <w:tcBorders>
               <w:left w:val="single" w:sz="18" w:space="0" w:color="auto"/>
             </w:tcBorders>
@@ -827,13 +939,404 @@
           </w:tcPr>
           <w:p>
             <w:pPr>
+              <w:jc w:val="center"/>
+              <w:rPr>
+                <w:b/>
+                <w:color w:val="0000FF"/>
+              </w:rPr>
+            </w:pPr>
+            <w:r>
+              <w:rPr>
+                <w:b/>
+                <w:color w:val="0000FF"/>
+              </w:rPr>
+              <w:t>Attribute Types</w:t>
+            </w:r>
+          </w:p>
+          <w:p>
+            <w:pPr>
+              <w:pStyle w:val="ListParagraph"/>
+              <w:numPr>
+                <w:ilvl w:val="0"/>
+                <w:numId w:val="32"/>
+              </w:numPr>
+            </w:pPr>
+            <w:r>
               <w:rPr>
                 <w:b/>
                 <w:color w:val="E36C0A" w:themeColor="accent6" w:themeShade="BF"/>
               </w:rPr>
+              <w:t>Binary</w:t>
+            </w:r>
+            <w:r>
+              <w:t xml:space="preserve"> – Attribute with exactly two possible values.</w:t>
+            </w:r>
+          </w:p>
+          <w:p>
+            <w:pPr>
+              <w:pStyle w:val="ListParagraph"/>
+              <w:numPr>
+                <w:ilvl w:val="0"/>
+                <w:numId w:val="32"/>
+              </w:numPr>
             </w:pPr>
+            <w:r>
+              <w:rPr>
+                <w:b/>
+                <w:color w:val="E36C0A" w:themeColor="accent6" w:themeShade="BF"/>
+              </w:rPr>
+              <w:t>Nominal</w:t>
+            </w:r>
+            <w:r>
+              <w:t xml:space="preserve"> </w:t>
+            </w:r>
+            <w:r>
+              <w:t>– Two or more class values with no intrinsic Order</w:t>
+            </w:r>
+          </w:p>
+          <w:p>
+            <w:pPr>
+              <w:pStyle w:val="ListParagraph"/>
+              <w:numPr>
+                <w:ilvl w:val="0"/>
+                <w:numId w:val="32"/>
+              </w:numPr>
+            </w:pPr>
+            <w:r>
+              <w:rPr>
+                <w:b/>
+                <w:color w:val="E36C0A" w:themeColor="accent6" w:themeShade="BF"/>
+              </w:rPr>
+              <w:t>Ordinal</w:t>
+            </w:r>
+            <w:r>
+              <w:t xml:space="preserve"> – Two or more class values that can be ordered or ranked</w:t>
+            </w:r>
+          </w:p>
+          <w:p>
+            <w:pPr>
+              <w:pStyle w:val="ListParagraph"/>
+              <w:numPr>
+                <w:ilvl w:val="0"/>
+                <w:numId w:val="32"/>
+              </w:numPr>
+            </w:pPr>
+            <w:r>
+              <w:rPr>
+                <w:b/>
+                <w:color w:val="E36C0A" w:themeColor="accent6" w:themeShade="BF"/>
+              </w:rPr>
+              <w:t xml:space="preserve">Continuous </w:t>
+            </w:r>
+            <w:r>
+              <w:t>– Quantitative attribute that can be measured along a continuum.</w:t>
+            </w:r>
+          </w:p>
+        </w:tc>
+      </w:tr>
+    </w:tbl>
+    <w:p>
+      <w:pPr>
+        <w:rPr>
+          <w:sz w:val="6"/>
+          <w:szCs w:val="6"/>
+        </w:rPr>
+      </w:pPr>
+    </w:p>
+    <w:p>
+      <w:pPr>
+        <w:rPr>
+          <w:sz w:val="6"/>
+          <w:szCs w:val="6"/>
+        </w:rPr>
+      </w:pPr>
+    </w:p>
+    <w:tbl>
+      <w:tblPr>
+        <w:tblW w:w="11394" w:type="dxa"/>
+        <w:jc w:val="center"/>
+        <w:tblInd w:w="-252" w:type="dxa"/>
+        <w:tblBorders>
+          <w:top w:val="single" w:sz="4" w:space="0" w:color="auto"/>
+          <w:left w:val="single" w:sz="4" w:space="0" w:color="auto"/>
+          <w:bottom w:val="single" w:sz="4" w:space="0" w:color="auto"/>
+          <w:right w:val="single" w:sz="4" w:space="0" w:color="auto"/>
+          <w:insideH w:val="single" w:sz="4" w:space="0" w:color="auto"/>
+          <w:insideV w:val="single" w:sz="4" w:space="0" w:color="auto"/>
+        </w:tblBorders>
+        <w:tblLook w:val="00A0" w:firstRow="1" w:lastRow="0" w:firstColumn="1" w:lastColumn="0" w:noHBand="0" w:noVBand="0"/>
+      </w:tblPr>
+      <w:tblGrid>
+        <w:gridCol w:w="3060"/>
+        <w:gridCol w:w="4590"/>
+        <w:gridCol w:w="3744"/>
+      </w:tblGrid>
+      <w:tr>
+        <w:trPr>
+          <w:trHeight w:val="926"/>
+          <w:jc w:val="center"/>
+        </w:trPr>
+        <w:tc>
+          <w:tcPr>
+            <w:tcW w:w="3060" w:type="dxa"/>
+            <w:tcBorders>
+              <w:right w:val="single" w:sz="4" w:space="0" w:color="auto"/>
+            </w:tcBorders>
+            <w:vAlign w:val="center"/>
+          </w:tcPr>
+          <w:p>
+            <w:pPr>
+              <w:jc w:val="center"/>
+              <w:rPr>
+                <w:b/>
+                <w:color w:val="0000FF"/>
+              </w:rPr>
+            </w:pPr>
+            <w:r>
+              <w:rPr>
+                <w:b/>
+                <w:color w:val="0000FF"/>
+              </w:rPr>
+              <w:t>Splitting Nominal</w:t>
+            </w:r>
+            <w:r>
+              <w:rPr>
+                <w:b/>
+                <w:color w:val="0000FF"/>
+              </w:rPr>
+              <w:t xml:space="preserve"> and Ordinal</w:t>
+            </w:r>
+            <w:r>
+              <w:rPr>
+                <w:b/>
+                <w:color w:val="0000FF"/>
+              </w:rPr>
+              <w:t xml:space="preserve"> Attributes</w:t>
+            </w:r>
+          </w:p>
+          <w:p>
+            <w:pPr>
+              <w:pStyle w:val="ListParagraph"/>
+              <w:numPr>
+                <w:ilvl w:val="0"/>
+                <w:numId w:val="33"/>
+              </w:numPr>
+            </w:pPr>
+            <w:r>
+              <w:rPr>
+                <w:b/>
+                <w:color w:val="E36C0A" w:themeColor="accent6" w:themeShade="BF"/>
+              </w:rPr>
+              <w:t>Binary</w:t>
+            </w:r>
+            <w:r>
+              <w:t xml:space="preserve"> – </w:t>
+            </w:r>
+            <w:r>
+              <w:t xml:space="preserve">Divides attribute values into two subsets.  </w:t>
+            </w:r>
+            <w:r>
+              <w:rPr>
+                <w:b/>
+                <w:color w:val="FF0000"/>
+              </w:rPr>
+              <w:t>This requires the additional step of finding optimal partitioning.</w:t>
+            </w:r>
+          </w:p>
+          <w:p>
+            <w:pPr>
+              <w:pStyle w:val="ListParagraph"/>
+              <w:numPr>
+                <w:ilvl w:val="0"/>
+                <w:numId w:val="33"/>
+              </w:numPr>
+            </w:pPr>
+            <w:r>
+              <w:rPr>
+                <w:b/>
+                <w:color w:val="E36C0A" w:themeColor="accent6" w:themeShade="BF"/>
+              </w:rPr>
+              <w:t>Multi-way</w:t>
+            </w:r>
+            <w:r>
+              <w:t xml:space="preserve"> </w:t>
+            </w:r>
+            <w:r>
+              <w:t xml:space="preserve">– </w:t>
+            </w:r>
+            <w:r>
+              <w:t>Use as many partitions as distinct values.</w:t>
+            </w:r>
+          </w:p>
+        </w:tc>
+        <w:tc>
+          <w:tcPr>
+            <w:tcW w:w="4590" w:type="dxa"/>
+            <w:tcBorders>
+              <w:top w:val="single" w:sz="4" w:space="0" w:color="auto"/>
+              <w:left w:val="single" w:sz="4" w:space="0" w:color="auto"/>
+              <w:bottom w:val="single" w:sz="4" w:space="0" w:color="auto"/>
+              <w:right w:val="single" w:sz="4" w:space="0" w:color="auto"/>
+            </w:tcBorders>
+            <w:vAlign w:val="center"/>
+          </w:tcPr>
+          <w:p>
+            <w:pPr>
+              <w:jc w:val="center"/>
+              <w:rPr>
+                <w:b/>
+                <w:color w:val="0000FF"/>
+              </w:rPr>
+            </w:pPr>
+            <w:r>
+              <w:rPr>
+                <w:b/>
+                <w:color w:val="0000FF"/>
+              </w:rPr>
+              <w:t>Splitting Based on Continuous Attributes</w:t>
+            </w:r>
+          </w:p>
+          <w:p>
+            <w:pPr>
+              <w:pStyle w:val="ListParagraph"/>
+              <w:numPr>
+                <w:ilvl w:val="0"/>
+                <w:numId w:val="33"/>
+              </w:numPr>
+            </w:pPr>
+            <w:r>
+              <w:rPr>
+                <w:b/>
+                <w:color w:val="E36C0A" w:themeColor="accent6" w:themeShade="BF"/>
+              </w:rPr>
+              <w:t>Discretization</w:t>
+            </w:r>
+            <w:r>
+              <w:t xml:space="preserve"> – </w:t>
+            </w:r>
+            <w:r>
+              <w:t>Form an ordinal categorical attribute.</w:t>
+            </w:r>
+          </w:p>
+          <w:p>
+            <w:pPr>
+              <w:pStyle w:val="ListParagraph"/>
+              <w:numPr>
+                <w:ilvl w:val="1"/>
+                <w:numId w:val="33"/>
+              </w:numPr>
+            </w:pPr>
+            <w:r>
+              <w:rPr>
+                <w:b/>
+                <w:color w:val="00B050"/>
+              </w:rPr>
+              <w:t>Static</w:t>
+            </w:r>
+            <w:r>
+              <w:rPr>
+                <w:color w:val="00B050"/>
+              </w:rPr>
+              <w:t xml:space="preserve"> </w:t>
+            </w:r>
+            <w:r>
+              <w:t>– Discretize once at the beginning</w:t>
+            </w:r>
+          </w:p>
+          <w:p>
+            <w:pPr>
+              <w:pStyle w:val="ListParagraph"/>
+              <w:numPr>
+                <w:ilvl w:val="1"/>
+                <w:numId w:val="33"/>
+              </w:numPr>
+            </w:pPr>
+            <w:r>
+              <w:rPr>
+                <w:b/>
+                <w:color w:val="00B050"/>
+              </w:rPr>
+              <w:t>Dynamic</w:t>
+            </w:r>
+            <w:r>
+              <w:t xml:space="preserve"> – Ranges can be found by equal interval bucketing, equal frequency bucketing, or clustering.</w:t>
+            </w:r>
+          </w:p>
+          <w:p>
+            <w:pPr>
+              <w:pStyle w:val="ListParagraph"/>
+              <w:numPr>
+                <w:ilvl w:val="0"/>
+                <w:numId w:val="33"/>
+              </w:numPr>
+            </w:pPr>
+            <w:r>
+              <w:rPr>
+                <w:b/>
+                <w:color w:val="E36C0A" w:themeColor="accent6" w:themeShade="BF"/>
+              </w:rPr>
+              <w:t xml:space="preserve">Binary Decision </w:t>
+            </w:r>
+            <w:r>
+              <w:t>(A &lt; v or A &gt;v)</w:t>
+            </w:r>
+            <w:r>
+              <w:t xml:space="preserve"> </w:t>
+            </w:r>
+            <w:r>
+              <w:t xml:space="preserve">– </w:t>
+            </w:r>
+            <w:r>
+              <w:t xml:space="preserve">Consider all possible splits and find the best cut.  </w:t>
+            </w:r>
+          </w:p>
+        </w:tc>
+        <w:tc>
+          <w:tcPr>
+            <w:tcW w:w="3744" w:type="dxa"/>
+            <w:tcBorders>
+              <w:top w:val="single" w:sz="4" w:space="0" w:color="auto"/>
+              <w:left w:val="single" w:sz="4" w:space="0" w:color="auto"/>
+              <w:bottom w:val="single" w:sz="4" w:space="0" w:color="auto"/>
+            </w:tcBorders>
+            <w:vAlign w:val="center"/>
+          </w:tcPr>
+          <w:p>
+            <w:r>
+              <w:rPr>
+                <w:b/>
+                <w:color w:val="0000FF"/>
+              </w:rPr>
+              <w:t>Homogeneity/Low</w:t>
+            </w:r>
+            <w:r>
+              <w:t xml:space="preserve"> </w:t>
+            </w:r>
+            <w:r>
+              <w:rPr>
+                <w:b/>
+                <w:color w:val="0000FF"/>
+              </w:rPr>
+              <w:t xml:space="preserve">Impurity </w:t>
+            </w:r>
+            <w:r>
+              <w:t>– Extent to which nodes in the decision tree have the same class value/distribution.</w:t>
+            </w:r>
+          </w:p>
+          <w:p/>
+          <w:p>
             <w:bookmarkStart w:id="0" w:name="_GoBack"/>
+            <w:r>
+              <w:rPr>
+                <w:b/>
+                <w:color w:val="FF0000"/>
+              </w:rPr>
+              <w:t>Nodes with high levels of homogeneity (i.e. low levels of impurity) are preferred</w:t>
+            </w:r>
             <w:bookmarkEnd w:id="0"/>
+            <w:r>
+              <w:t>.</w:t>
+            </w:r>
           </w:p>
         </w:tc>
       </w:tr>
@@ -1301,6 +1804,119 @@
     </w:lvl>
   </w:abstractNum>
   <w:abstractNum w:abstractNumId="3">
+    <w:nsid w:val="11F92387"/>
+    <w:multiLevelType w:val="hybridMultilevel"/>
+    <w:tmpl w:val="7FB838CA"/>
+    <w:lvl w:ilvl="0" w:tplc="574A14A0">
+      <w:start w:val="1"/>
+      <w:numFmt w:val="bullet"/>
+      <w:lvlText w:val=""/>
+      <w:lvlJc w:val="left"/>
+      <w:pPr>
+        <w:ind w:left="144" w:hanging="144"/>
+      </w:pPr>
+      <w:rPr>
+        <w:rFonts w:ascii="Symbol" w:eastAsia="Calibri" w:hAnsi="Symbol" w:cs="Times New Roman" w:hint="default"/>
+      </w:rPr>
+    </w:lvl>
+    <w:lvl w:ilvl="1" w:tplc="7688C4C6">
+      <w:start w:val="1"/>
+      <w:numFmt w:val="bullet"/>
+      <w:lvlText w:val="o"/>
+      <w:lvlJc w:val="left"/>
+      <w:pPr>
+        <w:ind w:left="360" w:hanging="144"/>
+      </w:pPr>
+      <w:rPr>
+        <w:rFonts w:ascii="Courier New" w:hAnsi="Courier New" w:hint="default"/>
+      </w:rPr>
+    </w:lvl>
+    <w:lvl w:ilvl="2" w:tplc="04090005" w:tentative="1">
+      <w:start w:val="1"/>
+      <w:numFmt w:val="bullet"/>
+      <w:lvlText w:val=""/>
+      <w:lvlJc w:val="left"/>
+      <w:pPr>
+        <w:ind w:left="2160" w:hanging="360"/>
+      </w:pPr>
+      <w:rPr>
+        <w:rFonts w:ascii="Wingdings" w:hAnsi="Wingdings" w:hint="default"/>
+      </w:rPr>
+    </w:lvl>
+    <w:lvl w:ilvl="3" w:tplc="04090001" w:tentative="1">
+      <w:start w:val="1"/>
+      <w:numFmt w:val="bullet"/>
+      <w:lvlText w:val=""/>
+      <w:lvlJc w:val="left"/>
+      <w:pPr>
+        <w:ind w:left="2880" w:hanging="360"/>
+      </w:pPr>
+      <w:rPr>
+        <w:rFonts w:ascii="Symbol" w:hAnsi="Symbol" w:hint="default"/>
+      </w:rPr>
+    </w:lvl>
+    <w:lvl w:ilvl="4" w:tplc="04090003" w:tentative="1">
+      <w:start w:val="1"/>
+      <w:numFmt w:val="bullet"/>
+      <w:lvlText w:val="o"/>
+      <w:lvlJc w:val="left"/>
+      <w:pPr>
+        <w:ind w:left="3600" w:hanging="360"/>
+      </w:pPr>
+      <w:rPr>
+        <w:rFonts w:ascii="Courier New" w:hAnsi="Courier New" w:cs="Courier New" w:hint="default"/>
+      </w:rPr>
+    </w:lvl>
+    <w:lvl w:ilvl="5" w:tplc="04090005" w:tentative="1">
+      <w:start w:val="1"/>
+      <w:numFmt w:val="bullet"/>
+      <w:lvlText w:val=""/>
+      <w:lvlJc w:val="left"/>
+      <w:pPr>
+        <w:ind w:left="4320" w:hanging="360"/>
+      </w:pPr>
+      <w:rPr>
+        <w:rFonts w:ascii="Wingdings" w:hAnsi="Wingdings" w:hint="default"/>
+      </w:rPr>
+    </w:lvl>
+    <w:lvl w:ilvl="6" w:tplc="04090001" w:tentative="1">
+      <w:start w:val="1"/>
+      <w:numFmt w:val="bullet"/>
+      <w:lvlText w:val=""/>
+      <w:lvlJc w:val="left"/>
+      <w:pPr>
+        <w:ind w:left="5040" w:hanging="360"/>
+      </w:pPr>
+      <w:rPr>
+        <w:rFonts w:ascii="Symbol" w:hAnsi="Symbol" w:hint="default"/>
+      </w:rPr>
+    </w:lvl>
+    <w:lvl w:ilvl="7" w:tplc="04090003" w:tentative="1">
+      <w:start w:val="1"/>
+      <w:numFmt w:val="bullet"/>
+      <w:lvlText w:val="o"/>
+      <w:lvlJc w:val="left"/>
+      <w:pPr>
+        <w:ind w:left="5760" w:hanging="360"/>
+      </w:pPr>
+      <w:rPr>
+        <w:rFonts w:ascii="Courier New" w:hAnsi="Courier New" w:cs="Courier New" w:hint="default"/>
+      </w:rPr>
+    </w:lvl>
+    <w:lvl w:ilvl="8" w:tplc="04090005" w:tentative="1">
+      <w:start w:val="1"/>
+      <w:numFmt w:val="bullet"/>
+      <w:lvlText w:val=""/>
+      <w:lvlJc w:val="left"/>
+      <w:pPr>
+        <w:ind w:left="6480" w:hanging="360"/>
+      </w:pPr>
+      <w:rPr>
+        <w:rFonts w:ascii="Wingdings" w:hAnsi="Wingdings" w:hint="default"/>
+      </w:rPr>
+    </w:lvl>
+  </w:abstractNum>
+  <w:abstractNum w:abstractNumId="4">
     <w:nsid w:val="16A60B57"/>
     <w:multiLevelType w:val="hybridMultilevel"/>
     <w:tmpl w:val="D48C80B2"/>
@@ -1413,7 +2029,7 @@
       </w:rPr>
     </w:lvl>
   </w:abstractNum>
-  <w:abstractNum w:abstractNumId="4">
+  <w:abstractNum w:abstractNumId="5">
     <w:nsid w:val="1B0C428A"/>
     <w:multiLevelType w:val="hybridMultilevel"/>
     <w:tmpl w:val="8396A050"/>
@@ -1526,7 +2142,7 @@
       </w:rPr>
     </w:lvl>
   </w:abstractNum>
-  <w:abstractNum w:abstractNumId="5">
+  <w:abstractNum w:abstractNumId="6">
     <w:nsid w:val="1B31572B"/>
     <w:multiLevelType w:val="hybridMultilevel"/>
     <w:tmpl w:val="A8AEB89E"/>
@@ -1666,7 +2282,7 @@
       </w:rPr>
     </w:lvl>
   </w:abstractNum>
-  <w:abstractNum w:abstractNumId="6">
+  <w:abstractNum w:abstractNumId="7">
     <w:nsid w:val="1DE75B84"/>
     <w:multiLevelType w:val="hybridMultilevel"/>
     <w:tmpl w:val="16C044CE"/>
@@ -1779,7 +2395,7 @@
       </w:rPr>
     </w:lvl>
   </w:abstractNum>
-  <w:abstractNum w:abstractNumId="7">
+  <w:abstractNum w:abstractNumId="8">
     <w:nsid w:val="200B7E3F"/>
     <w:multiLevelType w:val="hybridMultilevel"/>
     <w:tmpl w:val="8892ABA2"/>
@@ -1892,7 +2508,7 @@
       </w:rPr>
     </w:lvl>
   </w:abstractNum>
-  <w:abstractNum w:abstractNumId="8">
+  <w:abstractNum w:abstractNumId="9">
     <w:nsid w:val="32621F02"/>
     <w:multiLevelType w:val="hybridMultilevel"/>
     <w:tmpl w:val="69900F34"/>
@@ -2005,7 +2621,7 @@
       </w:rPr>
     </w:lvl>
   </w:abstractNum>
-  <w:abstractNum w:abstractNumId="9">
+  <w:abstractNum w:abstractNumId="10">
     <w:nsid w:val="41052F44"/>
     <w:multiLevelType w:val="hybridMultilevel"/>
     <w:tmpl w:val="1610A9B4"/>
@@ -2118,7 +2734,7 @@
       </w:rPr>
     </w:lvl>
   </w:abstractNum>
-  <w:abstractNum w:abstractNumId="10">
+  <w:abstractNum w:abstractNumId="11">
     <w:nsid w:val="44B3555A"/>
     <w:multiLevelType w:val="hybridMultilevel"/>
     <w:tmpl w:val="63C29E42"/>
@@ -2231,7 +2847,7 @@
       </w:rPr>
     </w:lvl>
   </w:abstractNum>
-  <w:abstractNum w:abstractNumId="11">
+  <w:abstractNum w:abstractNumId="12">
     <w:nsid w:val="460C010C"/>
     <w:multiLevelType w:val="hybridMultilevel"/>
     <w:tmpl w:val="9CD06FBE"/>
@@ -2320,7 +2936,7 @@
       </w:pPr>
     </w:lvl>
   </w:abstractNum>
-  <w:abstractNum w:abstractNumId="12">
+  <w:abstractNum w:abstractNumId="13">
     <w:nsid w:val="48A770BB"/>
     <w:multiLevelType w:val="hybridMultilevel"/>
     <w:tmpl w:val="B02C0B82"/>
@@ -2411,7 +3027,7 @@
       </w:pPr>
     </w:lvl>
   </w:abstractNum>
-  <w:abstractNum w:abstractNumId="13">
+  <w:abstractNum w:abstractNumId="14">
     <w:nsid w:val="4BEC68F1"/>
     <w:multiLevelType w:val="hybridMultilevel"/>
     <w:tmpl w:val="708AC604"/>
@@ -2500,7 +3116,7 @@
       </w:pPr>
     </w:lvl>
   </w:abstractNum>
-  <w:abstractNum w:abstractNumId="14">
+  <w:abstractNum w:abstractNumId="15">
     <w:nsid w:val="4C896C13"/>
     <w:multiLevelType w:val="hybridMultilevel"/>
     <w:tmpl w:val="77B4932A"/>
@@ -2613,7 +3229,7 @@
       </w:rPr>
     </w:lvl>
   </w:abstractNum>
-  <w:abstractNum w:abstractNumId="15">
+  <w:abstractNum w:abstractNumId="16">
     <w:nsid w:val="4E415030"/>
     <w:multiLevelType w:val="hybridMultilevel"/>
     <w:tmpl w:val="2C48489C"/>
@@ -2702,7 +3318,7 @@
       </w:pPr>
     </w:lvl>
   </w:abstractNum>
-  <w:abstractNum w:abstractNumId="16">
+  <w:abstractNum w:abstractNumId="17">
     <w:nsid w:val="4EA72696"/>
     <w:multiLevelType w:val="hybridMultilevel"/>
     <w:tmpl w:val="049E9ED6"/>
@@ -2814,7 +3430,7 @@
       </w:rPr>
     </w:lvl>
   </w:abstractNum>
-  <w:abstractNum w:abstractNumId="17">
+  <w:abstractNum w:abstractNumId="18">
     <w:nsid w:val="4F1C3058"/>
     <w:multiLevelType w:val="hybridMultilevel"/>
     <w:tmpl w:val="2FEE2668"/>
@@ -2927,7 +3543,7 @@
       </w:rPr>
     </w:lvl>
   </w:abstractNum>
-  <w:abstractNum w:abstractNumId="18">
+  <w:abstractNum w:abstractNumId="19">
     <w:nsid w:val="5473194B"/>
     <w:multiLevelType w:val="hybridMultilevel"/>
     <w:tmpl w:val="442CB2A2"/>
@@ -3039,7 +3655,7 @@
       </w:rPr>
     </w:lvl>
   </w:abstractNum>
-  <w:abstractNum w:abstractNumId="19">
+  <w:abstractNum w:abstractNumId="20">
     <w:nsid w:val="5C4518DA"/>
     <w:multiLevelType w:val="hybridMultilevel"/>
     <w:tmpl w:val="E13C7A10"/>
@@ -3154,7 +3770,7 @@
       </w:rPr>
     </w:lvl>
   </w:abstractNum>
-  <w:abstractNum w:abstractNumId="20">
+  <w:abstractNum w:abstractNumId="21">
     <w:nsid w:val="5C7C43A6"/>
     <w:multiLevelType w:val="hybridMultilevel"/>
     <w:tmpl w:val="69900F34"/>
@@ -3267,17 +3883,17 @@
       </w:rPr>
     </w:lvl>
   </w:abstractNum>
-  <w:abstractNum w:abstractNumId="21">
+  <w:abstractNum w:abstractNumId="22">
     <w:nsid w:val="5D8E6327"/>
     <w:multiLevelType w:val="hybridMultilevel"/>
-    <w:tmpl w:val="12C431BE"/>
-    <w:lvl w:ilvl="0" w:tplc="04090001">
+    <w:tmpl w:val="987C5028"/>
+    <w:lvl w:ilvl="0" w:tplc="28746740">
       <w:start w:val="1"/>
       <w:numFmt w:val="bullet"/>
       <w:lvlText w:val=""/>
       <w:lvlJc w:val="left"/>
       <w:pPr>
-        <w:ind w:left="360" w:hanging="360"/>
+        <w:ind w:left="144" w:hanging="144"/>
       </w:pPr>
       <w:rPr>
         <w:rFonts w:ascii="Symbol" w:hAnsi="Symbol" w:hint="default"/>
@@ -3380,7 +3996,7 @@
       </w:rPr>
     </w:lvl>
   </w:abstractNum>
-  <w:abstractNum w:abstractNumId="22">
+  <w:abstractNum w:abstractNumId="23">
     <w:nsid w:val="5F550F3D"/>
     <w:multiLevelType w:val="hybridMultilevel"/>
     <w:tmpl w:val="69900F34"/>
@@ -3493,7 +4109,7 @@
       </w:rPr>
     </w:lvl>
   </w:abstractNum>
-  <w:abstractNum w:abstractNumId="23">
+  <w:abstractNum w:abstractNumId="24">
     <w:nsid w:val="644F01BC"/>
     <w:multiLevelType w:val="hybridMultilevel"/>
     <w:tmpl w:val="7666997A"/>
@@ -3605,7 +4221,7 @@
       </w:rPr>
     </w:lvl>
   </w:abstractNum>
-  <w:abstractNum w:abstractNumId="24">
+  <w:abstractNum w:abstractNumId="25">
     <w:nsid w:val="6BDE7F45"/>
     <w:multiLevelType w:val="hybridMultilevel"/>
     <w:tmpl w:val="A14A3222"/>
@@ -3717,7 +4333,7 @@
       </w:rPr>
     </w:lvl>
   </w:abstractNum>
-  <w:abstractNum w:abstractNumId="25">
+  <w:abstractNum w:abstractNumId="26">
     <w:nsid w:val="6BF30ABC"/>
     <w:multiLevelType w:val="hybridMultilevel"/>
     <w:tmpl w:val="72163C68"/>
@@ -3830,7 +4446,7 @@
       </w:rPr>
     </w:lvl>
   </w:abstractNum>
-  <w:abstractNum w:abstractNumId="26">
+  <w:abstractNum w:abstractNumId="27">
     <w:nsid w:val="6D8543FD"/>
     <w:multiLevelType w:val="hybridMultilevel"/>
     <w:tmpl w:val="23EA2F20"/>
@@ -3919,7 +4535,7 @@
       </w:pPr>
     </w:lvl>
   </w:abstractNum>
-  <w:abstractNum w:abstractNumId="27">
+  <w:abstractNum w:abstractNumId="28">
     <w:nsid w:val="760B4DE6"/>
     <w:multiLevelType w:val="hybridMultilevel"/>
     <w:tmpl w:val="DEB209DE"/>
@@ -4032,7 +4648,7 @@
       </w:rPr>
     </w:lvl>
   </w:abstractNum>
-  <w:abstractNum w:abstractNumId="28">
+  <w:abstractNum w:abstractNumId="29">
     <w:nsid w:val="76766B60"/>
     <w:multiLevelType w:val="hybridMultilevel"/>
     <w:tmpl w:val="E90E6616"/>
@@ -4121,7 +4737,7 @@
       </w:pPr>
     </w:lvl>
   </w:abstractNum>
-  <w:abstractNum w:abstractNumId="29">
+  <w:abstractNum w:abstractNumId="30">
     <w:nsid w:val="792674DF"/>
     <w:multiLevelType w:val="hybridMultilevel"/>
     <w:tmpl w:val="6004E7CE"/>
@@ -4210,7 +4826,7 @@
       </w:pPr>
     </w:lvl>
   </w:abstractNum>
-  <w:abstractNum w:abstractNumId="30">
+  <w:abstractNum w:abstractNumId="31">
     <w:nsid w:val="7CCE4B0C"/>
     <w:multiLevelType w:val="hybridMultilevel"/>
     <w:tmpl w:val="291ED3C0"/>
@@ -4323,7 +4939,7 @@
       </w:rPr>
     </w:lvl>
   </w:abstractNum>
-  <w:abstractNum w:abstractNumId="31">
+  <w:abstractNum w:abstractNumId="32">
     <w:nsid w:val="7F442DFE"/>
     <w:multiLevelType w:val="hybridMultilevel"/>
     <w:tmpl w:val="560A4F2C"/>
@@ -4414,100 +5030,103 @@
     </w:lvl>
   </w:abstractNum>
   <w:num w:numId="1">
-    <w:abstractNumId w:val="16"/>
+    <w:abstractNumId w:val="17"/>
   </w:num>
   <w:num w:numId="2">
+    <w:abstractNumId w:val="19"/>
+  </w:num>
+  <w:num w:numId="3">
+    <w:abstractNumId w:val="28"/>
+  </w:num>
+  <w:num w:numId="4">
+    <w:abstractNumId w:val="25"/>
+  </w:num>
+  <w:num w:numId="5">
+    <w:abstractNumId w:val="10"/>
+  </w:num>
+  <w:num w:numId="6">
+    <w:abstractNumId w:val="5"/>
+  </w:num>
+  <w:num w:numId="7">
+    <w:abstractNumId w:val="7"/>
+  </w:num>
+  <w:num w:numId="8">
+    <w:abstractNumId w:val="20"/>
+  </w:num>
+  <w:num w:numId="9">
+    <w:abstractNumId w:val="4"/>
+  </w:num>
+  <w:num w:numId="10">
     <w:abstractNumId w:val="18"/>
   </w:num>
-  <w:num w:numId="3">
-    <w:abstractNumId w:val="27"/>
-  </w:num>
-  <w:num w:numId="4">
-    <w:abstractNumId w:val="24"/>
-  </w:num>
-  <w:num w:numId="5">
-    <w:abstractNumId w:val="9"/>
-  </w:num>
-  <w:num w:numId="6">
-    <w:abstractNumId w:val="4"/>
-  </w:num>
-  <w:num w:numId="7">
+  <w:num w:numId="11">
     <w:abstractNumId w:val="6"/>
   </w:num>
-  <w:num w:numId="8">
-    <w:abstractNumId w:val="19"/>
-  </w:num>
-  <w:num w:numId="9">
-    <w:abstractNumId w:val="3"/>
-  </w:num>
-  <w:num w:numId="10">
-    <w:abstractNumId w:val="17"/>
-  </w:num>
-  <w:num w:numId="11">
-    <w:abstractNumId w:val="5"/>
-  </w:num>
   <w:num w:numId="12">
-    <w:abstractNumId w:val="7"/>
+    <w:abstractNumId w:val="8"/>
   </w:num>
   <w:num w:numId="13">
-    <w:abstractNumId w:val="30"/>
+    <w:abstractNumId w:val="31"/>
   </w:num>
   <w:num w:numId="14">
-    <w:abstractNumId w:val="10"/>
+    <w:abstractNumId w:val="11"/>
   </w:num>
   <w:num w:numId="15">
-    <w:abstractNumId w:val="25"/>
+    <w:abstractNumId w:val="26"/>
   </w:num>
   <w:num w:numId="16">
     <w:abstractNumId w:val="1"/>
   </w:num>
   <w:num w:numId="17">
-    <w:abstractNumId w:val="14"/>
+    <w:abstractNumId w:val="15"/>
   </w:num>
   <w:num w:numId="18">
-    <w:abstractNumId w:val="23"/>
+    <w:abstractNumId w:val="24"/>
   </w:num>
   <w:num w:numId="19">
-    <w:abstractNumId w:val="29"/>
+    <w:abstractNumId w:val="30"/>
   </w:num>
   <w:num w:numId="20">
     <w:abstractNumId w:val="0"/>
   </w:num>
   <w:num w:numId="21">
-    <w:abstractNumId w:val="31"/>
+    <w:abstractNumId w:val="32"/>
   </w:num>
   <w:num w:numId="22">
-    <w:abstractNumId w:val="28"/>
+    <w:abstractNumId w:val="29"/>
   </w:num>
   <w:num w:numId="23">
-    <w:abstractNumId w:val="13"/>
+    <w:abstractNumId w:val="14"/>
   </w:num>
   <w:num w:numId="24">
-    <w:abstractNumId w:val="11"/>
+    <w:abstractNumId w:val="12"/>
   </w:num>
   <w:num w:numId="25">
     <w:abstractNumId w:val="2"/>
   </w:num>
   <w:num w:numId="26">
-    <w:abstractNumId w:val="12"/>
+    <w:abstractNumId w:val="13"/>
   </w:num>
   <w:num w:numId="27">
-    <w:abstractNumId w:val="26"/>
+    <w:abstractNumId w:val="27"/>
   </w:num>
   <w:num w:numId="28">
+    <w:abstractNumId w:val="23"/>
+  </w:num>
+  <w:num w:numId="29">
+    <w:abstractNumId w:val="16"/>
+  </w:num>
+  <w:num w:numId="30">
+    <w:abstractNumId w:val="21"/>
+  </w:num>
+  <w:num w:numId="31">
+    <w:abstractNumId w:val="9"/>
+  </w:num>
+  <w:num w:numId="32">
     <w:abstractNumId w:val="22"/>
   </w:num>
-  <w:num w:numId="29">
-    <w:abstractNumId w:val="15"/>
-  </w:num>
-  <w:num w:numId="30">
-    <w:abstractNumId w:val="20"/>
-  </w:num>
-  <w:num w:numId="31">
-    <w:abstractNumId w:val="8"/>
-  </w:num>
-  <w:num w:numId="32">
-    <w:abstractNumId w:val="21"/>
+  <w:num w:numId="33">
+    <w:abstractNumId w:val="3"/>
   </w:num>
 </w:numbering>
 </file>
@@ -4762,9 +5381,9 @@
     <w:basedOn w:val="Normal"/>
     <w:uiPriority w:val="99"/>
     <w:qFormat/>
-    <w:rsid w:val="00BF7D2E"/>
+    <w:rsid w:val="00F5385C"/>
     <w:pPr>
-      <w:ind w:left="720"/>
+      <w:ind w:left="216" w:hanging="216"/>
       <w:contextualSpacing/>
     </w:pPr>
   </w:style>
@@ -5130,9 +5749,9 @@
     <w:basedOn w:val="Normal"/>
     <w:uiPriority w:val="99"/>
     <w:qFormat/>
-    <w:rsid w:val="00BF7D2E"/>
+    <w:rsid w:val="00F5385C"/>
     <w:pPr>
-      <w:ind w:left="720"/>
+      <w:ind w:left="216" w:hanging="216"/>
       <w:contextualSpacing/>
     </w:pPr>
   </w:style>
@@ -5536,7 +6155,7 @@
 </file>
 
 <file path=customXml/itemProps1.xml><?xml version="1.0" encoding="utf-8"?>
-<ds:datastoreItem xmlns:ds="http://schemas.openxmlformats.org/officeDocument/2006/customXml" ds:itemID="{BC156FFB-4D86-4547-B9A4-38FD0920FC00}">
+<ds:datastoreItem xmlns:ds="http://schemas.openxmlformats.org/officeDocument/2006/customXml" ds:itemID="{9938229A-A69A-449E-B93C-1673F9227A6A}">
   <ds:schemaRefs>
     <ds:schemaRef ds:uri="http://schemas.openxmlformats.org/officeDocument/2006/bibliography"/>
   </ds:schemaRefs>

</xml_diff>

<commit_message>
Working on CS256 midterm exam study guide up to slide 61 of chapter 4.
</commit_message>
<xml_diff>
--- a/Exam Study Guide/Midterm/CS256 - Midterm Study Guide.docx
+++ b/Exam Study Guide/Midterm/CS256 - Midterm Study Guide.docx
@@ -90,8 +90,78 @@
           <w:szCs w:val="6"/>
         </w:rPr>
       </w:pPr>
-      <w:bookmarkStart w:id="0" w:name="_GoBack"/>
-      <w:bookmarkEnd w:id="0"/>
+    </w:p>
+    <w:p>
+      <w:pPr>
+        <w:jc w:val="center"/>
+        <w:rPr>
+          <w:b/>
+          <w:color w:val="008000"/>
+          <w:sz w:val="30"/>
+          <w:szCs w:val="30"/>
+        </w:rPr>
+      </w:pPr>
+      <w:r>
+        <w:rPr>
+          <w:b/>
+          <w:color w:val="008000"/>
+          <w:sz w:val="30"/>
+          <w:szCs w:val="30"/>
+        </w:rPr>
+        <w:t>Chapter</w:t>
+      </w:r>
+      <w:r>
+        <w:rPr>
+          <w:b/>
+          <w:color w:val="008000"/>
+          <w:sz w:val="30"/>
+          <w:szCs w:val="30"/>
+        </w:rPr>
+        <w:t xml:space="preserve"> #0</w:t>
+      </w:r>
+      <w:r>
+        <w:rPr>
+          <w:b/>
+          <w:color w:val="008000"/>
+          <w:sz w:val="30"/>
+          <w:szCs w:val="30"/>
+        </w:rPr>
+        <w:t>4</w:t>
+      </w:r>
+      <w:r>
+        <w:rPr>
+          <w:b/>
+          <w:color w:val="008000"/>
+          <w:sz w:val="30"/>
+          <w:szCs w:val="30"/>
+        </w:rPr>
+        <w:t xml:space="preserve"> – </w:t>
+      </w:r>
+      <w:r>
+        <w:rPr>
+          <w:b/>
+          <w:color w:val="008000"/>
+          <w:sz w:val="30"/>
+          <w:szCs w:val="30"/>
+        </w:rPr>
+        <w:t>Classification: Basic Concepts, Decision Trees, and Model Evaluation</w:t>
+      </w:r>
+    </w:p>
+    <w:p>
+      <w:pPr>
+        <w:rPr>
+          <w:sz w:val="6"/>
+          <w:szCs w:val="6"/>
+        </w:rPr>
+      </w:pPr>
+    </w:p>
+    <w:p>
+      <w:pPr>
+        <w:rPr>
+          <w:sz w:val="6"/>
+          <w:szCs w:val="6"/>
+        </w:rPr>
+      </w:pPr>
     </w:p>
     <w:tbl>
       <w:tblPr>
@@ -2325,6 +2395,14 @@
               </w:rPr>
               <w:t>:</w:t>
             </w:r>
+          </w:p>
+          <w:p>
+            <w:pPr>
+              <w:rPr>
+                <w:sz w:val="8"/>
+                <w:szCs w:val="8"/>
+              </w:rPr>
+            </w:pPr>
           </w:p>
           <w:p>
             <w:pPr>
@@ -3178,7 +3256,15 @@
           <w:p>
             <w:pPr>
               <w:rPr>
-                <w:sz w:val="18"/>
+                <w:sz w:val="8"/>
+                <w:szCs w:val="8"/>
+              </w:rPr>
+            </w:pPr>
+          </w:p>
+          <w:p>
+            <w:pPr>
+              <w:rPr>
+                <w:sz w:val="20"/>
                 <w:szCs w:val="18"/>
               </w:rPr>
             </w:pPr>
@@ -3187,7 +3273,7 @@
                 <m:r>
                   <w:rPr>
                     <w:rFonts w:ascii="Cambria Math" w:hAnsi="Cambria Math"/>
-                    <w:sz w:val="18"/>
+                    <w:sz w:val="20"/>
                     <w:szCs w:val="18"/>
                   </w:rPr>
                   <m:t>∀i</m:t>
@@ -3198,7 +3284,7 @@
                       <w:rPr>
                         <w:rFonts w:ascii="Cambria Math" w:hAnsi="Cambria Math"/>
                         <w:i/>
-                        <w:sz w:val="18"/>
+                        <w:sz w:val="20"/>
                         <w:szCs w:val="18"/>
                       </w:rPr>
                     </m:ctrlPr>
@@ -3207,7 +3293,7 @@
                     <m:r>
                       <w:rPr>
                         <w:rFonts w:ascii="Cambria Math" w:hAnsi="Cambria Math"/>
-                        <w:sz w:val="18"/>
+                        <w:sz w:val="20"/>
                         <w:szCs w:val="18"/>
                       </w:rPr>
                       <m:t>GINI</m:t>
@@ -3218,7 +3304,7 @@
                           <w:rPr>
                             <w:rFonts w:ascii="Cambria Math" w:hAnsi="Cambria Math"/>
                             <w:i/>
-                            <w:sz w:val="18"/>
+                            <w:sz w:val="20"/>
                             <w:szCs w:val="18"/>
                           </w:rPr>
                         </m:ctrlPr>
@@ -3227,7 +3313,7 @@
                         <m:r>
                           <w:rPr>
                             <w:rFonts w:ascii="Cambria Math" w:hAnsi="Cambria Math"/>
-                            <w:sz w:val="18"/>
+                            <w:sz w:val="20"/>
                             <w:szCs w:val="18"/>
                           </w:rPr>
                           <m:t>i</m:t>
@@ -3237,7 +3323,7 @@
                     <m:r>
                       <w:rPr>
                         <w:rFonts w:ascii="Cambria Math" w:hAnsi="Cambria Math"/>
-                        <w:sz w:val="18"/>
+                        <w:sz w:val="20"/>
                         <w:szCs w:val="18"/>
                       </w:rPr>
                       <m:t>=0</m:t>
@@ -3266,11 +3352,21 @@
                 <w:color w:val="FF0000"/>
                 <w:szCs w:val="18"/>
               </w:rPr>
-              <w:t>Maximum Value:</w:t>
-            </w:r>
-            <w:r>
-              <w:rPr>
+              <w:t>Maximum Value</w:t>
+            </w:r>
+            <w:r>
+              <w:rPr>
+                <w:b/>
                 <w:color w:val="FF0000"/>
+                <w:sz w:val="18"/>
+                <w:szCs w:val="18"/>
+              </w:rPr>
+              <w:t>:</w:t>
+            </w:r>
+            <w:r>
+              <w:rPr>
+                <w:color w:val="FF0000"/>
+                <w:sz w:val="18"/>
                 <w:szCs w:val="18"/>
               </w:rPr>
               <w:t xml:space="preserve"> </w:t>
@@ -3279,7 +3375,7 @@
               <m:r>
                 <w:rPr>
                   <w:rFonts w:ascii="Cambria Math" w:hAnsi="Cambria Math"/>
-                  <w:sz w:val="18"/>
+                  <w:sz w:val="20"/>
                   <w:szCs w:val="18"/>
                 </w:rPr>
                 <m:t>1-</m:t>
@@ -3290,7 +3386,7 @@
                     <w:rPr>
                       <w:rFonts w:ascii="Cambria Math" w:hAnsi="Cambria Math"/>
                       <w:i/>
-                      <w:sz w:val="18"/>
+                      <w:sz w:val="20"/>
                       <w:szCs w:val="18"/>
                     </w:rPr>
                   </m:ctrlPr>
@@ -3299,7 +3395,7 @@
                   <m:r>
                     <w:rPr>
                       <w:rFonts w:ascii="Cambria Math" w:hAnsi="Cambria Math"/>
-                      <w:sz w:val="18"/>
+                      <w:sz w:val="20"/>
                       <w:szCs w:val="18"/>
                     </w:rPr>
                     <m:t>1</m:t>
@@ -3312,7 +3408,7 @@
                         <w:rPr>
                           <w:rFonts w:ascii="Cambria Math" w:hAnsi="Cambria Math"/>
                           <w:i/>
-                          <w:sz w:val="18"/>
+                          <w:sz w:val="20"/>
                           <w:szCs w:val="18"/>
                         </w:rPr>
                       </m:ctrlPr>
@@ -3321,7 +3417,7 @@
                       <m:r>
                         <w:rPr>
                           <w:rFonts w:ascii="Cambria Math" w:hAnsi="Cambria Math"/>
-                          <w:sz w:val="18"/>
+                          <w:sz w:val="20"/>
                           <w:szCs w:val="18"/>
                         </w:rPr>
                         <m:t>n</m:t>
@@ -3331,7 +3427,7 @@
                       <m:r>
                         <w:rPr>
                           <w:rFonts w:ascii="Cambria Math" w:hAnsi="Cambria Math"/>
-                          <w:sz w:val="18"/>
+                          <w:sz w:val="20"/>
                           <w:szCs w:val="18"/>
                         </w:rPr>
                         <m:t>c</m:t>
@@ -3343,16 +3439,31 @@
             </m:oMath>
             <w:r>
               <w:rPr>
+                <w:sz w:val="18"/>
                 <w:szCs w:val="18"/>
               </w:rPr>
-              <w:t xml:space="preserve">  when</w:t>
+              <w:t xml:space="preserve">  </w:t>
             </w:r>
             <w:r>
               <w:rPr>
                 <w:szCs w:val="18"/>
               </w:rPr>
+              <w:t>when</w:t>
+            </w:r>
+            <w:r>
+              <w:rPr>
+                <w:szCs w:val="18"/>
+              </w:rPr>
               <w:t>:</w:t>
             </w:r>
+          </w:p>
+          <w:p>
+            <w:pPr>
+              <w:rPr>
+                <w:sz w:val="8"/>
+                <w:szCs w:val="8"/>
+              </w:rPr>
+            </w:pPr>
           </w:p>
           <w:p>
             <w:pPr>
@@ -4102,6 +4213,14 @@
           <w:p>
             <w:pPr>
               <w:rPr>
+                <w:sz w:val="8"/>
+                <w:szCs w:val="8"/>
+              </w:rPr>
+            </w:pPr>
+          </w:p>
+          <w:p>
+            <w:pPr>
+              <w:rPr>
                 <w:sz w:val="20"/>
                 <w:szCs w:val="18"/>
               </w:rPr>
@@ -4354,6 +4473,14 @@
               </w:rPr>
               <w:t>:</w:t>
             </w:r>
+          </w:p>
+          <w:p>
+            <w:pPr>
+              <w:rPr>
+                <w:sz w:val="8"/>
+                <w:szCs w:val="8"/>
+              </w:rPr>
+            </w:pPr>
           </w:p>
           <w:p>
             <w:pPr>
@@ -6786,12 +6913,342 @@
     </w:p>
     <w:p>
       <w:pPr>
+        <w:jc w:val="center"/>
+        <w:rPr>
+          <w:b/>
+          <w:sz w:val="22"/>
+          <w:szCs w:val="6"/>
+        </w:rPr>
+      </w:pPr>
+      <w:r>
+        <w:rPr>
+          <w:b/>
+          <w:sz w:val="22"/>
+          <w:szCs w:val="6"/>
+        </w:rPr>
+        <w:t>Stopping Criteria for Decision Tree Induction</w:t>
+      </w:r>
+    </w:p>
+    <w:p>
+      <w:pPr>
         <w:rPr>
           <w:sz w:val="6"/>
           <w:szCs w:val="6"/>
         </w:rPr>
       </w:pPr>
     </w:p>
+    <w:tbl>
+      <w:tblPr>
+        <w:tblW w:w="11394" w:type="dxa"/>
+        <w:jc w:val="center"/>
+        <w:tblInd w:w="-252" w:type="dxa"/>
+        <w:tblBorders>
+          <w:top w:val="single" w:sz="4" w:space="0" w:color="auto"/>
+          <w:left w:val="single" w:sz="4" w:space="0" w:color="auto"/>
+          <w:bottom w:val="single" w:sz="4" w:space="0" w:color="auto"/>
+          <w:right w:val="single" w:sz="4" w:space="0" w:color="auto"/>
+          <w:insideH w:val="single" w:sz="4" w:space="0" w:color="auto"/>
+          <w:insideV w:val="single" w:sz="4" w:space="0" w:color="auto"/>
+        </w:tblBorders>
+        <w:tblLook w:val="00A0" w:firstRow="1" w:lastRow="0" w:firstColumn="1" w:lastColumn="0" w:noHBand="0" w:noVBand="0"/>
+      </w:tblPr>
+      <w:tblGrid>
+        <w:gridCol w:w="3267"/>
+        <w:gridCol w:w="1800"/>
+        <w:gridCol w:w="3510"/>
+        <w:gridCol w:w="2817"/>
+      </w:tblGrid>
+      <w:tr>
+        <w:trPr>
+          <w:trHeight w:val="926"/>
+          <w:jc w:val="center"/>
+        </w:trPr>
+        <w:tc>
+          <w:tcPr>
+            <w:tcW w:w="3267" w:type="dxa"/>
+            <w:tcBorders>
+              <w:right w:val="single" w:sz="4" w:space="0" w:color="auto"/>
+            </w:tcBorders>
+            <w:vAlign w:val="center"/>
+          </w:tcPr>
+          <w:p>
+            <w:pPr>
+              <w:jc w:val="center"/>
+              <w:rPr>
+                <w:b/>
+                <w:color w:val="0000FF"/>
+              </w:rPr>
+            </w:pPr>
+            <w:r>
+              <w:rPr>
+                <w:b/>
+                <w:color w:val="0000FF"/>
+              </w:rPr>
+              <w:t xml:space="preserve">Three Stopping Criteria </w:t>
+            </w:r>
+          </w:p>
+          <w:p>
+            <w:pPr>
+              <w:jc w:val="center"/>
+              <w:rPr>
+                <w:b/>
+                <w:color w:val="0000FF"/>
+              </w:rPr>
+            </w:pPr>
+            <w:r>
+              <w:rPr>
+                <w:b/>
+                <w:color w:val="0000FF"/>
+              </w:rPr>
+              <w:t>for Decision Tree Induction</w:t>
+            </w:r>
+          </w:p>
+          <w:p>
+            <w:pPr>
+              <w:pStyle w:val="ListParagraph"/>
+              <w:numPr>
+                <w:ilvl w:val="0"/>
+                <w:numId w:val="33"/>
+              </w:numPr>
+            </w:pPr>
+            <w:r>
+              <w:rPr>
+                <w:b/>
+                <w:color w:val="E36C0A" w:themeColor="accent6" w:themeShade="BF"/>
+              </w:rPr>
+              <w:t>When all records in a node have the same class value</w:t>
+            </w:r>
+          </w:p>
+          <w:p>
+            <w:pPr>
+              <w:pStyle w:val="ListParagraph"/>
+              <w:numPr>
+                <w:ilvl w:val="0"/>
+                <w:numId w:val="33"/>
+              </w:numPr>
+            </w:pPr>
+            <w:r>
+              <w:rPr>
+                <w:b/>
+                <w:color w:val="E36C0A" w:themeColor="accent6" w:themeShade="BF"/>
+              </w:rPr>
+              <w:t xml:space="preserve">When all records in a node have </w:t>
+            </w:r>
+            <w:r>
+              <w:rPr>
+                <w:b/>
+                <w:highlight w:val="yellow"/>
+              </w:rPr>
+              <w:t>similar</w:t>
+            </w:r>
+            <w:r>
+              <w:rPr>
+                <w:b/>
+                <w:color w:val="E36C0A" w:themeColor="accent6" w:themeShade="BF"/>
+              </w:rPr>
+              <w:t xml:space="preserve"> </w:t>
+            </w:r>
+            <w:r>
+              <w:rPr>
+                <w:b/>
+                <w:color w:val="E36C0A" w:themeColor="accent6" w:themeShade="BF"/>
+              </w:rPr>
+              <w:t>attribute</w:t>
+            </w:r>
+            <w:r>
+              <w:rPr>
+                <w:b/>
+              </w:rPr>
+              <w:t xml:space="preserve"> </w:t>
+            </w:r>
+            <w:r>
+              <w:rPr>
+                <w:b/>
+                <w:color w:val="E36C0A" w:themeColor="accent6" w:themeShade="BF"/>
+              </w:rPr>
+              <w:t>values</w:t>
+            </w:r>
+            <w:r>
+              <w:t>.</w:t>
+            </w:r>
+          </w:p>
+          <w:p>
+            <w:pPr>
+              <w:pStyle w:val="ListParagraph"/>
+              <w:numPr>
+                <w:ilvl w:val="0"/>
+                <w:numId w:val="33"/>
+              </w:numPr>
+            </w:pPr>
+            <w:r>
+              <w:rPr>
+                <w:b/>
+                <w:color w:val="E36C0A" w:themeColor="accent6" w:themeShade="BF"/>
+              </w:rPr>
+              <w:t>Early Termination</w:t>
+            </w:r>
+          </w:p>
+        </w:tc>
+        <w:tc>
+          <w:tcPr>
+            <w:tcW w:w="1800" w:type="dxa"/>
+            <w:tcBorders>
+              <w:top w:val="single" w:sz="4" w:space="0" w:color="auto"/>
+              <w:left w:val="single" w:sz="4" w:space="0" w:color="auto"/>
+              <w:bottom w:val="single" w:sz="4" w:space="0" w:color="auto"/>
+              <w:right w:val="single" w:sz="4" w:space="0" w:color="auto"/>
+            </w:tcBorders>
+            <w:vAlign w:val="center"/>
+          </w:tcPr>
+          <w:p>
+            <w:proofErr w:type="spellStart"/>
+            <w:r>
+              <w:rPr>
+                <w:b/>
+                <w:color w:val="0000FF"/>
+              </w:rPr>
+              <w:t>Underfitting</w:t>
+            </w:r>
+            <w:proofErr w:type="spellEnd"/>
+            <w:r>
+              <w:t xml:space="preserve"> – When a model is too simple, both training and test errors are large.</w:t>
+            </w:r>
+          </w:p>
+        </w:tc>
+        <w:tc>
+          <w:tcPr>
+            <w:tcW w:w="3510" w:type="dxa"/>
+            <w:tcBorders>
+              <w:top w:val="single" w:sz="4" w:space="0" w:color="auto"/>
+              <w:left w:val="single" w:sz="4" w:space="0" w:color="auto"/>
+              <w:bottom w:val="single" w:sz="4" w:space="0" w:color="auto"/>
+              <w:right w:val="single" w:sz="4" w:space="0" w:color="auto"/>
+            </w:tcBorders>
+            <w:vAlign w:val="center"/>
+          </w:tcPr>
+          <w:p>
+            <w:r>
+              <w:rPr>
+                <w:b/>
+                <w:color w:val="0000FF"/>
+              </w:rPr>
+              <w:t>Overfitting</w:t>
+            </w:r>
+            <w:r>
+              <w:t xml:space="preserve"> – When a model becomes too complex (e.g. too large a tree), the test error begins to increase even though the training error decreases.</w:t>
+            </w:r>
+          </w:p>
+          <w:p/>
+          <w:p>
+            <w:pPr>
+              <w:pStyle w:val="ListParagraph"/>
+              <w:numPr>
+                <w:ilvl w:val="0"/>
+                <w:numId w:val="33"/>
+              </w:numPr>
+            </w:pPr>
+            <w:r>
+              <w:rPr>
+                <w:b/>
+                <w:color w:val="00B050"/>
+              </w:rPr>
+              <w:t xml:space="preserve">Result: </w:t>
+            </w:r>
+            <w:r>
+              <w:t xml:space="preserve">Training error is </w:t>
+            </w:r>
+            <w:r>
+              <w:rPr>
+                <w:b/>
+                <w:color w:val="FF0000"/>
+              </w:rPr>
+              <w:t>NOT</w:t>
+            </w:r>
+            <w:r>
+              <w:t xml:space="preserve"> representative for generalization error.</w:t>
+            </w:r>
+          </w:p>
+        </w:tc>
+        <w:tc>
+          <w:tcPr>
+            <w:tcW w:w="2817" w:type="dxa"/>
+            <w:tcBorders>
+              <w:top w:val="single" w:sz="4" w:space="0" w:color="auto"/>
+              <w:left w:val="single" w:sz="4" w:space="0" w:color="auto"/>
+              <w:bottom w:val="single" w:sz="4" w:space="0" w:color="auto"/>
+            </w:tcBorders>
+            <w:vAlign w:val="center"/>
+          </w:tcPr>
+          <w:p>
+            <w:r>
+              <w:rPr>
+                <w:b/>
+                <w:color w:val="0000FF"/>
+              </w:rPr>
+              <w:t>Ca</w:t>
+            </w:r>
+            <w:r>
+              <w:rPr>
+                <w:b/>
+                <w:color w:val="0000FF"/>
+              </w:rPr>
+              <w:t>uses of Overfitting</w:t>
+            </w:r>
+          </w:p>
+          <w:p>
+            <w:pPr>
+              <w:pStyle w:val="ListParagraph"/>
+              <w:numPr>
+                <w:ilvl w:val="0"/>
+                <w:numId w:val="33"/>
+              </w:numPr>
+              <w:rPr>
+                <w:b/>
+                <w:color w:val="E36C0A" w:themeColor="accent6" w:themeShade="BF"/>
+              </w:rPr>
+            </w:pPr>
+            <w:r>
+              <w:rPr>
+                <w:b/>
+                <w:color w:val="E36C0A" w:themeColor="accent6" w:themeShade="BF"/>
+              </w:rPr>
+              <w:t>Noise</w:t>
+            </w:r>
+          </w:p>
+          <w:p>
+            <w:pPr>
+              <w:rPr>
+                <w:b/>
+                <w:color w:val="E36C0A" w:themeColor="accent6" w:themeShade="BF"/>
+              </w:rPr>
+            </w:pPr>
+          </w:p>
+          <w:p>
+            <w:pPr>
+              <w:pStyle w:val="ListParagraph"/>
+              <w:numPr>
+                <w:ilvl w:val="0"/>
+                <w:numId w:val="33"/>
+              </w:numPr>
+              <w:rPr>
+                <w:b/>
+                <w:color w:val="E36C0A" w:themeColor="accent6" w:themeShade="BF"/>
+              </w:rPr>
+            </w:pPr>
+            <w:r>
+              <w:rPr>
+                <w:b/>
+                <w:color w:val="E36C0A" w:themeColor="accent6" w:themeShade="BF"/>
+              </w:rPr>
+              <w:t>Insufficient training records</w:t>
+            </w:r>
+            <w:r>
+              <w:t xml:space="preserve"> (including non-representative training set)</w:t>
+            </w:r>
+          </w:p>
+        </w:tc>
+      </w:tr>
+    </w:tbl>
     <w:p>
       <w:pPr>
         <w:rPr>
@@ -6824,6 +7281,1166 @@
         </w:rPr>
       </w:pPr>
     </w:p>
+    <w:tbl>
+      <w:tblPr>
+        <w:tblW w:w="0" w:type="auto"/>
+        <w:tblBorders>
+          <w:top w:val="single" w:sz="4" w:space="0" w:color="auto"/>
+          <w:left w:val="single" w:sz="4" w:space="0" w:color="auto"/>
+          <w:bottom w:val="single" w:sz="4" w:space="0" w:color="auto"/>
+          <w:right w:val="single" w:sz="4" w:space="0" w:color="auto"/>
+          <w:insideH w:val="single" w:sz="4" w:space="0" w:color="auto"/>
+          <w:insideV w:val="single" w:sz="4" w:space="0" w:color="auto"/>
+        </w:tblBorders>
+        <w:tblLook w:val="00A0" w:firstRow="1" w:lastRow="0" w:firstColumn="1" w:lastColumn="0" w:noHBand="0" w:noVBand="0"/>
+      </w:tblPr>
+      <w:tblGrid>
+        <w:gridCol w:w="2268"/>
+        <w:gridCol w:w="2430"/>
+        <w:gridCol w:w="1800"/>
+        <w:gridCol w:w="2412"/>
+        <w:gridCol w:w="2106"/>
+      </w:tblGrid>
+      <w:tr>
+        <w:trPr>
+          <w:trHeight w:val="40"/>
+        </w:trPr>
+        <w:tc>
+          <w:tcPr>
+            <w:tcW w:w="2268" w:type="dxa"/>
+            <w:vMerge w:val="restart"/>
+            <w:vAlign w:val="center"/>
+          </w:tcPr>
+          <w:p>
+            <w:pPr>
+              <w:jc w:val="center"/>
+              <w:rPr>
+                <w:b/>
+                <w:color w:val="0000FF"/>
+              </w:rPr>
+            </w:pPr>
+            <w:r>
+              <w:rPr>
+                <w:b/>
+                <w:color w:val="0000FF"/>
+              </w:rPr>
+              <w:t>Resubstitution Error</w:t>
+            </w:r>
+          </w:p>
+          <w:p>
+            <w:r>
+              <w:t xml:space="preserve">Error on the </w:t>
+            </w:r>
+            <w:r>
+              <w:rPr>
+                <w:b/>
+                <w:color w:val="FF0000"/>
+              </w:rPr>
+              <w:t>training</w:t>
+            </w:r>
+            <w:r>
+              <w:rPr>
+                <w:color w:val="FF0000"/>
+              </w:rPr>
+              <w:t xml:space="preserve"> </w:t>
+            </w:r>
+            <w:r>
+              <w:t>set.</w:t>
+            </w:r>
+          </w:p>
+          <w:p/>
+          <w:p>
+            <w:r>
+              <w:rPr>
+                <w:b/>
+                <w:color w:val="E36C0A" w:themeColor="accent6" w:themeShade="BF"/>
+              </w:rPr>
+              <w:t>Single Leaf Node Error:</w:t>
+            </w:r>
+            <w:r>
+              <w:rPr>
+                <w:color w:val="E36C0A" w:themeColor="accent6" w:themeShade="BF"/>
+              </w:rPr>
+              <w:t xml:space="preserve"> </w:t>
+            </w:r>
+            <m:oMath>
+              <m:r>
+                <w:rPr>
+                  <w:rFonts w:ascii="Cambria Math" w:hAnsi="Cambria Math"/>
+                  <w:sz w:val="20"/>
+                </w:rPr>
+                <m:t>e</m:t>
+              </m:r>
+              <m:d>
+                <m:dPr>
+                  <m:ctrlPr>
+                    <w:rPr>
+                      <w:rFonts w:ascii="Cambria Math" w:hAnsi="Cambria Math"/>
+                      <w:i/>
+                      <w:sz w:val="20"/>
+                    </w:rPr>
+                  </m:ctrlPr>
+                </m:dPr>
+                <m:e>
+                  <m:r>
+                    <w:rPr>
+                      <w:rFonts w:ascii="Cambria Math" w:hAnsi="Cambria Math"/>
+                      <w:sz w:val="20"/>
+                    </w:rPr>
+                    <m:t>t</m:t>
+                  </m:r>
+                </m:e>
+              </m:d>
+            </m:oMath>
+          </w:p>
+          <w:p>
+            <w:pPr>
+              <w:rPr>
+                <w:b/>
+                <w:color w:val="E36C0A" w:themeColor="accent6" w:themeShade="BF"/>
+              </w:rPr>
+            </w:pPr>
+            <w:r>
+              <w:rPr>
+                <w:b/>
+                <w:color w:val="E36C0A" w:themeColor="accent6" w:themeShade="BF"/>
+              </w:rPr>
+              <w:t xml:space="preserve">Total Resubstitution </w:t>
+            </w:r>
+          </w:p>
+          <w:p>
+            <w:r>
+              <w:rPr>
+                <w:b/>
+                <w:color w:val="E36C0A" w:themeColor="accent6" w:themeShade="BF"/>
+              </w:rPr>
+              <w:t>Error</w:t>
+            </w:r>
+            <w:r>
+              <w:rPr>
+                <w:b/>
+                <w:color w:val="E36C0A" w:themeColor="accent6" w:themeShade="BF"/>
+              </w:rPr>
+              <w:t>:</w:t>
+            </w:r>
+            <w:r>
+              <w:rPr>
+                <w:color w:val="E36C0A" w:themeColor="accent6" w:themeShade="BF"/>
+              </w:rPr>
+              <w:t xml:space="preserve"> </w:t>
+            </w:r>
+            <m:oMath>
+              <m:r>
+                <w:rPr>
+                  <w:rFonts w:ascii="Cambria Math" w:hAnsi="Cambria Math"/>
+                  <w:sz w:val="20"/>
+                </w:rPr>
+                <m:t>e</m:t>
+              </m:r>
+              <m:d>
+                <m:dPr>
+                  <m:ctrlPr>
+                    <w:rPr>
+                      <w:rFonts w:ascii="Cambria Math" w:hAnsi="Cambria Math"/>
+                      <w:i/>
+                      <w:sz w:val="20"/>
+                    </w:rPr>
+                  </m:ctrlPr>
+                </m:dPr>
+                <m:e>
+                  <m:r>
+                    <w:rPr>
+                      <w:rFonts w:ascii="Cambria Math" w:hAnsi="Cambria Math"/>
+                      <w:sz w:val="20"/>
+                    </w:rPr>
+                    <m:t>T</m:t>
+                  </m:r>
+                </m:e>
+              </m:d>
+            </m:oMath>
+          </w:p>
+          <w:p/>
+          <w:p>
+            <w:pPr>
+              <w:rPr>
+                <w:b/>
+              </w:rPr>
+            </w:pPr>
+            <m:oMathPara>
+              <m:oMath>
+                <m:r>
+                  <m:rPr>
+                    <m:sty m:val="bi"/>
+                  </m:rPr>
+                  <w:rPr>
+                    <w:rFonts w:ascii="Cambria Math" w:hAnsi="Cambria Math"/>
+                    <w:color w:val="7030A0"/>
+                    <w:sz w:val="22"/>
+                  </w:rPr>
+                  <m:t>e</m:t>
+                </m:r>
+                <m:d>
+                  <m:dPr>
+                    <m:ctrlPr>
+                      <w:rPr>
+                        <w:rFonts w:ascii="Cambria Math" w:hAnsi="Cambria Math"/>
+                        <w:b/>
+                        <w:i/>
+                        <w:color w:val="7030A0"/>
+                        <w:sz w:val="22"/>
+                      </w:rPr>
+                    </m:ctrlPr>
+                  </m:dPr>
+                  <m:e>
+                    <m:r>
+                      <m:rPr>
+                        <m:sty m:val="bi"/>
+                      </m:rPr>
+                      <w:rPr>
+                        <w:rFonts w:ascii="Cambria Math" w:hAnsi="Cambria Math"/>
+                        <w:color w:val="7030A0"/>
+                        <w:sz w:val="22"/>
+                      </w:rPr>
+                      <m:t>T</m:t>
+                    </m:r>
+                  </m:e>
+                </m:d>
+                <m:r>
+                  <m:rPr>
+                    <m:sty m:val="bi"/>
+                  </m:rPr>
+                  <w:rPr>
+                    <w:rFonts w:ascii="Cambria Math" w:hAnsi="Cambria Math"/>
+                    <w:color w:val="7030A0"/>
+                    <w:sz w:val="22"/>
+                  </w:rPr>
+                  <m:t>=</m:t>
+                </m:r>
+                <m:r>
+                  <m:rPr>
+                    <m:sty m:val="bi"/>
+                  </m:rPr>
+                  <w:rPr>
+                    <w:rFonts w:ascii="Cambria Math" w:hAnsi="Cambria Math"/>
+                    <w:color w:val="7030A0"/>
+                    <w:sz w:val="22"/>
+                  </w:rPr>
+                  <m:t>∑e</m:t>
+                </m:r>
+                <m:d>
+                  <m:dPr>
+                    <m:ctrlPr>
+                      <w:rPr>
+                        <w:rFonts w:ascii="Cambria Math" w:hAnsi="Cambria Math"/>
+                        <w:b/>
+                        <w:i/>
+                        <w:color w:val="7030A0"/>
+                        <w:sz w:val="22"/>
+                      </w:rPr>
+                    </m:ctrlPr>
+                  </m:dPr>
+                  <m:e>
+                    <m:r>
+                      <m:rPr>
+                        <m:sty m:val="bi"/>
+                      </m:rPr>
+                      <w:rPr>
+                        <w:rFonts w:ascii="Cambria Math" w:hAnsi="Cambria Math"/>
+                        <w:color w:val="7030A0"/>
+                        <w:sz w:val="22"/>
+                      </w:rPr>
+                      <m:t>t</m:t>
+                    </m:r>
+                  </m:e>
+                </m:d>
+              </m:oMath>
+            </m:oMathPara>
+          </w:p>
+        </w:tc>
+        <w:tc>
+          <w:tcPr>
+            <w:tcW w:w="2430" w:type="dxa"/>
+            <w:vMerge w:val="restart"/>
+            <w:tcBorders>
+              <w:right w:val="single" w:sz="12" w:space="0" w:color="auto"/>
+            </w:tcBorders>
+            <w:vAlign w:val="center"/>
+          </w:tcPr>
+          <w:p>
+            <w:pPr>
+              <w:jc w:val="center"/>
+              <w:rPr>
+                <w:b/>
+                <w:color w:val="0000FF"/>
+              </w:rPr>
+            </w:pPr>
+            <w:r>
+              <w:rPr>
+                <w:b/>
+                <w:color w:val="0000FF"/>
+              </w:rPr>
+              <w:t>Generalization</w:t>
+            </w:r>
+            <w:r>
+              <w:rPr>
+                <w:b/>
+                <w:color w:val="0000FF"/>
+              </w:rPr>
+              <w:t xml:space="preserve"> Error</w:t>
+            </w:r>
+          </w:p>
+          <w:p>
+            <w:r>
+              <w:t xml:space="preserve">Error on the </w:t>
+            </w:r>
+            <w:r>
+              <w:rPr>
+                <w:b/>
+                <w:color w:val="FF0000"/>
+              </w:rPr>
+              <w:t>testing</w:t>
+            </w:r>
+            <w:r>
+              <w:t xml:space="preserve"> data.</w:t>
+            </w:r>
+          </w:p>
+          <w:p/>
+          <w:p>
+            <w:r>
+              <w:rPr>
+                <w:b/>
+                <w:color w:val="E36C0A" w:themeColor="accent6" w:themeShade="BF"/>
+              </w:rPr>
+              <w:t>Single Leaf Node Error:</w:t>
+            </w:r>
+            <w:r>
+              <w:rPr>
+                <w:color w:val="E36C0A" w:themeColor="accent6" w:themeShade="BF"/>
+              </w:rPr>
+              <w:t xml:space="preserve"> </w:t>
+            </w:r>
+            <m:oMath>
+              <m:r>
+                <w:rPr>
+                  <w:rFonts w:ascii="Cambria Math" w:hAnsi="Cambria Math"/>
+                  <w:sz w:val="20"/>
+                </w:rPr>
+                <m:t>e</m:t>
+              </m:r>
+              <m:r>
+                <w:rPr>
+                  <w:rFonts w:ascii="Cambria Math" w:hAnsi="Cambria Math"/>
+                  <w:sz w:val="20"/>
+                </w:rPr>
+                <m:t>'</m:t>
+              </m:r>
+              <m:d>
+                <m:dPr>
+                  <m:ctrlPr>
+                    <w:rPr>
+                      <w:rFonts w:ascii="Cambria Math" w:hAnsi="Cambria Math"/>
+                      <w:i/>
+                      <w:sz w:val="20"/>
+                    </w:rPr>
+                  </m:ctrlPr>
+                </m:dPr>
+                <m:e>
+                  <m:r>
+                    <w:rPr>
+                      <w:rFonts w:ascii="Cambria Math" w:hAnsi="Cambria Math"/>
+                      <w:sz w:val="20"/>
+                    </w:rPr>
+                    <m:t>t</m:t>
+                  </m:r>
+                </m:e>
+              </m:d>
+            </m:oMath>
+          </w:p>
+          <w:p>
+            <w:pPr>
+              <w:rPr>
+                <w:b/>
+                <w:color w:val="E36C0A" w:themeColor="accent6" w:themeShade="BF"/>
+              </w:rPr>
+            </w:pPr>
+            <w:r>
+              <w:rPr>
+                <w:b/>
+                <w:color w:val="E36C0A" w:themeColor="accent6" w:themeShade="BF"/>
+              </w:rPr>
+              <w:t xml:space="preserve">Total </w:t>
+            </w:r>
+            <w:r>
+              <w:rPr>
+                <w:b/>
+                <w:color w:val="E36C0A" w:themeColor="accent6" w:themeShade="BF"/>
+              </w:rPr>
+              <w:t>Generalization</w:t>
+            </w:r>
+            <w:r>
+              <w:rPr>
+                <w:b/>
+                <w:color w:val="E36C0A" w:themeColor="accent6" w:themeShade="BF"/>
+              </w:rPr>
+              <w:t xml:space="preserve"> </w:t>
+            </w:r>
+          </w:p>
+          <w:p>
+            <w:r>
+              <w:rPr>
+                <w:b/>
+                <w:color w:val="E36C0A" w:themeColor="accent6" w:themeShade="BF"/>
+              </w:rPr>
+              <w:t>Error</w:t>
+            </w:r>
+            <w:r>
+              <w:rPr>
+                <w:b/>
+                <w:color w:val="E36C0A" w:themeColor="accent6" w:themeShade="BF"/>
+              </w:rPr>
+              <w:t>:</w:t>
+            </w:r>
+            <w:r>
+              <w:rPr>
+                <w:color w:val="E36C0A" w:themeColor="accent6" w:themeShade="BF"/>
+              </w:rPr>
+              <w:t xml:space="preserve"> </w:t>
+            </w:r>
+            <m:oMath>
+              <m:r>
+                <w:rPr>
+                  <w:rFonts w:ascii="Cambria Math" w:hAnsi="Cambria Math"/>
+                  <w:sz w:val="20"/>
+                </w:rPr>
+                <m:t>e</m:t>
+              </m:r>
+              <m:r>
+                <w:rPr>
+                  <w:rFonts w:ascii="Cambria Math" w:hAnsi="Cambria Math"/>
+                  <w:sz w:val="20"/>
+                </w:rPr>
+                <m:t>'</m:t>
+              </m:r>
+              <m:d>
+                <m:dPr>
+                  <m:ctrlPr>
+                    <w:rPr>
+                      <w:rFonts w:ascii="Cambria Math" w:hAnsi="Cambria Math"/>
+                      <w:i/>
+                      <w:sz w:val="20"/>
+                    </w:rPr>
+                  </m:ctrlPr>
+                </m:dPr>
+                <m:e>
+                  <m:r>
+                    <w:rPr>
+                      <w:rFonts w:ascii="Cambria Math" w:hAnsi="Cambria Math"/>
+                      <w:sz w:val="20"/>
+                    </w:rPr>
+                    <m:t>T</m:t>
+                  </m:r>
+                </m:e>
+              </m:d>
+            </m:oMath>
+          </w:p>
+          <w:p/>
+          <w:p>
+            <m:oMathPara>
+              <m:oMath>
+                <m:r>
+                  <m:rPr>
+                    <m:sty m:val="bi"/>
+                  </m:rPr>
+                  <w:rPr>
+                    <w:rFonts w:ascii="Cambria Math" w:hAnsi="Cambria Math"/>
+                    <w:color w:val="7030A0"/>
+                    <w:sz w:val="22"/>
+                  </w:rPr>
+                  <m:t>e</m:t>
+                </m:r>
+                <m:r>
+                  <m:rPr>
+                    <m:sty m:val="bi"/>
+                  </m:rPr>
+                  <w:rPr>
+                    <w:rFonts w:ascii="Cambria Math" w:hAnsi="Cambria Math"/>
+                    <w:color w:val="7030A0"/>
+                    <w:sz w:val="22"/>
+                  </w:rPr>
+                  <m:t>'</m:t>
+                </m:r>
+                <m:d>
+                  <m:dPr>
+                    <m:ctrlPr>
+                      <w:rPr>
+                        <w:rFonts w:ascii="Cambria Math" w:hAnsi="Cambria Math"/>
+                        <w:b/>
+                        <w:i/>
+                        <w:color w:val="7030A0"/>
+                        <w:sz w:val="22"/>
+                      </w:rPr>
+                    </m:ctrlPr>
+                  </m:dPr>
+                  <m:e>
+                    <m:r>
+                      <m:rPr>
+                        <m:sty m:val="bi"/>
+                      </m:rPr>
+                      <w:rPr>
+                        <w:rFonts w:ascii="Cambria Math" w:hAnsi="Cambria Math"/>
+                        <w:color w:val="7030A0"/>
+                        <w:sz w:val="22"/>
+                      </w:rPr>
+                      <m:t>T</m:t>
+                    </m:r>
+                  </m:e>
+                </m:d>
+                <m:r>
+                  <m:rPr>
+                    <m:sty m:val="bi"/>
+                  </m:rPr>
+                  <w:rPr>
+                    <w:rFonts w:ascii="Cambria Math" w:hAnsi="Cambria Math"/>
+                    <w:color w:val="7030A0"/>
+                    <w:sz w:val="22"/>
+                  </w:rPr>
+                  <m:t>=</m:t>
+                </m:r>
+                <m:r>
+                  <m:rPr>
+                    <m:sty m:val="bi"/>
+                  </m:rPr>
+                  <w:rPr>
+                    <w:rFonts w:ascii="Cambria Math" w:hAnsi="Cambria Math"/>
+                    <w:color w:val="7030A0"/>
+                    <w:sz w:val="22"/>
+                  </w:rPr>
+                  <m:t>∑e</m:t>
+                </m:r>
+                <m:r>
+                  <m:rPr>
+                    <m:sty m:val="bi"/>
+                  </m:rPr>
+                  <w:rPr>
+                    <w:rFonts w:ascii="Cambria Math" w:hAnsi="Cambria Math"/>
+                    <w:color w:val="7030A0"/>
+                    <w:sz w:val="22"/>
+                  </w:rPr>
+                  <m:t>'</m:t>
+                </m:r>
+                <m:d>
+                  <m:dPr>
+                    <m:ctrlPr>
+                      <w:rPr>
+                        <w:rFonts w:ascii="Cambria Math" w:hAnsi="Cambria Math"/>
+                        <w:b/>
+                        <w:i/>
+                        <w:color w:val="7030A0"/>
+                        <w:sz w:val="22"/>
+                      </w:rPr>
+                    </m:ctrlPr>
+                  </m:dPr>
+                  <m:e>
+                    <m:r>
+                      <m:rPr>
+                        <m:sty m:val="bi"/>
+                      </m:rPr>
+                      <w:rPr>
+                        <w:rFonts w:ascii="Cambria Math" w:hAnsi="Cambria Math"/>
+                        <w:color w:val="7030A0"/>
+                        <w:sz w:val="22"/>
+                      </w:rPr>
+                      <m:t>t</m:t>
+                    </m:r>
+                  </m:e>
+                </m:d>
+              </m:oMath>
+            </m:oMathPara>
+          </w:p>
+        </w:tc>
+        <w:tc>
+          <w:tcPr>
+            <w:tcW w:w="6318" w:type="dxa"/>
+            <w:gridSpan w:val="3"/>
+            <w:tcBorders>
+              <w:top w:val="single" w:sz="12" w:space="0" w:color="auto"/>
+              <w:left w:val="single" w:sz="12" w:space="0" w:color="auto"/>
+              <w:bottom w:val="single" w:sz="6" w:space="0" w:color="auto"/>
+              <w:right w:val="single" w:sz="12" w:space="0" w:color="auto"/>
+            </w:tcBorders>
+            <w:vAlign w:val="center"/>
+          </w:tcPr>
+          <w:p>
+            <w:pPr>
+              <w:jc w:val="center"/>
+              <w:rPr>
+                <w:b/>
+                <w:color w:val="E36C0A" w:themeColor="accent6" w:themeShade="BF"/>
+              </w:rPr>
+            </w:pPr>
+            <w:r>
+              <w:rPr>
+                <w:b/>
+                <w:sz w:val="22"/>
+              </w:rPr>
+              <w:t>Generalization Error Estimation</w:t>
+            </w:r>
+          </w:p>
+        </w:tc>
+      </w:tr>
+      <w:tr>
+        <w:trPr>
+          <w:trHeight w:val="863"/>
+        </w:trPr>
+        <w:tc>
+          <w:tcPr>
+            <w:tcW w:w="2268" w:type="dxa"/>
+            <w:vMerge/>
+            <w:vAlign w:val="center"/>
+          </w:tcPr>
+          <w:p>
+            <w:pPr>
+              <w:jc w:val="center"/>
+              <w:rPr>
+                <w:b/>
+                <w:color w:val="0000FF"/>
+              </w:rPr>
+            </w:pPr>
+          </w:p>
+        </w:tc>
+        <w:tc>
+          <w:tcPr>
+            <w:tcW w:w="2430" w:type="dxa"/>
+            <w:vMerge/>
+            <w:tcBorders>
+              <w:right w:val="single" w:sz="12" w:space="0" w:color="auto"/>
+            </w:tcBorders>
+            <w:vAlign w:val="center"/>
+          </w:tcPr>
+          <w:p>
+            <w:pPr>
+              <w:jc w:val="center"/>
+              <w:rPr>
+                <w:b/>
+                <w:color w:val="0000FF"/>
+              </w:rPr>
+            </w:pPr>
+          </w:p>
+        </w:tc>
+        <w:tc>
+          <w:tcPr>
+            <w:tcW w:w="1800" w:type="dxa"/>
+            <w:tcBorders>
+              <w:top w:val="single" w:sz="6" w:space="0" w:color="auto"/>
+              <w:left w:val="single" w:sz="12" w:space="0" w:color="auto"/>
+              <w:bottom w:val="single" w:sz="12" w:space="0" w:color="auto"/>
+              <w:right w:val="single" w:sz="6" w:space="0" w:color="auto"/>
+            </w:tcBorders>
+            <w:vAlign w:val="center"/>
+          </w:tcPr>
+          <w:p>
+            <w:pPr>
+              <w:jc w:val="center"/>
+              <w:rPr>
+                <w:b/>
+                <w:color w:val="0000FF"/>
+              </w:rPr>
+            </w:pPr>
+            <w:r>
+              <w:rPr>
+                <w:b/>
+                <w:color w:val="0000FF"/>
+              </w:rPr>
+              <w:t>Optimistic Estimation</w:t>
+            </w:r>
+          </w:p>
+          <w:p>
+            <w:r>
+              <w:t>Training error is equal to the testing error.</w:t>
+            </w:r>
+          </w:p>
+          <w:p>
+            <w:pPr>
+              <w:rPr>
+                <w:b/>
+              </w:rPr>
+            </w:pPr>
+            <m:oMathPara>
+              <m:oMath>
+                <m:r>
+                  <m:rPr>
+                    <m:sty m:val="bi"/>
+                  </m:rPr>
+                  <w:rPr>
+                    <w:rFonts w:ascii="Cambria Math" w:hAnsi="Cambria Math"/>
+                    <w:color w:val="7030A0"/>
+                    <w:sz w:val="20"/>
+                  </w:rPr>
+                  <m:t>∑e</m:t>
+                </m:r>
+                <m:d>
+                  <m:dPr>
+                    <m:ctrlPr>
+                      <w:rPr>
+                        <w:rFonts w:ascii="Cambria Math" w:hAnsi="Cambria Math"/>
+                        <w:b/>
+                        <w:i/>
+                        <w:color w:val="7030A0"/>
+                        <w:sz w:val="20"/>
+                      </w:rPr>
+                    </m:ctrlPr>
+                  </m:dPr>
+                  <m:e>
+                    <m:r>
+                      <m:rPr>
+                        <m:sty m:val="bi"/>
+                      </m:rPr>
+                      <w:rPr>
+                        <w:rFonts w:ascii="Cambria Math" w:hAnsi="Cambria Math"/>
+                        <w:color w:val="7030A0"/>
+                        <w:sz w:val="20"/>
+                      </w:rPr>
+                      <m:t>t</m:t>
+                    </m:r>
+                  </m:e>
+                </m:d>
+                <m:r>
+                  <m:rPr>
+                    <m:sty m:val="bi"/>
+                  </m:rPr>
+                  <w:rPr>
+                    <w:rFonts w:ascii="Cambria Math" w:hAnsi="Cambria Math"/>
+                    <w:color w:val="7030A0"/>
+                    <w:sz w:val="20"/>
+                  </w:rPr>
+                  <m:t>=∑e'(t)</m:t>
+                </m:r>
+              </m:oMath>
+            </m:oMathPara>
+          </w:p>
+        </w:tc>
+        <w:tc>
+          <w:tcPr>
+            <w:tcW w:w="2412" w:type="dxa"/>
+            <w:tcBorders>
+              <w:top w:val="single" w:sz="6" w:space="0" w:color="auto"/>
+              <w:left w:val="single" w:sz="6" w:space="0" w:color="auto"/>
+              <w:bottom w:val="single" w:sz="12" w:space="0" w:color="auto"/>
+              <w:right w:val="single" w:sz="6" w:space="0" w:color="auto"/>
+            </w:tcBorders>
+            <w:vAlign w:val="center"/>
+          </w:tcPr>
+          <w:p>
+            <w:pPr>
+              <w:jc w:val="center"/>
+              <w:rPr>
+                <w:b/>
+                <w:color w:val="0000FF"/>
+              </w:rPr>
+            </w:pPr>
+            <w:r>
+              <w:rPr>
+                <w:b/>
+                <w:color w:val="0000FF"/>
+              </w:rPr>
+              <w:t>Pessimistic</w:t>
+            </w:r>
+            <w:r>
+              <w:rPr>
+                <w:b/>
+                <w:color w:val="0000FF"/>
+              </w:rPr>
+              <w:t xml:space="preserve"> Estimation</w:t>
+            </w:r>
+          </w:p>
+          <w:p>
+            <w:r>
+              <w:t>Assign a penalty term to ea</w:t>
+            </w:r>
+            <w:r>
+              <w:t>.</w:t>
+            </w:r>
+          </w:p>
+          <w:p>
+            <w:pPr>
+              <w:jc w:val="center"/>
+              <w:rPr>
+                <w:b/>
+                <w:color w:val="7030A0"/>
+                <w:sz w:val="20"/>
+              </w:rPr>
+            </w:pPr>
+            <m:oMathPara>
+              <m:oMath>
+                <m:sSup>
+                  <m:sSupPr>
+                    <m:ctrlPr>
+                      <w:rPr>
+                        <w:rFonts w:ascii="Cambria Math" w:hAnsi="Cambria Math"/>
+                        <w:b/>
+                        <w:i/>
+                        <w:color w:val="7030A0"/>
+                        <w:sz w:val="20"/>
+                      </w:rPr>
+                    </m:ctrlPr>
+                  </m:sSupPr>
+                  <m:e>
+                    <m:r>
+                      <m:rPr>
+                        <m:sty m:val="bi"/>
+                      </m:rPr>
+                      <w:rPr>
+                        <w:rFonts w:ascii="Cambria Math" w:hAnsi="Cambria Math"/>
+                        <w:color w:val="7030A0"/>
+                        <w:sz w:val="20"/>
+                      </w:rPr>
+                      <m:t>e</m:t>
+                    </m:r>
+                  </m:e>
+                  <m:sup>
+                    <m:r>
+                      <m:rPr>
+                        <m:sty m:val="bi"/>
+                      </m:rPr>
+                      <w:rPr>
+                        <w:rFonts w:ascii="Cambria Math" w:hAnsi="Cambria Math"/>
+                        <w:color w:val="7030A0"/>
+                        <w:sz w:val="20"/>
+                      </w:rPr>
+                      <m:t>'</m:t>
+                    </m:r>
+                  </m:sup>
+                </m:sSup>
+                <m:d>
+                  <m:dPr>
+                    <m:ctrlPr>
+                      <w:rPr>
+                        <w:rFonts w:ascii="Cambria Math" w:hAnsi="Cambria Math"/>
+                        <w:b/>
+                        <w:i/>
+                        <w:color w:val="7030A0"/>
+                        <w:sz w:val="20"/>
+                      </w:rPr>
+                    </m:ctrlPr>
+                  </m:dPr>
+                  <m:e>
+                    <m:r>
+                      <m:rPr>
+                        <m:sty m:val="bi"/>
+                      </m:rPr>
+                      <w:rPr>
+                        <w:rFonts w:ascii="Cambria Math" w:hAnsi="Cambria Math"/>
+                        <w:color w:val="7030A0"/>
+                        <w:sz w:val="20"/>
+                      </w:rPr>
+                      <m:t>t</m:t>
+                    </m:r>
+                  </m:e>
+                </m:d>
+                <m:r>
+                  <m:rPr>
+                    <m:sty m:val="bi"/>
+                  </m:rPr>
+                  <w:rPr>
+                    <w:rFonts w:ascii="Cambria Math" w:hAnsi="Cambria Math"/>
+                    <w:color w:val="7030A0"/>
+                    <w:sz w:val="20"/>
+                  </w:rPr>
+                  <m:t>=e</m:t>
+                </m:r>
+                <m:d>
+                  <m:dPr>
+                    <m:ctrlPr>
+                      <w:rPr>
+                        <w:rFonts w:ascii="Cambria Math" w:hAnsi="Cambria Math"/>
+                        <w:b/>
+                        <w:i/>
+                        <w:color w:val="7030A0"/>
+                        <w:sz w:val="20"/>
+                      </w:rPr>
+                    </m:ctrlPr>
+                  </m:dPr>
+                  <m:e>
+                    <m:r>
+                      <m:rPr>
+                        <m:sty m:val="bi"/>
+                      </m:rPr>
+                      <w:rPr>
+                        <w:rFonts w:ascii="Cambria Math" w:hAnsi="Cambria Math"/>
+                        <w:color w:val="7030A0"/>
+                        <w:sz w:val="20"/>
+                      </w:rPr>
+                      <m:t>t</m:t>
+                    </m:r>
+                  </m:e>
+                </m:d>
+                <m:r>
+                  <m:rPr>
+                    <m:sty m:val="bi"/>
+                  </m:rPr>
+                  <w:rPr>
+                    <w:rFonts w:ascii="Cambria Math" w:hAnsi="Cambria Math"/>
+                    <w:color w:val="7030A0"/>
+                    <w:sz w:val="20"/>
+                  </w:rPr>
+                  <m:t>+0.5</m:t>
+                </m:r>
+              </m:oMath>
+            </m:oMathPara>
+          </w:p>
+          <w:p>
+            <w:pPr>
+              <w:jc w:val="center"/>
+              <w:rPr>
+                <w:b/>
+                <w:color w:val="0000FF"/>
+              </w:rPr>
+            </w:pPr>
+          </w:p>
+          <w:p>
+            <w:pPr>
+              <w:jc w:val="center"/>
+              <w:rPr>
+                <w:b/>
+                <w:color w:val="0000FF"/>
+              </w:rPr>
+            </w:pPr>
+            <w:r>
+              <w:rPr>
+                <w:b/>
+                <w:color w:val="0000FF"/>
+              </w:rPr>
+              <w:t>Total Pessimistic Error</w:t>
+            </w:r>
+          </w:p>
+          <w:p>
+            <w:pPr>
+              <w:jc w:val="center"/>
+              <w:rPr>
+                <w:b/>
+                <w:color w:val="7030A0"/>
+                <w:sz w:val="20"/>
+              </w:rPr>
+            </w:pPr>
+            <m:oMathPara>
+              <m:oMath>
+                <m:sSup>
+                  <m:sSupPr>
+                    <m:ctrlPr>
+                      <w:rPr>
+                        <w:rFonts w:ascii="Cambria Math" w:hAnsi="Cambria Math"/>
+                        <w:b/>
+                        <w:i/>
+                        <w:color w:val="7030A0"/>
+                        <w:sz w:val="20"/>
+                      </w:rPr>
+                    </m:ctrlPr>
+                  </m:sSupPr>
+                  <m:e>
+                    <m:r>
+                      <m:rPr>
+                        <m:sty m:val="bi"/>
+                      </m:rPr>
+                      <w:rPr>
+                        <w:rFonts w:ascii="Cambria Math" w:hAnsi="Cambria Math"/>
+                        <w:color w:val="7030A0"/>
+                        <w:sz w:val="20"/>
+                      </w:rPr>
+                      <m:t>e</m:t>
+                    </m:r>
+                  </m:e>
+                  <m:sup>
+                    <m:r>
+                      <m:rPr>
+                        <m:sty m:val="bi"/>
+                      </m:rPr>
+                      <w:rPr>
+                        <w:rFonts w:ascii="Cambria Math" w:hAnsi="Cambria Math"/>
+                        <w:color w:val="7030A0"/>
+                        <w:sz w:val="20"/>
+                      </w:rPr>
+                      <m:t>'</m:t>
+                    </m:r>
+                    <m:d>
+                      <m:dPr>
+                        <m:ctrlPr>
+                          <w:rPr>
+                            <w:rFonts w:ascii="Cambria Math" w:hAnsi="Cambria Math"/>
+                            <w:b/>
+                            <w:i/>
+                            <w:color w:val="7030A0"/>
+                            <w:sz w:val="20"/>
+                          </w:rPr>
+                        </m:ctrlPr>
+                      </m:dPr>
+                      <m:e>
+                        <m:r>
+                          <m:rPr>
+                            <m:sty m:val="bi"/>
+                          </m:rPr>
+                          <w:rPr>
+                            <w:rFonts w:ascii="Cambria Math" w:hAnsi="Cambria Math"/>
+                            <w:color w:val="7030A0"/>
+                            <w:sz w:val="20"/>
+                          </w:rPr>
+                          <m:t>T</m:t>
+                        </m:r>
+                      </m:e>
+                    </m:d>
+                  </m:sup>
+                </m:sSup>
+                <m:r>
+                  <m:rPr>
+                    <m:sty m:val="bi"/>
+                  </m:rPr>
+                  <w:rPr>
+                    <w:rFonts w:ascii="Cambria Math" w:hAnsi="Cambria Math"/>
+                    <w:color w:val="7030A0"/>
+                    <w:sz w:val="20"/>
+                  </w:rPr>
+                  <m:t>=∑</m:t>
+                </m:r>
+                <m:d>
+                  <m:dPr>
+                    <m:ctrlPr>
+                      <w:rPr>
+                        <w:rFonts w:ascii="Cambria Math" w:hAnsi="Cambria Math"/>
+                        <w:b/>
+                        <w:i/>
+                        <w:color w:val="7030A0"/>
+                        <w:sz w:val="20"/>
+                      </w:rPr>
+                    </m:ctrlPr>
+                  </m:dPr>
+                  <m:e>
+                    <m:r>
+                      <m:rPr>
+                        <m:sty m:val="bi"/>
+                      </m:rPr>
+                      <w:rPr>
+                        <w:rFonts w:ascii="Cambria Math" w:hAnsi="Cambria Math"/>
+                        <w:color w:val="7030A0"/>
+                        <w:sz w:val="20"/>
+                      </w:rPr>
+                      <m:t>e</m:t>
+                    </m:r>
+                    <m:d>
+                      <m:dPr>
+                        <m:ctrlPr>
+                          <w:rPr>
+                            <w:rFonts w:ascii="Cambria Math" w:hAnsi="Cambria Math"/>
+                            <w:b/>
+                            <w:i/>
+                            <w:color w:val="7030A0"/>
+                            <w:sz w:val="20"/>
+                          </w:rPr>
+                        </m:ctrlPr>
+                      </m:dPr>
+                      <m:e>
+                        <m:r>
+                          <m:rPr>
+                            <m:sty m:val="bi"/>
+                          </m:rPr>
+                          <w:rPr>
+                            <w:rFonts w:ascii="Cambria Math" w:hAnsi="Cambria Math"/>
+                            <w:color w:val="7030A0"/>
+                            <w:sz w:val="20"/>
+                          </w:rPr>
+                          <m:t>t</m:t>
+                        </m:r>
+                      </m:e>
+                    </m:d>
+                  </m:e>
+                </m:d>
+                <m:r>
+                  <m:rPr>
+                    <m:sty m:val="bi"/>
+                  </m:rPr>
+                  <w:rPr>
+                    <w:rFonts w:ascii="Cambria Math" w:hAnsi="Cambria Math"/>
+                    <w:color w:val="7030A0"/>
+                    <w:sz w:val="20"/>
+                  </w:rPr>
+                  <m:t>+N⋅0.5</m:t>
+                </m:r>
+              </m:oMath>
+            </m:oMathPara>
+          </w:p>
+          <w:p>
+            <w:pPr>
+              <w:rPr>
+                <w:b/>
+                <w:color w:val="7030A0"/>
+                <w:sz w:val="20"/>
+              </w:rPr>
+            </w:pPr>
+          </w:p>
+          <w:p>
+            <w:pPr>
+              <w:rPr>
+                <w:b/>
+                <w:color w:val="0000FF"/>
+              </w:rPr>
+            </w:pPr>
+            <m:oMath>
+              <m:r>
+                <m:rPr>
+                  <m:sty m:val="bi"/>
+                </m:rPr>
+                <w:rPr>
+                  <w:rFonts w:ascii="Cambria Math" w:hAnsi="Cambria Math"/>
+                  <w:color w:val="7030A0"/>
+                </w:rPr>
+                <m:t>N</m:t>
+              </m:r>
+            </m:oMath>
+            <w:r>
+              <w:rPr>
+                <w:b/>
+                <w:color w:val="0000FF"/>
+              </w:rPr>
+              <w:t xml:space="preserve"> </w:t>
+            </w:r>
+            <w:r>
+              <w:t>– Number of leaf nodes.</w:t>
+            </w:r>
+          </w:p>
+        </w:tc>
+        <w:tc>
+          <w:tcPr>
+            <w:tcW w:w="2106" w:type="dxa"/>
+            <w:tcBorders>
+              <w:top w:val="single" w:sz="6" w:space="0" w:color="auto"/>
+              <w:left w:val="single" w:sz="6" w:space="0" w:color="auto"/>
+              <w:bottom w:val="single" w:sz="12" w:space="0" w:color="auto"/>
+              <w:right w:val="single" w:sz="12" w:space="0" w:color="auto"/>
+            </w:tcBorders>
+            <w:vAlign w:val="center"/>
+          </w:tcPr>
+          <w:p>
+            <w:pPr>
+              <w:jc w:val="center"/>
+              <w:rPr>
+                <w:b/>
+                <w:color w:val="0000FF"/>
+              </w:rPr>
+            </w:pPr>
+            <w:r>
+              <w:rPr>
+                <w:b/>
+                <w:color w:val="0000FF"/>
+              </w:rPr>
+              <w:t>Reduced Error Pruning</w:t>
+            </w:r>
+          </w:p>
+          <w:p>
+            <w:r>
+              <w:t>Use a validation set to estimate the generalization error.</w:t>
+            </w:r>
+          </w:p>
+        </w:tc>
+      </w:tr>
+    </w:tbl>
     <w:p>
       <w:pPr>
         <w:rPr>
@@ -6832,6 +8449,692 @@
         </w:rPr>
       </w:pPr>
     </w:p>
+    <w:p>
+      <w:pPr>
+        <w:rPr>
+          <w:sz w:val="6"/>
+          <w:szCs w:val="6"/>
+        </w:rPr>
+      </w:pPr>
+    </w:p>
+    <w:tbl>
+      <w:tblPr>
+        <w:tblW w:w="0" w:type="auto"/>
+        <w:tblBorders>
+          <w:top w:val="single" w:sz="4" w:space="0" w:color="auto"/>
+          <w:left w:val="single" w:sz="4" w:space="0" w:color="auto"/>
+          <w:bottom w:val="single" w:sz="4" w:space="0" w:color="auto"/>
+          <w:right w:val="single" w:sz="4" w:space="0" w:color="auto"/>
+          <w:insideH w:val="single" w:sz="4" w:space="0" w:color="auto"/>
+          <w:insideV w:val="single" w:sz="4" w:space="0" w:color="auto"/>
+        </w:tblBorders>
+        <w:tblLook w:val="00A0" w:firstRow="1" w:lastRow="0" w:firstColumn="1" w:lastColumn="0" w:noHBand="0" w:noVBand="0"/>
+      </w:tblPr>
+      <w:tblGrid>
+        <w:gridCol w:w="2538"/>
+        <w:gridCol w:w="4860"/>
+        <w:gridCol w:w="3618"/>
+      </w:tblGrid>
+      <w:tr>
+        <w:trPr>
+          <w:trHeight w:val="737"/>
+        </w:trPr>
+        <w:tc>
+          <w:tcPr>
+            <w:tcW w:w="2538" w:type="dxa"/>
+            <w:vAlign w:val="center"/>
+          </w:tcPr>
+          <w:p>
+            <w:pPr>
+              <w:jc w:val="center"/>
+              <w:rPr>
+                <w:b/>
+                <w:color w:val="0000FF"/>
+              </w:rPr>
+            </w:pPr>
+            <w:r>
+              <w:rPr>
+                <w:b/>
+                <w:color w:val="0000FF"/>
+              </w:rPr>
+              <w:t>Occam’s Razor</w:t>
+            </w:r>
+          </w:p>
+          <w:p>
+            <w:r>
+              <w:t>Given two models with similar generalization errors, one should prefer the simpler model over the more complex model.</w:t>
+            </w:r>
+          </w:p>
+          <w:p/>
+          <w:p>
+            <w:pPr>
+              <w:rPr>
+                <w:b/>
+              </w:rPr>
+            </w:pPr>
+            <w:r>
+              <w:rPr>
+                <w:b/>
+                <w:color w:val="00B050"/>
+              </w:rPr>
+              <w:t>This is because more complex model has a greater chance of fitting accidentally by errors in the data.</w:t>
+            </w:r>
+          </w:p>
+        </w:tc>
+        <w:tc>
+          <w:tcPr>
+            <w:tcW w:w="4860" w:type="dxa"/>
+            <w:vAlign w:val="center"/>
+          </w:tcPr>
+          <w:p>
+            <w:pPr>
+              <w:jc w:val="center"/>
+            </w:pPr>
+            <w:r>
+              <w:rPr>
+                <w:b/>
+                <w:color w:val="0000FF"/>
+              </w:rPr>
+              <w:t>Pre</w:t>
+            </w:r>
+            <w:r>
+              <w:rPr>
+                <w:b/>
+                <w:color w:val="0000FF"/>
+              </w:rPr>
+              <w:t>-</w:t>
+            </w:r>
+            <w:r>
+              <w:rPr>
+                <w:b/>
+                <w:color w:val="0000FF"/>
+              </w:rPr>
+              <w:t>pruning</w:t>
+            </w:r>
+            <w:r>
+              <w:rPr>
+                <w:b/>
+                <w:color w:val="0000FF"/>
+              </w:rPr>
+              <w:t xml:space="preserve"> (Early Stopping Rule)</w:t>
+            </w:r>
+          </w:p>
+          <w:p>
+            <w:pPr>
+              <w:pStyle w:val="ListParagraph"/>
+              <w:numPr>
+                <w:ilvl w:val="0"/>
+                <w:numId w:val="33"/>
+              </w:numPr>
+              <w:rPr>
+                <w:b/>
+                <w:color w:val="00B050"/>
+              </w:rPr>
+            </w:pPr>
+            <w:r>
+              <w:rPr>
+                <w:b/>
+                <w:color w:val="00B050"/>
+              </w:rPr>
+              <w:t>Stop the induction algorithm before it becomes a full tree.</w:t>
+            </w:r>
+          </w:p>
+          <w:p>
+            <w:pPr>
+              <w:pStyle w:val="ListParagraph"/>
+              <w:numPr>
+                <w:ilvl w:val="0"/>
+                <w:numId w:val="33"/>
+              </w:numPr>
+              <w:rPr>
+                <w:b/>
+                <w:color w:val="E36C0A" w:themeColor="accent6" w:themeShade="BF"/>
+              </w:rPr>
+            </w:pPr>
+            <w:r>
+              <w:rPr>
+                <w:b/>
+                <w:color w:val="E36C0A" w:themeColor="accent6" w:themeShade="BF"/>
+              </w:rPr>
+              <w:t>Typical Stopping Rules:</w:t>
+            </w:r>
+          </w:p>
+          <w:p>
+            <w:pPr>
+              <w:pStyle w:val="ListParagraph"/>
+              <w:numPr>
+                <w:ilvl w:val="1"/>
+                <w:numId w:val="33"/>
+              </w:numPr>
+            </w:pPr>
+            <w:r>
+              <w:t>All remaining records have the same class value</w:t>
+            </w:r>
+          </w:p>
+          <w:p>
+            <w:pPr>
+              <w:pStyle w:val="ListParagraph"/>
+              <w:numPr>
+                <w:ilvl w:val="1"/>
+                <w:numId w:val="33"/>
+              </w:numPr>
+            </w:pPr>
+            <w:r>
+              <w:t>All attribute values are the same.</w:t>
+            </w:r>
+          </w:p>
+          <w:p>
+            <w:pPr>
+              <w:pStyle w:val="ListParagraph"/>
+              <w:numPr>
+                <w:ilvl w:val="0"/>
+                <w:numId w:val="33"/>
+              </w:numPr>
+              <w:rPr>
+                <w:b/>
+                <w:color w:val="E36C0A" w:themeColor="accent6" w:themeShade="BF"/>
+              </w:rPr>
+            </w:pPr>
+            <w:r>
+              <w:rPr>
+                <w:b/>
+                <w:color w:val="E36C0A" w:themeColor="accent6" w:themeShade="BF"/>
+              </w:rPr>
+              <w:t>More restrictive conditions:</w:t>
+            </w:r>
+          </w:p>
+          <w:p>
+            <w:pPr>
+              <w:pStyle w:val="ListParagraph"/>
+              <w:numPr>
+                <w:ilvl w:val="1"/>
+                <w:numId w:val="33"/>
+              </w:numPr>
+            </w:pPr>
+            <w:r>
+              <w:t>Number of instances is below a user-specified threshold.</w:t>
+            </w:r>
+          </w:p>
+          <w:p>
+            <w:pPr>
+              <w:pStyle w:val="ListParagraph"/>
+              <w:numPr>
+                <w:ilvl w:val="1"/>
+                <w:numId w:val="33"/>
+              </w:numPr>
+            </w:pPr>
+            <w:r>
+              <w:t>Expanding the current node does not improve impurity measures (e.g. GINI Index, Information Gain)</w:t>
+            </w:r>
+          </w:p>
+          <w:p>
+            <w:pPr>
+              <w:pStyle w:val="ListParagraph"/>
+              <w:numPr>
+                <w:ilvl w:val="1"/>
+                <w:numId w:val="33"/>
+              </w:numPr>
+            </w:pPr>
+            <w:r>
+              <w:t xml:space="preserve">Class </w:t>
+            </w:r>
+            <w:proofErr w:type="gramStart"/>
+            <w:r>
+              <w:t>distribution of instances are</w:t>
+            </w:r>
+            <w:proofErr w:type="gramEnd"/>
+            <w:r>
+              <w:t xml:space="preserve"> independent of available features.</w:t>
+            </w:r>
+          </w:p>
+        </w:tc>
+        <w:tc>
+          <w:tcPr>
+            <w:tcW w:w="3618" w:type="dxa"/>
+            <w:vAlign w:val="center"/>
+          </w:tcPr>
+          <w:p>
+            <w:pPr>
+              <w:jc w:val="center"/>
+            </w:pPr>
+            <w:r>
+              <w:rPr>
+                <w:b/>
+                <w:color w:val="0000FF"/>
+              </w:rPr>
+              <w:t>Post</w:t>
+            </w:r>
+            <w:r>
+              <w:rPr>
+                <w:b/>
+                <w:color w:val="0000FF"/>
+              </w:rPr>
+              <w:t>-pruning (Early Stopping Rule)</w:t>
+            </w:r>
+          </w:p>
+          <w:p>
+            <w:pPr>
+              <w:pStyle w:val="ListParagraph"/>
+              <w:numPr>
+                <w:ilvl w:val="0"/>
+                <w:numId w:val="33"/>
+              </w:numPr>
+            </w:pPr>
+            <w:r>
+              <w:rPr>
+                <w:b/>
+                <w:color w:val="FF0000"/>
+              </w:rPr>
+              <w:t>Grow the decision tree to its entirety</w:t>
+            </w:r>
+            <w:r>
+              <w:t>.</w:t>
+            </w:r>
+          </w:p>
+          <w:p>
+            <w:pPr>
+              <w:pStyle w:val="ListParagraph"/>
+              <w:ind w:left="144" w:firstLine="0"/>
+            </w:pPr>
+            <w:bookmarkStart w:id="0" w:name="_GoBack"/>
+            <w:bookmarkEnd w:id="0"/>
+          </w:p>
+          <w:p>
+            <w:pPr>
+              <w:pStyle w:val="ListParagraph"/>
+              <w:numPr>
+                <w:ilvl w:val="0"/>
+                <w:numId w:val="33"/>
+              </w:numPr>
+            </w:pPr>
+            <w:r>
+              <w:t xml:space="preserve">Trim nodes in the tree in a </w:t>
+            </w:r>
+            <w:r>
+              <w:rPr>
+                <w:b/>
+                <w:color w:val="00B050"/>
+              </w:rPr>
+              <w:t>bottom-up fashion</w:t>
+            </w:r>
+            <w:r>
+              <w:rPr>
+                <w:b/>
+              </w:rPr>
+              <w:t>.</w:t>
+            </w:r>
+          </w:p>
+          <w:p>
+            <w:pPr>
+              <w:pStyle w:val="ListParagraph"/>
+              <w:ind w:left="144" w:firstLine="0"/>
+            </w:pPr>
+          </w:p>
+          <w:p>
+            <w:pPr>
+              <w:pStyle w:val="ListParagraph"/>
+              <w:numPr>
+                <w:ilvl w:val="0"/>
+                <w:numId w:val="33"/>
+              </w:numPr>
+            </w:pPr>
+            <w:r>
+              <w:t xml:space="preserve">Only </w:t>
+            </w:r>
+            <w:r>
+              <w:rPr>
+                <w:b/>
+                <w:color w:val="FF0000"/>
+              </w:rPr>
+              <w:t>trim nodes if by trimming the estimate of the generalization error improves</w:t>
+            </w:r>
+            <w:r>
+              <w:t>.</w:t>
+            </w:r>
+          </w:p>
+          <w:p>
+            <w:pPr>
+              <w:pStyle w:val="ListParagraph"/>
+              <w:ind w:left="144" w:firstLine="0"/>
+            </w:pPr>
+          </w:p>
+          <w:p>
+            <w:pPr>
+              <w:pStyle w:val="ListParagraph"/>
+              <w:numPr>
+                <w:ilvl w:val="0"/>
+                <w:numId w:val="33"/>
+              </w:numPr>
+            </w:pPr>
+            <w:r>
+              <w:t xml:space="preserve">New leaf node’s </w:t>
+            </w:r>
+            <w:r>
+              <w:rPr>
+                <w:b/>
+              </w:rPr>
+              <w:t>class label is determined from the majority class of instances in the merged node</w:t>
+            </w:r>
+            <w:r>
+              <w:t>.</w:t>
+            </w:r>
+          </w:p>
+        </w:tc>
+      </w:tr>
+    </w:tbl>
+    <w:p>
+      <w:pPr>
+        <w:rPr>
+          <w:sz w:val="6"/>
+          <w:szCs w:val="6"/>
+        </w:rPr>
+      </w:pPr>
+    </w:p>
+    <w:p>
+      <w:pPr>
+        <w:rPr>
+          <w:sz w:val="6"/>
+          <w:szCs w:val="6"/>
+        </w:rPr>
+      </w:pPr>
+    </w:p>
+    <w:p>
+      <w:pPr>
+        <w:rPr>
+          <w:sz w:val="6"/>
+          <w:szCs w:val="6"/>
+        </w:rPr>
+      </w:pPr>
+    </w:p>
+    <w:p>
+      <w:pPr>
+        <w:rPr>
+          <w:sz w:val="6"/>
+          <w:szCs w:val="6"/>
+        </w:rPr>
+      </w:pPr>
+    </w:p>
+    <w:p>
+      <w:pPr>
+        <w:rPr>
+          <w:sz w:val="6"/>
+          <w:szCs w:val="6"/>
+        </w:rPr>
+      </w:pPr>
+    </w:p>
+    <w:p>
+      <w:pPr>
+        <w:rPr>
+          <w:sz w:val="6"/>
+          <w:szCs w:val="6"/>
+        </w:rPr>
+      </w:pPr>
+    </w:p>
+    <w:p>
+      <w:pPr>
+        <w:rPr>
+          <w:sz w:val="6"/>
+          <w:szCs w:val="6"/>
+        </w:rPr>
+      </w:pPr>
+    </w:p>
+    <w:tbl>
+      <w:tblPr>
+        <w:tblW w:w="0" w:type="auto"/>
+        <w:tblBorders>
+          <w:top w:val="single" w:sz="4" w:space="0" w:color="auto"/>
+          <w:left w:val="single" w:sz="4" w:space="0" w:color="auto"/>
+          <w:bottom w:val="single" w:sz="4" w:space="0" w:color="auto"/>
+          <w:right w:val="single" w:sz="4" w:space="0" w:color="auto"/>
+          <w:insideH w:val="single" w:sz="4" w:space="0" w:color="auto"/>
+          <w:insideV w:val="single" w:sz="4" w:space="0" w:color="auto"/>
+        </w:tblBorders>
+        <w:tblLook w:val="00A0" w:firstRow="1" w:lastRow="0" w:firstColumn="1" w:lastColumn="0" w:noHBand="0" w:noVBand="0"/>
+      </w:tblPr>
+      <w:tblGrid>
+        <w:gridCol w:w="2380"/>
+        <w:gridCol w:w="1940"/>
+      </w:tblGrid>
+      <w:tr>
+        <w:trPr>
+          <w:trHeight w:val="737"/>
+        </w:trPr>
+        <w:tc>
+          <w:tcPr>
+            <w:tcW w:w="2380" w:type="dxa"/>
+            <w:vAlign w:val="center"/>
+          </w:tcPr>
+          <w:p>
+            <w:pPr>
+              <w:jc w:val="center"/>
+              <w:rPr>
+                <w:b/>
+                <w:color w:val="0000FF"/>
+              </w:rPr>
+            </w:pPr>
+            <w:r>
+              <w:rPr>
+                <w:b/>
+                <w:color w:val="0000FF"/>
+              </w:rPr>
+              <w:t>Minimum Description Length</w:t>
+            </w:r>
+          </w:p>
+          <w:p/>
+        </w:tc>
+        <w:tc>
+          <w:tcPr>
+            <w:tcW w:w="1940" w:type="dxa"/>
+            <w:vAlign w:val="center"/>
+          </w:tcPr>
+          <w:p/>
+        </w:tc>
+      </w:tr>
+    </w:tbl>
+    <w:p>
+      <w:pPr>
+        <w:rPr>
+          <w:sz w:val="6"/>
+          <w:szCs w:val="6"/>
+        </w:rPr>
+      </w:pPr>
+      <w:r>
+        <w:rPr>
+          <w:sz w:val="6"/>
+          <w:szCs w:val="6"/>
+        </w:rPr>
+        <w:br w:type="page"/>
+      </w:r>
+    </w:p>
+    <w:p>
+      <w:pPr>
+        <w:jc w:val="center"/>
+        <w:rPr>
+          <w:sz w:val="6"/>
+          <w:szCs w:val="6"/>
+        </w:rPr>
+      </w:pPr>
+      <w:r>
+        <w:rPr>
+          <w:b/>
+          <w:color w:val="008000"/>
+          <w:sz w:val="30"/>
+          <w:szCs w:val="30"/>
+        </w:rPr>
+        <w:lastRenderedPageBreak/>
+        <w:t>Miscellaneous</w:t>
+      </w:r>
+    </w:p>
+    <w:tbl>
+      <w:tblPr>
+        <w:tblW w:w="11394" w:type="dxa"/>
+        <w:jc w:val="center"/>
+        <w:tblInd w:w="-252" w:type="dxa"/>
+        <w:tblBorders>
+          <w:top w:val="single" w:sz="4" w:space="0" w:color="auto"/>
+          <w:left w:val="single" w:sz="4" w:space="0" w:color="auto"/>
+          <w:bottom w:val="single" w:sz="4" w:space="0" w:color="auto"/>
+          <w:right w:val="single" w:sz="4" w:space="0" w:color="auto"/>
+          <w:insideH w:val="single" w:sz="4" w:space="0" w:color="auto"/>
+          <w:insideV w:val="single" w:sz="4" w:space="0" w:color="auto"/>
+        </w:tblBorders>
+        <w:tblLook w:val="00A0" w:firstRow="1" w:lastRow="0" w:firstColumn="1" w:lastColumn="0" w:noHBand="0" w:noVBand="0"/>
+      </w:tblPr>
+      <w:tblGrid>
+        <w:gridCol w:w="3798"/>
+        <w:gridCol w:w="3798"/>
+        <w:gridCol w:w="3798"/>
+      </w:tblGrid>
+      <w:tr>
+        <w:trPr>
+          <w:trHeight w:val="926"/>
+          <w:jc w:val="center"/>
+        </w:trPr>
+        <w:tc>
+          <w:tcPr>
+            <w:tcW w:w="3798" w:type="dxa"/>
+            <w:tcBorders>
+              <w:right w:val="single" w:sz="4" w:space="0" w:color="auto"/>
+            </w:tcBorders>
+            <w:vAlign w:val="center"/>
+          </w:tcPr>
+          <w:p>
+            <w:pPr>
+              <w:jc w:val="center"/>
+              <w:rPr>
+                <w:b/>
+                <w:color w:val="0000FF"/>
+                <w:sz w:val="18"/>
+              </w:rPr>
+            </w:pPr>
+            <w:r>
+              <w:rPr>
+                <w:b/>
+                <w:color w:val="0000FF"/>
+                <w:sz w:val="18"/>
+              </w:rPr>
+              <w:t>Decision Tree</w:t>
+            </w:r>
+            <w:r>
+              <w:rPr>
+                <w:b/>
+                <w:color w:val="0000FF"/>
+                <w:sz w:val="18"/>
+              </w:rPr>
+              <w:t xml:space="preserve"> Algorithm</w:t>
+            </w:r>
+          </w:p>
+          <w:p>
+            <w:r>
+              <w:rPr>
+                <w:b/>
+                <w:color w:val="00B050"/>
+              </w:rPr>
+              <w:t>Advantages</w:t>
+            </w:r>
+          </w:p>
+          <w:p>
+            <w:pPr>
+              <w:pStyle w:val="ListParagraph"/>
+              <w:numPr>
+                <w:ilvl w:val="0"/>
+                <w:numId w:val="33"/>
+              </w:numPr>
+            </w:pPr>
+            <w:r>
+              <w:rPr>
+                <w:b/>
+                <w:color w:val="E36C0A" w:themeColor="accent6" w:themeShade="BF"/>
+              </w:rPr>
+              <w:t>Inexpensive to construct</w:t>
+            </w:r>
+          </w:p>
+          <w:p>
+            <w:pPr>
+              <w:pStyle w:val="ListParagraph"/>
+              <w:numPr>
+                <w:ilvl w:val="0"/>
+                <w:numId w:val="33"/>
+              </w:numPr>
+            </w:pPr>
+            <w:r>
+              <w:rPr>
+                <w:b/>
+                <w:color w:val="E36C0A" w:themeColor="accent6" w:themeShade="BF"/>
+              </w:rPr>
+              <w:t>Extremely fast at classifying unknown records.</w:t>
+            </w:r>
+          </w:p>
+          <w:p>
+            <w:pPr>
+              <w:pStyle w:val="ListParagraph"/>
+              <w:numPr>
+                <w:ilvl w:val="0"/>
+                <w:numId w:val="33"/>
+              </w:numPr>
+            </w:pPr>
+            <w:r>
+              <w:rPr>
+                <w:b/>
+                <w:color w:val="E36C0A" w:themeColor="accent6" w:themeShade="BF"/>
+              </w:rPr>
+              <w:t>Easy to interpret for small sized trees.</w:t>
+            </w:r>
+          </w:p>
+          <w:p>
+            <w:pPr>
+              <w:pStyle w:val="ListParagraph"/>
+              <w:numPr>
+                <w:ilvl w:val="0"/>
+                <w:numId w:val="33"/>
+              </w:numPr>
+            </w:pPr>
+            <w:r>
+              <w:rPr>
+                <w:b/>
+                <w:color w:val="E36C0A" w:themeColor="accent6" w:themeShade="BF"/>
+              </w:rPr>
+              <w:t>Accuracy is comparable to other classification techniques for many simple datasets.</w:t>
+            </w:r>
+            <w:r>
+              <w:rPr>
+                <w:b/>
+                <w:color w:val="E36C0A" w:themeColor="accent6" w:themeShade="BF"/>
+              </w:rPr>
+              <w:t xml:space="preserve"> </w:t>
+            </w:r>
+            <w:r>
+              <w:t>(Since everything comes right from the data)</w:t>
+            </w:r>
+          </w:p>
+        </w:tc>
+        <w:tc>
+          <w:tcPr>
+            <w:tcW w:w="3798" w:type="dxa"/>
+            <w:tcBorders>
+              <w:top w:val="single" w:sz="4" w:space="0" w:color="auto"/>
+              <w:left w:val="single" w:sz="4" w:space="0" w:color="auto"/>
+              <w:bottom w:val="single" w:sz="4" w:space="0" w:color="auto"/>
+              <w:right w:val="single" w:sz="4" w:space="0" w:color="auto"/>
+            </w:tcBorders>
+            <w:vAlign w:val="center"/>
+          </w:tcPr>
+          <w:p/>
+        </w:tc>
+        <w:tc>
+          <w:tcPr>
+            <w:tcW w:w="3798" w:type="dxa"/>
+            <w:tcBorders>
+              <w:top w:val="single" w:sz="4" w:space="0" w:color="auto"/>
+              <w:left w:val="single" w:sz="4" w:space="0" w:color="auto"/>
+              <w:bottom w:val="single" w:sz="4" w:space="0" w:color="auto"/>
+            </w:tcBorders>
+            <w:vAlign w:val="center"/>
+          </w:tcPr>
+          <w:p/>
+        </w:tc>
+      </w:tr>
+    </w:tbl>
     <w:p>
       <w:pPr>
         <w:rPr>
@@ -6898,7 +9201,7 @@
       <w:rPr>
         <w:noProof/>
       </w:rPr>
-      <w:t>1</w:t>
+      <w:t>2</w:t>
     </w:r>
     <w:r>
       <w:rPr>
@@ -11574,7 +13877,7 @@
 </file>
 
 <file path=customXml/itemProps1.xml><?xml version="1.0" encoding="utf-8"?>
-<ds:datastoreItem xmlns:ds="http://schemas.openxmlformats.org/officeDocument/2006/customXml" ds:itemID="{CE4C54A5-2CD1-4095-9939-308F053380F3}">
+<ds:datastoreItem xmlns:ds="http://schemas.openxmlformats.org/officeDocument/2006/customXml" ds:itemID="{EE98180E-DCA6-44E9-B765-6EC1856626EA}">
   <ds:schemaRefs>
     <ds:schemaRef ds:uri="http://schemas.openxmlformats.org/officeDocument/2006/bibliography"/>
   </ds:schemaRefs>

</xml_diff>

<commit_message>
Creating CS256 midterm exam study guide.  Up to slide #73 of chapter #4.
</commit_message>
<xml_diff>
--- a/Exam Study Guide/Midterm/CS256 - Midterm Study Guide.docx
+++ b/Exam Study Guide/Midterm/CS256 - Midterm Study Guide.docx
@@ -693,7 +693,6 @@
             <w:r>
               <w:t xml:space="preserve">Let </w:t>
             </w:r>
-            <w:proofErr w:type="gramStart"/>
             <w:r>
               <w:rPr>
                 <w:i/>
@@ -707,7 +706,6 @@
               </w:rPr>
               <w:t>t</w:t>
             </w:r>
-            <w:proofErr w:type="gramEnd"/>
             <w:r>
               <w:t xml:space="preserve"> be the set of training records that reach a node </w:t>
             </w:r>
@@ -734,7 +732,6 @@
             <w:r>
               <w:t xml:space="preserve">If </w:t>
             </w:r>
-            <w:proofErr w:type="gramStart"/>
             <w:r>
               <w:rPr>
                 <w:i/>
@@ -748,7 +745,6 @@
               </w:rPr>
               <w:t>t</w:t>
             </w:r>
-            <w:proofErr w:type="gramEnd"/>
             <w:r>
               <w:t xml:space="preserve"> contains records that </w:t>
             </w:r>
@@ -766,7 +762,6 @@
               </w:rPr>
               <w:t xml:space="preserve"> </w:t>
             </w:r>
-            <w:proofErr w:type="spellStart"/>
             <w:r>
               <w:rPr>
                 <w:b/>
@@ -784,7 +779,6 @@
               </w:rPr>
               <w:t>t</w:t>
             </w:r>
-            <w:proofErr w:type="spellEnd"/>
             <w:r>
               <w:t xml:space="preserve">, then </w:t>
             </w:r>
@@ -797,7 +791,6 @@
             <w:r>
               <w:t xml:space="preserve"> is a leaf node with class value </w:t>
             </w:r>
-            <w:proofErr w:type="spellStart"/>
             <w:r>
               <w:rPr>
                 <w:i/>
@@ -811,7 +804,6 @@
               </w:rPr>
               <w:t>t</w:t>
             </w:r>
-            <w:proofErr w:type="spellEnd"/>
             <w:r>
               <w:t>.</w:t>
             </w:r>
@@ -828,7 +820,6 @@
             <w:r>
               <w:t xml:space="preserve">If </w:t>
             </w:r>
-            <w:proofErr w:type="gramStart"/>
             <w:r>
               <w:rPr>
                 <w:i/>
@@ -842,7 +833,6 @@
               </w:rPr>
               <w:t>t</w:t>
             </w:r>
-            <w:proofErr w:type="gramEnd"/>
             <w:r>
               <w:t xml:space="preserve"> is an </w:t>
             </w:r>
@@ -937,15 +927,7 @@
               <w:t>t</w:t>
             </w:r>
             <w:r>
-              <w:t xml:space="preserve"> is a leaf node with default </w:t>
-            </w:r>
-            <w:proofErr w:type="gramStart"/>
-            <w:r>
-              <w:t>value  is</w:t>
-            </w:r>
-            <w:proofErr w:type="gramEnd"/>
-            <w:r>
-              <w:t xml:space="preserve"> a leaf node with default value </w:t>
+              <w:t xml:space="preserve"> is a leaf node with default value  is a leaf node with default value </w:t>
             </w:r>
             <w:r>
               <w:rPr>
@@ -976,7 +958,6 @@
             <w:r>
               <w:t xml:space="preserve">If </w:t>
             </w:r>
-            <w:proofErr w:type="gramStart"/>
             <w:r>
               <w:rPr>
                 <w:i/>
@@ -990,7 +971,6 @@
               </w:rPr>
               <w:t>t</w:t>
             </w:r>
-            <w:proofErr w:type="gramEnd"/>
             <w:r>
               <w:t xml:space="preserve"> </w:t>
             </w:r>
@@ -3191,16 +3171,8 @@
               <w:rPr>
                 <w:szCs w:val="18"/>
               </w:rPr>
-              <w:t xml:space="preserve">GINI index value of </w:t>
-            </w:r>
-            <w:proofErr w:type="gramStart"/>
-            <w:r>
-              <w:rPr>
-                <w:szCs w:val="18"/>
-              </w:rPr>
-              <w:t xml:space="preserve">node </w:t>
-            </w:r>
-            <w:proofErr w:type="gramEnd"/>
+              <w:t xml:space="preserve">GINI index value of node </w:t>
+            </w:r>
             <m:oMath>
               <m:r>
                 <w:rPr>
@@ -6854,23 +6826,7 @@
                 <w:b/>
                 <w:color w:val="FF0000"/>
               </w:rPr>
-              <w:t xml:space="preserve"> </w:t>
-            </w:r>
-            <w:proofErr w:type="gramStart"/>
-            <w:r>
-              <w:rPr>
-                <w:b/>
-                <w:color w:val="FF0000"/>
-              </w:rPr>
-              <w:t>penalizes</w:t>
-            </w:r>
-            <w:proofErr w:type="gramEnd"/>
-            <w:r>
-              <w:rPr>
-                <w:b/>
-                <w:color w:val="FF0000"/>
-              </w:rPr>
-              <w:t xml:space="preserve"> a large</w:t>
+              <w:t xml:space="preserve"> penalizes a large</w:t>
             </w:r>
             <w:r>
               <w:rPr>
@@ -7101,7 +7057,6 @@
             <w:vAlign w:val="center"/>
           </w:tcPr>
           <w:p>
-            <w:proofErr w:type="spellStart"/>
             <w:r>
               <w:rPr>
                 <w:b/>
@@ -7109,7 +7064,6 @@
               </w:rPr>
               <w:t>Underfitting</w:t>
             </w:r>
-            <w:proofErr w:type="spellEnd"/>
             <w:r>
               <w:t xml:space="preserve"> – When a model is too simple, both training and test errors are large.</w:t>
             </w:r>
@@ -7243,28 +7197,18 @@
               <w:t>Insufficient training records</w:t>
             </w:r>
             <w:r>
-              <w:t xml:space="preserve"> (including non-representative training set)</w:t>
+              <w:t xml:space="preserve"> (</w:t>
+            </w:r>
+            <w:r>
+              <w:t>i.e. lack of representative samples</w:t>
+            </w:r>
+            <w:r>
+              <w:t>)</w:t>
             </w:r>
           </w:p>
         </w:tc>
       </w:tr>
     </w:tbl>
-    <w:p>
-      <w:pPr>
-        <w:rPr>
-          <w:sz w:val="6"/>
-          <w:szCs w:val="6"/>
-        </w:rPr>
-      </w:pPr>
-    </w:p>
-    <w:p>
-      <w:pPr>
-        <w:rPr>
-          <w:sz w:val="6"/>
-          <w:szCs w:val="6"/>
-        </w:rPr>
-      </w:pPr>
-    </w:p>
     <w:p>
       <w:pPr>
         <w:rPr>
@@ -8676,15 +8620,7 @@
               </w:numPr>
             </w:pPr>
             <w:r>
-              <w:t xml:space="preserve">Class </w:t>
-            </w:r>
-            <w:proofErr w:type="gramStart"/>
-            <w:r>
-              <w:t>distribution of instances are</w:t>
-            </w:r>
-            <w:proofErr w:type="gramEnd"/>
-            <w:r>
-              <w:t xml:space="preserve"> independent of available features.</w:t>
+              <w:t>Class distribution of instances are independent of available features.</w:t>
             </w:r>
           </w:p>
         </w:tc>
@@ -8736,8 +8672,6 @@
               <w:pStyle w:val="ListParagraph"/>
               <w:ind w:left="144" w:firstLine="0"/>
             </w:pPr>
-            <w:bookmarkStart w:id="0" w:name="_GoBack"/>
-            <w:bookmarkEnd w:id="0"/>
           </w:p>
           <w:p>
             <w:pPr>
@@ -8822,6 +8756,1099 @@
         </w:tc>
       </w:tr>
     </w:tbl>
+    <w:p>
+      <w:pPr>
+        <w:rPr>
+          <w:sz w:val="6"/>
+          <w:szCs w:val="6"/>
+        </w:rPr>
+      </w:pPr>
+    </w:p>
+    <w:p>
+      <w:pPr>
+        <w:rPr>
+          <w:sz w:val="6"/>
+          <w:szCs w:val="6"/>
+        </w:rPr>
+      </w:pPr>
+    </w:p>
+    <w:tbl>
+      <w:tblPr>
+        <w:tblW w:w="0" w:type="auto"/>
+        <w:tblBorders>
+          <w:top w:val="single" w:sz="4" w:space="0" w:color="auto"/>
+          <w:left w:val="single" w:sz="4" w:space="0" w:color="auto"/>
+          <w:bottom w:val="single" w:sz="4" w:space="0" w:color="auto"/>
+          <w:right w:val="single" w:sz="4" w:space="0" w:color="auto"/>
+          <w:insideH w:val="single" w:sz="4" w:space="0" w:color="auto"/>
+          <w:insideV w:val="single" w:sz="4" w:space="0" w:color="auto"/>
+        </w:tblBorders>
+        <w:tblLook w:val="00A0" w:firstRow="1" w:lastRow="0" w:firstColumn="1" w:lastColumn="0" w:noHBand="0" w:noVBand="0"/>
+      </w:tblPr>
+      <w:tblGrid>
+        <w:gridCol w:w="5508"/>
+        <w:gridCol w:w="5508"/>
+      </w:tblGrid>
+      <w:tr>
+        <w:trPr>
+          <w:trHeight w:val="737"/>
+        </w:trPr>
+        <w:tc>
+          <w:tcPr>
+            <w:tcW w:w="5508" w:type="dxa"/>
+            <w:vAlign w:val="center"/>
+          </w:tcPr>
+          <w:p>
+            <w:pPr>
+              <w:jc w:val="center"/>
+              <w:rPr>
+                <w:b/>
+              </w:rPr>
+            </w:pPr>
+            <w:r>
+              <w:rPr>
+                <w:b/>
+                <w:noProof/>
+              </w:rPr>
+              <w:drawing>
+                <wp:inline distT="0" distB="0" distL="0" distR="0" wp14:anchorId="7E199C1F" wp14:editId="3787592F">
+                  <wp:extent cx="3082418" cy="2060369"/>
+                  <wp:effectExtent l="0" t="0" r="3810" b="0"/>
+                  <wp:docPr id="7" name="Picture 7"/>
+                  <wp:cNvGraphicFramePr>
+                    <a:graphicFrameLocks xmlns:a="http://schemas.openxmlformats.org/drawingml/2006/main" noChangeAspect="1"/>
+                  </wp:cNvGraphicFramePr>
+                  <a:graphic xmlns:a="http://schemas.openxmlformats.org/drawingml/2006/main">
+                    <a:graphicData uri="http://schemas.openxmlformats.org/drawingml/2006/picture">
+                      <pic:pic xmlns:pic="http://schemas.openxmlformats.org/drawingml/2006/picture">
+                        <pic:nvPicPr>
+                          <pic:cNvPr id="0" name="Example of Post Pruning.png"/>
+                          <pic:cNvPicPr/>
+                        </pic:nvPicPr>
+                        <pic:blipFill>
+                          <a:blip r:embed="rId9">
+                            <a:extLst>
+                              <a:ext uri="{28A0092B-C50C-407E-A947-70E740481C1C}">
+                                <a14:useLocalDpi xmlns:a14="http://schemas.microsoft.com/office/drawing/2010/main" val="0"/>
+                              </a:ext>
+                            </a:extLst>
+                          </a:blip>
+                          <a:stretch>
+                            <a:fillRect/>
+                          </a:stretch>
+                        </pic:blipFill>
+                        <pic:spPr>
+                          <a:xfrm>
+                            <a:off x="0" y="0"/>
+                            <a:ext cx="3082543" cy="2060453"/>
+                          </a:xfrm>
+                          <a:prstGeom prst="rect">
+                            <a:avLst/>
+                          </a:prstGeom>
+                        </pic:spPr>
+                      </pic:pic>
+                    </a:graphicData>
+                  </a:graphic>
+                </wp:inline>
+              </w:drawing>
+            </w:r>
+          </w:p>
+        </w:tc>
+        <w:tc>
+          <w:tcPr>
+            <w:tcW w:w="5508" w:type="dxa"/>
+            <w:vAlign w:val="center"/>
+          </w:tcPr>
+          <w:p>
+            <w:pPr>
+              <w:jc w:val="center"/>
+              <w:rPr>
+                <w:sz w:val="8"/>
+                <w:szCs w:val="8"/>
+              </w:rPr>
+            </w:pPr>
+          </w:p>
+          <w:p>
+            <w:pPr>
+              <w:jc w:val="center"/>
+            </w:pPr>
+            <w:r>
+              <w:rPr>
+                <w:noProof/>
+              </w:rPr>
+              <w:drawing>
+                <wp:inline distT="0" distB="0" distL="0" distR="0" wp14:anchorId="5E752695" wp14:editId="4F55F90C">
+                  <wp:extent cx="3075709" cy="2084362"/>
+                  <wp:effectExtent l="0" t="0" r="0" b="0"/>
+                  <wp:docPr id="8" name="Picture 8"/>
+                  <wp:cNvGraphicFramePr>
+                    <a:graphicFrameLocks xmlns:a="http://schemas.openxmlformats.org/drawingml/2006/main" noChangeAspect="1"/>
+                  </wp:cNvGraphicFramePr>
+                  <a:graphic xmlns:a="http://schemas.openxmlformats.org/drawingml/2006/main">
+                    <a:graphicData uri="http://schemas.openxmlformats.org/drawingml/2006/picture">
+                      <pic:pic xmlns:pic="http://schemas.openxmlformats.org/drawingml/2006/picture">
+                        <pic:nvPicPr>
+                          <pic:cNvPr id="0" name="Example of Post Pruning #2.png"/>
+                          <pic:cNvPicPr/>
+                        </pic:nvPicPr>
+                        <pic:blipFill>
+                          <a:blip r:embed="rId10">
+                            <a:extLst>
+                              <a:ext uri="{28A0092B-C50C-407E-A947-70E740481C1C}">
+                                <a14:useLocalDpi xmlns:a14="http://schemas.microsoft.com/office/drawing/2010/main" val="0"/>
+                              </a:ext>
+                            </a:extLst>
+                          </a:blip>
+                          <a:stretch>
+                            <a:fillRect/>
+                          </a:stretch>
+                        </pic:blipFill>
+                        <pic:spPr>
+                          <a:xfrm>
+                            <a:off x="0" y="0"/>
+                            <a:ext cx="3075711" cy="2084363"/>
+                          </a:xfrm>
+                          <a:prstGeom prst="rect">
+                            <a:avLst/>
+                          </a:prstGeom>
+                        </pic:spPr>
+                      </pic:pic>
+                    </a:graphicData>
+                  </a:graphic>
+                </wp:inline>
+              </w:drawing>
+            </w:r>
+          </w:p>
+        </w:tc>
+      </w:tr>
+    </w:tbl>
+    <w:p>
+      <w:pPr>
+        <w:rPr>
+          <w:sz w:val="6"/>
+          <w:szCs w:val="6"/>
+        </w:rPr>
+      </w:pPr>
+    </w:p>
+    <w:p>
+      <w:pPr>
+        <w:rPr>
+          <w:sz w:val="6"/>
+          <w:szCs w:val="6"/>
+        </w:rPr>
+      </w:pPr>
+      <w:r>
+        <w:rPr>
+          <w:sz w:val="6"/>
+          <w:szCs w:val="6"/>
+        </w:rPr>
+        <w:br w:type="page"/>
+      </w:r>
+    </w:p>
+    <w:p>
+      <w:pPr>
+        <w:jc w:val="center"/>
+        <w:rPr>
+          <w:b/>
+          <w:sz w:val="22"/>
+          <w:szCs w:val="6"/>
+        </w:rPr>
+      </w:pPr>
+      <w:r>
+        <w:rPr>
+          <w:b/>
+          <w:sz w:val="22"/>
+          <w:szCs w:val="6"/>
+        </w:rPr>
+        <w:lastRenderedPageBreak/>
+        <w:t>Handling Missing Attribute Values</w:t>
+      </w:r>
+    </w:p>
+    <w:p>
+      <w:pPr>
+        <w:rPr>
+          <w:sz w:val="6"/>
+          <w:szCs w:val="6"/>
+        </w:rPr>
+      </w:pPr>
+    </w:p>
+    <w:tbl>
+      <w:tblPr>
+        <w:tblW w:w="11394" w:type="dxa"/>
+        <w:jc w:val="center"/>
+        <w:tblInd w:w="-252" w:type="dxa"/>
+        <w:tblBorders>
+          <w:top w:val="single" w:sz="4" w:space="0" w:color="auto"/>
+          <w:left w:val="single" w:sz="4" w:space="0" w:color="auto"/>
+          <w:bottom w:val="single" w:sz="4" w:space="0" w:color="auto"/>
+          <w:right w:val="single" w:sz="4" w:space="0" w:color="auto"/>
+          <w:insideH w:val="single" w:sz="4" w:space="0" w:color="auto"/>
+          <w:insideV w:val="single" w:sz="4" w:space="0" w:color="auto"/>
+        </w:tblBorders>
+        <w:tblLook w:val="00A0" w:firstRow="1" w:lastRow="0" w:firstColumn="1" w:lastColumn="0" w:noHBand="0" w:noVBand="0"/>
+      </w:tblPr>
+      <w:tblGrid>
+        <w:gridCol w:w="2439"/>
+        <w:gridCol w:w="4229"/>
+        <w:gridCol w:w="4726"/>
+      </w:tblGrid>
+      <w:tr>
+        <w:trPr>
+          <w:trHeight w:val="926"/>
+          <w:jc w:val="center"/>
+        </w:trPr>
+        <w:tc>
+          <w:tcPr>
+            <w:tcW w:w="2457" w:type="dxa"/>
+            <w:tcBorders>
+              <w:right w:val="single" w:sz="4" w:space="0" w:color="auto"/>
+            </w:tcBorders>
+            <w:vAlign w:val="center"/>
+          </w:tcPr>
+          <w:p>
+            <w:pPr>
+              <w:jc w:val="center"/>
+              <w:rPr>
+                <w:b/>
+                <w:color w:val="0000FF"/>
+              </w:rPr>
+            </w:pPr>
+            <w:r>
+              <w:rPr>
+                <w:b/>
+                <w:color w:val="0000FF"/>
+              </w:rPr>
+              <w:t xml:space="preserve">Issues Associated with </w:t>
+            </w:r>
+            <w:r>
+              <w:rPr>
+                <w:b/>
+                <w:color w:val="0000FF"/>
+              </w:rPr>
+              <w:br/>
+              <w:t>Missing Attribute Values</w:t>
+            </w:r>
+          </w:p>
+          <w:p>
+            <w:pPr>
+              <w:pStyle w:val="ListParagraph"/>
+              <w:numPr>
+                <w:ilvl w:val="0"/>
+                <w:numId w:val="33"/>
+              </w:numPr>
+            </w:pPr>
+            <w:r>
+              <w:rPr>
+                <w:b/>
+                <w:color w:val="E36C0A" w:themeColor="accent6" w:themeShade="BF"/>
+              </w:rPr>
+              <w:t>Affects how impurity measures are computed</w:t>
+            </w:r>
+          </w:p>
+          <w:p>
+            <w:pPr>
+              <w:pStyle w:val="ListParagraph"/>
+              <w:ind w:left="144" w:firstLine="0"/>
+            </w:pPr>
+          </w:p>
+          <w:p>
+            <w:pPr>
+              <w:pStyle w:val="ListParagraph"/>
+              <w:numPr>
+                <w:ilvl w:val="0"/>
+                <w:numId w:val="33"/>
+              </w:numPr>
+            </w:pPr>
+            <w:r>
+              <w:rPr>
+                <w:b/>
+                <w:color w:val="E36C0A" w:themeColor="accent6" w:themeShade="BF"/>
+              </w:rPr>
+              <w:t>Affects how to distribute instances with missing value to child nodes</w:t>
+            </w:r>
+            <w:r>
+              <w:t>.</w:t>
+            </w:r>
+          </w:p>
+          <w:p/>
+          <w:p>
+            <w:pPr>
+              <w:pStyle w:val="ListParagraph"/>
+              <w:numPr>
+                <w:ilvl w:val="0"/>
+                <w:numId w:val="33"/>
+              </w:numPr>
+            </w:pPr>
+            <w:r>
+              <w:rPr>
+                <w:b/>
+                <w:color w:val="E36C0A" w:themeColor="accent6" w:themeShade="BF"/>
+              </w:rPr>
+              <w:t>Affects how to test instance with missing value is classified</w:t>
+            </w:r>
+            <w:r>
+              <w:t>.</w:t>
+            </w:r>
+          </w:p>
+        </w:tc>
+        <w:tc>
+          <w:tcPr>
+            <w:tcW w:w="4230" w:type="dxa"/>
+            <w:tcBorders>
+              <w:top w:val="single" w:sz="4" w:space="0" w:color="auto"/>
+              <w:left w:val="single" w:sz="4" w:space="0" w:color="auto"/>
+              <w:bottom w:val="single" w:sz="4" w:space="0" w:color="auto"/>
+              <w:right w:val="single" w:sz="4" w:space="0" w:color="auto"/>
+            </w:tcBorders>
+            <w:vAlign w:val="center"/>
+          </w:tcPr>
+          <w:p>
+            <w:pPr>
+              <w:jc w:val="center"/>
+              <w:rPr>
+                <w:b/>
+                <w:color w:val="0000FF"/>
+              </w:rPr>
+            </w:pPr>
+            <w:r>
+              <w:rPr>
+                <w:b/>
+                <w:color w:val="0000FF"/>
+              </w:rPr>
+              <w:t>Computing Impurity Measure</w:t>
+            </w:r>
+          </w:p>
+          <w:p>
+            <w:pPr>
+              <w:pStyle w:val="ListParagraph"/>
+              <w:numPr>
+                <w:ilvl w:val="0"/>
+                <w:numId w:val="33"/>
+              </w:numPr>
+            </w:pPr>
+            <w:r>
+              <w:rPr>
+                <w:b/>
+                <w:color w:val="FF0000"/>
+              </w:rPr>
+              <w:t xml:space="preserve">Calculate entropies (i.e. information gain) with element with missing value </w:t>
+            </w:r>
+            <w:r>
+              <w:rPr>
+                <w:b/>
+                <w:color w:val="00B050"/>
+              </w:rPr>
+              <w:t>EXCLUDED</w:t>
+            </w:r>
+            <w:r>
+              <w:rPr>
+                <w:b/>
+              </w:rPr>
+              <w:t>.</w:t>
+            </w:r>
+          </w:p>
+          <w:p/>
+          <w:p>
+            <w:pPr>
+              <w:pStyle w:val="ListParagraph"/>
+              <w:numPr>
+                <w:ilvl w:val="0"/>
+                <w:numId w:val="33"/>
+              </w:numPr>
+            </w:pPr>
+            <w:r>
+              <w:rPr>
+                <w:b/>
+                <w:color w:val="31849B" w:themeColor="accent5" w:themeShade="BF"/>
+              </w:rPr>
+              <w:t>Multiply by scalar of elements included over total number of elements</w:t>
+            </w:r>
+            <w:r>
+              <w:rPr>
+                <w:color w:val="31849B" w:themeColor="accent5" w:themeShade="BF"/>
+              </w:rPr>
+              <w:t xml:space="preserve"> </w:t>
+            </w:r>
+            <w:r>
+              <w:t>(in below example 9 elements included over 10 total elements hence 0.9):</w:t>
+            </w:r>
+          </w:p>
+          <w:p>
+            <w:pPr>
+              <w:pStyle w:val="ListParagraph"/>
+            </w:pPr>
+          </w:p>
+          <w:p>
+            <w:pPr>
+              <w:jc w:val="center"/>
+            </w:pPr>
+            <w:r>
+              <w:rPr>
+                <w:noProof/>
+              </w:rPr>
+              <w:drawing>
+                <wp:inline distT="0" distB="0" distL="0" distR="0" wp14:anchorId="54F71F88" wp14:editId="27817482">
+                  <wp:extent cx="2493121" cy="1769423"/>
+                  <wp:effectExtent l="0" t="0" r="2540" b="2540"/>
+                  <wp:docPr id="9" name="Picture 9"/>
+                  <wp:cNvGraphicFramePr>
+                    <a:graphicFrameLocks xmlns:a="http://schemas.openxmlformats.org/drawingml/2006/main" noChangeAspect="1"/>
+                  </wp:cNvGraphicFramePr>
+                  <a:graphic xmlns:a="http://schemas.openxmlformats.org/drawingml/2006/main">
+                    <a:graphicData uri="http://schemas.openxmlformats.org/drawingml/2006/picture">
+                      <pic:pic xmlns:pic="http://schemas.openxmlformats.org/drawingml/2006/picture">
+                        <pic:nvPicPr>
+                          <pic:cNvPr id="0" name="Computing Impurity Measure.png"/>
+                          <pic:cNvPicPr/>
+                        </pic:nvPicPr>
+                        <pic:blipFill>
+                          <a:blip r:embed="rId11">
+                            <a:extLst>
+                              <a:ext uri="{28A0092B-C50C-407E-A947-70E740481C1C}">
+                                <a14:useLocalDpi xmlns:a14="http://schemas.microsoft.com/office/drawing/2010/main" val="0"/>
+                              </a:ext>
+                            </a:extLst>
+                          </a:blip>
+                          <a:stretch>
+                            <a:fillRect/>
+                          </a:stretch>
+                        </pic:blipFill>
+                        <pic:spPr>
+                          <a:xfrm>
+                            <a:off x="0" y="0"/>
+                            <a:ext cx="2497710" cy="1772680"/>
+                          </a:xfrm>
+                          <a:prstGeom prst="rect">
+                            <a:avLst/>
+                          </a:prstGeom>
+                        </pic:spPr>
+                      </pic:pic>
+                    </a:graphicData>
+                  </a:graphic>
+                </wp:inline>
+              </w:drawing>
+            </w:r>
+          </w:p>
+        </w:tc>
+        <w:tc>
+          <w:tcPr>
+            <w:tcW w:w="4707" w:type="dxa"/>
+            <w:tcBorders>
+              <w:top w:val="single" w:sz="4" w:space="0" w:color="auto"/>
+              <w:left w:val="single" w:sz="4" w:space="0" w:color="auto"/>
+              <w:bottom w:val="single" w:sz="4" w:space="0" w:color="auto"/>
+            </w:tcBorders>
+            <w:vAlign w:val="center"/>
+          </w:tcPr>
+          <w:p>
+            <w:pPr>
+              <w:jc w:val="center"/>
+              <w:rPr>
+                <w:b/>
+                <w:color w:val="0000FF"/>
+              </w:rPr>
+            </w:pPr>
+            <w:r>
+              <w:rPr>
+                <w:b/>
+                <w:color w:val="0000FF"/>
+              </w:rPr>
+              <w:t>Distribute Instances</w:t>
+            </w:r>
+          </w:p>
+          <w:p>
+            <w:pPr>
+              <w:pStyle w:val="ListParagraph"/>
+              <w:numPr>
+                <w:ilvl w:val="0"/>
+                <w:numId w:val="33"/>
+              </w:numPr>
+            </w:pPr>
+            <w:r>
+              <w:rPr>
+                <w:b/>
+                <w:color w:val="FF0000"/>
+              </w:rPr>
+              <w:t>Split the missing record between the two child nodes</w:t>
+            </w:r>
+          </w:p>
+          <w:p/>
+          <w:p>
+            <w:pPr>
+              <w:pStyle w:val="ListParagraph"/>
+              <w:numPr>
+                <w:ilvl w:val="0"/>
+                <w:numId w:val="33"/>
+              </w:numPr>
+            </w:pPr>
+            <w:r>
+              <w:rPr>
+                <w:b/>
+                <w:color w:val="31849B" w:themeColor="accent5" w:themeShade="BF"/>
+              </w:rPr>
+              <w:t>Percentage of child node that goes to each child is portion to the relative frequency of that attribute value</w:t>
+            </w:r>
+            <w:r>
+              <w:rPr>
+                <w:color w:val="31849B" w:themeColor="accent5" w:themeShade="BF"/>
+              </w:rPr>
+              <w:t>.</w:t>
+            </w:r>
+          </w:p>
+          <w:p>
+            <w:pPr>
+              <w:pStyle w:val="ListParagraph"/>
+            </w:pPr>
+          </w:p>
+          <w:p>
+            <w:pPr>
+              <w:rPr>
+                <w:b/>
+                <w:color w:val="E36C0A" w:themeColor="accent6" w:themeShade="BF"/>
+              </w:rPr>
+            </w:pPr>
+            <w:r>
+              <w:rPr>
+                <w:b/>
+                <w:noProof/>
+                <w:color w:val="F79646" w:themeColor="accent6"/>
+              </w:rPr>
+              <w:drawing>
+                <wp:inline distT="0" distB="0" distL="0" distR="0">
+                  <wp:extent cx="2864439" cy="1947553"/>
+                  <wp:effectExtent l="0" t="0" r="0" b="0"/>
+                  <wp:docPr id="12" name="Picture 12"/>
+                  <wp:cNvGraphicFramePr>
+                    <a:graphicFrameLocks xmlns:a="http://schemas.openxmlformats.org/drawingml/2006/main" noChangeAspect="1"/>
+                  </wp:cNvGraphicFramePr>
+                  <a:graphic xmlns:a="http://schemas.openxmlformats.org/drawingml/2006/main">
+                    <a:graphicData uri="http://schemas.openxmlformats.org/drawingml/2006/picture">
+                      <pic:pic xmlns:pic="http://schemas.openxmlformats.org/drawingml/2006/picture">
+                        <pic:nvPicPr>
+                          <pic:cNvPr id="0" name="Distribute Instances.png"/>
+                          <pic:cNvPicPr/>
+                        </pic:nvPicPr>
+                        <pic:blipFill>
+                          <a:blip r:embed="rId12">
+                            <a:extLst>
+                              <a:ext uri="{28A0092B-C50C-407E-A947-70E740481C1C}">
+                                <a14:useLocalDpi xmlns:a14="http://schemas.microsoft.com/office/drawing/2010/main" val="0"/>
+                              </a:ext>
+                            </a:extLst>
+                          </a:blip>
+                          <a:stretch>
+                            <a:fillRect/>
+                          </a:stretch>
+                        </pic:blipFill>
+                        <pic:spPr>
+                          <a:xfrm>
+                            <a:off x="0" y="0"/>
+                            <a:ext cx="2865575" cy="1948325"/>
+                          </a:xfrm>
+                          <a:prstGeom prst="rect">
+                            <a:avLst/>
+                          </a:prstGeom>
+                        </pic:spPr>
+                      </pic:pic>
+                    </a:graphicData>
+                  </a:graphic>
+                </wp:inline>
+              </w:drawing>
+            </w:r>
+          </w:p>
+        </w:tc>
+      </w:tr>
+    </w:tbl>
+    <w:p>
+      <w:pPr>
+        <w:rPr>
+          <w:sz w:val="6"/>
+          <w:szCs w:val="6"/>
+        </w:rPr>
+      </w:pPr>
+    </w:p>
+    <w:p>
+      <w:pPr>
+        <w:rPr>
+          <w:sz w:val="6"/>
+          <w:szCs w:val="6"/>
+        </w:rPr>
+      </w:pPr>
+    </w:p>
+    <w:tbl>
+      <w:tblPr>
+        <w:tblW w:w="11394" w:type="dxa"/>
+        <w:jc w:val="center"/>
+        <w:tblInd w:w="-252" w:type="dxa"/>
+        <w:tblBorders>
+          <w:top w:val="single" w:sz="4" w:space="0" w:color="auto"/>
+          <w:left w:val="single" w:sz="4" w:space="0" w:color="auto"/>
+          <w:bottom w:val="single" w:sz="4" w:space="0" w:color="auto"/>
+          <w:right w:val="single" w:sz="4" w:space="0" w:color="auto"/>
+          <w:insideH w:val="single" w:sz="4" w:space="0" w:color="auto"/>
+          <w:insideV w:val="single" w:sz="4" w:space="0" w:color="auto"/>
+        </w:tblBorders>
+        <w:tblLook w:val="00A0" w:firstRow="1" w:lastRow="0" w:firstColumn="1" w:lastColumn="0" w:noHBand="0" w:noVBand="0"/>
+      </w:tblPr>
+      <w:tblGrid>
+        <w:gridCol w:w="4246"/>
+        <w:gridCol w:w="3509"/>
+        <w:gridCol w:w="3639"/>
+      </w:tblGrid>
+      <w:tr>
+        <w:trPr>
+          <w:trHeight w:val="1108"/>
+          <w:jc w:val="center"/>
+        </w:trPr>
+        <w:tc>
+          <w:tcPr>
+            <w:tcW w:w="4246" w:type="dxa"/>
+            <w:vMerge w:val="restart"/>
+            <w:tcBorders>
+              <w:top w:val="single" w:sz="12" w:space="0" w:color="auto"/>
+              <w:left w:val="single" w:sz="12" w:space="0" w:color="auto"/>
+              <w:bottom w:val="nil"/>
+              <w:right w:val="single" w:sz="12" w:space="0" w:color="auto"/>
+            </w:tcBorders>
+            <w:vAlign w:val="center"/>
+          </w:tcPr>
+          <w:p>
+            <w:pPr>
+              <w:jc w:val="center"/>
+              <w:rPr>
+                <w:b/>
+                <w:color w:val="0000FF"/>
+              </w:rPr>
+            </w:pPr>
+            <w:r>
+              <w:rPr>
+                <w:b/>
+                <w:color w:val="0000FF"/>
+              </w:rPr>
+              <w:t>Classifying New/Unseen Records with Missing Data</w:t>
+            </w:r>
+          </w:p>
+          <w:p>
+            <w:pPr>
+              <w:pStyle w:val="ListParagraph"/>
+              <w:numPr>
+                <w:ilvl w:val="0"/>
+                <w:numId w:val="33"/>
+              </w:numPr>
+            </w:pPr>
+            <w:r>
+              <w:rPr>
+                <w:b/>
+                <w:color w:val="FF0000"/>
+              </w:rPr>
+              <w:t>Pick the most likely of child nodes and use continue down that portion of the tree.</w:t>
+            </w:r>
+          </w:p>
+          <w:p>
+            <w:pPr>
+              <w:pStyle w:val="ListParagraph"/>
+            </w:pPr>
+          </w:p>
+          <w:p>
+            <w:r>
+              <w:rPr>
+                <w:noProof/>
+              </w:rPr>
+              <w:drawing>
+                <wp:inline distT="0" distB="0" distL="0" distR="0" wp14:anchorId="717283F8" wp14:editId="513DC3D8">
+                  <wp:extent cx="2559132" cy="1754425"/>
+                  <wp:effectExtent l="0" t="0" r="0" b="0"/>
+                  <wp:docPr id="19" name="Picture 19"/>
+                  <wp:cNvGraphicFramePr>
+                    <a:graphicFrameLocks xmlns:a="http://schemas.openxmlformats.org/drawingml/2006/main" noChangeAspect="1"/>
+                  </wp:cNvGraphicFramePr>
+                  <a:graphic xmlns:a="http://schemas.openxmlformats.org/drawingml/2006/main">
+                    <a:graphicData uri="http://schemas.openxmlformats.org/drawingml/2006/picture">
+                      <pic:pic xmlns:pic="http://schemas.openxmlformats.org/drawingml/2006/picture">
+                        <pic:nvPicPr>
+                          <pic:cNvPr id="0" name="Classify New Instances with Missing Data.png"/>
+                          <pic:cNvPicPr/>
+                        </pic:nvPicPr>
+                        <pic:blipFill>
+                          <a:blip r:embed="rId13">
+                            <a:extLst>
+                              <a:ext uri="{28A0092B-C50C-407E-A947-70E740481C1C}">
+                                <a14:useLocalDpi xmlns:a14="http://schemas.microsoft.com/office/drawing/2010/main" val="0"/>
+                              </a:ext>
+                            </a:extLst>
+                          </a:blip>
+                          <a:stretch>
+                            <a:fillRect/>
+                          </a:stretch>
+                        </pic:blipFill>
+                        <pic:spPr>
+                          <a:xfrm>
+                            <a:off x="0" y="0"/>
+                            <a:ext cx="2565290" cy="1758647"/>
+                          </a:xfrm>
+                          <a:prstGeom prst="rect">
+                            <a:avLst/>
+                          </a:prstGeom>
+                        </pic:spPr>
+                      </pic:pic>
+                    </a:graphicData>
+                  </a:graphic>
+                </wp:inline>
+              </w:drawing>
+            </w:r>
+          </w:p>
+        </w:tc>
+        <w:tc>
+          <w:tcPr>
+            <w:tcW w:w="3509" w:type="dxa"/>
+            <w:tcBorders>
+              <w:top w:val="single" w:sz="4" w:space="0" w:color="auto"/>
+              <w:left w:val="single" w:sz="12" w:space="0" w:color="auto"/>
+              <w:bottom w:val="single" w:sz="4" w:space="0" w:color="auto"/>
+              <w:right w:val="single" w:sz="4" w:space="0" w:color="auto"/>
+            </w:tcBorders>
+            <w:vAlign w:val="center"/>
+          </w:tcPr>
+          <w:p>
+            <w:r>
+              <w:rPr>
+                <w:b/>
+                <w:color w:val="0000FF"/>
+              </w:rPr>
+              <w:t xml:space="preserve">Data Fragmentation </w:t>
+            </w:r>
+            <w:r>
+              <w:t>– At each level of the tree, the number of instances gets smaller.  At leaf nodes, the number of instances could be too small to be statistically significant.</w:t>
+            </w:r>
+          </w:p>
+        </w:tc>
+        <w:tc>
+          <w:tcPr>
+            <w:tcW w:w="3639" w:type="dxa"/>
+            <w:tcBorders>
+              <w:top w:val="single" w:sz="4" w:space="0" w:color="auto"/>
+              <w:left w:val="single" w:sz="4" w:space="0" w:color="auto"/>
+            </w:tcBorders>
+            <w:vAlign w:val="center"/>
+          </w:tcPr>
+          <w:p>
+            <w:r>
+              <w:rPr>
+                <w:b/>
+                <w:color w:val="0000FF"/>
+              </w:rPr>
+              <w:t xml:space="preserve">Oblique Decision Tree </w:t>
+            </w:r>
+            <w:r>
+              <w:t xml:space="preserve">– Test condition in a node may involve multiple attributes.  </w:t>
+            </w:r>
+          </w:p>
+          <w:p>
+            <w:pPr>
+              <w:pStyle w:val="ListParagraph"/>
+              <w:numPr>
+                <w:ilvl w:val="0"/>
+                <w:numId w:val="33"/>
+              </w:numPr>
+            </w:pPr>
+            <w:r>
+              <w:rPr>
+                <w:b/>
+                <w:color w:val="00B050"/>
+              </w:rPr>
+              <w:t>Advantage</w:t>
+            </w:r>
+            <w:r>
+              <w:t xml:space="preserve"> – Most expressive decision tree</w:t>
+            </w:r>
+          </w:p>
+          <w:p>
+            <w:pPr>
+              <w:pStyle w:val="ListParagraph"/>
+              <w:numPr>
+                <w:ilvl w:val="0"/>
+                <w:numId w:val="33"/>
+              </w:numPr>
+            </w:pPr>
+            <w:r>
+              <w:rPr>
+                <w:b/>
+                <w:color w:val="FF0000"/>
+              </w:rPr>
+              <w:t>Disadvantage</w:t>
+            </w:r>
+            <w:r>
+              <w:t xml:space="preserve"> – Finding optimal test condition is computationally expensive.</w:t>
+            </w:r>
+          </w:p>
+        </w:tc>
+      </w:tr>
+      <w:tr>
+        <w:trPr>
+          <w:trHeight w:val="528"/>
+          <w:jc w:val="center"/>
+        </w:trPr>
+        <w:tc>
+          <w:tcPr>
+            <w:tcW w:w="4246" w:type="dxa"/>
+            <w:vMerge/>
+            <w:tcBorders>
+              <w:top w:val="nil"/>
+              <w:left w:val="single" w:sz="12" w:space="0" w:color="auto"/>
+              <w:bottom w:val="nil"/>
+              <w:right w:val="single" w:sz="12" w:space="0" w:color="auto"/>
+            </w:tcBorders>
+            <w:vAlign w:val="center"/>
+          </w:tcPr>
+          <w:p>
+            <w:pPr>
+              <w:jc w:val="center"/>
+              <w:rPr>
+                <w:b/>
+                <w:color w:val="0000FF"/>
+              </w:rPr>
+            </w:pPr>
+          </w:p>
+        </w:tc>
+        <w:tc>
+          <w:tcPr>
+            <w:tcW w:w="3509" w:type="dxa"/>
+            <w:tcBorders>
+              <w:top w:val="single" w:sz="4" w:space="0" w:color="auto"/>
+              <w:left w:val="single" w:sz="12" w:space="0" w:color="auto"/>
+              <w:bottom w:val="single" w:sz="4" w:space="0" w:color="auto"/>
+              <w:right w:val="single" w:sz="4" w:space="0" w:color="auto"/>
+            </w:tcBorders>
+            <w:vAlign w:val="center"/>
+          </w:tcPr>
+          <w:p>
+            <w:r>
+              <w:rPr>
+                <w:b/>
+                <w:color w:val="0000FF"/>
+              </w:rPr>
+              <w:t xml:space="preserve">Tree Induction: </w:t>
+            </w:r>
+            <w:r>
+              <w:rPr>
+                <w:b/>
+                <w:color w:val="FF0000"/>
+              </w:rPr>
+              <w:t>NP Hard</w:t>
+            </w:r>
+          </w:p>
+          <w:p/>
+          <w:p>
+            <w:pPr>
+              <w:jc w:val="center"/>
+              <w:rPr>
+                <w:b/>
+                <w:color w:val="0000FF"/>
+              </w:rPr>
+            </w:pPr>
+            <w:r>
+              <w:rPr>
+                <w:b/>
+                <w:color w:val="0000FF"/>
+              </w:rPr>
+              <w:t>Alternate Strategies</w:t>
+            </w:r>
+          </w:p>
+          <w:p>
+            <w:pPr>
+              <w:pStyle w:val="ListParagraph"/>
+              <w:numPr>
+                <w:ilvl w:val="0"/>
+                <w:numId w:val="33"/>
+              </w:numPr>
+              <w:rPr>
+                <w:b/>
+                <w:color w:val="E36C0A" w:themeColor="accent6" w:themeShade="BF"/>
+              </w:rPr>
+            </w:pPr>
+            <w:r>
+              <w:rPr>
+                <w:b/>
+                <w:color w:val="E36C0A" w:themeColor="accent6" w:themeShade="BF"/>
+              </w:rPr>
+              <w:t>Bottom Up Tree Generation</w:t>
+            </w:r>
+          </w:p>
+          <w:p>
+            <w:pPr>
+              <w:pStyle w:val="ListParagraph"/>
+              <w:numPr>
+                <w:ilvl w:val="0"/>
+                <w:numId w:val="33"/>
+              </w:numPr>
+              <w:rPr>
+                <w:b/>
+                <w:color w:val="E36C0A" w:themeColor="accent6" w:themeShade="BF"/>
+              </w:rPr>
+            </w:pPr>
+            <w:r>
+              <w:rPr>
+                <w:b/>
+                <w:color w:val="E36C0A" w:themeColor="accent6" w:themeShade="BF"/>
+              </w:rPr>
+              <w:t>Bidirectional Tree Generation</w:t>
+            </w:r>
+          </w:p>
+          <w:p>
+            <w:pPr>
+              <w:pStyle w:val="ListParagraph"/>
+              <w:numPr>
+                <w:ilvl w:val="1"/>
+                <w:numId w:val="33"/>
+              </w:numPr>
+            </w:pPr>
+            <w:r>
+              <w:t>Inside-out Bidirectional</w:t>
+            </w:r>
+          </w:p>
+          <w:p>
+            <w:pPr>
+              <w:pStyle w:val="ListParagraph"/>
+              <w:numPr>
+                <w:ilvl w:val="1"/>
+                <w:numId w:val="33"/>
+              </w:numPr>
+            </w:pPr>
+            <w:r>
+              <w:t>Outside-in Bidirectional</w:t>
+            </w:r>
+          </w:p>
+        </w:tc>
+        <w:tc>
+          <w:tcPr>
+            <w:tcW w:w="3639" w:type="dxa"/>
+            <w:tcBorders>
+              <w:left w:val="single" w:sz="4" w:space="0" w:color="auto"/>
+            </w:tcBorders>
+            <w:vAlign w:val="center"/>
+          </w:tcPr>
+          <w:p>
+            <w:pPr>
+              <w:rPr>
+                <w:b/>
+                <w:color w:val="E36C0A" w:themeColor="accent6" w:themeShade="BF"/>
+              </w:rPr>
+            </w:pPr>
+            <w:r>
+              <w:rPr>
+                <w:b/>
+                <w:color w:val="0000FF"/>
+              </w:rPr>
+              <w:t>Tree Replication</w:t>
+            </w:r>
+            <w:bookmarkStart w:id="0" w:name="_GoBack"/>
+            <w:bookmarkEnd w:id="0"/>
+          </w:p>
+        </w:tc>
+      </w:tr>
+      <w:tr>
+        <w:trPr>
+          <w:trHeight w:val="528"/>
+          <w:jc w:val="center"/>
+        </w:trPr>
+        <w:tc>
+          <w:tcPr>
+            <w:tcW w:w="4246" w:type="dxa"/>
+            <w:vMerge/>
+            <w:tcBorders>
+              <w:top w:val="nil"/>
+              <w:left w:val="single" w:sz="12" w:space="0" w:color="auto"/>
+              <w:bottom w:val="single" w:sz="12" w:space="0" w:color="auto"/>
+              <w:right w:val="single" w:sz="12" w:space="0" w:color="auto"/>
+            </w:tcBorders>
+            <w:vAlign w:val="center"/>
+          </w:tcPr>
+          <w:p>
+            <w:pPr>
+              <w:jc w:val="center"/>
+              <w:rPr>
+                <w:b/>
+                <w:color w:val="0000FF"/>
+              </w:rPr>
+            </w:pPr>
+          </w:p>
+        </w:tc>
+        <w:tc>
+          <w:tcPr>
+            <w:tcW w:w="3509" w:type="dxa"/>
+            <w:tcBorders>
+              <w:top w:val="single" w:sz="4" w:space="0" w:color="auto"/>
+              <w:left w:val="single" w:sz="12" w:space="0" w:color="auto"/>
+              <w:bottom w:val="single" w:sz="4" w:space="0" w:color="auto"/>
+              <w:right w:val="single" w:sz="4" w:space="0" w:color="auto"/>
+            </w:tcBorders>
+            <w:vAlign w:val="center"/>
+          </w:tcPr>
+          <w:p>
+            <w:r>
+              <w:rPr>
+                <w:b/>
+                <w:color w:val="0000FF"/>
+              </w:rPr>
+              <w:t>Decision Boundary</w:t>
+            </w:r>
+            <w:r>
+              <w:t xml:space="preserve"> – Borderline between two neighboring regions of different classes. In non-oblique decision trees, this is parallel to access since it involves a single attribute at a time.</w:t>
+            </w:r>
+          </w:p>
+        </w:tc>
+        <w:tc>
+          <w:tcPr>
+            <w:tcW w:w="3639" w:type="dxa"/>
+            <w:tcBorders>
+              <w:left w:val="single" w:sz="4" w:space="0" w:color="auto"/>
+              <w:bottom w:val="single" w:sz="4" w:space="0" w:color="auto"/>
+            </w:tcBorders>
+            <w:vAlign w:val="center"/>
+          </w:tcPr>
+          <w:p>
+            <w:pPr>
+              <w:rPr>
+                <w:b/>
+                <w:color w:val="E36C0A" w:themeColor="accent6" w:themeShade="BF"/>
+              </w:rPr>
+            </w:pPr>
+          </w:p>
+        </w:tc>
+      </w:tr>
+    </w:tbl>
+    <w:p>
+      <w:pPr>
+        <w:rPr>
+          <w:sz w:val="6"/>
+          <w:szCs w:val="6"/>
+        </w:rPr>
+      </w:pPr>
+    </w:p>
+    <w:p>
+      <w:pPr>
+        <w:rPr>
+          <w:sz w:val="6"/>
+          <w:szCs w:val="6"/>
+        </w:rPr>
+      </w:pPr>
+    </w:p>
+    <w:p>
+      <w:pPr>
+        <w:rPr>
+          <w:sz w:val="6"/>
+          <w:szCs w:val="6"/>
+        </w:rPr>
+      </w:pPr>
+    </w:p>
+    <w:p>
+      <w:pPr>
+        <w:rPr>
+          <w:sz w:val="6"/>
+          <w:szCs w:val="6"/>
+        </w:rPr>
+      </w:pPr>
+    </w:p>
     <w:p>
       <w:pPr>
         <w:rPr>
@@ -9107,6 +10134,86 @@
               <w:t>(Since everything comes right from the data)</w:t>
             </w:r>
           </w:p>
+          <w:p/>
+          <w:p>
+            <w:pPr>
+              <w:rPr>
+                <w:color w:val="FF0000"/>
+              </w:rPr>
+            </w:pPr>
+            <w:r>
+              <w:rPr>
+                <w:b/>
+                <w:color w:val="FF0000"/>
+              </w:rPr>
+              <w:t>Disa</w:t>
+            </w:r>
+            <w:r>
+              <w:rPr>
+                <w:b/>
+                <w:color w:val="FF0000"/>
+              </w:rPr>
+              <w:t>dvantages</w:t>
+            </w:r>
+          </w:p>
+          <w:p>
+            <w:pPr>
+              <w:pStyle w:val="ListParagraph"/>
+              <w:numPr>
+                <w:ilvl w:val="0"/>
+                <w:numId w:val="33"/>
+              </w:numPr>
+            </w:pPr>
+            <w:r>
+              <w:rPr>
+                <w:b/>
+                <w:color w:val="E36C0A" w:themeColor="accent6" w:themeShade="BF"/>
+              </w:rPr>
+              <w:t xml:space="preserve">May not </w:t>
+            </w:r>
+            <w:r>
+              <w:rPr>
+                <w:b/>
+                <w:color w:val="E36C0A" w:themeColor="accent6" w:themeShade="BF"/>
+              </w:rPr>
+              <w:t>generalize</w:t>
+            </w:r>
+            <w:r>
+              <w:rPr>
+                <w:b/>
+                <w:color w:val="E36C0A" w:themeColor="accent6" w:themeShade="BF"/>
+              </w:rPr>
+              <w:t xml:space="preserve"> well for certain types of functions </w:t>
+            </w:r>
+            <w:r>
+              <w:t>(e.g. Parity function</w:t>
+            </w:r>
+            <w:r>
+              <w:t xml:space="preserve"> requires a complete tree</w:t>
+            </w:r>
+            <w:r>
+              <w:t>)</w:t>
+            </w:r>
+          </w:p>
+          <w:p>
+            <w:pPr>
+              <w:pStyle w:val="ListParagraph"/>
+              <w:numPr>
+                <w:ilvl w:val="0"/>
+                <w:numId w:val="33"/>
+              </w:numPr>
+            </w:pPr>
+            <w:r>
+              <w:rPr>
+                <w:b/>
+                <w:color w:val="E36C0A" w:themeColor="accent6" w:themeShade="BF"/>
+              </w:rPr>
+              <w:t>May be insufficient for modelling continuous variables</w:t>
+            </w:r>
+            <w:r>
+              <w:t xml:space="preserve"> that do not allow oblique nodes.</w:t>
+            </w:r>
+          </w:p>
         </w:tc>
         <w:tc>
           <w:tcPr>
@@ -9152,7 +10259,7 @@
       </w:pPr>
     </w:p>
     <w:sectPr>
-      <w:footerReference w:type="default" r:id="rId9"/>
+      <w:footerReference w:type="default" r:id="rId14"/>
       <w:pgSz w:w="12240" w:h="15840"/>
       <w:pgMar w:top="288" w:right="720" w:bottom="288" w:left="720" w:header="720" w:footer="720" w:gutter="0"/>
       <w:cols w:space="720"/>
@@ -9201,7 +10308,7 @@
       <w:rPr>
         <w:noProof/>
       </w:rPr>
-      <w:t>2</w:t>
+      <w:t>3</w:t>
     </w:r>
     <w:r>
       <w:rPr>
@@ -13877,7 +14984,7 @@
 </file>
 
 <file path=customXml/itemProps1.xml><?xml version="1.0" encoding="utf-8"?>
-<ds:datastoreItem xmlns:ds="http://schemas.openxmlformats.org/officeDocument/2006/customXml" ds:itemID="{EE98180E-DCA6-44E9-B765-6EC1856626EA}">
+<ds:datastoreItem xmlns:ds="http://schemas.openxmlformats.org/officeDocument/2006/customXml" ds:itemID="{A79D4995-B417-4D12-8B3B-72F97A5A4401}">
   <ds:schemaRefs>
     <ds:schemaRef ds:uri="http://schemas.openxmlformats.org/officeDocument/2006/bibliography"/>
   </ds:schemaRefs>

</xml_diff>

<commit_message>
Up to slide #27 in chapter 5 for the midterm study guide.
</commit_message>
<xml_diff>
--- a/Exam Study Guide/Midterm/CS256 - Midterm Study Guide.docx
+++ b/Exam Study Guide/Midterm/CS256 - Midterm Study Guide.docx
@@ -10832,19 +10832,7 @@
                     <w:rPr>
                       <w:szCs w:val="16"/>
                     </w:rPr>
-                    <w:t>C</w:t>
-                  </w:r>
-                  <w:r>
-                    <w:rPr>
-                      <w:szCs w:val="16"/>
-                    </w:rPr>
-                    <w:t>(N|Y</w:t>
-                  </w:r>
-                  <w:r>
-                    <w:rPr>
-                      <w:szCs w:val="16"/>
-                    </w:rPr>
-                    <w:t>)</w:t>
+                    <w:t>C(N|Y)</w:t>
                   </w:r>
                 </w:p>
               </w:tc>
@@ -10904,19 +10892,7 @@
                     <w:rPr>
                       <w:szCs w:val="16"/>
                     </w:rPr>
-                    <w:t>C</w:t>
-                  </w:r>
-                  <w:r>
-                    <w:rPr>
-                      <w:szCs w:val="16"/>
-                    </w:rPr>
-                    <w:t>(Y|N</w:t>
-                  </w:r>
-                  <w:r>
-                    <w:rPr>
-                      <w:szCs w:val="16"/>
-                    </w:rPr>
-                    <w:t>)</w:t>
+                    <w:t>C(Y|N)</w:t>
                   </w:r>
                 </w:p>
               </w:tc>
@@ -10936,19 +10912,7 @@
                     <w:rPr>
                       <w:szCs w:val="16"/>
                     </w:rPr>
-                    <w:t>C</w:t>
-                  </w:r>
-                  <w:r>
-                    <w:rPr>
-                      <w:szCs w:val="16"/>
-                    </w:rPr>
-                    <w:t>(N|N</w:t>
-                  </w:r>
-                  <w:r>
-                    <w:rPr>
-                      <w:szCs w:val="16"/>
-                    </w:rPr>
-                    <w:t>)</w:t>
+                    <w:t>C(N|N)</w:t>
                   </w:r>
                 </w:p>
               </w:tc>
@@ -12096,13 +12060,7 @@
               <w:rPr>
                 <w:szCs w:val="16"/>
               </w:rPr>
-              <w:t xml:space="preserve"> – </w:t>
-            </w:r>
-            <w:r>
-              <w:rPr>
-                <w:szCs w:val="16"/>
-              </w:rPr>
-              <w:t>Recall</w:t>
+              <w:t xml:space="preserve"> – Recall</w:t>
             </w:r>
           </w:p>
           <w:p>
@@ -12996,14 +12954,6 @@
         </w:rPr>
       </w:pPr>
     </w:p>
-    <w:p>
-      <w:pPr>
-        <w:rPr>
-          <w:sz w:val="6"/>
-          <w:szCs w:val="6"/>
-        </w:rPr>
-      </w:pPr>
-    </w:p>
     <w:tbl>
       <w:tblPr>
         <w:tblStyle w:val="TableGrid"/>
@@ -13782,27 +13732,13 @@
                 <w:color w:val="0000FF"/>
                 <w:szCs w:val="22"/>
               </w:rPr>
-              <w:t>Cross Validation</w:t>
-            </w:r>
-            <w:r>
-              <w:rPr>
-                <w:b/>
-                <w:color w:val="0000FF"/>
-                <w:szCs w:val="22"/>
-              </w:rPr>
-              <w:t xml:space="preserve"> </w:t>
-            </w:r>
-            <w:r>
-              <w:rPr>
-                <w:szCs w:val="16"/>
-              </w:rPr>
-              <w:t xml:space="preserve">– </w:t>
-            </w:r>
-            <w:r>
-              <w:rPr>
-                <w:szCs w:val="16"/>
-              </w:rPr>
-              <w:t xml:space="preserve">Partition the labelled dataset into </w:t>
+              <w:t xml:space="preserve">Cross Validation </w:t>
+            </w:r>
+            <w:r>
+              <w:rPr>
+                <w:szCs w:val="16"/>
+              </w:rPr>
+              <w:t xml:space="preserve">– Partition the labelled dataset into </w:t>
             </w:r>
             <w:r>
               <w:rPr>
@@ -14452,13 +14388,7 @@
               <w:rPr>
                 <w:szCs w:val="16"/>
               </w:rPr>
-              <w:t xml:space="preserve"> –</w:t>
-            </w:r>
-            <w:r>
-              <w:rPr>
-                <w:szCs w:val="16"/>
-              </w:rPr>
-              <w:t xml:space="preserve"> </w:t>
+              <w:t xml:space="preserve"> – </w:t>
             </w:r>
           </w:p>
         </w:tc>
@@ -14645,14 +14575,6 @@
     </w:p>
     <w:p>
       <w:pPr>
-        <w:rPr>
-          <w:sz w:val="6"/>
-          <w:szCs w:val="6"/>
-        </w:rPr>
-      </w:pPr>
-    </w:p>
-    <w:p>
-      <w:pPr>
         <w:jc w:val="center"/>
         <w:rPr>
           <w:b/>
@@ -14668,6 +14590,7 @@
           <w:sz w:val="30"/>
           <w:szCs w:val="30"/>
         </w:rPr>
+        <w:lastRenderedPageBreak/>
         <w:t>Chapter #0</w:t>
       </w:r>
       <w:r>
@@ -14743,19 +14666,23 @@
     <w:tbl>
       <w:tblPr>
         <w:tblStyle w:val="TableGrid"/>
-        <w:tblW w:w="0" w:type="auto"/>
+        <w:tblW w:w="11178" w:type="dxa"/>
+        <w:jc w:val="center"/>
         <w:tblLook w:val="04A0" w:firstRow="1" w:lastRow="0" w:firstColumn="1" w:lastColumn="0" w:noHBand="0" w:noVBand="1"/>
       </w:tblPr>
       <w:tblGrid>
-        <w:gridCol w:w="2754"/>
-        <w:gridCol w:w="2754"/>
-        <w:gridCol w:w="2754"/>
-        <w:gridCol w:w="2754"/>
+        <w:gridCol w:w="2259"/>
+        <w:gridCol w:w="2520"/>
+        <w:gridCol w:w="2520"/>
+        <w:gridCol w:w="3879"/>
       </w:tblGrid>
       <w:tr>
+        <w:trPr>
+          <w:jc w:val="center"/>
+        </w:trPr>
         <w:tc>
           <w:tcPr>
-            <w:tcW w:w="2754" w:type="dxa"/>
+            <w:tcW w:w="2259" w:type="dxa"/>
             <w:vAlign w:val="center"/>
           </w:tcPr>
           <w:p>
@@ -14929,7 +14856,7 @@
         </w:tc>
         <w:tc>
           <w:tcPr>
-            <w:tcW w:w="2754" w:type="dxa"/>
+            <w:tcW w:w="2520" w:type="dxa"/>
             <w:vAlign w:val="center"/>
           </w:tcPr>
           <w:p>
@@ -15006,7 +14933,7 @@
         </w:tc>
         <w:tc>
           <w:tcPr>
-            <w:tcW w:w="2754" w:type="dxa"/>
+            <w:tcW w:w="2520" w:type="dxa"/>
             <w:vAlign w:val="center"/>
           </w:tcPr>
           <w:p>
@@ -15018,17 +14945,28 @@
               <w:t>Mutually Exclusive Rule Set</w:t>
             </w:r>
             <w:r>
-              <w:t xml:space="preserve"> – </w:t>
-            </w:r>
-            <w:r>
-              <w:t xml:space="preserve">Rules in the set are independent of each other such that </w:t>
+              <w:t xml:space="preserve"> – Rules in the set are independent of each other such that </w:t>
             </w:r>
             <w:r>
               <w:rPr>
                 <w:b/>
                 <w:color w:val="FF0000"/>
               </w:rPr>
-              <w:t>each record is covered by at most one rule</w:t>
+              <w:t xml:space="preserve">each record is covered by at </w:t>
+            </w:r>
+            <w:r>
+              <w:rPr>
+                <w:b/>
+                <w:color w:val="00B050"/>
+              </w:rPr>
+              <w:t xml:space="preserve">most one </w:t>
+            </w:r>
+            <w:r>
+              <w:rPr>
+                <w:b/>
+                <w:color w:val="FF0000"/>
+              </w:rPr>
+              <w:t>rule</w:t>
             </w:r>
             <w:r>
               <w:t>.</w:t>
@@ -15046,15 +14984,27 @@
             <w:r>
               <w:t xml:space="preserve">– A set of rules that covers every possible combination of attribute values. Hence, </w:t>
             </w:r>
-            <w:bookmarkStart w:id="0" w:name="_GoBack"/>
             <w:r>
               <w:rPr>
                 <w:b/>
                 <w:color w:val="FF0000"/>
               </w:rPr>
-              <w:t>each record is covered by at least one rule</w:t>
-            </w:r>
-            <w:bookmarkEnd w:id="0"/>
+              <w:t xml:space="preserve">each record is covered by at </w:t>
+            </w:r>
+            <w:r>
+              <w:rPr>
+                <w:b/>
+                <w:color w:val="00B050"/>
+              </w:rPr>
+              <w:t>least one</w:t>
+            </w:r>
+            <w:r>
+              <w:rPr>
+                <w:b/>
+                <w:color w:val="FF0000"/>
+              </w:rPr>
+              <w:t xml:space="preserve"> rule</w:t>
+            </w:r>
             <w:r>
               <w:t>.</w:t>
             </w:r>
@@ -15062,10 +15012,228 @@
         </w:tc>
         <w:tc>
           <w:tcPr>
-            <w:tcW w:w="2754" w:type="dxa"/>
+            <w:tcW w:w="3879" w:type="dxa"/>
             <w:vAlign w:val="center"/>
           </w:tcPr>
+          <w:p>
+            <w:r>
+              <w:rPr>
+                <w:b/>
+                <w:color w:val="0000FF"/>
+              </w:rPr>
+              <w:t>Decision Tree</w:t>
+            </w:r>
+            <w:r>
+              <w:t xml:space="preserve"> – Can be used to </w:t>
+            </w:r>
+            <w:proofErr w:type="gramStart"/>
+            <w:r>
+              <w:t>formed</w:t>
+            </w:r>
+            <w:proofErr w:type="gramEnd"/>
+            <w:r>
+              <w:t xml:space="preserve"> a mutually exclusive, exhaustive rule set.</w:t>
+            </w:r>
+          </w:p>
           <w:p/>
+          <w:p>
+            <w:r>
+              <w:t xml:space="preserve">Rules in a decision tree can be simplified.  </w:t>
+            </w:r>
+          </w:p>
+          <w:p>
+            <w:pPr>
+              <w:rPr>
+                <w:b/>
+                <w:color w:val="0000FF"/>
+              </w:rPr>
+            </w:pPr>
+          </w:p>
+          <w:p>
+            <w:pPr>
+              <w:rPr>
+                <w:b/>
+                <w:color w:val="0000FF"/>
+              </w:rPr>
+            </w:pPr>
+            <w:r>
+              <w:rPr>
+                <w:b/>
+                <w:color w:val="0000FF"/>
+              </w:rPr>
+              <w:t>Effects of rule simplification:</w:t>
+            </w:r>
+          </w:p>
+          <w:p>
+            <w:pPr>
+              <w:pStyle w:val="ListParagraph"/>
+              <w:numPr>
+                <w:ilvl w:val="0"/>
+                <w:numId w:val="33"/>
+              </w:numPr>
+            </w:pPr>
+            <w:r>
+              <w:rPr>
+                <w:b/>
+                <w:color w:val="FF0000"/>
+              </w:rPr>
+              <w:t>Problem #1:</w:t>
+            </w:r>
+            <w:r>
+              <w:rPr>
+                <w:color w:val="FF0000"/>
+              </w:rPr>
+              <w:t xml:space="preserve"> </w:t>
+            </w:r>
+            <w:r>
+              <w:t xml:space="preserve">Rules </w:t>
+            </w:r>
+            <w:r>
+              <w:t>b</w:t>
+            </w:r>
+            <w:r>
+              <w:t xml:space="preserve">ecome </w:t>
+            </w:r>
+            <w:r>
+              <w:t>non-mutually exclusive</w:t>
+            </w:r>
+            <w:r>
+              <w:t>.</w:t>
+            </w:r>
+          </w:p>
+          <w:p>
+            <w:pPr>
+              <w:pStyle w:val="ListParagraph"/>
+              <w:numPr>
+                <w:ilvl w:val="0"/>
+                <w:numId w:val="33"/>
+              </w:numPr>
+            </w:pPr>
+            <w:r>
+              <w:rPr>
+                <w:b/>
+                <w:color w:val="00B050"/>
+              </w:rPr>
+              <w:t>Solution:</w:t>
+            </w:r>
+          </w:p>
+          <w:p>
+            <w:pPr>
+              <w:pStyle w:val="ListParagraph"/>
+              <w:numPr>
+                <w:ilvl w:val="1"/>
+                <w:numId w:val="33"/>
+              </w:numPr>
+            </w:pPr>
+            <w:r>
+              <w:rPr>
+                <w:b/>
+                <w:color w:val="E36C0A" w:themeColor="accent6" w:themeShade="BF"/>
+              </w:rPr>
+              <w:t>Ordered Rule Set</w:t>
+            </w:r>
+            <w:r>
+              <w:rPr>
+                <w:color w:val="E36C0A" w:themeColor="accent6" w:themeShade="BF"/>
+              </w:rPr>
+              <w:t xml:space="preserve"> </w:t>
+            </w:r>
+            <w:r>
+              <w:t xml:space="preserve">– </w:t>
+            </w:r>
+            <w:r>
+              <w:t>Rules ordered from highest to lowest priority.  Records classified according to highest priority rule they satisfy.</w:t>
+            </w:r>
+          </w:p>
+          <w:p>
+            <w:pPr>
+              <w:pStyle w:val="ListParagraph"/>
+              <w:numPr>
+                <w:ilvl w:val="1"/>
+                <w:numId w:val="33"/>
+              </w:numPr>
+            </w:pPr>
+            <w:r>
+              <w:rPr>
+                <w:b/>
+                <w:color w:val="E36C0A" w:themeColor="accent6" w:themeShade="BF"/>
+              </w:rPr>
+              <w:t>Unordered Rule Set</w:t>
+            </w:r>
+            <w:r>
+              <w:t xml:space="preserve"> – Voting scheme</w:t>
+            </w:r>
+          </w:p>
+          <w:p>
+            <w:pPr>
+              <w:ind w:left="216"/>
+            </w:pPr>
+          </w:p>
+          <w:p>
+            <w:pPr>
+              <w:pStyle w:val="ListParagraph"/>
+              <w:numPr>
+                <w:ilvl w:val="0"/>
+                <w:numId w:val="33"/>
+              </w:numPr>
+            </w:pPr>
+            <w:r>
+              <w:rPr>
+                <w:b/>
+                <w:color w:val="FF0000"/>
+              </w:rPr>
+              <w:t>Problem #</w:t>
+            </w:r>
+            <w:r>
+              <w:rPr>
+                <w:b/>
+                <w:color w:val="FF0000"/>
+              </w:rPr>
+              <w:t>2</w:t>
+            </w:r>
+            <w:r>
+              <w:rPr>
+                <w:b/>
+                <w:color w:val="FF0000"/>
+              </w:rPr>
+              <w:t>:</w:t>
+            </w:r>
+            <w:r>
+              <w:rPr>
+                <w:color w:val="FF0000"/>
+              </w:rPr>
+              <w:t xml:space="preserve"> </w:t>
+            </w:r>
+            <w:r>
+              <w:t>Rules become non-exhaustive.</w:t>
+            </w:r>
+          </w:p>
+          <w:p>
+            <w:pPr>
+              <w:pStyle w:val="ListParagraph"/>
+              <w:numPr>
+                <w:ilvl w:val="0"/>
+                <w:numId w:val="33"/>
+              </w:numPr>
+            </w:pPr>
+            <w:r>
+              <w:rPr>
+                <w:b/>
+                <w:color w:val="00B050"/>
+              </w:rPr>
+              <w:t>Solution:</w:t>
+            </w:r>
+            <w:r>
+              <w:rPr>
+                <w:b/>
+                <w:color w:val="00B050"/>
+              </w:rPr>
+              <w:t xml:space="preserve"> </w:t>
+            </w:r>
+            <w:r>
+              <w:t>Use a default class.</w:t>
+            </w:r>
+          </w:p>
         </w:tc>
       </w:tr>
     </w:tbl>
@@ -15085,6 +15253,592 @@
         </w:rPr>
       </w:pPr>
     </w:p>
+    <w:tbl>
+      <w:tblPr>
+        <w:tblStyle w:val="TableGrid"/>
+        <w:tblW w:w="11178" w:type="dxa"/>
+        <w:jc w:val="center"/>
+        <w:tblLook w:val="04A0" w:firstRow="1" w:lastRow="0" w:firstColumn="1" w:lastColumn="0" w:noHBand="0" w:noVBand="1"/>
+      </w:tblPr>
+      <w:tblGrid>
+        <w:gridCol w:w="2794"/>
+        <w:gridCol w:w="2795"/>
+        <w:gridCol w:w="2794"/>
+        <w:gridCol w:w="2795"/>
+      </w:tblGrid>
+      <w:tr>
+        <w:trPr>
+          <w:jc w:val="center"/>
+        </w:trPr>
+        <w:tc>
+          <w:tcPr>
+            <w:tcW w:w="2794" w:type="dxa"/>
+            <w:vAlign w:val="center"/>
+          </w:tcPr>
+          <w:p>
+            <w:pPr>
+              <w:jc w:val="center"/>
+              <w:rPr>
+                <w:b/>
+                <w:color w:val="0000FF"/>
+              </w:rPr>
+            </w:pPr>
+            <w:r>
+              <w:rPr>
+                <w:b/>
+                <w:color w:val="0000FF"/>
+              </w:rPr>
+              <w:t>Rule Ordering Schemes</w:t>
+            </w:r>
+          </w:p>
+          <w:p/>
+          <w:p>
+            <w:r>
+              <w:rPr>
+                <w:b/>
+                <w:color w:val="E36C0A" w:themeColor="accent6" w:themeShade="BF"/>
+              </w:rPr>
+              <w:t>Rules Based Ordering</w:t>
+            </w:r>
+            <w:r>
+              <w:t xml:space="preserve"> – Individual rules are ranked based off their quality.</w:t>
+            </w:r>
+          </w:p>
+          <w:p>
+            <w:pPr>
+              <w:pStyle w:val="ListParagraph"/>
+              <w:numPr>
+                <w:ilvl w:val="0"/>
+                <w:numId w:val="33"/>
+              </w:numPr>
+            </w:pPr>
+            <w:r>
+              <w:rPr>
+                <w:b/>
+                <w:color w:val="00B050"/>
+              </w:rPr>
+              <w:t>Advantage:</w:t>
+            </w:r>
+            <w:r>
+              <w:rPr>
+                <w:color w:val="00B050"/>
+              </w:rPr>
+              <w:t xml:space="preserve"> </w:t>
+            </w:r>
+            <w:r>
+              <w:t>Ensures each record is classified by the “best rule” covering it.</w:t>
+            </w:r>
+          </w:p>
+          <w:p>
+            <w:pPr>
+              <w:pStyle w:val="ListParagraph"/>
+              <w:numPr>
+                <w:ilvl w:val="0"/>
+                <w:numId w:val="33"/>
+              </w:numPr>
+            </w:pPr>
+            <w:r>
+              <w:rPr>
+                <w:b/>
+                <w:color w:val="FF0000"/>
+              </w:rPr>
+              <w:t>Disadvantage:</w:t>
+            </w:r>
+            <w:r>
+              <w:t xml:space="preserve"> </w:t>
+            </w:r>
+            <w:r>
+              <w:t>Interpreting lower priority rules becomes more difficult as they are negations of higher priority rules.</w:t>
+            </w:r>
+          </w:p>
+          <w:p/>
+          <w:p>
+            <w:r>
+              <w:rPr>
+                <w:b/>
+                <w:color w:val="E36C0A" w:themeColor="accent6" w:themeShade="BF"/>
+              </w:rPr>
+              <w:t xml:space="preserve">Class-Based Ordering </w:t>
+            </w:r>
+            <w:r>
+              <w:t xml:space="preserve">– </w:t>
+            </w:r>
+            <w:r>
+              <w:t>Rules that belong to the same class appear together.</w:t>
+            </w:r>
+          </w:p>
+          <w:p>
+            <w:pPr>
+              <w:pStyle w:val="ListParagraph"/>
+              <w:numPr>
+                <w:ilvl w:val="0"/>
+                <w:numId w:val="33"/>
+              </w:numPr>
+            </w:pPr>
+            <w:r>
+              <w:rPr>
+                <w:b/>
+                <w:color w:val="00B050"/>
+              </w:rPr>
+              <w:t>Advantage:</w:t>
+            </w:r>
+            <w:r>
+              <w:rPr>
+                <w:color w:val="00B050"/>
+              </w:rPr>
+              <w:t xml:space="preserve"> </w:t>
+            </w:r>
+            <w:r>
+              <w:t>Simplifies rule ordering.</w:t>
+            </w:r>
+          </w:p>
+          <w:p>
+            <w:pPr>
+              <w:pStyle w:val="ListParagraph"/>
+              <w:numPr>
+                <w:ilvl w:val="0"/>
+                <w:numId w:val="33"/>
+              </w:numPr>
+            </w:pPr>
+            <w:r>
+              <w:rPr>
+                <w:b/>
+                <w:color w:val="FF0000"/>
+              </w:rPr>
+              <w:t>Disadvantage:</w:t>
+            </w:r>
+            <w:r>
+              <w:t xml:space="preserve"> May allow a lower quality rule to have higher priority than a higher quality one.</w:t>
+            </w:r>
+          </w:p>
+        </w:tc>
+        <w:tc>
+          <w:tcPr>
+            <w:tcW w:w="2795" w:type="dxa"/>
+            <w:vAlign w:val="center"/>
+          </w:tcPr>
+          <w:p>
+            <w:r>
+              <w:rPr>
+                <w:b/>
+                <w:color w:val="0000FF"/>
+              </w:rPr>
+              <w:t>Direct Method for Rule Building</w:t>
+            </w:r>
+            <w:r>
+              <w:t xml:space="preserve"> – Extract rules directly from the data.</w:t>
+            </w:r>
+          </w:p>
+          <w:p>
+            <w:pPr>
+              <w:pStyle w:val="ListParagraph"/>
+              <w:numPr>
+                <w:ilvl w:val="0"/>
+                <w:numId w:val="33"/>
+              </w:numPr>
+            </w:pPr>
+            <w:r>
+              <w:rPr>
+                <w:b/>
+                <w:color w:val="E36C0A" w:themeColor="accent6" w:themeShade="BF"/>
+              </w:rPr>
+              <w:t xml:space="preserve">Examples: </w:t>
+            </w:r>
+            <w:r>
+              <w:t>RIPPER</w:t>
+            </w:r>
+            <w:r>
+              <w:t xml:space="preserve">, CN2, </w:t>
+            </w:r>
+            <w:proofErr w:type="spellStart"/>
+            <w:r>
+              <w:t>Holte’s</w:t>
+            </w:r>
+            <w:proofErr w:type="spellEnd"/>
+            <w:r>
+              <w:t xml:space="preserve"> 1R</w:t>
+            </w:r>
+          </w:p>
+          <w:p/>
+          <w:p>
+            <w:r>
+              <w:rPr>
+                <w:b/>
+                <w:color w:val="0000FF"/>
+              </w:rPr>
+              <w:t>Ind</w:t>
+            </w:r>
+            <w:r>
+              <w:rPr>
+                <w:b/>
+                <w:color w:val="0000FF"/>
+              </w:rPr>
+              <w:t>irect Method for Rule Building</w:t>
+            </w:r>
+            <w:r>
+              <w:t xml:space="preserve"> – </w:t>
+            </w:r>
+            <w:r>
+              <w:t>Extract rules from other classification models (e.g. decision tree, neural network, etc.)</w:t>
+            </w:r>
+          </w:p>
+          <w:p>
+            <w:pPr>
+              <w:pStyle w:val="ListParagraph"/>
+              <w:numPr>
+                <w:ilvl w:val="0"/>
+                <w:numId w:val="33"/>
+              </w:numPr>
+            </w:pPr>
+            <w:r>
+              <w:rPr>
+                <w:b/>
+                <w:color w:val="E36C0A" w:themeColor="accent6" w:themeShade="BF"/>
+              </w:rPr>
+              <w:t xml:space="preserve">Examples: </w:t>
+            </w:r>
+            <w:r>
+              <w:t>C</w:t>
+            </w:r>
+            <w:r>
+              <w:t>4.5rules</w:t>
+            </w:r>
+          </w:p>
+          <w:p/>
+        </w:tc>
+        <w:tc>
+          <w:tcPr>
+            <w:tcW w:w="2794" w:type="dxa"/>
+            <w:vAlign w:val="center"/>
+          </w:tcPr>
+          <w:p>
+            <w:pPr>
+              <w:jc w:val="center"/>
+              <w:rPr>
+                <w:b/>
+                <w:color w:val="0000FF"/>
+                <w:sz w:val="28"/>
+              </w:rPr>
+            </w:pPr>
+            <w:r>
+              <w:rPr>
+                <w:b/>
+                <w:color w:val="0000FF"/>
+                <w:sz w:val="28"/>
+              </w:rPr>
+              <w:t>Sequential Covering Algorithm</w:t>
+            </w:r>
+          </w:p>
+          <w:p>
+            <w:pPr>
+              <w:pStyle w:val="ListParagraph"/>
+              <w:numPr>
+                <w:ilvl w:val="0"/>
+                <w:numId w:val="34"/>
+              </w:numPr>
+            </w:pPr>
+            <w:r>
+              <w:rPr>
+                <w:b/>
+                <w:color w:val="E36C0A" w:themeColor="accent6" w:themeShade="BF"/>
+              </w:rPr>
+              <w:t>Start with an empty rule set.</w:t>
+            </w:r>
+          </w:p>
+          <w:p>
+            <w:pPr>
+              <w:pStyle w:val="ListParagraph"/>
+              <w:numPr>
+                <w:ilvl w:val="0"/>
+                <w:numId w:val="34"/>
+              </w:numPr>
+            </w:pPr>
+            <w:r>
+              <w:rPr>
+                <w:b/>
+                <w:color w:val="E36C0A" w:themeColor="accent6" w:themeShade="BF"/>
+              </w:rPr>
+              <w:t>Grow a rule using the “Learn-One-Rule” function.</w:t>
+            </w:r>
+          </w:p>
+          <w:p>
+            <w:pPr>
+              <w:pStyle w:val="ListParagraph"/>
+              <w:numPr>
+                <w:ilvl w:val="0"/>
+                <w:numId w:val="34"/>
+              </w:numPr>
+            </w:pPr>
+            <w:r>
+              <w:rPr>
+                <w:b/>
+                <w:color w:val="E36C0A" w:themeColor="accent6" w:themeShade="BF"/>
+              </w:rPr>
+              <w:t>Remove training records covered by the rule.</w:t>
+            </w:r>
+          </w:p>
+          <w:p>
+            <w:pPr>
+              <w:pStyle w:val="ListParagraph"/>
+              <w:numPr>
+                <w:ilvl w:val="0"/>
+                <w:numId w:val="34"/>
+              </w:numPr>
+            </w:pPr>
+            <w:r>
+              <w:rPr>
+                <w:b/>
+                <w:color w:val="E36C0A" w:themeColor="accent6" w:themeShade="BF"/>
+              </w:rPr>
+              <w:t>Repeat steps #2 and #3 until stopping criterion is met.</w:t>
+            </w:r>
+          </w:p>
+          <w:p/>
+          <w:p>
+            <w:pPr>
+              <w:jc w:val="center"/>
+              <w:rPr>
+                <w:b/>
+                <w:color w:val="0000FF"/>
+              </w:rPr>
+            </w:pPr>
+            <w:r>
+              <w:rPr>
+                <w:b/>
+                <w:color w:val="0000FF"/>
+              </w:rPr>
+              <w:t>Aspects of Sequential Covering</w:t>
+            </w:r>
+          </w:p>
+          <w:p>
+            <w:pPr>
+              <w:pStyle w:val="ListParagraph"/>
+              <w:numPr>
+                <w:ilvl w:val="0"/>
+                <w:numId w:val="36"/>
+              </w:numPr>
+            </w:pPr>
+            <w:r>
+              <w:rPr>
+                <w:b/>
+                <w:color w:val="E36C0A" w:themeColor="accent6" w:themeShade="BF"/>
+              </w:rPr>
+              <w:t>Rule Growing</w:t>
+            </w:r>
+          </w:p>
+          <w:p>
+            <w:pPr>
+              <w:pStyle w:val="ListParagraph"/>
+              <w:numPr>
+                <w:ilvl w:val="0"/>
+                <w:numId w:val="36"/>
+              </w:numPr>
+            </w:pPr>
+            <w:r>
+              <w:rPr>
+                <w:b/>
+                <w:color w:val="E36C0A" w:themeColor="accent6" w:themeShade="BF"/>
+              </w:rPr>
+              <w:t>Instance Elimination</w:t>
+            </w:r>
+          </w:p>
+          <w:p>
+            <w:pPr>
+              <w:pStyle w:val="ListParagraph"/>
+              <w:numPr>
+                <w:ilvl w:val="0"/>
+                <w:numId w:val="36"/>
+              </w:numPr>
+            </w:pPr>
+            <w:r>
+              <w:rPr>
+                <w:b/>
+                <w:color w:val="E36C0A" w:themeColor="accent6" w:themeShade="BF"/>
+              </w:rPr>
+              <w:t>Rule Evaluation</w:t>
+            </w:r>
+          </w:p>
+          <w:p>
+            <w:pPr>
+              <w:pStyle w:val="ListParagraph"/>
+              <w:numPr>
+                <w:ilvl w:val="0"/>
+                <w:numId w:val="36"/>
+              </w:numPr>
+            </w:pPr>
+            <w:r>
+              <w:rPr>
+                <w:b/>
+                <w:color w:val="E36C0A" w:themeColor="accent6" w:themeShade="BF"/>
+              </w:rPr>
+              <w:t>Stopping Criterion</w:t>
+            </w:r>
+          </w:p>
+          <w:p>
+            <w:pPr>
+              <w:pStyle w:val="ListParagraph"/>
+              <w:numPr>
+                <w:ilvl w:val="0"/>
+                <w:numId w:val="36"/>
+              </w:numPr>
+            </w:pPr>
+            <w:r>
+              <w:rPr>
+                <w:b/>
+                <w:color w:val="E36C0A" w:themeColor="accent6" w:themeShade="BF"/>
+              </w:rPr>
+              <w:t>Rule Pruning</w:t>
+            </w:r>
+          </w:p>
+        </w:tc>
+        <w:tc>
+          <w:tcPr>
+            <w:tcW w:w="2795" w:type="dxa"/>
+            <w:vAlign w:val="center"/>
+          </w:tcPr>
+          <w:p>
+            <w:pPr>
+              <w:jc w:val="center"/>
+            </w:pPr>
+            <w:r>
+              <w:rPr>
+                <w:b/>
+                <w:color w:val="0000FF"/>
+              </w:rPr>
+              <w:t>Rule Growing Strategies</w:t>
+            </w:r>
+          </w:p>
+          <w:p>
+            <w:pPr>
+              <w:pStyle w:val="ListParagraph"/>
+              <w:numPr>
+                <w:ilvl w:val="0"/>
+                <w:numId w:val="37"/>
+              </w:numPr>
+            </w:pPr>
+            <w:r>
+              <w:rPr>
+                <w:b/>
+                <w:color w:val="E36C0A" w:themeColor="accent6" w:themeShade="BF"/>
+              </w:rPr>
+              <w:t>General to Specif</w:t>
+            </w:r>
+            <w:r>
+              <w:rPr>
+                <w:b/>
+                <w:color w:val="E36C0A" w:themeColor="accent6" w:themeShade="BF"/>
+              </w:rPr>
+              <w:t>i</w:t>
+            </w:r>
+            <w:r>
+              <w:rPr>
+                <w:b/>
+                <w:color w:val="E36C0A" w:themeColor="accent6" w:themeShade="BF"/>
+              </w:rPr>
+              <w:t>c</w:t>
+            </w:r>
+          </w:p>
+          <w:p>
+            <w:pPr>
+              <w:pStyle w:val="ListParagraph"/>
+              <w:numPr>
+                <w:ilvl w:val="1"/>
+                <w:numId w:val="37"/>
+              </w:numPr>
+            </w:pPr>
+            <w:r>
+              <w:t>Example: Ripper</w:t>
+            </w:r>
+          </w:p>
+          <w:p>
+            <w:pPr>
+              <w:pStyle w:val="ListParagraph"/>
+              <w:ind w:left="432" w:firstLine="0"/>
+            </w:pPr>
+          </w:p>
+          <w:p>
+            <w:pPr>
+              <w:pStyle w:val="ListParagraph"/>
+              <w:numPr>
+                <w:ilvl w:val="0"/>
+                <w:numId w:val="37"/>
+              </w:numPr>
+            </w:pPr>
+            <w:r>
+              <w:rPr>
+                <w:b/>
+                <w:color w:val="E36C0A" w:themeColor="accent6" w:themeShade="BF"/>
+              </w:rPr>
+              <w:t>Specific to General</w:t>
+            </w:r>
+          </w:p>
+          <w:p/>
+          <w:p>
+            <w:pPr>
+              <w:jc w:val="center"/>
+              <w:rPr>
+                <w:b/>
+                <w:color w:val="0000FF"/>
+                <w:sz w:val="20"/>
+              </w:rPr>
+            </w:pPr>
+            <w:r>
+              <w:rPr>
+                <w:b/>
+                <w:color w:val="0000FF"/>
+                <w:sz w:val="20"/>
+              </w:rPr>
+              <w:t>CN2 Algorithm</w:t>
+            </w:r>
+          </w:p>
+          <w:p>
+            <w:pPr>
+              <w:pStyle w:val="ListParagraph"/>
+              <w:numPr>
+                <w:ilvl w:val="0"/>
+                <w:numId w:val="39"/>
+              </w:numPr>
+            </w:pPr>
+            <w:r>
+              <w:t>Start from an empty rule</w:t>
+            </w:r>
+          </w:p>
+          <w:p>
+            <w:pPr>
+              <w:pStyle w:val="ListParagraph"/>
+              <w:numPr>
+                <w:ilvl w:val="0"/>
+                <w:numId w:val="39"/>
+              </w:numPr>
+            </w:pPr>
+            <w:r>
+              <w:t>Add conjuncts that minimize the entropy measure.</w:t>
+            </w:r>
+          </w:p>
+          <w:p>
+            <w:pPr>
+              <w:pStyle w:val="ListParagraph"/>
+              <w:numPr>
+                <w:ilvl w:val="0"/>
+                <w:numId w:val="39"/>
+              </w:numPr>
+            </w:pPr>
+            <w:r>
+              <w:t xml:space="preserve">Determine the rule consequent by </w:t>
+            </w:r>
+            <w:r>
+              <w:t>taking majority class of covered instances.</w:t>
+            </w:r>
+          </w:p>
+          <w:p>
+            <w:pPr>
+              <w:pStyle w:val="ListParagraph"/>
+              <w:ind w:left="720" w:firstLine="0"/>
+            </w:pPr>
+          </w:p>
+        </w:tc>
+      </w:tr>
+    </w:tbl>
     <w:p>
       <w:pPr>
         <w:rPr>
@@ -15092,6 +15846,305 @@
           <w:szCs w:val="6"/>
         </w:rPr>
       </w:pPr>
+    </w:p>
+    <w:p>
+      <w:pPr>
+        <w:rPr>
+          <w:sz w:val="6"/>
+          <w:szCs w:val="6"/>
+        </w:rPr>
+      </w:pPr>
+    </w:p>
+    <w:tbl>
+      <w:tblPr>
+        <w:tblStyle w:val="TableGrid"/>
+        <w:tblW w:w="11178" w:type="dxa"/>
+        <w:jc w:val="center"/>
+        <w:tblLook w:val="04A0" w:firstRow="1" w:lastRow="0" w:firstColumn="1" w:lastColumn="0" w:noHBand="0" w:noVBand="1"/>
+      </w:tblPr>
+      <w:tblGrid>
+        <w:gridCol w:w="3519"/>
+        <w:gridCol w:w="2070"/>
+        <w:gridCol w:w="2794"/>
+        <w:gridCol w:w="2795"/>
+      </w:tblGrid>
+      <w:tr>
+        <w:trPr>
+          <w:jc w:val="center"/>
+        </w:trPr>
+        <w:tc>
+          <w:tcPr>
+            <w:tcW w:w="3519" w:type="dxa"/>
+            <w:vAlign w:val="center"/>
+          </w:tcPr>
+          <w:p>
+            <w:pPr>
+              <w:jc w:val="center"/>
+              <w:rPr>
+                <w:b/>
+                <w:color w:val="0000FF"/>
+              </w:rPr>
+            </w:pPr>
+            <w:r>
+              <w:rPr>
+                <w:b/>
+                <w:color w:val="0000FF"/>
+              </w:rPr>
+              <w:t>Instance Elimination</w:t>
+            </w:r>
+          </w:p>
+          <w:p/>
+          <w:p>
+            <w:pPr>
+              <w:pStyle w:val="ListParagraph"/>
+              <w:numPr>
+                <w:ilvl w:val="0"/>
+                <w:numId w:val="33"/>
+              </w:numPr>
+            </w:pPr>
+            <w:r>
+              <w:rPr>
+                <w:b/>
+                <w:color w:val="00B050"/>
+              </w:rPr>
+              <w:t>Reason for Eliminating Instances</w:t>
+            </w:r>
+            <w:r>
+              <w:t xml:space="preserve"> – Otherwise next rule is identical to previous rule.</w:t>
+            </w:r>
+          </w:p>
+          <w:p>
+            <w:pPr>
+              <w:pStyle w:val="ListParagraph"/>
+              <w:ind w:left="144" w:firstLine="0"/>
+            </w:pPr>
+          </w:p>
+          <w:p>
+            <w:pPr>
+              <w:pStyle w:val="ListParagraph"/>
+              <w:numPr>
+                <w:ilvl w:val="0"/>
+                <w:numId w:val="33"/>
+              </w:numPr>
+            </w:pPr>
+            <w:r>
+              <w:rPr>
+                <w:b/>
+                <w:color w:val="00B050"/>
+              </w:rPr>
+              <w:t>Reason for Removing Positive Instances</w:t>
+            </w:r>
+            <w:r>
+              <w:t xml:space="preserve"> – To ensure future rules are different.</w:t>
+            </w:r>
+          </w:p>
+          <w:p>
+            <w:pPr>
+              <w:pStyle w:val="ListParagraph"/>
+            </w:pPr>
+          </w:p>
+          <w:p>
+            <w:pPr>
+              <w:pStyle w:val="ListParagraph"/>
+              <w:numPr>
+                <w:ilvl w:val="0"/>
+                <w:numId w:val="33"/>
+              </w:numPr>
+            </w:pPr>
+            <w:r>
+              <w:rPr>
+                <w:b/>
+                <w:color w:val="00B050"/>
+              </w:rPr>
+              <w:t xml:space="preserve">Reason for Removing </w:t>
+            </w:r>
+            <w:r>
+              <w:rPr>
+                <w:b/>
+                <w:color w:val="FF0000"/>
+              </w:rPr>
+              <w:t>Negative Instances</w:t>
+            </w:r>
+            <w:r>
+              <w:t xml:space="preserve"> – </w:t>
+            </w:r>
+            <w:r>
+              <w:t>Prevent underestimating accuracy of the rule.</w:t>
+            </w:r>
+          </w:p>
+        </w:tc>
+        <w:tc>
+          <w:tcPr>
+            <w:tcW w:w="2070" w:type="dxa"/>
+            <w:vAlign w:val="center"/>
+          </w:tcPr>
+          <w:p>
+            <w:pPr>
+              <w:jc w:val="center"/>
+              <w:rPr>
+                <w:b/>
+                <w:color w:val="0000FF"/>
+              </w:rPr>
+            </w:pPr>
+            <w:r>
+              <w:rPr>
+                <w:b/>
+                <w:color w:val="0000FF"/>
+              </w:rPr>
+              <w:t>Stopping Criterion</w:t>
+            </w:r>
+          </w:p>
+          <w:p>
+            <w:r>
+              <w:t>Compute the information gain with the rule.  If the gain is insignificant, discard the rule.</w:t>
+            </w:r>
+          </w:p>
+        </w:tc>
+        <w:tc>
+          <w:tcPr>
+            <w:tcW w:w="2794" w:type="dxa"/>
+            <w:vAlign w:val="center"/>
+          </w:tcPr>
+          <w:p>
+            <w:pPr>
+              <w:jc w:val="center"/>
+              <w:rPr>
+                <w:b/>
+                <w:color w:val="0000FF"/>
+              </w:rPr>
+            </w:pPr>
+            <w:r>
+              <w:rPr>
+                <w:b/>
+                <w:color w:val="0000FF"/>
+              </w:rPr>
+              <w:t>Rule Pruning</w:t>
+            </w:r>
+          </w:p>
+          <w:p>
+            <w:pPr>
+              <w:pStyle w:val="ListParagraph"/>
+              <w:numPr>
+                <w:ilvl w:val="0"/>
+                <w:numId w:val="33"/>
+              </w:numPr>
+            </w:pPr>
+            <w:r>
+              <w:rPr>
+                <w:b/>
+                <w:color w:val="FF0000"/>
+              </w:rPr>
+              <w:t>Similar to post-pruning of decision trees.</w:t>
+            </w:r>
+          </w:p>
+          <w:p>
+            <w:pPr>
+              <w:pStyle w:val="ListParagraph"/>
+              <w:numPr>
+                <w:ilvl w:val="0"/>
+                <w:numId w:val="33"/>
+              </w:numPr>
+            </w:pPr>
+            <w:r>
+              <w:t>Uses reduced error pruning.</w:t>
+            </w:r>
+          </w:p>
+          <w:p>
+            <w:pPr>
+              <w:pStyle w:val="ListParagraph"/>
+              <w:numPr>
+                <w:ilvl w:val="1"/>
+                <w:numId w:val="33"/>
+              </w:numPr>
+            </w:pPr>
+            <w:r>
+              <w:rPr>
+                <w:b/>
+                <w:color w:val="E36C0A" w:themeColor="accent6" w:themeShade="BF"/>
+              </w:rPr>
+              <w:t>Remove one of the conjuncts of the rule.</w:t>
+            </w:r>
+          </w:p>
+          <w:p>
+            <w:pPr>
+              <w:pStyle w:val="ListParagraph"/>
+              <w:numPr>
+                <w:ilvl w:val="1"/>
+                <w:numId w:val="33"/>
+              </w:numPr>
+            </w:pPr>
+            <w:r>
+              <w:rPr>
+                <w:b/>
+                <w:color w:val="E36C0A" w:themeColor="accent6" w:themeShade="BF"/>
+              </w:rPr>
+              <w:t>Compare error rate on validation set before and after pruning.</w:t>
+            </w:r>
+          </w:p>
+          <w:p>
+            <w:pPr>
+              <w:pStyle w:val="ListParagraph"/>
+              <w:numPr>
+                <w:ilvl w:val="1"/>
+                <w:numId w:val="33"/>
+              </w:numPr>
+            </w:pPr>
+            <w:r>
+              <w:rPr>
+                <w:b/>
+                <w:color w:val="E36C0A" w:themeColor="accent6" w:themeShade="BF"/>
+              </w:rPr>
+              <w:t>If error improves, remove the conjunct.</w:t>
+            </w:r>
+          </w:p>
+        </w:tc>
+        <w:tc>
+          <w:tcPr>
+            <w:tcW w:w="2795" w:type="dxa"/>
+            <w:vAlign w:val="center"/>
+          </w:tcPr>
+          <w:p>
+            <w:pPr>
+              <w:pStyle w:val="ListParagraph"/>
+              <w:ind w:left="720" w:firstLine="0"/>
+            </w:pPr>
+          </w:p>
+        </w:tc>
+      </w:tr>
+    </w:tbl>
+    <w:p>
+      <w:pPr>
+        <w:rPr>
+          <w:sz w:val="6"/>
+          <w:szCs w:val="6"/>
+        </w:rPr>
+      </w:pPr>
+    </w:p>
+    <w:p>
+      <w:pPr>
+        <w:jc w:val="center"/>
+        <w:rPr>
+          <w:b/>
+          <w:sz w:val="20"/>
+          <w:szCs w:val="6"/>
+        </w:rPr>
+      </w:pPr>
+      <w:r>
+        <w:rPr>
+          <w:b/>
+          <w:sz w:val="20"/>
+          <w:szCs w:val="6"/>
+        </w:rPr>
+        <w:t>Rule Evaluation</w:t>
+      </w:r>
+      <w:r>
+        <w:rPr>
+          <w:b/>
+          <w:sz w:val="20"/>
+          <w:szCs w:val="6"/>
+        </w:rPr>
+        <w:t xml:space="preserve"> Metrics</w:t>
+      </w:r>
     </w:p>
     <w:p>
       <w:pPr>
@@ -15137,7 +16190,18 @@
                     <w:color w:val="7030A0"/>
                     <w:sz w:val="20"/>
                   </w:rPr>
-                  <m:t>Accuracy=</m:t>
+                  <m:t>Accur</m:t>
+                </m:r>
+                <m:r>
+                  <m:rPr>
+                    <m:sty m:val="bi"/>
+                  </m:rPr>
+                  <w:rPr>
+                    <w:rFonts w:ascii="Cambria Math" w:hAnsi="Cambria Math"/>
+                    <w:color w:val="7030A0"/>
+                    <w:sz w:val="20"/>
+                  </w:rPr>
+                  <m:t>acy=</m:t>
                 </m:r>
                 <m:f>
                   <m:fPr>
@@ -15218,8 +16282,12 @@
             </w:pPr>
             <m:oMath>
               <m:r>
+                <m:rPr>
+                  <m:sty m:val="bi"/>
+                </m:rPr>
                 <w:rPr>
                   <w:rFonts w:ascii="Cambria Math" w:hAnsi="Cambria Math"/>
+                  <w:color w:val="7030A0"/>
                   <w:szCs w:val="16"/>
                 </w:rPr>
                 <m:t>n</m:t>
@@ -15244,15 +16312,21 @@
                   <m:ctrlPr>
                     <w:rPr>
                       <w:rFonts w:ascii="Cambria Math" w:hAnsi="Cambria Math"/>
+                      <w:b/>
                       <w:i/>
+                      <w:color w:val="7030A0"/>
                       <w:szCs w:val="16"/>
                     </w:rPr>
                   </m:ctrlPr>
                 </m:sSubPr>
                 <m:e>
                   <m:r>
+                    <m:rPr>
+                      <m:sty m:val="bi"/>
+                    </m:rPr>
                     <w:rPr>
                       <w:rFonts w:ascii="Cambria Math" w:hAnsi="Cambria Math"/>
+                      <w:color w:val="7030A0"/>
                       <w:szCs w:val="16"/>
                     </w:rPr>
                     <m:t>n</m:t>
@@ -15260,8 +16334,12 @@
                 </m:e>
                 <m:sub>
                   <m:r>
+                    <m:rPr>
+                      <m:sty m:val="bi"/>
+                    </m:rPr>
                     <w:rPr>
                       <w:rFonts w:ascii="Cambria Math" w:hAnsi="Cambria Math"/>
+                      <w:color w:val="7030A0"/>
                       <w:szCs w:val="16"/>
                     </w:rPr>
                     <m:t>c</m:t>
@@ -15271,9 +16349,16 @@
             </m:oMath>
             <w:r>
               <w:rPr>
-                <w:szCs w:val="16"/>
-              </w:rPr>
-              <w:t xml:space="preserve"> – Number of posi</w:t>
+                <w:color w:val="7030A0"/>
+                <w:szCs w:val="16"/>
+              </w:rPr>
+              <w:t xml:space="preserve"> </w:t>
+            </w:r>
+            <w:r>
+              <w:rPr>
+                <w:szCs w:val="16"/>
+              </w:rPr>
+              <w:t>– Number of posi</w:t>
             </w:r>
             <w:r>
               <w:rPr>
@@ -15443,8 +16528,12 @@
             </w:pPr>
             <m:oMath>
               <m:r>
+                <m:rPr>
+                  <m:sty m:val="bi"/>
+                </m:rPr>
                 <w:rPr>
                   <w:rFonts w:ascii="Cambria Math" w:hAnsi="Cambria Math"/>
+                  <w:color w:val="7030A0"/>
                   <w:szCs w:val="16"/>
                 </w:rPr>
                 <m:t>n</m:t>
@@ -15469,15 +16558,21 @@
                   <m:ctrlPr>
                     <w:rPr>
                       <w:rFonts w:ascii="Cambria Math" w:hAnsi="Cambria Math"/>
+                      <w:b/>
                       <w:i/>
+                      <w:color w:val="7030A0"/>
                       <w:szCs w:val="16"/>
                     </w:rPr>
                   </m:ctrlPr>
                 </m:sSubPr>
                 <m:e>
                   <m:r>
+                    <m:rPr>
+                      <m:sty m:val="bi"/>
+                    </m:rPr>
                     <w:rPr>
                       <w:rFonts w:ascii="Cambria Math" w:hAnsi="Cambria Math"/>
+                      <w:color w:val="7030A0"/>
                       <w:szCs w:val="16"/>
                     </w:rPr>
                     <m:t>n</m:t>
@@ -15485,8 +16580,12 @@
                 </m:e>
                 <m:sub>
                   <m:r>
+                    <m:rPr>
+                      <m:sty m:val="bi"/>
+                    </m:rPr>
                     <w:rPr>
                       <w:rFonts w:ascii="Cambria Math" w:hAnsi="Cambria Math"/>
+                      <w:color w:val="7030A0"/>
                       <w:szCs w:val="16"/>
                     </w:rPr>
                     <m:t>c</m:t>
@@ -15521,8 +16620,12 @@
             </w:pPr>
             <m:oMath>
               <m:r>
+                <m:rPr>
+                  <m:sty m:val="bi"/>
+                </m:rPr>
                 <w:rPr>
                   <w:rFonts w:ascii="Cambria Math" w:hAnsi="Cambria Math"/>
+                  <w:color w:val="7030A0"/>
                   <w:szCs w:val="16"/>
                 </w:rPr>
                 <m:t>k</m:t>
@@ -15634,18 +16737,7 @@
                         <w:color w:val="7030A0"/>
                         <w:sz w:val="20"/>
                       </w:rPr>
-                      <m:t>+</m:t>
-                    </m:r>
-                    <m:r>
-                      <m:rPr>
-                        <m:sty m:val="bi"/>
-                      </m:rPr>
-                      <w:rPr>
-                        <w:rFonts w:ascii="Cambria Math" w:hAnsi="Cambria Math"/>
-                        <w:color w:val="7030A0"/>
-                        <w:sz w:val="20"/>
-                      </w:rPr>
-                      <m:t>p⋅k</m:t>
+                      <m:t>+p⋅k</m:t>
                     </m:r>
                   </m:num>
                   <m:den>
@@ -15685,8 +16777,12 @@
             </w:pPr>
             <m:oMath>
               <m:r>
+                <m:rPr>
+                  <m:sty m:val="bi"/>
+                </m:rPr>
                 <w:rPr>
                   <w:rFonts w:ascii="Cambria Math" w:hAnsi="Cambria Math"/>
+                  <w:color w:val="7030A0"/>
                   <w:szCs w:val="16"/>
                 </w:rPr>
                 <m:t>n</m:t>
@@ -15711,15 +16807,21 @@
                   <m:ctrlPr>
                     <w:rPr>
                       <w:rFonts w:ascii="Cambria Math" w:hAnsi="Cambria Math"/>
+                      <w:b/>
                       <w:i/>
+                      <w:color w:val="7030A0"/>
                       <w:szCs w:val="16"/>
                     </w:rPr>
                   </m:ctrlPr>
                 </m:sSubPr>
                 <m:e>
                   <m:r>
+                    <m:rPr>
+                      <m:sty m:val="bi"/>
+                    </m:rPr>
                     <w:rPr>
                       <w:rFonts w:ascii="Cambria Math" w:hAnsi="Cambria Math"/>
+                      <w:color w:val="7030A0"/>
                       <w:szCs w:val="16"/>
                     </w:rPr>
                     <m:t>n</m:t>
@@ -15727,8 +16829,12 @@
                 </m:e>
                 <m:sub>
                   <m:r>
+                    <m:rPr>
+                      <m:sty m:val="bi"/>
+                    </m:rPr>
                     <w:rPr>
                       <w:rFonts w:ascii="Cambria Math" w:hAnsi="Cambria Math"/>
+                      <w:color w:val="7030A0"/>
                       <w:szCs w:val="16"/>
                     </w:rPr>
                     <m:t>c</m:t>
@@ -15763,8 +16869,12 @@
             </w:pPr>
             <m:oMath>
               <m:r>
+                <m:rPr>
+                  <m:sty m:val="bi"/>
+                </m:rPr>
                 <w:rPr>
                   <w:rFonts w:ascii="Cambria Math" w:hAnsi="Cambria Math"/>
+                  <w:color w:val="7030A0"/>
                   <w:szCs w:val="16"/>
                 </w:rPr>
                 <m:t>k</m:t>
@@ -15785,8 +16895,12 @@
             </w:pPr>
             <m:oMath>
               <m:r>
+                <m:rPr>
+                  <m:sty m:val="bi"/>
+                </m:rPr>
                 <w:rPr>
                   <w:rFonts w:ascii="Cambria Math" w:hAnsi="Cambria Math"/>
+                  <w:color w:val="7030A0"/>
                   <w:szCs w:val="16"/>
                 </w:rPr>
                 <m:t>p</m:t>
@@ -15802,6 +16916,1667 @@
         </w:tc>
       </w:tr>
     </w:tbl>
+    <w:p>
+      <w:pPr>
+        <w:rPr>
+          <w:sz w:val="6"/>
+          <w:szCs w:val="6"/>
+        </w:rPr>
+      </w:pPr>
+    </w:p>
+    <w:p>
+      <w:pPr>
+        <w:rPr>
+          <w:sz w:val="6"/>
+          <w:szCs w:val="6"/>
+        </w:rPr>
+      </w:pPr>
+    </w:p>
+    <w:tbl>
+      <w:tblPr>
+        <w:tblStyle w:val="TableGrid"/>
+        <w:tblW w:w="11529" w:type="dxa"/>
+        <w:tblInd w:w="-261" w:type="dxa"/>
+        <w:tblLook w:val="04A0" w:firstRow="1" w:lastRow="0" w:firstColumn="1" w:lastColumn="0" w:noHBand="0" w:noVBand="1"/>
+      </w:tblPr>
+      <w:tblGrid>
+        <w:gridCol w:w="4329"/>
+        <w:gridCol w:w="3150"/>
+        <w:gridCol w:w="4050"/>
+      </w:tblGrid>
+      <w:tr>
+        <w:tc>
+          <w:tcPr>
+            <w:tcW w:w="4329" w:type="dxa"/>
+            <w:tcBorders>
+              <w:right w:val="single" w:sz="12" w:space="0" w:color="auto"/>
+            </w:tcBorders>
+            <w:vAlign w:val="center"/>
+          </w:tcPr>
+          <w:p>
+            <w:pPr>
+              <w:jc w:val="center"/>
+              <w:rPr>
+                <w:b/>
+                <w:color w:val="0000FF"/>
+              </w:rPr>
+            </w:pPr>
+            <w:r>
+              <w:rPr>
+                <w:sz w:val="6"/>
+                <w:szCs w:val="6"/>
+              </w:rPr>
+              <w:br w:type="page"/>
+            </w:r>
+            <w:r>
+              <w:rPr>
+                <w:b/>
+                <w:color w:val="0000FF"/>
+              </w:rPr>
+              <w:t>FOIL Information Gain</w:t>
+            </w:r>
+          </w:p>
+          <w:p/>
+          <w:p>
+            <w:pPr>
+              <w:rPr>
+                <w:b/>
+                <w:color w:val="7030A0"/>
+              </w:rPr>
+            </w:pPr>
+            <m:oMathPara>
+              <m:oMath>
+                <m:r>
+                  <m:rPr>
+                    <m:sty m:val="bi"/>
+                  </m:rPr>
+                  <w:rPr>
+                    <w:rFonts w:ascii="Cambria Math" w:hAnsi="Cambria Math"/>
+                    <w:color w:val="7030A0"/>
+                  </w:rPr>
+                  <m:t>Gain</m:t>
+                </m:r>
+                <m:d>
+                  <m:dPr>
+                    <m:ctrlPr>
+                      <w:rPr>
+                        <w:rFonts w:ascii="Cambria Math" w:hAnsi="Cambria Math"/>
+                        <w:b/>
+                        <w:i/>
+                        <w:color w:val="7030A0"/>
+                      </w:rPr>
+                    </m:ctrlPr>
+                  </m:dPr>
+                  <m:e>
+                    <m:r>
+                      <m:rPr>
+                        <m:sty m:val="bi"/>
+                      </m:rPr>
+                      <w:rPr>
+                        <w:rFonts w:ascii="Cambria Math" w:hAnsi="Cambria Math"/>
+                        <w:color w:val="7030A0"/>
+                      </w:rPr>
+                      <m:t>R</m:t>
+                    </m:r>
+                    <m:r>
+                      <m:rPr>
+                        <m:sty m:val="bi"/>
+                      </m:rPr>
+                      <w:rPr>
+                        <w:rFonts w:ascii="Cambria Math" w:hAnsi="Cambria Math"/>
+                        <w:color w:val="7030A0"/>
+                      </w:rPr>
+                      <m:t>0,R</m:t>
+                    </m:r>
+                    <m:r>
+                      <m:rPr>
+                        <m:sty m:val="bi"/>
+                      </m:rPr>
+                      <w:rPr>
+                        <w:rFonts w:ascii="Cambria Math" w:hAnsi="Cambria Math"/>
+                        <w:color w:val="7030A0"/>
+                      </w:rPr>
+                      <m:t>1</m:t>
+                    </m:r>
+                  </m:e>
+                </m:d>
+                <m:r>
+                  <m:rPr>
+                    <m:sty m:val="bi"/>
+                  </m:rPr>
+                  <w:rPr>
+                    <w:rFonts w:ascii="Cambria Math" w:hAnsi="Cambria Math"/>
+                    <w:color w:val="7030A0"/>
+                  </w:rPr>
+                  <m:t>=t⋅</m:t>
+                </m:r>
+                <m:d>
+                  <m:dPr>
+                    <m:ctrlPr>
+                      <w:rPr>
+                        <w:rFonts w:ascii="Cambria Math" w:hAnsi="Cambria Math"/>
+                        <w:b/>
+                        <w:i/>
+                        <w:color w:val="7030A0"/>
+                      </w:rPr>
+                    </m:ctrlPr>
+                  </m:dPr>
+                  <m:e>
+                    <m:func>
+                      <m:funcPr>
+                        <m:ctrlPr>
+                          <w:rPr>
+                            <w:rFonts w:ascii="Cambria Math" w:hAnsi="Cambria Math"/>
+                            <w:b/>
+                            <w:color w:val="7030A0"/>
+                          </w:rPr>
+                        </m:ctrlPr>
+                      </m:funcPr>
+                      <m:fName>
+                        <m:sSub>
+                          <m:sSubPr>
+                            <m:ctrlPr>
+                              <w:rPr>
+                                <w:rFonts w:ascii="Cambria Math" w:hAnsi="Cambria Math"/>
+                                <w:b/>
+                                <w:color w:val="7030A0"/>
+                              </w:rPr>
+                            </m:ctrlPr>
+                          </m:sSubPr>
+                          <m:e>
+                            <m:r>
+                              <m:rPr>
+                                <m:sty m:val="b"/>
+                              </m:rPr>
+                              <w:rPr>
+                                <w:rFonts w:ascii="Cambria Math" w:hAnsi="Cambria Math"/>
+                                <w:color w:val="7030A0"/>
+                              </w:rPr>
+                              <m:t>log</m:t>
+                            </m:r>
+                            <m:ctrlPr>
+                              <w:rPr>
+                                <w:rFonts w:ascii="Cambria Math" w:hAnsi="Cambria Math"/>
+                                <w:b/>
+                                <w:i/>
+                                <w:color w:val="7030A0"/>
+                              </w:rPr>
+                            </m:ctrlPr>
+                          </m:e>
+                          <m:sub>
+                            <m:r>
+                              <m:rPr>
+                                <m:sty m:val="b"/>
+                              </m:rPr>
+                              <w:rPr>
+                                <w:rFonts w:ascii="Cambria Math" w:hAnsi="Cambria Math"/>
+                                <w:color w:val="7030A0"/>
+                              </w:rPr>
+                              <m:t>2</m:t>
+                            </m:r>
+                          </m:sub>
+                        </m:sSub>
+                        <m:ctrlPr>
+                          <w:rPr>
+                            <w:rFonts w:ascii="Cambria Math" w:hAnsi="Cambria Math"/>
+                            <w:b/>
+                            <w:i/>
+                            <w:color w:val="7030A0"/>
+                          </w:rPr>
+                        </m:ctrlPr>
+                      </m:fName>
+                      <m:e>
+                        <m:d>
+                          <m:dPr>
+                            <m:ctrlPr>
+                              <w:rPr>
+                                <w:rFonts w:ascii="Cambria Math" w:hAnsi="Cambria Math"/>
+                                <w:b/>
+                                <w:i/>
+                                <w:color w:val="7030A0"/>
+                              </w:rPr>
+                            </m:ctrlPr>
+                          </m:dPr>
+                          <m:e>
+                            <m:f>
+                              <m:fPr>
+                                <m:ctrlPr>
+                                  <w:rPr>
+                                    <w:rFonts w:ascii="Cambria Math" w:hAnsi="Cambria Math"/>
+                                    <w:b/>
+                                    <w:i/>
+                                    <w:color w:val="7030A0"/>
+                                  </w:rPr>
+                                </m:ctrlPr>
+                              </m:fPr>
+                              <m:num>
+                                <m:sSub>
+                                  <m:sSubPr>
+                                    <m:ctrlPr>
+                                      <w:rPr>
+                                        <w:rFonts w:ascii="Cambria Math" w:hAnsi="Cambria Math"/>
+                                        <w:b/>
+                                        <w:i/>
+                                        <w:color w:val="7030A0"/>
+                                      </w:rPr>
+                                    </m:ctrlPr>
+                                  </m:sSubPr>
+                                  <m:e>
+                                    <m:r>
+                                      <m:rPr>
+                                        <m:sty m:val="bi"/>
+                                      </m:rPr>
+                                      <w:rPr>
+                                        <w:rFonts w:ascii="Cambria Math" w:hAnsi="Cambria Math"/>
+                                        <w:color w:val="7030A0"/>
+                                      </w:rPr>
+                                      <m:t>p</m:t>
+                                    </m:r>
+                                  </m:e>
+                                  <m:sub>
+                                    <m:r>
+                                      <m:rPr>
+                                        <m:sty m:val="bi"/>
+                                      </m:rPr>
+                                      <w:rPr>
+                                        <w:rFonts w:ascii="Cambria Math" w:hAnsi="Cambria Math"/>
+                                        <w:color w:val="7030A0"/>
+                                      </w:rPr>
+                                      <m:t>1</m:t>
+                                    </m:r>
+                                  </m:sub>
+                                </m:sSub>
+                              </m:num>
+                              <m:den>
+                                <m:sSub>
+                                  <m:sSubPr>
+                                    <m:ctrlPr>
+                                      <w:rPr>
+                                        <w:rFonts w:ascii="Cambria Math" w:hAnsi="Cambria Math"/>
+                                        <w:b/>
+                                        <w:i/>
+                                        <w:color w:val="7030A0"/>
+                                      </w:rPr>
+                                    </m:ctrlPr>
+                                  </m:sSubPr>
+                                  <m:e>
+                                    <m:r>
+                                      <m:rPr>
+                                        <m:sty m:val="bi"/>
+                                      </m:rPr>
+                                      <w:rPr>
+                                        <w:rFonts w:ascii="Cambria Math" w:hAnsi="Cambria Math"/>
+                                        <w:color w:val="7030A0"/>
+                                      </w:rPr>
+                                      <m:t>p</m:t>
+                                    </m:r>
+                                  </m:e>
+                                  <m:sub>
+                                    <m:r>
+                                      <m:rPr>
+                                        <m:sty m:val="bi"/>
+                                      </m:rPr>
+                                      <w:rPr>
+                                        <w:rFonts w:ascii="Cambria Math" w:hAnsi="Cambria Math"/>
+                                        <w:color w:val="7030A0"/>
+                                      </w:rPr>
+                                      <m:t>1</m:t>
+                                    </m:r>
+                                  </m:sub>
+                                </m:sSub>
+                                <m:r>
+                                  <m:rPr>
+                                    <m:sty m:val="bi"/>
+                                  </m:rPr>
+                                  <w:rPr>
+                                    <w:rFonts w:ascii="Cambria Math" w:hAnsi="Cambria Math"/>
+                                    <w:color w:val="7030A0"/>
+                                  </w:rPr>
+                                  <m:t>+</m:t>
+                                </m:r>
+                                <m:sSub>
+                                  <m:sSubPr>
+                                    <m:ctrlPr>
+                                      <w:rPr>
+                                        <w:rFonts w:ascii="Cambria Math" w:hAnsi="Cambria Math"/>
+                                        <w:b/>
+                                        <w:i/>
+                                        <w:color w:val="7030A0"/>
+                                      </w:rPr>
+                                    </m:ctrlPr>
+                                  </m:sSubPr>
+                                  <m:e>
+                                    <m:r>
+                                      <m:rPr>
+                                        <m:sty m:val="bi"/>
+                                      </m:rPr>
+                                      <w:rPr>
+                                        <w:rFonts w:ascii="Cambria Math" w:hAnsi="Cambria Math"/>
+                                        <w:color w:val="7030A0"/>
+                                      </w:rPr>
+                                      <m:t>n</m:t>
+                                    </m:r>
+                                  </m:e>
+                                  <m:sub>
+                                    <m:r>
+                                      <m:rPr>
+                                        <m:sty m:val="bi"/>
+                                      </m:rPr>
+                                      <w:rPr>
+                                        <w:rFonts w:ascii="Cambria Math" w:hAnsi="Cambria Math"/>
+                                        <w:color w:val="7030A0"/>
+                                      </w:rPr>
+                                      <m:t>1</m:t>
+                                    </m:r>
+                                  </m:sub>
+                                </m:sSub>
+                              </m:den>
+                            </m:f>
+                          </m:e>
+                        </m:d>
+                        <m:r>
+                          <m:rPr>
+                            <m:sty m:val="bi"/>
+                          </m:rPr>
+                          <w:rPr>
+                            <w:rFonts w:ascii="Cambria Math" w:hAnsi="Cambria Math"/>
+                            <w:color w:val="7030A0"/>
+                          </w:rPr>
+                          <m:t>+</m:t>
+                        </m:r>
+                        <m:func>
+                          <m:funcPr>
+                            <m:ctrlPr>
+                              <w:rPr>
+                                <w:rFonts w:ascii="Cambria Math" w:hAnsi="Cambria Math"/>
+                                <w:b/>
+                                <w:i/>
+                                <w:color w:val="7030A0"/>
+                              </w:rPr>
+                            </m:ctrlPr>
+                          </m:funcPr>
+                          <m:fName>
+                            <m:sSub>
+                              <m:sSubPr>
+                                <m:ctrlPr>
+                                  <w:rPr>
+                                    <w:rFonts w:ascii="Cambria Math" w:hAnsi="Cambria Math"/>
+                                    <w:b/>
+                                    <w:i/>
+                                    <w:color w:val="7030A0"/>
+                                  </w:rPr>
+                                </m:ctrlPr>
+                              </m:sSubPr>
+                              <m:e>
+                                <m:r>
+                                  <m:rPr>
+                                    <m:sty m:val="b"/>
+                                  </m:rPr>
+                                  <w:rPr>
+                                    <w:rFonts w:ascii="Cambria Math" w:hAnsi="Cambria Math"/>
+                                    <w:color w:val="7030A0"/>
+                                  </w:rPr>
+                                  <m:t>log</m:t>
+                                </m:r>
+                                <m:ctrlPr>
+                                  <w:rPr>
+                                    <w:rFonts w:ascii="Cambria Math" w:hAnsi="Cambria Math"/>
+                                    <w:b/>
+                                    <w:color w:val="7030A0"/>
+                                  </w:rPr>
+                                </m:ctrlPr>
+                              </m:e>
+                              <m:sub>
+                                <m:r>
+                                  <m:rPr>
+                                    <m:sty m:val="bi"/>
+                                  </m:rPr>
+                                  <w:rPr>
+                                    <w:rFonts w:ascii="Cambria Math" w:hAnsi="Cambria Math"/>
+                                    <w:color w:val="7030A0"/>
+                                  </w:rPr>
+                                  <m:t>2</m:t>
+                                </m:r>
+                                <m:ctrlPr>
+                                  <w:rPr>
+                                    <w:rFonts w:ascii="Cambria Math" w:hAnsi="Cambria Math"/>
+                                    <w:b/>
+                                    <w:color w:val="7030A0"/>
+                                  </w:rPr>
+                                </m:ctrlPr>
+                              </m:sub>
+                            </m:sSub>
+                          </m:fName>
+                          <m:e>
+                            <m:d>
+                              <m:dPr>
+                                <m:ctrlPr>
+                                  <w:rPr>
+                                    <w:rFonts w:ascii="Cambria Math" w:hAnsi="Cambria Math"/>
+                                    <w:b/>
+                                    <w:i/>
+                                    <w:color w:val="7030A0"/>
+                                  </w:rPr>
+                                </m:ctrlPr>
+                              </m:dPr>
+                              <m:e>
+                                <m:f>
+                                  <m:fPr>
+                                    <m:ctrlPr>
+                                      <w:rPr>
+                                        <w:rFonts w:ascii="Cambria Math" w:hAnsi="Cambria Math"/>
+                                        <w:b/>
+                                        <w:i/>
+                                        <w:color w:val="7030A0"/>
+                                      </w:rPr>
+                                    </m:ctrlPr>
+                                  </m:fPr>
+                                  <m:num>
+                                    <m:sSub>
+                                      <m:sSubPr>
+                                        <m:ctrlPr>
+                                          <w:rPr>
+                                            <w:rFonts w:ascii="Cambria Math" w:hAnsi="Cambria Math"/>
+                                            <w:b/>
+                                            <w:i/>
+                                            <w:color w:val="7030A0"/>
+                                          </w:rPr>
+                                        </m:ctrlPr>
+                                      </m:sSubPr>
+                                      <m:e>
+                                        <m:r>
+                                          <m:rPr>
+                                            <m:sty m:val="bi"/>
+                                          </m:rPr>
+                                          <w:rPr>
+                                            <w:rFonts w:ascii="Cambria Math" w:hAnsi="Cambria Math"/>
+                                            <w:color w:val="7030A0"/>
+                                          </w:rPr>
+                                          <m:t>p</m:t>
+                                        </m:r>
+                                      </m:e>
+                                      <m:sub>
+                                        <m:r>
+                                          <m:rPr>
+                                            <m:sty m:val="bi"/>
+                                          </m:rPr>
+                                          <w:rPr>
+                                            <w:rFonts w:ascii="Cambria Math" w:hAnsi="Cambria Math"/>
+                                            <w:color w:val="7030A0"/>
+                                          </w:rPr>
+                                          <m:t>0</m:t>
+                                        </m:r>
+                                      </m:sub>
+                                    </m:sSub>
+                                  </m:num>
+                                  <m:den>
+                                    <m:sSub>
+                                      <m:sSubPr>
+                                        <m:ctrlPr>
+                                          <w:rPr>
+                                            <w:rFonts w:ascii="Cambria Math" w:hAnsi="Cambria Math"/>
+                                            <w:b/>
+                                            <w:i/>
+                                            <w:color w:val="7030A0"/>
+                                          </w:rPr>
+                                        </m:ctrlPr>
+                                      </m:sSubPr>
+                                      <m:e>
+                                        <m:r>
+                                          <m:rPr>
+                                            <m:sty m:val="bi"/>
+                                          </m:rPr>
+                                          <w:rPr>
+                                            <w:rFonts w:ascii="Cambria Math" w:hAnsi="Cambria Math"/>
+                                            <w:color w:val="7030A0"/>
+                                          </w:rPr>
+                                          <m:t>p</m:t>
+                                        </m:r>
+                                      </m:e>
+                                      <m:sub>
+                                        <m:r>
+                                          <m:rPr>
+                                            <m:sty m:val="bi"/>
+                                          </m:rPr>
+                                          <w:rPr>
+                                            <w:rFonts w:ascii="Cambria Math" w:hAnsi="Cambria Math"/>
+                                            <w:color w:val="7030A0"/>
+                                          </w:rPr>
+                                          <m:t>0</m:t>
+                                        </m:r>
+                                      </m:sub>
+                                    </m:sSub>
+                                    <m:r>
+                                      <m:rPr>
+                                        <m:sty m:val="bi"/>
+                                      </m:rPr>
+                                      <w:rPr>
+                                        <w:rFonts w:ascii="Cambria Math" w:hAnsi="Cambria Math"/>
+                                        <w:color w:val="7030A0"/>
+                                      </w:rPr>
+                                      <m:t>+</m:t>
+                                    </m:r>
+                                    <m:sSub>
+                                      <m:sSubPr>
+                                        <m:ctrlPr>
+                                          <w:rPr>
+                                            <w:rFonts w:ascii="Cambria Math" w:hAnsi="Cambria Math"/>
+                                            <w:b/>
+                                            <w:i/>
+                                            <w:color w:val="7030A0"/>
+                                          </w:rPr>
+                                        </m:ctrlPr>
+                                      </m:sSubPr>
+                                      <m:e>
+                                        <m:r>
+                                          <m:rPr>
+                                            <m:sty m:val="bi"/>
+                                          </m:rPr>
+                                          <w:rPr>
+                                            <w:rFonts w:ascii="Cambria Math" w:hAnsi="Cambria Math"/>
+                                            <w:color w:val="7030A0"/>
+                                          </w:rPr>
+                                          <m:t>n</m:t>
+                                        </m:r>
+                                      </m:e>
+                                      <m:sub>
+                                        <m:r>
+                                          <m:rPr>
+                                            <m:sty m:val="bi"/>
+                                          </m:rPr>
+                                          <w:rPr>
+                                            <w:rFonts w:ascii="Cambria Math" w:hAnsi="Cambria Math"/>
+                                            <w:color w:val="7030A0"/>
+                                          </w:rPr>
+                                          <m:t>0</m:t>
+                                        </m:r>
+                                      </m:sub>
+                                    </m:sSub>
+                                  </m:den>
+                                </m:f>
+                              </m:e>
+                            </m:d>
+                          </m:e>
+                        </m:func>
+                        <m:ctrlPr>
+                          <w:rPr>
+                            <w:rFonts w:ascii="Cambria Math" w:hAnsi="Cambria Math"/>
+                            <w:b/>
+                            <w:i/>
+                            <w:color w:val="7030A0"/>
+                          </w:rPr>
+                        </m:ctrlPr>
+                      </m:e>
+                    </m:func>
+                  </m:e>
+                </m:d>
+              </m:oMath>
+            </m:oMathPara>
+          </w:p>
+          <w:p/>
+          <w:p>
+            <m:oMath>
+              <m:r>
+                <m:rPr>
+                  <m:sty m:val="bi"/>
+                </m:rPr>
+                <w:rPr>
+                  <w:rFonts w:ascii="Cambria Math" w:hAnsi="Cambria Math"/>
+                  <w:color w:val="7030A0"/>
+                </w:rPr>
+                <m:t>R</m:t>
+              </m:r>
+              <m:r>
+                <m:rPr>
+                  <m:sty m:val="bi"/>
+                </m:rPr>
+                <w:rPr>
+                  <w:rFonts w:ascii="Cambria Math" w:hAnsi="Cambria Math"/>
+                  <w:color w:val="7030A0"/>
+                </w:rPr>
+                <m:t>0</m:t>
+              </m:r>
+            </m:oMath>
+            <w:r>
+              <w:t xml:space="preserve"> – Initial Rule</w:t>
+            </w:r>
+          </w:p>
+          <w:p>
+            <m:oMath>
+              <m:r>
+                <m:rPr>
+                  <m:sty m:val="bi"/>
+                </m:rPr>
+                <w:rPr>
+                  <w:rFonts w:ascii="Cambria Math" w:hAnsi="Cambria Math"/>
+                  <w:color w:val="7030A0"/>
+                </w:rPr>
+                <m:t>R</m:t>
+              </m:r>
+              <m:r>
+                <m:rPr>
+                  <m:sty m:val="bi"/>
+                </m:rPr>
+                <w:rPr>
+                  <w:rFonts w:ascii="Cambria Math" w:hAnsi="Cambria Math"/>
+                  <w:color w:val="7030A0"/>
+                </w:rPr>
+                <m:t>1</m:t>
+              </m:r>
+            </m:oMath>
+            <w:r>
+              <w:t xml:space="preserve"> – </w:t>
+            </w:r>
+            <w:r>
+              <w:t xml:space="preserve">Modified version of </w:t>
+            </w:r>
+            <m:oMath>
+              <m:r>
+                <w:rPr>
+                  <w:rFonts w:ascii="Cambria Math" w:hAnsi="Cambria Math"/>
+                </w:rPr>
+                <m:t>R0</m:t>
+              </m:r>
+            </m:oMath>
+            <w:r>
+              <w:t xml:space="preserve"> with added conjunct</w:t>
+            </w:r>
+          </w:p>
+          <w:p>
+            <m:oMath>
+              <m:r>
+                <m:rPr>
+                  <m:sty m:val="bi"/>
+                </m:rPr>
+                <w:rPr>
+                  <w:rFonts w:ascii="Cambria Math" w:hAnsi="Cambria Math"/>
+                  <w:color w:val="7030A0"/>
+                </w:rPr>
+                <m:t>t</m:t>
+              </m:r>
+            </m:oMath>
+            <w:r>
+              <w:t xml:space="preserve"> – Number of positive instances covered by both </w:t>
+            </w:r>
+            <m:oMath>
+              <m:r>
+                <w:rPr>
+                  <w:rFonts w:ascii="Cambria Math" w:hAnsi="Cambria Math"/>
+                </w:rPr>
+                <m:t>R0</m:t>
+              </m:r>
+            </m:oMath>
+            <w:r>
+              <w:t xml:space="preserve"> and </w:t>
+            </w:r>
+            <m:oMath>
+              <m:r>
+                <w:rPr>
+                  <w:rFonts w:ascii="Cambria Math" w:hAnsi="Cambria Math"/>
+                </w:rPr>
+                <m:t>R</m:t>
+              </m:r>
+              <m:r>
+                <w:rPr>
+                  <w:rFonts w:ascii="Cambria Math" w:hAnsi="Cambria Math"/>
+                </w:rPr>
+                <m:t>1</m:t>
+              </m:r>
+            </m:oMath>
+          </w:p>
+          <w:p>
+            <m:oMath>
+              <m:sSub>
+                <m:sSubPr>
+                  <m:ctrlPr>
+                    <w:rPr>
+                      <w:rFonts w:ascii="Cambria Math" w:hAnsi="Cambria Math"/>
+                      <w:b/>
+                      <w:i/>
+                      <w:color w:val="7030A0"/>
+                    </w:rPr>
+                  </m:ctrlPr>
+                </m:sSubPr>
+                <m:e>
+                  <m:r>
+                    <m:rPr>
+                      <m:sty m:val="bi"/>
+                    </m:rPr>
+                    <w:rPr>
+                      <w:rFonts w:ascii="Cambria Math" w:hAnsi="Cambria Math"/>
+                      <w:color w:val="7030A0"/>
+                    </w:rPr>
+                    <m:t>p</m:t>
+                  </m:r>
+                </m:e>
+                <m:sub>
+                  <m:r>
+                    <m:rPr>
+                      <m:sty m:val="bi"/>
+                    </m:rPr>
+                    <w:rPr>
+                      <w:rFonts w:ascii="Cambria Math" w:hAnsi="Cambria Math"/>
+                      <w:color w:val="7030A0"/>
+                    </w:rPr>
+                    <m:t>0</m:t>
+                  </m:r>
+                </m:sub>
+              </m:sSub>
+            </m:oMath>
+            <w:r>
+              <w:rPr>
+                <w:color w:val="7030A0"/>
+              </w:rPr>
+              <w:t xml:space="preserve"> </w:t>
+            </w:r>
+            <w:r>
+              <w:t xml:space="preserve">– Positive instances covered by </w:t>
+            </w:r>
+            <m:oMath>
+              <m:r>
+                <w:rPr>
+                  <w:rFonts w:ascii="Cambria Math" w:hAnsi="Cambria Math"/>
+                </w:rPr>
+                <m:t>R0</m:t>
+              </m:r>
+            </m:oMath>
+          </w:p>
+          <w:p>
+            <m:oMath>
+              <m:sSub>
+                <m:sSubPr>
+                  <m:ctrlPr>
+                    <w:rPr>
+                      <w:rFonts w:ascii="Cambria Math" w:hAnsi="Cambria Math"/>
+                      <w:b/>
+                      <w:i/>
+                      <w:color w:val="7030A0"/>
+                    </w:rPr>
+                  </m:ctrlPr>
+                </m:sSubPr>
+                <m:e>
+                  <m:r>
+                    <m:rPr>
+                      <m:sty m:val="bi"/>
+                    </m:rPr>
+                    <w:rPr>
+                      <w:rFonts w:ascii="Cambria Math" w:hAnsi="Cambria Math"/>
+                      <w:color w:val="7030A0"/>
+                    </w:rPr>
+                    <m:t>n</m:t>
+                  </m:r>
+                </m:e>
+                <m:sub>
+                  <m:r>
+                    <m:rPr>
+                      <m:sty m:val="bi"/>
+                    </m:rPr>
+                    <w:rPr>
+                      <w:rFonts w:ascii="Cambria Math" w:hAnsi="Cambria Math"/>
+                      <w:color w:val="7030A0"/>
+                    </w:rPr>
+                    <m:t>0</m:t>
+                  </m:r>
+                </m:sub>
+              </m:sSub>
+            </m:oMath>
+            <w:r>
+              <w:rPr>
+                <w:color w:val="7030A0"/>
+              </w:rPr>
+              <w:t xml:space="preserve"> </w:t>
+            </w:r>
+            <w:r>
+              <w:t xml:space="preserve">– </w:t>
+            </w:r>
+            <w:r>
+              <w:t>Negative</w:t>
+            </w:r>
+            <w:r>
+              <w:t xml:space="preserve"> instances covered by </w:t>
+            </w:r>
+            <m:oMath>
+              <m:r>
+                <w:rPr>
+                  <w:rFonts w:ascii="Cambria Math" w:hAnsi="Cambria Math"/>
+                </w:rPr>
+                <m:t>R0</m:t>
+              </m:r>
+            </m:oMath>
+          </w:p>
+          <w:p>
+            <m:oMath>
+              <m:sSub>
+                <m:sSubPr>
+                  <m:ctrlPr>
+                    <w:rPr>
+                      <w:rFonts w:ascii="Cambria Math" w:hAnsi="Cambria Math"/>
+                      <w:b/>
+                      <w:i/>
+                      <w:color w:val="7030A0"/>
+                    </w:rPr>
+                  </m:ctrlPr>
+                </m:sSubPr>
+                <m:e>
+                  <m:r>
+                    <m:rPr>
+                      <m:sty m:val="bi"/>
+                    </m:rPr>
+                    <w:rPr>
+                      <w:rFonts w:ascii="Cambria Math" w:hAnsi="Cambria Math"/>
+                      <w:color w:val="7030A0"/>
+                    </w:rPr>
+                    <m:t>p</m:t>
+                  </m:r>
+                </m:e>
+                <m:sub>
+                  <m:r>
+                    <m:rPr>
+                      <m:sty m:val="bi"/>
+                    </m:rPr>
+                    <w:rPr>
+                      <w:rFonts w:ascii="Cambria Math" w:hAnsi="Cambria Math"/>
+                      <w:color w:val="7030A0"/>
+                    </w:rPr>
+                    <m:t>1</m:t>
+                  </m:r>
+                </m:sub>
+              </m:sSub>
+            </m:oMath>
+            <w:r>
+              <w:rPr>
+                <w:color w:val="7030A0"/>
+              </w:rPr>
+              <w:t xml:space="preserve"> </w:t>
+            </w:r>
+            <w:r>
+              <w:t xml:space="preserve">– Positive instances covered by </w:t>
+            </w:r>
+            <m:oMath>
+              <m:r>
+                <w:rPr>
+                  <w:rFonts w:ascii="Cambria Math" w:hAnsi="Cambria Math"/>
+                </w:rPr>
+                <m:t>R</m:t>
+              </m:r>
+              <m:r>
+                <w:rPr>
+                  <w:rFonts w:ascii="Cambria Math" w:hAnsi="Cambria Math"/>
+                </w:rPr>
+                <m:t>1</m:t>
+              </m:r>
+            </m:oMath>
+          </w:p>
+          <w:p>
+            <m:oMath>
+              <m:sSub>
+                <m:sSubPr>
+                  <m:ctrlPr>
+                    <w:rPr>
+                      <w:rFonts w:ascii="Cambria Math" w:hAnsi="Cambria Math"/>
+                      <w:b/>
+                      <w:i/>
+                      <w:color w:val="7030A0"/>
+                    </w:rPr>
+                  </m:ctrlPr>
+                </m:sSubPr>
+                <m:e>
+                  <m:r>
+                    <m:rPr>
+                      <m:sty m:val="bi"/>
+                    </m:rPr>
+                    <w:rPr>
+                      <w:rFonts w:ascii="Cambria Math" w:hAnsi="Cambria Math"/>
+                      <w:color w:val="7030A0"/>
+                    </w:rPr>
+                    <m:t>n</m:t>
+                  </m:r>
+                </m:e>
+                <m:sub>
+                  <m:r>
+                    <m:rPr>
+                      <m:sty m:val="bi"/>
+                    </m:rPr>
+                    <w:rPr>
+                      <w:rFonts w:ascii="Cambria Math" w:hAnsi="Cambria Math"/>
+                      <w:color w:val="7030A0"/>
+                    </w:rPr>
+                    <m:t>1</m:t>
+                  </m:r>
+                </m:sub>
+              </m:sSub>
+            </m:oMath>
+            <w:r>
+              <w:rPr>
+                <w:color w:val="7030A0"/>
+              </w:rPr>
+              <w:t xml:space="preserve"> </w:t>
+            </w:r>
+            <w:r>
+              <w:t xml:space="preserve">– Negative instances covered by </w:t>
+            </w:r>
+            <m:oMath>
+              <m:r>
+                <w:rPr>
+                  <w:rFonts w:ascii="Cambria Math" w:hAnsi="Cambria Math"/>
+                </w:rPr>
+                <m:t>R</m:t>
+              </m:r>
+              <m:r>
+                <w:rPr>
+                  <w:rFonts w:ascii="Cambria Math" w:hAnsi="Cambria Math"/>
+                </w:rPr>
+                <m:t>1</m:t>
+              </m:r>
+            </m:oMath>
+          </w:p>
+        </w:tc>
+        <w:tc>
+          <w:tcPr>
+            <w:tcW w:w="3150" w:type="dxa"/>
+            <w:tcBorders>
+              <w:top w:val="single" w:sz="12" w:space="0" w:color="auto"/>
+              <w:left w:val="single" w:sz="12" w:space="0" w:color="auto"/>
+              <w:bottom w:val="single" w:sz="12" w:space="0" w:color="auto"/>
+              <w:right w:val="single" w:sz="6" w:space="0" w:color="auto"/>
+            </w:tcBorders>
+            <w:vAlign w:val="center"/>
+          </w:tcPr>
+          <w:p>
+            <w:pPr>
+              <w:jc w:val="center"/>
+              <w:rPr>
+                <w:b/>
+                <w:color w:val="0000FF"/>
+              </w:rPr>
+            </w:pPr>
+            <w:r>
+              <w:rPr>
+                <w:b/>
+                <w:color w:val="0000FF"/>
+              </w:rPr>
+              <w:t>RIPPER</w:t>
+            </w:r>
+            <w:r>
+              <w:rPr>
+                <w:b/>
+                <w:color w:val="0000FF"/>
+              </w:rPr>
+              <w:t xml:space="preserve"> Algorithm</w:t>
+            </w:r>
+          </w:p>
+          <w:p>
+            <w:pPr>
+              <w:pStyle w:val="ListParagraph"/>
+              <w:numPr>
+                <w:ilvl w:val="0"/>
+                <w:numId w:val="40"/>
+              </w:numPr>
+            </w:pPr>
+            <w:r>
+              <w:t>For</w:t>
+            </w:r>
+            <w:r>
+              <w:t xml:space="preserve"> two classes, define one class as positive class and other as negative class.</w:t>
+            </w:r>
+          </w:p>
+          <w:p>
+            <w:pPr>
+              <w:pStyle w:val="ListParagraph"/>
+              <w:numPr>
+                <w:ilvl w:val="1"/>
+                <w:numId w:val="40"/>
+              </w:numPr>
+            </w:pPr>
+            <w:r>
+              <w:t xml:space="preserve">In two class problem, </w:t>
+            </w:r>
+            <w:r>
+              <w:rPr>
+                <w:b/>
+                <w:color w:val="E36C0A" w:themeColor="accent6" w:themeShade="BF"/>
+              </w:rPr>
+              <w:t>negative class is the default class</w:t>
+            </w:r>
+            <w:r>
+              <w:t>.</w:t>
+            </w:r>
+          </w:p>
+          <w:p>
+            <w:pPr>
+              <w:ind w:left="216"/>
+            </w:pPr>
+          </w:p>
+          <w:p>
+            <w:pPr>
+              <w:pStyle w:val="ListParagraph"/>
+              <w:numPr>
+                <w:ilvl w:val="0"/>
+                <w:numId w:val="40"/>
+              </w:numPr>
+            </w:pPr>
+            <w:r>
+              <w:rPr>
+                <w:b/>
+                <w:color w:val="FF0000"/>
+              </w:rPr>
+              <w:t>In multi-</w:t>
+            </w:r>
+            <w:r>
+              <w:rPr>
+                <w:b/>
+                <w:color w:val="FF0000"/>
+              </w:rPr>
+              <w:t>class problem, create list of classes</w:t>
+            </w:r>
+            <w:r>
+              <w:rPr>
+                <w:b/>
+                <w:color w:val="FF0000"/>
+              </w:rPr>
+              <w:t xml:space="preserve"> ordered by increasing prevalence</w:t>
+            </w:r>
+            <w:r>
+              <w:t xml:space="preserve">. </w:t>
+            </w:r>
+          </w:p>
+          <w:p>
+            <w:pPr>
+              <w:pStyle w:val="ListParagraph"/>
+              <w:numPr>
+                <w:ilvl w:val="1"/>
+                <w:numId w:val="40"/>
+              </w:numPr>
+            </w:pPr>
+            <w:r>
+              <w:t xml:space="preserve">Select </w:t>
+            </w:r>
+            <w:r>
+              <w:t xml:space="preserve">smallest as first </w:t>
+            </w:r>
+            <w:r>
+              <w:t>as positive</w:t>
+            </w:r>
+            <w:r>
+              <w:t xml:space="preserve"> class and rest are</w:t>
+            </w:r>
+            <w:r>
+              <w:t xml:space="preserve"> negative class.</w:t>
+            </w:r>
+          </w:p>
+          <w:p>
+            <w:pPr>
+              <w:pStyle w:val="ListParagraph"/>
+              <w:numPr>
+                <w:ilvl w:val="1"/>
+                <w:numId w:val="40"/>
+              </w:numPr>
+            </w:pPr>
+            <w:r>
+              <w:rPr>
+                <w:b/>
+                <w:color w:val="00B050"/>
+              </w:rPr>
+              <w:t>Learn rules for the smallest class first.</w:t>
+            </w:r>
+          </w:p>
+          <w:p>
+            <w:pPr>
+              <w:pStyle w:val="ListParagraph"/>
+              <w:numPr>
+                <w:ilvl w:val="1"/>
+                <w:numId w:val="40"/>
+              </w:numPr>
+            </w:pPr>
+            <w:r>
+              <w:rPr>
+                <w:b/>
+                <w:color w:val="E36C0A" w:themeColor="accent6" w:themeShade="BF"/>
+              </w:rPr>
+              <w:t>Repeat with next smallest class</w:t>
+            </w:r>
+            <w:r>
+              <w:t>.</w:t>
+            </w:r>
+          </w:p>
+        </w:tc>
+        <w:tc>
+          <w:tcPr>
+            <w:tcW w:w="4050" w:type="dxa"/>
+            <w:tcBorders>
+              <w:top w:val="single" w:sz="12" w:space="0" w:color="auto"/>
+              <w:left w:val="single" w:sz="6" w:space="0" w:color="auto"/>
+              <w:bottom w:val="single" w:sz="12" w:space="0" w:color="auto"/>
+              <w:right w:val="single" w:sz="12" w:space="0" w:color="auto"/>
+            </w:tcBorders>
+            <w:vAlign w:val="center"/>
+          </w:tcPr>
+          <w:p>
+            <w:pPr>
+              <w:jc w:val="center"/>
+              <w:rPr>
+                <w:b/>
+              </w:rPr>
+            </w:pPr>
+            <w:r>
+              <w:rPr>
+                <w:b/>
+                <w:color w:val="0000FF"/>
+              </w:rPr>
+              <w:t>RIPPER</w:t>
+            </w:r>
+            <w:r>
+              <w:rPr>
+                <w:b/>
+                <w:color w:val="0000FF"/>
+              </w:rPr>
+              <w:t xml:space="preserve"> </w:t>
+            </w:r>
+            <w:r>
+              <w:rPr>
+                <w:b/>
+                <w:color w:val="0000FF"/>
+              </w:rPr>
+              <w:t xml:space="preserve">Algorithm </w:t>
+            </w:r>
+            <w:r>
+              <w:rPr>
+                <w:b/>
+                <w:color w:val="0000FF"/>
+              </w:rPr>
+              <w:t>– Growing a Rule</w:t>
+            </w:r>
+          </w:p>
+          <w:p>
+            <w:pPr>
+              <w:pStyle w:val="ListParagraph"/>
+              <w:numPr>
+                <w:ilvl w:val="0"/>
+                <w:numId w:val="41"/>
+              </w:numPr>
+            </w:pPr>
+            <w:r>
+              <w:t>Start from an empty rule</w:t>
+            </w:r>
+            <w:r>
+              <w:t xml:space="preserve"> set</w:t>
+            </w:r>
+            <w:r>
+              <w:t>.</w:t>
+            </w:r>
+          </w:p>
+          <w:p>
+            <w:pPr>
+              <w:pStyle w:val="ListParagraph"/>
+              <w:numPr>
+                <w:ilvl w:val="0"/>
+                <w:numId w:val="41"/>
+              </w:numPr>
+            </w:pPr>
+            <w:r>
+              <w:t xml:space="preserve">Add conjuncts as long as they improve </w:t>
+            </w:r>
+            <w:r>
+              <w:rPr>
+                <w:b/>
+                <w:color w:val="0000FF"/>
+              </w:rPr>
+              <w:t>FOIL Information Gain</w:t>
+            </w:r>
+            <w:r>
+              <w:rPr>
+                <w:b/>
+                <w:color w:val="0000FF"/>
+              </w:rPr>
+              <w:t xml:space="preserve"> </w:t>
+            </w:r>
+            <w:r>
+              <w:t xml:space="preserve">(i.e. </w:t>
+            </w:r>
+            <w:r>
+              <w:rPr>
+                <w:b/>
+                <w:color w:val="E36C0A" w:themeColor="accent6" w:themeShade="BF"/>
+              </w:rPr>
+              <w:t>General-to-Specific</w:t>
+            </w:r>
+            <w:r>
+              <w:t>)</w:t>
+            </w:r>
+            <w:r>
+              <w:t>.</w:t>
+            </w:r>
+          </w:p>
+          <w:p>
+            <w:pPr>
+              <w:pStyle w:val="ListParagraph"/>
+              <w:numPr>
+                <w:ilvl w:val="0"/>
+                <w:numId w:val="41"/>
+              </w:numPr>
+            </w:pPr>
+            <w:r>
+              <w:t>Stop adding conjuncts when the rule starts covering negative examples.</w:t>
+            </w:r>
+          </w:p>
+          <w:p>
+            <w:pPr>
+              <w:pStyle w:val="ListParagraph"/>
+              <w:numPr>
+                <w:ilvl w:val="0"/>
+                <w:numId w:val="41"/>
+              </w:numPr>
+            </w:pPr>
+            <w:r>
+              <w:t>Begin pruning the rule immediately (i.e. before generating new rules) using Reduced Error Pruning.</w:t>
+            </w:r>
+          </w:p>
+          <w:p>
+            <w:pPr>
+              <w:pStyle w:val="ListParagraph"/>
+              <w:numPr>
+                <w:ilvl w:val="0"/>
+                <w:numId w:val="41"/>
+              </w:numPr>
+            </w:pPr>
+            <w:r>
+              <w:t xml:space="preserve">Delete conjuncts to maximize </w:t>
+            </w:r>
+            <m:oMath>
+              <m:r>
+                <w:rPr>
+                  <w:rFonts w:ascii="Cambria Math" w:hAnsi="Cambria Math"/>
+                </w:rPr>
+                <m:t>v</m:t>
+              </m:r>
+            </m:oMath>
+            <w:r>
+              <w:t xml:space="preserve"> as defined by:</w:t>
+            </w:r>
+          </w:p>
+          <w:p>
+            <w:pPr>
+              <w:rPr>
+                <w:b/>
+                <w:color w:val="7030A0"/>
+              </w:rPr>
+            </w:pPr>
+            <m:oMathPara>
+              <m:oMath>
+                <m:r>
+                  <m:rPr>
+                    <m:sty m:val="bi"/>
+                  </m:rPr>
+                  <w:rPr>
+                    <w:rFonts w:ascii="Cambria Math" w:hAnsi="Cambria Math"/>
+                    <w:color w:val="7030A0"/>
+                  </w:rPr>
+                  <m:t>v=</m:t>
+                </m:r>
+                <m:f>
+                  <m:fPr>
+                    <m:ctrlPr>
+                      <w:rPr>
+                        <w:rFonts w:ascii="Cambria Math" w:hAnsi="Cambria Math"/>
+                        <w:b/>
+                        <w:i/>
+                        <w:color w:val="7030A0"/>
+                      </w:rPr>
+                    </m:ctrlPr>
+                  </m:fPr>
+                  <m:num>
+                    <m:r>
+                      <m:rPr>
+                        <m:sty m:val="bi"/>
+                      </m:rPr>
+                      <w:rPr>
+                        <w:rFonts w:ascii="Cambria Math" w:hAnsi="Cambria Math"/>
+                        <w:color w:val="7030A0"/>
+                      </w:rPr>
+                      <m:t>p-n</m:t>
+                    </m:r>
+                  </m:num>
+                  <m:den>
+                    <m:r>
+                      <m:rPr>
+                        <m:sty m:val="bi"/>
+                      </m:rPr>
+                      <w:rPr>
+                        <w:rFonts w:ascii="Cambria Math" w:hAnsi="Cambria Math"/>
+                        <w:color w:val="7030A0"/>
+                      </w:rPr>
+                      <m:t>p+n</m:t>
+                    </m:r>
+                  </m:den>
+                </m:f>
+              </m:oMath>
+            </m:oMathPara>
+          </w:p>
+          <w:p>
+            <m:oMath>
+              <m:r>
+                <m:rPr>
+                  <m:sty m:val="bi"/>
+                </m:rPr>
+                <w:rPr>
+                  <w:rFonts w:ascii="Cambria Math" w:hAnsi="Cambria Math"/>
+                  <w:color w:val="7030A0"/>
+                </w:rPr>
+                <m:t>p</m:t>
+              </m:r>
+            </m:oMath>
+            <w:r>
+              <w:t xml:space="preserve"> – Number of positive instances covered by the rule.</w:t>
+            </w:r>
+          </w:p>
+          <w:p>
+            <m:oMath>
+              <m:r>
+                <m:rPr>
+                  <m:sty m:val="bi"/>
+                </m:rPr>
+                <w:rPr>
+                  <w:rFonts w:ascii="Cambria Math" w:hAnsi="Cambria Math"/>
+                  <w:color w:val="7030A0"/>
+                </w:rPr>
+                <m:t>n</m:t>
+              </m:r>
+            </m:oMath>
+            <w:r>
+              <w:t xml:space="preserve"> – Number of negative instances covered by the rule.</w:t>
+            </w:r>
+          </w:p>
+        </w:tc>
+      </w:tr>
+    </w:tbl>
+    <w:p>
+      <w:pPr>
+        <w:rPr>
+          <w:sz w:val="6"/>
+          <w:szCs w:val="6"/>
+        </w:rPr>
+      </w:pPr>
+      <w:r>
+        <w:rPr>
+          <w:sz w:val="6"/>
+          <w:szCs w:val="6"/>
+        </w:rPr>
+        <w:br w:type="page"/>
+      </w:r>
+    </w:p>
+    <w:p>
+      <w:pPr>
+        <w:rPr>
+          <w:sz w:val="6"/>
+          <w:szCs w:val="6"/>
+        </w:rPr>
+      </w:pPr>
+    </w:p>
+    <w:tbl>
+      <w:tblPr>
+        <w:tblStyle w:val="TableGrid"/>
+        <w:tblW w:w="11529" w:type="dxa"/>
+        <w:tblInd w:w="-261" w:type="dxa"/>
+        <w:tblLook w:val="04A0" w:firstRow="1" w:lastRow="0" w:firstColumn="1" w:lastColumn="0" w:noHBand="0" w:noVBand="1"/>
+      </w:tblPr>
+      <w:tblGrid>
+        <w:gridCol w:w="4329"/>
+        <w:gridCol w:w="3150"/>
+        <w:gridCol w:w="4050"/>
+      </w:tblGrid>
+      <w:tr>
+        <w:tc>
+          <w:tcPr>
+            <w:tcW w:w="4329" w:type="dxa"/>
+            <w:tcBorders>
+              <w:right w:val="single" w:sz="4" w:space="0" w:color="auto"/>
+            </w:tcBorders>
+            <w:vAlign w:val="center"/>
+          </w:tcPr>
+          <w:p>
+            <w:pPr>
+              <w:jc w:val="center"/>
+              <w:rPr>
+                <w:b/>
+                <w:color w:val="0000FF"/>
+              </w:rPr>
+            </w:pPr>
+            <w:r>
+              <w:rPr>
+                <w:sz w:val="6"/>
+                <w:szCs w:val="6"/>
+              </w:rPr>
+              <w:br w:type="page"/>
+            </w:r>
+            <w:r>
+              <w:rPr>
+                <w:b/>
+                <w:color w:val="0000FF"/>
+              </w:rPr>
+              <w:t>RIPPER</w:t>
+            </w:r>
+            <w:r>
+              <w:rPr>
+                <w:b/>
+                <w:color w:val="0000FF"/>
+              </w:rPr>
+              <w:t xml:space="preserve"> Algorithm – Building the Rule Set</w:t>
+            </w:r>
+          </w:p>
+          <w:p>
+            <w:pPr>
+              <w:pStyle w:val="ListParagraph"/>
+              <w:numPr>
+                <w:ilvl w:val="0"/>
+                <w:numId w:val="42"/>
+              </w:numPr>
+            </w:pPr>
+            <w:r>
+              <w:rPr>
+                <w:b/>
+                <w:color w:val="FF0000"/>
+              </w:rPr>
+              <w:t>Use Sequential Covering</w:t>
+            </w:r>
+          </w:p>
+          <w:p>
+            <w:pPr>
+              <w:pStyle w:val="ListParagraph"/>
+              <w:numPr>
+                <w:ilvl w:val="1"/>
+                <w:numId w:val="42"/>
+              </w:numPr>
+            </w:pPr>
+            <w:r>
+              <w:t>Find the rule that best covers the current set of positive examples.</w:t>
+            </w:r>
+          </w:p>
+          <w:p>
+            <w:pPr>
+              <w:pStyle w:val="ListParagraph"/>
+              <w:numPr>
+                <w:ilvl w:val="1"/>
+                <w:numId w:val="42"/>
+              </w:numPr>
+            </w:pPr>
+            <w:r>
+              <w:t>Eliminate both positive and negative examples covered by the rule.</w:t>
+            </w:r>
+          </w:p>
+          <w:p>
+            <w:pPr>
+              <w:pStyle w:val="ListParagraph"/>
+              <w:numPr>
+                <w:ilvl w:val="1"/>
+                <w:numId w:val="42"/>
+              </w:numPr>
+            </w:pPr>
+            <w:r>
+              <w:rPr>
+                <w:b/>
+                <w:color w:val="00B050"/>
+              </w:rPr>
+              <w:t>Uses Rules Based Ordering</w:t>
+            </w:r>
+            <w:bookmarkStart w:id="0" w:name="_GoBack"/>
+          </w:p>
+          <w:bookmarkEnd w:id="0"/>
+          <w:p>
+            <w:pPr>
+              <w:pStyle w:val="ListParagraph"/>
+              <w:ind w:left="432" w:firstLine="0"/>
+            </w:pPr>
+          </w:p>
+          <w:p>
+            <w:pPr>
+              <w:pStyle w:val="ListParagraph"/>
+              <w:numPr>
+                <w:ilvl w:val="0"/>
+                <w:numId w:val="42"/>
+              </w:numPr>
+            </w:pPr>
+            <w:r>
+              <w:t xml:space="preserve">Each time a rule is added to the rule set, compute the new description length.  </w:t>
+            </w:r>
+            <w:r>
+              <w:rPr>
+                <w:b/>
+                <w:color w:val="E36C0A" w:themeColor="accent6" w:themeShade="BF"/>
+              </w:rPr>
+              <w:t>Example Stopping Conditions:</w:t>
+            </w:r>
+          </w:p>
+          <w:p>
+            <w:pPr>
+              <w:pStyle w:val="ListParagraph"/>
+              <w:numPr>
+                <w:ilvl w:val="1"/>
+                <w:numId w:val="42"/>
+              </w:numPr>
+            </w:pPr>
+            <w:r>
+              <w:t xml:space="preserve">Stopping growing the rule set if the new </w:t>
+            </w:r>
+            <w:r>
+              <w:rPr>
+                <w:b/>
+                <w:color w:val="FF0000"/>
+              </w:rPr>
+              <w:t xml:space="preserve">rule increases the description length of the rule set by more than </w:t>
+            </w:r>
+            <m:oMath>
+              <m:r>
+                <m:rPr>
+                  <m:sty m:val="bi"/>
+                </m:rPr>
+                <w:rPr>
+                  <w:rFonts w:ascii="Cambria Math" w:hAnsi="Cambria Math"/>
+                  <w:color w:val="FF0000"/>
+                </w:rPr>
+                <m:t>d</m:t>
+              </m:r>
+            </m:oMath>
+            <w:r>
+              <w:rPr>
+                <w:color w:val="FF0000"/>
+              </w:rPr>
+              <w:t xml:space="preserve"> </w:t>
+            </w:r>
+            <w:r>
+              <w:t xml:space="preserve">(e.g. 64) </w:t>
+            </w:r>
+            <w:r>
+              <w:rPr>
+                <w:b/>
+                <w:color w:val="FF0000"/>
+              </w:rPr>
+              <w:t>bits</w:t>
+            </w:r>
+            <w:r>
+              <w:t>.</w:t>
+            </w:r>
+          </w:p>
+          <w:p>
+            <w:pPr>
+              <w:pStyle w:val="ListParagraph"/>
+              <w:numPr>
+                <w:ilvl w:val="1"/>
+                <w:numId w:val="42"/>
+              </w:numPr>
+            </w:pPr>
+            <w:r>
+              <w:t xml:space="preserve">Stop if the error rate of the rule </w:t>
+            </w:r>
+            <w:r>
+              <w:rPr>
+                <w:b/>
+                <w:color w:val="FF0000"/>
+              </w:rPr>
+              <w:t>on the validation set</w:t>
+            </w:r>
+            <w:r>
+              <w:t xml:space="preserve"> is more than 50%.</w:t>
+            </w:r>
+          </w:p>
+        </w:tc>
+        <w:tc>
+          <w:tcPr>
+            <w:tcW w:w="3150" w:type="dxa"/>
+            <w:tcBorders>
+              <w:top w:val="single" w:sz="4" w:space="0" w:color="auto"/>
+              <w:left w:val="single" w:sz="4" w:space="0" w:color="auto"/>
+              <w:bottom w:val="single" w:sz="4" w:space="0" w:color="auto"/>
+              <w:right w:val="single" w:sz="4" w:space="0" w:color="auto"/>
+            </w:tcBorders>
+            <w:vAlign w:val="center"/>
+          </w:tcPr>
+          <w:p>
+            <w:pPr>
+              <w:rPr>
+                <w:b/>
+              </w:rPr>
+            </w:pPr>
+          </w:p>
+        </w:tc>
+        <w:tc>
+          <w:tcPr>
+            <w:tcW w:w="4050" w:type="dxa"/>
+            <w:tcBorders>
+              <w:top w:val="single" w:sz="4" w:space="0" w:color="auto"/>
+              <w:left w:val="single" w:sz="4" w:space="0" w:color="auto"/>
+              <w:bottom w:val="single" w:sz="4" w:space="0" w:color="auto"/>
+              <w:right w:val="single" w:sz="4" w:space="0" w:color="auto"/>
+            </w:tcBorders>
+            <w:vAlign w:val="center"/>
+          </w:tcPr>
+          <w:p/>
+        </w:tc>
+      </w:tr>
+    </w:tbl>
+    <w:p>
+      <w:pPr>
+        <w:rPr>
+          <w:sz w:val="6"/>
+          <w:szCs w:val="6"/>
+        </w:rPr>
+      </w:pPr>
+    </w:p>
+    <w:p>
+      <w:pPr>
+        <w:rPr>
+          <w:sz w:val="6"/>
+          <w:szCs w:val="6"/>
+        </w:rPr>
+      </w:pPr>
+    </w:p>
+    <w:p>
+      <w:pPr>
+        <w:rPr>
+          <w:sz w:val="6"/>
+          <w:szCs w:val="6"/>
+        </w:rPr>
+      </w:pPr>
+    </w:p>
     <w:p>
       <w:pPr>
         <w:rPr>
@@ -15953,20 +18728,6 @@
                 <w:szCs w:val="16"/>
               </w:rPr>
             </w:pPr>
-            <w:r>
-              <w:rPr>
-                <w:b/>
-                <w:color w:val="0000FF"/>
-                <w:szCs w:val="22"/>
-              </w:rPr>
-              <w:t>Bootstrap</w:t>
-            </w:r>
-            <w:r>
-              <w:rPr>
-                <w:szCs w:val="16"/>
-              </w:rPr>
-              <w:t xml:space="preserve"> – </w:t>
-            </w:r>
           </w:p>
         </w:tc>
         <w:tc>
@@ -16533,7 +19294,7 @@
       <w:rPr>
         <w:noProof/>
       </w:rPr>
-      <w:t>5</w:t>
+      <w:t>6</w:t>
     </w:r>
     <w:r>
       <w:rPr>
@@ -16576,7 +19337,7 @@
       <w:lvlText w:val="%1."/>
       <w:lvlJc w:val="left"/>
       <w:pPr>
-        <w:ind w:left="720" w:hanging="360"/>
+        <w:ind w:left="900" w:hanging="360"/>
       </w:pPr>
       <w:rPr>
         <w:rFonts w:hint="default"/>
@@ -16588,7 +19349,7 @@
       <w:lvlText w:val="%2."/>
       <w:lvlJc w:val="left"/>
       <w:pPr>
-        <w:ind w:left="1440" w:hanging="360"/>
+        <w:ind w:left="1620" w:hanging="360"/>
       </w:pPr>
     </w:lvl>
     <w:lvl w:ilvl="2" w:tplc="0409001B" w:tentative="1">
@@ -16597,7 +19358,7 @@
       <w:lvlText w:val="%3."/>
       <w:lvlJc w:val="right"/>
       <w:pPr>
-        <w:ind w:left="2160" w:hanging="180"/>
+        <w:ind w:left="2340" w:hanging="180"/>
       </w:pPr>
     </w:lvl>
     <w:lvl w:ilvl="3" w:tplc="0409000F" w:tentative="1">
@@ -16606,7 +19367,7 @@
       <w:lvlText w:val="%4."/>
       <w:lvlJc w:val="left"/>
       <w:pPr>
-        <w:ind w:left="2880" w:hanging="360"/>
+        <w:ind w:left="3060" w:hanging="360"/>
       </w:pPr>
     </w:lvl>
     <w:lvl w:ilvl="4" w:tplc="04090019" w:tentative="1">
@@ -16615,7 +19376,7 @@
       <w:lvlText w:val="%5."/>
       <w:lvlJc w:val="left"/>
       <w:pPr>
-        <w:ind w:left="3600" w:hanging="360"/>
+        <w:ind w:left="3780" w:hanging="360"/>
       </w:pPr>
     </w:lvl>
     <w:lvl w:ilvl="5" w:tplc="0409001B" w:tentative="1">
@@ -16624,7 +19385,7 @@
       <w:lvlText w:val="%6."/>
       <w:lvlJc w:val="right"/>
       <w:pPr>
-        <w:ind w:left="4320" w:hanging="180"/>
+        <w:ind w:left="4500" w:hanging="180"/>
       </w:pPr>
     </w:lvl>
     <w:lvl w:ilvl="6" w:tplc="0409000F" w:tentative="1">
@@ -16633,7 +19394,7 @@
       <w:lvlText w:val="%7."/>
       <w:lvlJc w:val="left"/>
       <w:pPr>
-        <w:ind w:left="5040" w:hanging="360"/>
+        <w:ind w:left="5220" w:hanging="360"/>
       </w:pPr>
     </w:lvl>
     <w:lvl w:ilvl="7" w:tplc="04090019" w:tentative="1">
@@ -16642,7 +19403,7 @@
       <w:lvlText w:val="%8."/>
       <w:lvlJc w:val="left"/>
       <w:pPr>
-        <w:ind w:left="5760" w:hanging="360"/>
+        <w:ind w:left="5940" w:hanging="360"/>
       </w:pPr>
     </w:lvl>
     <w:lvl w:ilvl="8" w:tplc="0409001B" w:tentative="1">
@@ -16651,7 +19412,7 @@
       <w:lvlText w:val="%9."/>
       <w:lvlJc w:val="right"/>
       <w:pPr>
-        <w:ind w:left="6480" w:hanging="180"/>
+        <w:ind w:left="6660" w:hanging="180"/>
       </w:pPr>
     </w:lvl>
   </w:abstractNum>
@@ -16971,6 +19732,95 @@
     </w:lvl>
   </w:abstractNum>
   <w:abstractNum w:abstractNumId="4">
+    <w:nsid w:val="15CF64C3"/>
+    <w:multiLevelType w:val="hybridMultilevel"/>
+    <w:tmpl w:val="8042020C"/>
+    <w:lvl w:ilvl="0" w:tplc="95CE9932">
+      <w:start w:val="1"/>
+      <w:numFmt w:val="decimal"/>
+      <w:lvlText w:val="%1."/>
+      <w:lvlJc w:val="left"/>
+      <w:pPr>
+        <w:ind w:left="216" w:hanging="216"/>
+      </w:pPr>
+      <w:rPr>
+        <w:rFonts w:hint="default"/>
+      </w:rPr>
+    </w:lvl>
+    <w:lvl w:ilvl="1" w:tplc="04090019" w:tentative="1">
+      <w:start w:val="1"/>
+      <w:numFmt w:val="lowerLetter"/>
+      <w:lvlText w:val="%2."/>
+      <w:lvlJc w:val="left"/>
+      <w:pPr>
+        <w:ind w:left="1440" w:hanging="360"/>
+      </w:pPr>
+    </w:lvl>
+    <w:lvl w:ilvl="2" w:tplc="0409001B" w:tentative="1">
+      <w:start w:val="1"/>
+      <w:numFmt w:val="lowerRoman"/>
+      <w:lvlText w:val="%3."/>
+      <w:lvlJc w:val="right"/>
+      <w:pPr>
+        <w:ind w:left="2160" w:hanging="180"/>
+      </w:pPr>
+    </w:lvl>
+    <w:lvl w:ilvl="3" w:tplc="0409000F" w:tentative="1">
+      <w:start w:val="1"/>
+      <w:numFmt w:val="decimal"/>
+      <w:lvlText w:val="%4."/>
+      <w:lvlJc w:val="left"/>
+      <w:pPr>
+        <w:ind w:left="2880" w:hanging="360"/>
+      </w:pPr>
+    </w:lvl>
+    <w:lvl w:ilvl="4" w:tplc="04090019" w:tentative="1">
+      <w:start w:val="1"/>
+      <w:numFmt w:val="lowerLetter"/>
+      <w:lvlText w:val="%5."/>
+      <w:lvlJc w:val="left"/>
+      <w:pPr>
+        <w:ind w:left="3600" w:hanging="360"/>
+      </w:pPr>
+    </w:lvl>
+    <w:lvl w:ilvl="5" w:tplc="0409001B" w:tentative="1">
+      <w:start w:val="1"/>
+      <w:numFmt w:val="lowerRoman"/>
+      <w:lvlText w:val="%6."/>
+      <w:lvlJc w:val="right"/>
+      <w:pPr>
+        <w:ind w:left="4320" w:hanging="180"/>
+      </w:pPr>
+    </w:lvl>
+    <w:lvl w:ilvl="6" w:tplc="0409000F" w:tentative="1">
+      <w:start w:val="1"/>
+      <w:numFmt w:val="decimal"/>
+      <w:lvlText w:val="%7."/>
+      <w:lvlJc w:val="left"/>
+      <w:pPr>
+        <w:ind w:left="5040" w:hanging="360"/>
+      </w:pPr>
+    </w:lvl>
+    <w:lvl w:ilvl="7" w:tplc="04090019" w:tentative="1">
+      <w:start w:val="1"/>
+      <w:numFmt w:val="lowerLetter"/>
+      <w:lvlText w:val="%8."/>
+      <w:lvlJc w:val="left"/>
+      <w:pPr>
+        <w:ind w:left="5760" w:hanging="360"/>
+      </w:pPr>
+    </w:lvl>
+    <w:lvl w:ilvl="8" w:tplc="0409001B" w:tentative="1">
+      <w:start w:val="1"/>
+      <w:numFmt w:val="lowerRoman"/>
+      <w:lvlText w:val="%9."/>
+      <w:lvlJc w:val="right"/>
+      <w:pPr>
+        <w:ind w:left="6480" w:hanging="180"/>
+      </w:pPr>
+    </w:lvl>
+  </w:abstractNum>
+  <w:abstractNum w:abstractNumId="5">
     <w:nsid w:val="16A60B57"/>
     <w:multiLevelType w:val="hybridMultilevel"/>
     <w:tmpl w:val="D48C80B2"/>
@@ -17083,7 +19933,99 @@
       </w:rPr>
     </w:lvl>
   </w:abstractNum>
-  <w:abstractNum w:abstractNumId="5">
+  <w:abstractNum w:abstractNumId="6">
+    <w:nsid w:val="1A2647E7"/>
+    <w:multiLevelType w:val="hybridMultilevel"/>
+    <w:tmpl w:val="0782874A"/>
+    <w:lvl w:ilvl="0" w:tplc="45DA0D6E">
+      <w:start w:val="1"/>
+      <w:numFmt w:val="decimal"/>
+      <w:lvlText w:val="%1."/>
+      <w:lvlJc w:val="left"/>
+      <w:pPr>
+        <w:ind w:left="216" w:hanging="216"/>
+      </w:pPr>
+      <w:rPr>
+        <w:rFonts w:hint="default"/>
+      </w:rPr>
+    </w:lvl>
+    <w:lvl w:ilvl="1" w:tplc="389413A6">
+      <w:start w:val="1"/>
+      <w:numFmt w:val="lowerLetter"/>
+      <w:lvlText w:val="%2."/>
+      <w:lvlJc w:val="left"/>
+      <w:pPr>
+        <w:ind w:left="432" w:hanging="216"/>
+      </w:pPr>
+      <w:rPr>
+        <w:rFonts w:hint="default"/>
+      </w:rPr>
+    </w:lvl>
+    <w:lvl w:ilvl="2" w:tplc="0409001B" w:tentative="1">
+      <w:start w:val="1"/>
+      <w:numFmt w:val="lowerRoman"/>
+      <w:lvlText w:val="%3."/>
+      <w:lvlJc w:val="right"/>
+      <w:pPr>
+        <w:ind w:left="2160" w:hanging="180"/>
+      </w:pPr>
+    </w:lvl>
+    <w:lvl w:ilvl="3" w:tplc="0409000F" w:tentative="1">
+      <w:start w:val="1"/>
+      <w:numFmt w:val="decimal"/>
+      <w:lvlText w:val="%4."/>
+      <w:lvlJc w:val="left"/>
+      <w:pPr>
+        <w:ind w:left="2880" w:hanging="360"/>
+      </w:pPr>
+    </w:lvl>
+    <w:lvl w:ilvl="4" w:tplc="04090019" w:tentative="1">
+      <w:start w:val="1"/>
+      <w:numFmt w:val="lowerLetter"/>
+      <w:lvlText w:val="%5."/>
+      <w:lvlJc w:val="left"/>
+      <w:pPr>
+        <w:ind w:left="3600" w:hanging="360"/>
+      </w:pPr>
+    </w:lvl>
+    <w:lvl w:ilvl="5" w:tplc="0409001B" w:tentative="1">
+      <w:start w:val="1"/>
+      <w:numFmt w:val="lowerRoman"/>
+      <w:lvlText w:val="%6."/>
+      <w:lvlJc w:val="right"/>
+      <w:pPr>
+        <w:ind w:left="4320" w:hanging="180"/>
+      </w:pPr>
+    </w:lvl>
+    <w:lvl w:ilvl="6" w:tplc="0409000F" w:tentative="1">
+      <w:start w:val="1"/>
+      <w:numFmt w:val="decimal"/>
+      <w:lvlText w:val="%7."/>
+      <w:lvlJc w:val="left"/>
+      <w:pPr>
+        <w:ind w:left="5040" w:hanging="360"/>
+      </w:pPr>
+    </w:lvl>
+    <w:lvl w:ilvl="7" w:tplc="04090019" w:tentative="1">
+      <w:start w:val="1"/>
+      <w:numFmt w:val="lowerLetter"/>
+      <w:lvlText w:val="%8."/>
+      <w:lvlJc w:val="left"/>
+      <w:pPr>
+        <w:ind w:left="5760" w:hanging="360"/>
+      </w:pPr>
+    </w:lvl>
+    <w:lvl w:ilvl="8" w:tplc="0409001B" w:tentative="1">
+      <w:start w:val="1"/>
+      <w:numFmt w:val="lowerRoman"/>
+      <w:lvlText w:val="%9."/>
+      <w:lvlJc w:val="right"/>
+      <w:pPr>
+        <w:ind w:left="6480" w:hanging="180"/>
+      </w:pPr>
+    </w:lvl>
+  </w:abstractNum>
+  <w:abstractNum w:abstractNumId="7">
     <w:nsid w:val="1B0C428A"/>
     <w:multiLevelType w:val="hybridMultilevel"/>
     <w:tmpl w:val="8396A050"/>
@@ -17196,7 +20138,7 @@
       </w:rPr>
     </w:lvl>
   </w:abstractNum>
-  <w:abstractNum w:abstractNumId="6">
+  <w:abstractNum w:abstractNumId="8">
     <w:nsid w:val="1B31572B"/>
     <w:multiLevelType w:val="hybridMultilevel"/>
     <w:tmpl w:val="A8AEB89E"/>
@@ -17336,7 +20278,7 @@
       </w:rPr>
     </w:lvl>
   </w:abstractNum>
-  <w:abstractNum w:abstractNumId="7">
+  <w:abstractNum w:abstractNumId="9">
     <w:nsid w:val="1DE75B84"/>
     <w:multiLevelType w:val="hybridMultilevel"/>
     <w:tmpl w:val="16C044CE"/>
@@ -17449,7 +20391,7 @@
       </w:rPr>
     </w:lvl>
   </w:abstractNum>
-  <w:abstractNum w:abstractNumId="8">
+  <w:abstractNum w:abstractNumId="10">
     <w:nsid w:val="200B7E3F"/>
     <w:multiLevelType w:val="hybridMultilevel"/>
     <w:tmpl w:val="8892ABA2"/>
@@ -17562,7 +20504,99 @@
       </w:rPr>
     </w:lvl>
   </w:abstractNum>
-  <w:abstractNum w:abstractNumId="9">
+  <w:abstractNum w:abstractNumId="11">
+    <w:nsid w:val="2B05255D"/>
+    <w:multiLevelType w:val="hybridMultilevel"/>
+    <w:tmpl w:val="0782874A"/>
+    <w:lvl w:ilvl="0" w:tplc="45DA0D6E">
+      <w:start w:val="1"/>
+      <w:numFmt w:val="decimal"/>
+      <w:lvlText w:val="%1."/>
+      <w:lvlJc w:val="left"/>
+      <w:pPr>
+        <w:ind w:left="216" w:hanging="216"/>
+      </w:pPr>
+      <w:rPr>
+        <w:rFonts w:hint="default"/>
+      </w:rPr>
+    </w:lvl>
+    <w:lvl w:ilvl="1" w:tplc="389413A6">
+      <w:start w:val="1"/>
+      <w:numFmt w:val="lowerLetter"/>
+      <w:lvlText w:val="%2."/>
+      <w:lvlJc w:val="left"/>
+      <w:pPr>
+        <w:ind w:left="432" w:hanging="216"/>
+      </w:pPr>
+      <w:rPr>
+        <w:rFonts w:hint="default"/>
+      </w:rPr>
+    </w:lvl>
+    <w:lvl w:ilvl="2" w:tplc="0409001B" w:tentative="1">
+      <w:start w:val="1"/>
+      <w:numFmt w:val="lowerRoman"/>
+      <w:lvlText w:val="%3."/>
+      <w:lvlJc w:val="right"/>
+      <w:pPr>
+        <w:ind w:left="2160" w:hanging="180"/>
+      </w:pPr>
+    </w:lvl>
+    <w:lvl w:ilvl="3" w:tplc="0409000F" w:tentative="1">
+      <w:start w:val="1"/>
+      <w:numFmt w:val="decimal"/>
+      <w:lvlText w:val="%4."/>
+      <w:lvlJc w:val="left"/>
+      <w:pPr>
+        <w:ind w:left="2880" w:hanging="360"/>
+      </w:pPr>
+    </w:lvl>
+    <w:lvl w:ilvl="4" w:tplc="04090019" w:tentative="1">
+      <w:start w:val="1"/>
+      <w:numFmt w:val="lowerLetter"/>
+      <w:lvlText w:val="%5."/>
+      <w:lvlJc w:val="left"/>
+      <w:pPr>
+        <w:ind w:left="3600" w:hanging="360"/>
+      </w:pPr>
+    </w:lvl>
+    <w:lvl w:ilvl="5" w:tplc="0409001B" w:tentative="1">
+      <w:start w:val="1"/>
+      <w:numFmt w:val="lowerRoman"/>
+      <w:lvlText w:val="%6."/>
+      <w:lvlJc w:val="right"/>
+      <w:pPr>
+        <w:ind w:left="4320" w:hanging="180"/>
+      </w:pPr>
+    </w:lvl>
+    <w:lvl w:ilvl="6" w:tplc="0409000F" w:tentative="1">
+      <w:start w:val="1"/>
+      <w:numFmt w:val="decimal"/>
+      <w:lvlText w:val="%7."/>
+      <w:lvlJc w:val="left"/>
+      <w:pPr>
+        <w:ind w:left="5040" w:hanging="360"/>
+      </w:pPr>
+    </w:lvl>
+    <w:lvl w:ilvl="7" w:tplc="04090019" w:tentative="1">
+      <w:start w:val="1"/>
+      <w:numFmt w:val="lowerLetter"/>
+      <w:lvlText w:val="%8."/>
+      <w:lvlJc w:val="left"/>
+      <w:pPr>
+        <w:ind w:left="5760" w:hanging="360"/>
+      </w:pPr>
+    </w:lvl>
+    <w:lvl w:ilvl="8" w:tplc="0409001B" w:tentative="1">
+      <w:start w:val="1"/>
+      <w:numFmt w:val="lowerRoman"/>
+      <w:lvlText w:val="%9."/>
+      <w:lvlJc w:val="right"/>
+      <w:pPr>
+        <w:ind w:left="6480" w:hanging="180"/>
+      </w:pPr>
+    </w:lvl>
+  </w:abstractNum>
+  <w:abstractNum w:abstractNumId="12">
     <w:nsid w:val="32621F02"/>
     <w:multiLevelType w:val="hybridMultilevel"/>
     <w:tmpl w:val="69900F34"/>
@@ -17675,7 +20709,96 @@
       </w:rPr>
     </w:lvl>
   </w:abstractNum>
-  <w:abstractNum w:abstractNumId="10">
+  <w:abstractNum w:abstractNumId="13">
+    <w:nsid w:val="32D30FE7"/>
+    <w:multiLevelType w:val="hybridMultilevel"/>
+    <w:tmpl w:val="8042020C"/>
+    <w:lvl w:ilvl="0" w:tplc="95CE9932">
+      <w:start w:val="1"/>
+      <w:numFmt w:val="decimal"/>
+      <w:lvlText w:val="%1."/>
+      <w:lvlJc w:val="left"/>
+      <w:pPr>
+        <w:ind w:left="216" w:hanging="216"/>
+      </w:pPr>
+      <w:rPr>
+        <w:rFonts w:hint="default"/>
+      </w:rPr>
+    </w:lvl>
+    <w:lvl w:ilvl="1" w:tplc="04090019" w:tentative="1">
+      <w:start w:val="1"/>
+      <w:numFmt w:val="lowerLetter"/>
+      <w:lvlText w:val="%2."/>
+      <w:lvlJc w:val="left"/>
+      <w:pPr>
+        <w:ind w:left="1440" w:hanging="360"/>
+      </w:pPr>
+    </w:lvl>
+    <w:lvl w:ilvl="2" w:tplc="0409001B" w:tentative="1">
+      <w:start w:val="1"/>
+      <w:numFmt w:val="lowerRoman"/>
+      <w:lvlText w:val="%3."/>
+      <w:lvlJc w:val="right"/>
+      <w:pPr>
+        <w:ind w:left="2160" w:hanging="180"/>
+      </w:pPr>
+    </w:lvl>
+    <w:lvl w:ilvl="3" w:tplc="0409000F" w:tentative="1">
+      <w:start w:val="1"/>
+      <w:numFmt w:val="decimal"/>
+      <w:lvlText w:val="%4."/>
+      <w:lvlJc w:val="left"/>
+      <w:pPr>
+        <w:ind w:left="2880" w:hanging="360"/>
+      </w:pPr>
+    </w:lvl>
+    <w:lvl w:ilvl="4" w:tplc="04090019" w:tentative="1">
+      <w:start w:val="1"/>
+      <w:numFmt w:val="lowerLetter"/>
+      <w:lvlText w:val="%5."/>
+      <w:lvlJc w:val="left"/>
+      <w:pPr>
+        <w:ind w:left="3600" w:hanging="360"/>
+      </w:pPr>
+    </w:lvl>
+    <w:lvl w:ilvl="5" w:tplc="0409001B" w:tentative="1">
+      <w:start w:val="1"/>
+      <w:numFmt w:val="lowerRoman"/>
+      <w:lvlText w:val="%6."/>
+      <w:lvlJc w:val="right"/>
+      <w:pPr>
+        <w:ind w:left="4320" w:hanging="180"/>
+      </w:pPr>
+    </w:lvl>
+    <w:lvl w:ilvl="6" w:tplc="0409000F" w:tentative="1">
+      <w:start w:val="1"/>
+      <w:numFmt w:val="decimal"/>
+      <w:lvlText w:val="%7."/>
+      <w:lvlJc w:val="left"/>
+      <w:pPr>
+        <w:ind w:left="5040" w:hanging="360"/>
+      </w:pPr>
+    </w:lvl>
+    <w:lvl w:ilvl="7" w:tplc="04090019" w:tentative="1">
+      <w:start w:val="1"/>
+      <w:numFmt w:val="lowerLetter"/>
+      <w:lvlText w:val="%8."/>
+      <w:lvlJc w:val="left"/>
+      <w:pPr>
+        <w:ind w:left="5760" w:hanging="360"/>
+      </w:pPr>
+    </w:lvl>
+    <w:lvl w:ilvl="8" w:tplc="0409001B" w:tentative="1">
+      <w:start w:val="1"/>
+      <w:numFmt w:val="lowerRoman"/>
+      <w:lvlText w:val="%9."/>
+      <w:lvlJc w:val="right"/>
+      <w:pPr>
+        <w:ind w:left="6480" w:hanging="180"/>
+      </w:pPr>
+    </w:lvl>
+  </w:abstractNum>
+  <w:abstractNum w:abstractNumId="14">
     <w:nsid w:val="41052F44"/>
     <w:multiLevelType w:val="hybridMultilevel"/>
     <w:tmpl w:val="1610A9B4"/>
@@ -17788,7 +20911,7 @@
       </w:rPr>
     </w:lvl>
   </w:abstractNum>
-  <w:abstractNum w:abstractNumId="11">
+  <w:abstractNum w:abstractNumId="15">
     <w:nsid w:val="44B3555A"/>
     <w:multiLevelType w:val="hybridMultilevel"/>
     <w:tmpl w:val="63C29E42"/>
@@ -17901,7 +21024,7 @@
       </w:rPr>
     </w:lvl>
   </w:abstractNum>
-  <w:abstractNum w:abstractNumId="12">
+  <w:abstractNum w:abstractNumId="16">
     <w:nsid w:val="460C010C"/>
     <w:multiLevelType w:val="hybridMultilevel"/>
     <w:tmpl w:val="9CD06FBE"/>
@@ -17990,7 +21113,7 @@
       </w:pPr>
     </w:lvl>
   </w:abstractNum>
-  <w:abstractNum w:abstractNumId="13">
+  <w:abstractNum w:abstractNumId="17">
     <w:nsid w:val="48A770BB"/>
     <w:multiLevelType w:val="hybridMultilevel"/>
     <w:tmpl w:val="B02C0B82"/>
@@ -18081,7 +21204,7 @@
       </w:pPr>
     </w:lvl>
   </w:abstractNum>
-  <w:abstractNum w:abstractNumId="14">
+  <w:abstractNum w:abstractNumId="18">
     <w:nsid w:val="4BEC68F1"/>
     <w:multiLevelType w:val="hybridMultilevel"/>
     <w:tmpl w:val="708AC604"/>
@@ -18170,7 +21293,7 @@
       </w:pPr>
     </w:lvl>
   </w:abstractNum>
-  <w:abstractNum w:abstractNumId="15">
+  <w:abstractNum w:abstractNumId="19">
     <w:nsid w:val="4C896C13"/>
     <w:multiLevelType w:val="hybridMultilevel"/>
     <w:tmpl w:val="77B4932A"/>
@@ -18283,7 +21406,7 @@
       </w:rPr>
     </w:lvl>
   </w:abstractNum>
-  <w:abstractNum w:abstractNumId="16">
+  <w:abstractNum w:abstractNumId="20">
     <w:nsid w:val="4E415030"/>
     <w:multiLevelType w:val="hybridMultilevel"/>
     <w:tmpl w:val="2C48489C"/>
@@ -18372,7 +21495,7 @@
       </w:pPr>
     </w:lvl>
   </w:abstractNum>
-  <w:abstractNum w:abstractNumId="17">
+  <w:abstractNum w:abstractNumId="21">
     <w:nsid w:val="4EA72696"/>
     <w:multiLevelType w:val="hybridMultilevel"/>
     <w:tmpl w:val="049E9ED6"/>
@@ -18484,7 +21607,7 @@
       </w:rPr>
     </w:lvl>
   </w:abstractNum>
-  <w:abstractNum w:abstractNumId="18">
+  <w:abstractNum w:abstractNumId="22">
     <w:nsid w:val="4F1C3058"/>
     <w:multiLevelType w:val="hybridMultilevel"/>
     <w:tmpl w:val="2FEE2668"/>
@@ -18597,7 +21720,7 @@
       </w:rPr>
     </w:lvl>
   </w:abstractNum>
-  <w:abstractNum w:abstractNumId="19">
+  <w:abstractNum w:abstractNumId="23">
     <w:nsid w:val="5473194B"/>
     <w:multiLevelType w:val="hybridMultilevel"/>
     <w:tmpl w:val="442CB2A2"/>
@@ -18709,7 +21832,188 @@
       </w:rPr>
     </w:lvl>
   </w:abstractNum>
-  <w:abstractNum w:abstractNumId="20">
+  <w:abstractNum w:abstractNumId="24">
+    <w:nsid w:val="58644A89"/>
+    <w:multiLevelType w:val="hybridMultilevel"/>
+    <w:tmpl w:val="B930F228"/>
+    <w:lvl w:ilvl="0" w:tplc="153E6FD4">
+      <w:start w:val="1"/>
+      <w:numFmt w:val="decimal"/>
+      <w:lvlText w:val="%1."/>
+      <w:lvlJc w:val="left"/>
+      <w:pPr>
+        <w:ind w:left="216" w:hanging="216"/>
+      </w:pPr>
+      <w:rPr>
+        <w:rFonts w:hint="default"/>
+      </w:rPr>
+    </w:lvl>
+    <w:lvl w:ilvl="1" w:tplc="04090019" w:tentative="1">
+      <w:start w:val="1"/>
+      <w:numFmt w:val="lowerLetter"/>
+      <w:lvlText w:val="%2."/>
+      <w:lvlJc w:val="left"/>
+      <w:pPr>
+        <w:ind w:left="1440" w:hanging="360"/>
+      </w:pPr>
+    </w:lvl>
+    <w:lvl w:ilvl="2" w:tplc="0409001B" w:tentative="1">
+      <w:start w:val="1"/>
+      <w:numFmt w:val="lowerRoman"/>
+      <w:lvlText w:val="%3."/>
+      <w:lvlJc w:val="right"/>
+      <w:pPr>
+        <w:ind w:left="2160" w:hanging="180"/>
+      </w:pPr>
+    </w:lvl>
+    <w:lvl w:ilvl="3" w:tplc="0409000F" w:tentative="1">
+      <w:start w:val="1"/>
+      <w:numFmt w:val="decimal"/>
+      <w:lvlText w:val="%4."/>
+      <w:lvlJc w:val="left"/>
+      <w:pPr>
+        <w:ind w:left="2880" w:hanging="360"/>
+      </w:pPr>
+    </w:lvl>
+    <w:lvl w:ilvl="4" w:tplc="04090019" w:tentative="1">
+      <w:start w:val="1"/>
+      <w:numFmt w:val="lowerLetter"/>
+      <w:lvlText w:val="%5."/>
+      <w:lvlJc w:val="left"/>
+      <w:pPr>
+        <w:ind w:left="3600" w:hanging="360"/>
+      </w:pPr>
+    </w:lvl>
+    <w:lvl w:ilvl="5" w:tplc="0409001B" w:tentative="1">
+      <w:start w:val="1"/>
+      <w:numFmt w:val="lowerRoman"/>
+      <w:lvlText w:val="%6."/>
+      <w:lvlJc w:val="right"/>
+      <w:pPr>
+        <w:ind w:left="4320" w:hanging="180"/>
+      </w:pPr>
+    </w:lvl>
+    <w:lvl w:ilvl="6" w:tplc="0409000F" w:tentative="1">
+      <w:start w:val="1"/>
+      <w:numFmt w:val="decimal"/>
+      <w:lvlText w:val="%7."/>
+      <w:lvlJc w:val="left"/>
+      <w:pPr>
+        <w:ind w:left="5040" w:hanging="360"/>
+      </w:pPr>
+    </w:lvl>
+    <w:lvl w:ilvl="7" w:tplc="04090019" w:tentative="1">
+      <w:start w:val="1"/>
+      <w:numFmt w:val="lowerLetter"/>
+      <w:lvlText w:val="%8."/>
+      <w:lvlJc w:val="left"/>
+      <w:pPr>
+        <w:ind w:left="5760" w:hanging="360"/>
+      </w:pPr>
+    </w:lvl>
+    <w:lvl w:ilvl="8" w:tplc="0409001B" w:tentative="1">
+      <w:start w:val="1"/>
+      <w:numFmt w:val="lowerRoman"/>
+      <w:lvlText w:val="%9."/>
+      <w:lvlJc w:val="right"/>
+      <w:pPr>
+        <w:ind w:left="6480" w:hanging="180"/>
+      </w:pPr>
+    </w:lvl>
+  </w:abstractNum>
+  <w:abstractNum w:abstractNumId="25">
+    <w:nsid w:val="59A8495F"/>
+    <w:multiLevelType w:val="hybridMultilevel"/>
+    <w:tmpl w:val="63E84018"/>
+    <w:lvl w:ilvl="0" w:tplc="95CE9932">
+      <w:start w:val="1"/>
+      <w:numFmt w:val="decimal"/>
+      <w:lvlText w:val="%1."/>
+      <w:lvlJc w:val="left"/>
+      <w:pPr>
+        <w:ind w:left="216" w:hanging="216"/>
+      </w:pPr>
+      <w:rPr>
+        <w:rFonts w:hint="default"/>
+      </w:rPr>
+    </w:lvl>
+    <w:lvl w:ilvl="1" w:tplc="63C4B93A">
+      <w:start w:val="1"/>
+      <w:numFmt w:val="lowerLetter"/>
+      <w:lvlText w:val="%2."/>
+      <w:lvlJc w:val="left"/>
+      <w:pPr>
+        <w:ind w:left="432" w:hanging="216"/>
+      </w:pPr>
+      <w:rPr>
+        <w:rFonts w:hint="default"/>
+      </w:rPr>
+    </w:lvl>
+    <w:lvl w:ilvl="2" w:tplc="0409001B" w:tentative="1">
+      <w:start w:val="1"/>
+      <w:numFmt w:val="lowerRoman"/>
+      <w:lvlText w:val="%3."/>
+      <w:lvlJc w:val="right"/>
+      <w:pPr>
+        <w:ind w:left="2160" w:hanging="180"/>
+      </w:pPr>
+    </w:lvl>
+    <w:lvl w:ilvl="3" w:tplc="0409000F" w:tentative="1">
+      <w:start w:val="1"/>
+      <w:numFmt w:val="decimal"/>
+      <w:lvlText w:val="%4."/>
+      <w:lvlJc w:val="left"/>
+      <w:pPr>
+        <w:ind w:left="2880" w:hanging="360"/>
+      </w:pPr>
+    </w:lvl>
+    <w:lvl w:ilvl="4" w:tplc="04090019" w:tentative="1">
+      <w:start w:val="1"/>
+      <w:numFmt w:val="lowerLetter"/>
+      <w:lvlText w:val="%5."/>
+      <w:lvlJc w:val="left"/>
+      <w:pPr>
+        <w:ind w:left="3600" w:hanging="360"/>
+      </w:pPr>
+    </w:lvl>
+    <w:lvl w:ilvl="5" w:tplc="0409001B" w:tentative="1">
+      <w:start w:val="1"/>
+      <w:numFmt w:val="lowerRoman"/>
+      <w:lvlText w:val="%6."/>
+      <w:lvlJc w:val="right"/>
+      <w:pPr>
+        <w:ind w:left="4320" w:hanging="180"/>
+      </w:pPr>
+    </w:lvl>
+    <w:lvl w:ilvl="6" w:tplc="0409000F" w:tentative="1">
+      <w:start w:val="1"/>
+      <w:numFmt w:val="decimal"/>
+      <w:lvlText w:val="%7."/>
+      <w:lvlJc w:val="left"/>
+      <w:pPr>
+        <w:ind w:left="5040" w:hanging="360"/>
+      </w:pPr>
+    </w:lvl>
+    <w:lvl w:ilvl="7" w:tplc="04090019" w:tentative="1">
+      <w:start w:val="1"/>
+      <w:numFmt w:val="lowerLetter"/>
+      <w:lvlText w:val="%8."/>
+      <w:lvlJc w:val="left"/>
+      <w:pPr>
+        <w:ind w:left="5760" w:hanging="360"/>
+      </w:pPr>
+    </w:lvl>
+    <w:lvl w:ilvl="8" w:tplc="0409001B" w:tentative="1">
+      <w:start w:val="1"/>
+      <w:numFmt w:val="lowerRoman"/>
+      <w:lvlText w:val="%9."/>
+      <w:lvlJc w:val="right"/>
+      <w:pPr>
+        <w:ind w:left="6480" w:hanging="180"/>
+      </w:pPr>
+    </w:lvl>
+  </w:abstractNum>
+  <w:abstractNum w:abstractNumId="26">
     <w:nsid w:val="5C4518DA"/>
     <w:multiLevelType w:val="hybridMultilevel"/>
     <w:tmpl w:val="E13C7A10"/>
@@ -18824,7 +22128,7 @@
       </w:rPr>
     </w:lvl>
   </w:abstractNum>
-  <w:abstractNum w:abstractNumId="21">
+  <w:abstractNum w:abstractNumId="27">
     <w:nsid w:val="5C7C43A6"/>
     <w:multiLevelType w:val="hybridMultilevel"/>
     <w:tmpl w:val="69900F34"/>
@@ -18937,7 +22241,7 @@
       </w:rPr>
     </w:lvl>
   </w:abstractNum>
-  <w:abstractNum w:abstractNumId="22">
+  <w:abstractNum w:abstractNumId="28">
     <w:nsid w:val="5D8E6327"/>
     <w:multiLevelType w:val="hybridMultilevel"/>
     <w:tmpl w:val="987C5028"/>
@@ -19050,7 +22354,99 @@
       </w:rPr>
     </w:lvl>
   </w:abstractNum>
-  <w:abstractNum w:abstractNumId="23">
+  <w:abstractNum w:abstractNumId="29">
+    <w:nsid w:val="5EFF2D1D"/>
+    <w:multiLevelType w:val="hybridMultilevel"/>
+    <w:tmpl w:val="0782874A"/>
+    <w:lvl w:ilvl="0" w:tplc="45DA0D6E">
+      <w:start w:val="1"/>
+      <w:numFmt w:val="decimal"/>
+      <w:lvlText w:val="%1."/>
+      <w:lvlJc w:val="left"/>
+      <w:pPr>
+        <w:ind w:left="216" w:hanging="216"/>
+      </w:pPr>
+      <w:rPr>
+        <w:rFonts w:hint="default"/>
+      </w:rPr>
+    </w:lvl>
+    <w:lvl w:ilvl="1" w:tplc="389413A6">
+      <w:start w:val="1"/>
+      <w:numFmt w:val="lowerLetter"/>
+      <w:lvlText w:val="%2."/>
+      <w:lvlJc w:val="left"/>
+      <w:pPr>
+        <w:ind w:left="432" w:hanging="216"/>
+      </w:pPr>
+      <w:rPr>
+        <w:rFonts w:hint="default"/>
+      </w:rPr>
+    </w:lvl>
+    <w:lvl w:ilvl="2" w:tplc="0409001B" w:tentative="1">
+      <w:start w:val="1"/>
+      <w:numFmt w:val="lowerRoman"/>
+      <w:lvlText w:val="%3."/>
+      <w:lvlJc w:val="right"/>
+      <w:pPr>
+        <w:ind w:left="2160" w:hanging="180"/>
+      </w:pPr>
+    </w:lvl>
+    <w:lvl w:ilvl="3" w:tplc="0409000F" w:tentative="1">
+      <w:start w:val="1"/>
+      <w:numFmt w:val="decimal"/>
+      <w:lvlText w:val="%4."/>
+      <w:lvlJc w:val="left"/>
+      <w:pPr>
+        <w:ind w:left="2880" w:hanging="360"/>
+      </w:pPr>
+    </w:lvl>
+    <w:lvl w:ilvl="4" w:tplc="04090019" w:tentative="1">
+      <w:start w:val="1"/>
+      <w:numFmt w:val="lowerLetter"/>
+      <w:lvlText w:val="%5."/>
+      <w:lvlJc w:val="left"/>
+      <w:pPr>
+        <w:ind w:left="3600" w:hanging="360"/>
+      </w:pPr>
+    </w:lvl>
+    <w:lvl w:ilvl="5" w:tplc="0409001B" w:tentative="1">
+      <w:start w:val="1"/>
+      <w:numFmt w:val="lowerRoman"/>
+      <w:lvlText w:val="%6."/>
+      <w:lvlJc w:val="right"/>
+      <w:pPr>
+        <w:ind w:left="4320" w:hanging="180"/>
+      </w:pPr>
+    </w:lvl>
+    <w:lvl w:ilvl="6" w:tplc="0409000F" w:tentative="1">
+      <w:start w:val="1"/>
+      <w:numFmt w:val="decimal"/>
+      <w:lvlText w:val="%7."/>
+      <w:lvlJc w:val="left"/>
+      <w:pPr>
+        <w:ind w:left="5040" w:hanging="360"/>
+      </w:pPr>
+    </w:lvl>
+    <w:lvl w:ilvl="7" w:tplc="04090019" w:tentative="1">
+      <w:start w:val="1"/>
+      <w:numFmt w:val="lowerLetter"/>
+      <w:lvlText w:val="%8."/>
+      <w:lvlJc w:val="left"/>
+      <w:pPr>
+        <w:ind w:left="5760" w:hanging="360"/>
+      </w:pPr>
+    </w:lvl>
+    <w:lvl w:ilvl="8" w:tplc="0409001B" w:tentative="1">
+      <w:start w:val="1"/>
+      <w:numFmt w:val="lowerRoman"/>
+      <w:lvlText w:val="%9."/>
+      <w:lvlJc w:val="right"/>
+      <w:pPr>
+        <w:ind w:left="6480" w:hanging="180"/>
+      </w:pPr>
+    </w:lvl>
+  </w:abstractNum>
+  <w:abstractNum w:abstractNumId="30">
     <w:nsid w:val="5F550F3D"/>
     <w:multiLevelType w:val="hybridMultilevel"/>
     <w:tmpl w:val="69900F34"/>
@@ -19163,7 +22559,7 @@
       </w:rPr>
     </w:lvl>
   </w:abstractNum>
-  <w:abstractNum w:abstractNumId="24">
+  <w:abstractNum w:abstractNumId="31">
     <w:nsid w:val="644F01BC"/>
     <w:multiLevelType w:val="hybridMultilevel"/>
     <w:tmpl w:val="7666997A"/>
@@ -19275,7 +22671,7 @@
       </w:rPr>
     </w:lvl>
   </w:abstractNum>
-  <w:abstractNum w:abstractNumId="25">
+  <w:abstractNum w:abstractNumId="32">
     <w:nsid w:val="6BDE7F45"/>
     <w:multiLevelType w:val="hybridMultilevel"/>
     <w:tmpl w:val="A14A3222"/>
@@ -19387,7 +22783,7 @@
       </w:rPr>
     </w:lvl>
   </w:abstractNum>
-  <w:abstractNum w:abstractNumId="26">
+  <w:abstractNum w:abstractNumId="33">
     <w:nsid w:val="6BF30ABC"/>
     <w:multiLevelType w:val="hybridMultilevel"/>
     <w:tmpl w:val="72163C68"/>
@@ -19500,7 +22896,96 @@
       </w:rPr>
     </w:lvl>
   </w:abstractNum>
-  <w:abstractNum w:abstractNumId="27">
+  <w:abstractNum w:abstractNumId="34">
+    <w:nsid w:val="6D6F0E76"/>
+    <w:multiLevelType w:val="hybridMultilevel"/>
+    <w:tmpl w:val="D826A4FE"/>
+    <w:lvl w:ilvl="0" w:tplc="A6629F04">
+      <w:start w:val="1"/>
+      <w:numFmt w:val="decimal"/>
+      <w:lvlText w:val="%1&gt;"/>
+      <w:lvlJc w:val="left"/>
+      <w:pPr>
+        <w:ind w:left="720" w:hanging="360"/>
+      </w:pPr>
+      <w:rPr>
+        <w:rFonts w:hint="default"/>
+      </w:rPr>
+    </w:lvl>
+    <w:lvl w:ilvl="1" w:tplc="04090019" w:tentative="1">
+      <w:start w:val="1"/>
+      <w:numFmt w:val="lowerLetter"/>
+      <w:lvlText w:val="%2."/>
+      <w:lvlJc w:val="left"/>
+      <w:pPr>
+        <w:ind w:left="1440" w:hanging="360"/>
+      </w:pPr>
+    </w:lvl>
+    <w:lvl w:ilvl="2" w:tplc="0409001B" w:tentative="1">
+      <w:start w:val="1"/>
+      <w:numFmt w:val="lowerRoman"/>
+      <w:lvlText w:val="%3."/>
+      <w:lvlJc w:val="right"/>
+      <w:pPr>
+        <w:ind w:left="2160" w:hanging="180"/>
+      </w:pPr>
+    </w:lvl>
+    <w:lvl w:ilvl="3" w:tplc="0409000F" w:tentative="1">
+      <w:start w:val="1"/>
+      <w:numFmt w:val="decimal"/>
+      <w:lvlText w:val="%4."/>
+      <w:lvlJc w:val="left"/>
+      <w:pPr>
+        <w:ind w:left="2880" w:hanging="360"/>
+      </w:pPr>
+    </w:lvl>
+    <w:lvl w:ilvl="4" w:tplc="04090019" w:tentative="1">
+      <w:start w:val="1"/>
+      <w:numFmt w:val="lowerLetter"/>
+      <w:lvlText w:val="%5."/>
+      <w:lvlJc w:val="left"/>
+      <w:pPr>
+        <w:ind w:left="3600" w:hanging="360"/>
+      </w:pPr>
+    </w:lvl>
+    <w:lvl w:ilvl="5" w:tplc="0409001B" w:tentative="1">
+      <w:start w:val="1"/>
+      <w:numFmt w:val="lowerRoman"/>
+      <w:lvlText w:val="%6."/>
+      <w:lvlJc w:val="right"/>
+      <w:pPr>
+        <w:ind w:left="4320" w:hanging="180"/>
+      </w:pPr>
+    </w:lvl>
+    <w:lvl w:ilvl="6" w:tplc="0409000F" w:tentative="1">
+      <w:start w:val="1"/>
+      <w:numFmt w:val="decimal"/>
+      <w:lvlText w:val="%7."/>
+      <w:lvlJc w:val="left"/>
+      <w:pPr>
+        <w:ind w:left="5040" w:hanging="360"/>
+      </w:pPr>
+    </w:lvl>
+    <w:lvl w:ilvl="7" w:tplc="04090019" w:tentative="1">
+      <w:start w:val="1"/>
+      <w:numFmt w:val="lowerLetter"/>
+      <w:lvlText w:val="%8."/>
+      <w:lvlJc w:val="left"/>
+      <w:pPr>
+        <w:ind w:left="5760" w:hanging="360"/>
+      </w:pPr>
+    </w:lvl>
+    <w:lvl w:ilvl="8" w:tplc="0409001B" w:tentative="1">
+      <w:start w:val="1"/>
+      <w:numFmt w:val="lowerRoman"/>
+      <w:lvlText w:val="%9."/>
+      <w:lvlJc w:val="right"/>
+      <w:pPr>
+        <w:ind w:left="6480" w:hanging="180"/>
+      </w:pPr>
+    </w:lvl>
+  </w:abstractNum>
+  <w:abstractNum w:abstractNumId="35">
     <w:nsid w:val="6D8543FD"/>
     <w:multiLevelType w:val="hybridMultilevel"/>
     <w:tmpl w:val="23EA2F20"/>
@@ -19589,7 +23074,96 @@
       </w:pPr>
     </w:lvl>
   </w:abstractNum>
-  <w:abstractNum w:abstractNumId="28">
+  <w:abstractNum w:abstractNumId="36">
+    <w:nsid w:val="6FB71F21"/>
+    <w:multiLevelType w:val="hybridMultilevel"/>
+    <w:tmpl w:val="8042020C"/>
+    <w:lvl w:ilvl="0" w:tplc="95CE9932">
+      <w:start w:val="1"/>
+      <w:numFmt w:val="decimal"/>
+      <w:lvlText w:val="%1."/>
+      <w:lvlJc w:val="left"/>
+      <w:pPr>
+        <w:ind w:left="216" w:hanging="216"/>
+      </w:pPr>
+      <w:rPr>
+        <w:rFonts w:hint="default"/>
+      </w:rPr>
+    </w:lvl>
+    <w:lvl w:ilvl="1" w:tplc="04090019" w:tentative="1">
+      <w:start w:val="1"/>
+      <w:numFmt w:val="lowerLetter"/>
+      <w:lvlText w:val="%2."/>
+      <w:lvlJc w:val="left"/>
+      <w:pPr>
+        <w:ind w:left="1440" w:hanging="360"/>
+      </w:pPr>
+    </w:lvl>
+    <w:lvl w:ilvl="2" w:tplc="0409001B" w:tentative="1">
+      <w:start w:val="1"/>
+      <w:numFmt w:val="lowerRoman"/>
+      <w:lvlText w:val="%3."/>
+      <w:lvlJc w:val="right"/>
+      <w:pPr>
+        <w:ind w:left="2160" w:hanging="180"/>
+      </w:pPr>
+    </w:lvl>
+    <w:lvl w:ilvl="3" w:tplc="0409000F" w:tentative="1">
+      <w:start w:val="1"/>
+      <w:numFmt w:val="decimal"/>
+      <w:lvlText w:val="%4."/>
+      <w:lvlJc w:val="left"/>
+      <w:pPr>
+        <w:ind w:left="2880" w:hanging="360"/>
+      </w:pPr>
+    </w:lvl>
+    <w:lvl w:ilvl="4" w:tplc="04090019" w:tentative="1">
+      <w:start w:val="1"/>
+      <w:numFmt w:val="lowerLetter"/>
+      <w:lvlText w:val="%5."/>
+      <w:lvlJc w:val="left"/>
+      <w:pPr>
+        <w:ind w:left="3600" w:hanging="360"/>
+      </w:pPr>
+    </w:lvl>
+    <w:lvl w:ilvl="5" w:tplc="0409001B" w:tentative="1">
+      <w:start w:val="1"/>
+      <w:numFmt w:val="lowerRoman"/>
+      <w:lvlText w:val="%6."/>
+      <w:lvlJc w:val="right"/>
+      <w:pPr>
+        <w:ind w:left="4320" w:hanging="180"/>
+      </w:pPr>
+    </w:lvl>
+    <w:lvl w:ilvl="6" w:tplc="0409000F" w:tentative="1">
+      <w:start w:val="1"/>
+      <w:numFmt w:val="decimal"/>
+      <w:lvlText w:val="%7."/>
+      <w:lvlJc w:val="left"/>
+      <w:pPr>
+        <w:ind w:left="5040" w:hanging="360"/>
+      </w:pPr>
+    </w:lvl>
+    <w:lvl w:ilvl="7" w:tplc="04090019" w:tentative="1">
+      <w:start w:val="1"/>
+      <w:numFmt w:val="lowerLetter"/>
+      <w:lvlText w:val="%8."/>
+      <w:lvlJc w:val="left"/>
+      <w:pPr>
+        <w:ind w:left="5760" w:hanging="360"/>
+      </w:pPr>
+    </w:lvl>
+    <w:lvl w:ilvl="8" w:tplc="0409001B" w:tentative="1">
+      <w:start w:val="1"/>
+      <w:numFmt w:val="lowerRoman"/>
+      <w:lvlText w:val="%9."/>
+      <w:lvlJc w:val="right"/>
+      <w:pPr>
+        <w:ind w:left="6480" w:hanging="180"/>
+      </w:pPr>
+    </w:lvl>
+  </w:abstractNum>
+  <w:abstractNum w:abstractNumId="37">
     <w:nsid w:val="760B4DE6"/>
     <w:multiLevelType w:val="hybridMultilevel"/>
     <w:tmpl w:val="DEB209DE"/>
@@ -19702,7 +23276,7 @@
       </w:rPr>
     </w:lvl>
   </w:abstractNum>
-  <w:abstractNum w:abstractNumId="29">
+  <w:abstractNum w:abstractNumId="38">
     <w:nsid w:val="76766B60"/>
     <w:multiLevelType w:val="hybridMultilevel"/>
     <w:tmpl w:val="E90E6616"/>
@@ -19791,7 +23365,7 @@
       </w:pPr>
     </w:lvl>
   </w:abstractNum>
-  <w:abstractNum w:abstractNumId="30">
+  <w:abstractNum w:abstractNumId="39">
     <w:nsid w:val="792674DF"/>
     <w:multiLevelType w:val="hybridMultilevel"/>
     <w:tmpl w:val="6004E7CE"/>
@@ -19880,7 +23454,7 @@
       </w:pPr>
     </w:lvl>
   </w:abstractNum>
-  <w:abstractNum w:abstractNumId="31">
+  <w:abstractNum w:abstractNumId="40">
     <w:nsid w:val="7CCE4B0C"/>
     <w:multiLevelType w:val="hybridMultilevel"/>
     <w:tmpl w:val="291ED3C0"/>
@@ -19993,7 +23567,7 @@
       </w:rPr>
     </w:lvl>
   </w:abstractNum>
-  <w:abstractNum w:abstractNumId="32">
+  <w:abstractNum w:abstractNumId="41">
     <w:nsid w:val="7F442DFE"/>
     <w:multiLevelType w:val="hybridMultilevel"/>
     <w:tmpl w:val="560A4F2C"/>
@@ -20084,103 +23658,130 @@
     </w:lvl>
   </w:abstractNum>
   <w:num w:numId="1">
-    <w:abstractNumId w:val="17"/>
+    <w:abstractNumId w:val="21"/>
   </w:num>
   <w:num w:numId="2">
-    <w:abstractNumId w:val="19"/>
+    <w:abstractNumId w:val="23"/>
   </w:num>
   <w:num w:numId="3">
-    <w:abstractNumId w:val="28"/>
+    <w:abstractNumId w:val="37"/>
   </w:num>
   <w:num w:numId="4">
-    <w:abstractNumId w:val="25"/>
+    <w:abstractNumId w:val="32"/>
   </w:num>
   <w:num w:numId="5">
+    <w:abstractNumId w:val="14"/>
+  </w:num>
+  <w:num w:numId="6">
+    <w:abstractNumId w:val="7"/>
+  </w:num>
+  <w:num w:numId="7">
+    <w:abstractNumId w:val="9"/>
+  </w:num>
+  <w:num w:numId="8">
+    <w:abstractNumId w:val="26"/>
+  </w:num>
+  <w:num w:numId="9">
+    <w:abstractNumId w:val="5"/>
+  </w:num>
+  <w:num w:numId="10">
+    <w:abstractNumId w:val="22"/>
+  </w:num>
+  <w:num w:numId="11">
+    <w:abstractNumId w:val="8"/>
+  </w:num>
+  <w:num w:numId="12">
     <w:abstractNumId w:val="10"/>
   </w:num>
-  <w:num w:numId="6">
-    <w:abstractNumId w:val="5"/>
-  </w:num>
-  <w:num w:numId="7">
-    <w:abstractNumId w:val="7"/>
-  </w:num>
-  <w:num w:numId="8">
-    <w:abstractNumId w:val="20"/>
-  </w:num>
-  <w:num w:numId="9">
-    <w:abstractNumId w:val="4"/>
-  </w:num>
-  <w:num w:numId="10">
-    <w:abstractNumId w:val="18"/>
-  </w:num>
-  <w:num w:numId="11">
-    <w:abstractNumId w:val="6"/>
-  </w:num>
-  <w:num w:numId="12">
-    <w:abstractNumId w:val="8"/>
-  </w:num>
   <w:num w:numId="13">
-    <w:abstractNumId w:val="31"/>
+    <w:abstractNumId w:val="40"/>
   </w:num>
   <w:num w:numId="14">
-    <w:abstractNumId w:val="11"/>
+    <w:abstractNumId w:val="15"/>
   </w:num>
   <w:num w:numId="15">
-    <w:abstractNumId w:val="26"/>
+    <w:abstractNumId w:val="33"/>
   </w:num>
   <w:num w:numId="16">
     <w:abstractNumId w:val="1"/>
   </w:num>
   <w:num w:numId="17">
-    <w:abstractNumId w:val="15"/>
+    <w:abstractNumId w:val="19"/>
   </w:num>
   <w:num w:numId="18">
-    <w:abstractNumId w:val="24"/>
+    <w:abstractNumId w:val="31"/>
   </w:num>
   <w:num w:numId="19">
-    <w:abstractNumId w:val="30"/>
+    <w:abstractNumId w:val="39"/>
   </w:num>
   <w:num w:numId="20">
     <w:abstractNumId w:val="0"/>
   </w:num>
   <w:num w:numId="21">
-    <w:abstractNumId w:val="32"/>
+    <w:abstractNumId w:val="41"/>
   </w:num>
   <w:num w:numId="22">
-    <w:abstractNumId w:val="29"/>
+    <w:abstractNumId w:val="38"/>
   </w:num>
   <w:num w:numId="23">
-    <w:abstractNumId w:val="14"/>
+    <w:abstractNumId w:val="18"/>
   </w:num>
   <w:num w:numId="24">
-    <w:abstractNumId w:val="12"/>
+    <w:abstractNumId w:val="16"/>
   </w:num>
   <w:num w:numId="25">
     <w:abstractNumId w:val="2"/>
   </w:num>
   <w:num w:numId="26">
-    <w:abstractNumId w:val="13"/>
+    <w:abstractNumId w:val="17"/>
   </w:num>
   <w:num w:numId="27">
+    <w:abstractNumId w:val="35"/>
+  </w:num>
+  <w:num w:numId="28">
+    <w:abstractNumId w:val="30"/>
+  </w:num>
+  <w:num w:numId="29">
+    <w:abstractNumId w:val="20"/>
+  </w:num>
+  <w:num w:numId="30">
     <w:abstractNumId w:val="27"/>
   </w:num>
-  <w:num w:numId="28">
-    <w:abstractNumId w:val="23"/>
-  </w:num>
-  <w:num w:numId="29">
-    <w:abstractNumId w:val="16"/>
-  </w:num>
-  <w:num w:numId="30">
-    <w:abstractNumId w:val="21"/>
-  </w:num>
   <w:num w:numId="31">
-    <w:abstractNumId w:val="9"/>
+    <w:abstractNumId w:val="12"/>
   </w:num>
   <w:num w:numId="32">
-    <w:abstractNumId w:val="22"/>
+    <w:abstractNumId w:val="28"/>
   </w:num>
   <w:num w:numId="33">
     <w:abstractNumId w:val="3"/>
+  </w:num>
+  <w:num w:numId="34">
+    <w:abstractNumId w:val="13"/>
+  </w:num>
+  <w:num w:numId="35">
+    <w:abstractNumId w:val="24"/>
+  </w:num>
+  <w:num w:numId="36">
+    <w:abstractNumId w:val="4"/>
+  </w:num>
+  <w:num w:numId="37">
+    <w:abstractNumId w:val="25"/>
+  </w:num>
+  <w:num w:numId="38">
+    <w:abstractNumId w:val="34"/>
+  </w:num>
+  <w:num w:numId="39">
+    <w:abstractNumId w:val="36"/>
+  </w:num>
+  <w:num w:numId="40">
+    <w:abstractNumId w:val="6"/>
+  </w:num>
+  <w:num w:numId="41">
+    <w:abstractNumId w:val="11"/>
+  </w:num>
+  <w:num w:numId="42">
+    <w:abstractNumId w:val="29"/>
   </w:num>
 </w:numbering>
 </file>
@@ -21209,7 +24810,7 @@
 </file>
 
 <file path=customXml/itemProps1.xml><?xml version="1.0" encoding="utf-8"?>
-<ds:datastoreItem xmlns:ds="http://schemas.openxmlformats.org/officeDocument/2006/customXml" ds:itemID="{7DA8A154-3FE3-47C6-AE97-D5F4EC096247}">
+<ds:datastoreItem xmlns:ds="http://schemas.openxmlformats.org/officeDocument/2006/customXml" ds:itemID="{A4344968-76BA-4738-82B6-302E8CE88242}">
   <ds:schemaRefs>
     <ds:schemaRef ds:uri="http://schemas.openxmlformats.org/officeDocument/2006/bibliography"/>
   </ds:schemaRefs>

</xml_diff>

<commit_message>
Uploading CS256 midterm study guide up to slide #37.
</commit_message>
<xml_diff>
--- a/Exam Study Guide/Midterm/CS256 - Midterm Study Guide.docx
+++ b/Exam Study Guide/Midterm/CS256 - Midterm Study Guide.docx
@@ -16104,10 +16104,16 @@
             <w:vAlign w:val="center"/>
           </w:tcPr>
           <w:p>
-            <w:pPr>
-              <w:pStyle w:val="ListParagraph"/>
-              <w:ind w:left="720" w:firstLine="0"/>
-            </w:pPr>
+            <w:r>
+              <w:rPr>
+                <w:b/>
+                <w:color w:val="0000FF"/>
+              </w:rPr>
+              <w:t xml:space="preserve">Rule Simplification </w:t>
+            </w:r>
+            <w:r>
+              <w:t>– Used to reduce the likelihood of overfitting.</w:t>
+            </w:r>
           </w:p>
         </w:tc>
       </w:tr>
@@ -16615,7 +16621,7 @@
           <w:p>
             <w:pPr>
               <w:rPr>
-                <w:sz w:val="20"/>
+                <w:szCs w:val="16"/>
               </w:rPr>
             </w:pPr>
             <m:oMath>
@@ -16636,6 +16642,22 @@
                 <w:szCs w:val="16"/>
               </w:rPr>
               <w:t xml:space="preserve"> – Number of classes</w:t>
+            </w:r>
+          </w:p>
+          <w:p>
+            <w:pPr>
+              <w:rPr>
+                <w:b/>
+                <w:sz w:val="20"/>
+              </w:rPr>
+            </w:pPr>
+            <w:r>
+              <w:rPr>
+                <w:b/>
+                <w:color w:val="FF0000"/>
+                <w:szCs w:val="16"/>
+              </w:rPr>
+              <w:t>Used to ensure greater coverage for a rule.</w:t>
             </w:r>
           </w:p>
         </w:tc>
@@ -18315,21 +18337,25 @@
     <w:tbl>
       <w:tblPr>
         <w:tblStyle w:val="TableGrid"/>
-        <w:tblW w:w="11529" w:type="dxa"/>
+        <w:tblW w:w="11619" w:type="dxa"/>
         <w:tblInd w:w="-261" w:type="dxa"/>
         <w:tblLook w:val="04A0" w:firstRow="1" w:lastRow="0" w:firstColumn="1" w:lastColumn="0" w:noHBand="0" w:noVBand="1"/>
       </w:tblPr>
       <w:tblGrid>
         <w:gridCol w:w="4329"/>
-        <w:gridCol w:w="3150"/>
-        <w:gridCol w:w="4050"/>
+        <w:gridCol w:w="2970"/>
+        <w:gridCol w:w="4320"/>
       </w:tblGrid>
       <w:tr>
+        <w:trPr>
+          <w:trHeight w:val="42"/>
+        </w:trPr>
         <w:tc>
           <w:tcPr>
             <w:tcW w:w="4329" w:type="dxa"/>
+            <w:vMerge w:val="restart"/>
             <w:tcBorders>
-              <w:right w:val="single" w:sz="4" w:space="0" w:color="auto"/>
+              <w:right w:val="single" w:sz="12" w:space="0" w:color="auto"/>
             </w:tcBorders>
             <w:vAlign w:val="center"/>
           </w:tcPr>
@@ -18353,14 +18379,7 @@
                 <w:b/>
                 <w:color w:val="0000FF"/>
               </w:rPr>
-              <w:t>RIPPER</w:t>
-            </w:r>
-            <w:r>
-              <w:rPr>
-                <w:b/>
-                <w:color w:val="0000FF"/>
-              </w:rPr>
-              <w:t xml:space="preserve"> Algorithm – Building the Rule Set</w:t>
+              <w:t>RIPPER Algorithm – Building the Rule Set</w:t>
             </w:r>
           </w:p>
           <w:p>
@@ -18416,11 +18435,16 @@
                 <w:b/>
                 <w:color w:val="00B050"/>
               </w:rPr>
-              <w:t>Uses Rules Based Ordering</w:t>
-            </w:r>
-            <w:bookmarkStart w:id="0" w:name="_GoBack"/>
-          </w:p>
-          <w:bookmarkEnd w:id="0"/>
+              <w:t xml:space="preserve">Uses </w:t>
+            </w:r>
+            <w:r>
+              <w:rPr>
+                <w:b/>
+                <w:color w:val="00B050"/>
+              </w:rPr>
+              <w:t>ordered rule set with class based ordering.</w:t>
+            </w:r>
+          </w:p>
           <w:p>
             <w:pPr>
               <w:pStyle w:val="ListParagraph"/>
@@ -18521,32 +18545,656 @@
         </w:tc>
         <w:tc>
           <w:tcPr>
-            <w:tcW w:w="3150" w:type="dxa"/>
+            <w:tcW w:w="7290" w:type="dxa"/>
+            <w:gridSpan w:val="2"/>
             <w:tcBorders>
-              <w:top w:val="single" w:sz="4" w:space="0" w:color="auto"/>
-              <w:left w:val="single" w:sz="4" w:space="0" w:color="auto"/>
-              <w:bottom w:val="single" w:sz="4" w:space="0" w:color="auto"/>
-              <w:right w:val="single" w:sz="4" w:space="0" w:color="auto"/>
+              <w:top w:val="single" w:sz="12" w:space="0" w:color="auto"/>
+              <w:left w:val="single" w:sz="12" w:space="0" w:color="auto"/>
+              <w:bottom w:val="single" w:sz="6" w:space="0" w:color="auto"/>
+              <w:right w:val="single" w:sz="12" w:space="0" w:color="auto"/>
             </w:tcBorders>
             <w:vAlign w:val="center"/>
           </w:tcPr>
           <w:p>
             <w:pPr>
-              <w:rPr>
-                <w:b/>
+              <w:jc w:val="center"/>
+            </w:pPr>
+            <w:r>
+              <w:rPr>
+                <w:b/>
+                <w:color w:val="0000FF"/>
+              </w:rPr>
+              <w:t xml:space="preserve">C4.5rules – Indirect </w:t>
+            </w:r>
+            <w:r>
+              <w:rPr>
+                <w:b/>
+                <w:color w:val="0000FF"/>
+              </w:rPr>
+              <w:t>Method</w:t>
+            </w:r>
+          </w:p>
+        </w:tc>
+      </w:tr>
+      <w:tr>
+        <w:trPr>
+          <w:trHeight w:val="771"/>
+        </w:trPr>
+        <w:tc>
+          <w:tcPr>
+            <w:tcW w:w="4329" w:type="dxa"/>
+            <w:vMerge/>
+            <w:tcBorders>
+              <w:right w:val="single" w:sz="12" w:space="0" w:color="auto"/>
+            </w:tcBorders>
+            <w:vAlign w:val="center"/>
+          </w:tcPr>
+          <w:p>
+            <w:pPr>
+              <w:jc w:val="center"/>
+              <w:rPr>
+                <w:sz w:val="6"/>
+                <w:szCs w:val="6"/>
               </w:rPr>
             </w:pPr>
           </w:p>
         </w:tc>
         <w:tc>
           <w:tcPr>
-            <w:tcW w:w="4050" w:type="dxa"/>
+            <w:tcW w:w="2970" w:type="dxa"/>
             <w:tcBorders>
-              <w:top w:val="single" w:sz="4" w:space="0" w:color="auto"/>
-              <w:left w:val="single" w:sz="4" w:space="0" w:color="auto"/>
-              <w:bottom w:val="single" w:sz="4" w:space="0" w:color="auto"/>
-              <w:right w:val="single" w:sz="4" w:space="0" w:color="auto"/>
+              <w:top w:val="single" w:sz="6" w:space="0" w:color="auto"/>
+              <w:left w:val="single" w:sz="12" w:space="0" w:color="auto"/>
+              <w:bottom w:val="single" w:sz="12" w:space="0" w:color="auto"/>
+              <w:right w:val="single" w:sz="6" w:space="0" w:color="auto"/>
             </w:tcBorders>
+            <w:vAlign w:val="center"/>
+          </w:tcPr>
+          <w:p>
+            <w:pPr>
+              <w:pStyle w:val="ListParagraph"/>
+              <w:numPr>
+                <w:ilvl w:val="0"/>
+                <w:numId w:val="43"/>
+              </w:numPr>
+            </w:pPr>
+            <w:r>
+              <w:t>St</w:t>
+            </w:r>
+            <w:r>
+              <w:t xml:space="preserve">art from an </w:t>
+            </w:r>
+            <w:r>
+              <w:rPr>
+                <w:b/>
+                <w:color w:val="FF0000"/>
+              </w:rPr>
+              <w:t>unpruned</w:t>
+            </w:r>
+            <w:r>
+              <w:rPr>
+                <w:color w:val="FF0000"/>
+              </w:rPr>
+              <w:t xml:space="preserve"> </w:t>
+            </w:r>
+            <w:r>
+              <w:t>decision tree.</w:t>
+            </w:r>
+          </w:p>
+          <w:p>
+            <w:pPr>
+              <w:pStyle w:val="ListParagraph"/>
+              <w:numPr>
+                <w:ilvl w:val="0"/>
+                <w:numId w:val="43"/>
+              </w:numPr>
+            </w:pPr>
+            <w:r>
+              <w:t xml:space="preserve">For each rule </w:t>
+            </w:r>
+            <m:oMath>
+              <m:r>
+                <w:rPr>
+                  <w:rFonts w:ascii="Cambria Math" w:hAnsi="Cambria Math"/>
+                </w:rPr>
+                <m:t>r:A→y</m:t>
+              </m:r>
+            </m:oMath>
+            <w:r>
+              <w:t>,</w:t>
+            </w:r>
+          </w:p>
+          <w:p>
+            <w:pPr>
+              <w:pStyle w:val="ListParagraph"/>
+              <w:numPr>
+                <w:ilvl w:val="1"/>
+                <w:numId w:val="43"/>
+              </w:numPr>
+            </w:pPr>
+            <w:r>
+              <w:t xml:space="preserve">Consider an alternative rule </w:t>
+            </w:r>
+            <m:oMath>
+              <m:sSup>
+                <m:sSupPr>
+                  <m:ctrlPr>
+                    <w:rPr>
+                      <w:rFonts w:ascii="Cambria Math" w:hAnsi="Cambria Math"/>
+                      <w:i/>
+                    </w:rPr>
+                  </m:ctrlPr>
+                </m:sSupPr>
+                <m:e>
+                  <m:r>
+                    <w:rPr>
+                      <w:rFonts w:ascii="Cambria Math" w:hAnsi="Cambria Math"/>
+                    </w:rPr>
+                    <m:t>r</m:t>
+                  </m:r>
+                </m:e>
+                <m:sup>
+                  <m:r>
+                    <w:rPr>
+                      <w:rFonts w:ascii="Cambria Math" w:hAnsi="Cambria Math"/>
+                    </w:rPr>
+                    <m:t>'</m:t>
+                  </m:r>
+                </m:sup>
+              </m:sSup>
+              <m:r>
+                <w:rPr>
+                  <w:rFonts w:ascii="Cambria Math" w:hAnsi="Cambria Math"/>
+                </w:rPr>
+                <m:t>:</m:t>
+              </m:r>
+              <m:sSup>
+                <m:sSupPr>
+                  <m:ctrlPr>
+                    <w:rPr>
+                      <w:rFonts w:ascii="Cambria Math" w:hAnsi="Cambria Math"/>
+                      <w:i/>
+                    </w:rPr>
+                  </m:ctrlPr>
+                </m:sSupPr>
+                <m:e>
+                  <m:r>
+                    <w:rPr>
+                      <w:rFonts w:ascii="Cambria Math" w:hAnsi="Cambria Math"/>
+                    </w:rPr>
+                    <m:t>A</m:t>
+                  </m:r>
+                </m:e>
+                <m:sup>
+                  <m:r>
+                    <w:rPr>
+                      <w:rFonts w:ascii="Cambria Math" w:hAnsi="Cambria Math"/>
+                    </w:rPr>
+                    <m:t>'</m:t>
+                  </m:r>
+                </m:sup>
+              </m:sSup>
+              <m:r>
+                <w:rPr>
+                  <w:rFonts w:ascii="Cambria Math" w:hAnsi="Cambria Math"/>
+                </w:rPr>
+                <m:t>→y</m:t>
+              </m:r>
+            </m:oMath>
+            <w:r>
+              <w:t xml:space="preserve"> where </w:t>
+            </w:r>
+            <m:oMath>
+              <m:r>
+                <w:rPr>
+                  <w:rFonts w:ascii="Cambria Math" w:hAnsi="Cambria Math"/>
+                </w:rPr>
+                <m:t>A'</m:t>
+              </m:r>
+            </m:oMath>
+            <w:r>
+              <w:t xml:space="preserve"> is obtained by </w:t>
+            </w:r>
+            <w:r>
+              <w:rPr>
+                <w:b/>
+                <w:color w:val="FF0000"/>
+              </w:rPr>
+              <w:t>removing one of the conjuncts</w:t>
+            </w:r>
+            <w:r>
+              <w:t xml:space="preserve"> of </w:t>
+            </w:r>
+            <m:oMath>
+              <m:r>
+                <w:rPr>
+                  <w:rFonts w:ascii="Cambria Math" w:hAnsi="Cambria Math"/>
+                </w:rPr>
+                <m:t>A</m:t>
+              </m:r>
+            </m:oMath>
+          </w:p>
+          <w:p>
+            <w:pPr>
+              <w:pStyle w:val="ListParagraph"/>
+              <w:numPr>
+                <w:ilvl w:val="1"/>
+                <w:numId w:val="43"/>
+              </w:numPr>
+            </w:pPr>
+            <w:r>
+              <w:rPr>
+                <w:b/>
+                <w:color w:val="00B050"/>
+              </w:rPr>
+              <w:t>Keep the rule with the lowest pessimistic error rate</w:t>
+            </w:r>
+            <w:r>
+              <w:rPr>
+                <w:color w:val="00B050"/>
+              </w:rPr>
+              <w:t xml:space="preserve"> </w:t>
+            </w:r>
+            <w:r>
+              <w:t>(assuming it is less than the original).</w:t>
+            </w:r>
+          </w:p>
+          <w:p>
+            <w:pPr>
+              <w:pStyle w:val="ListParagraph"/>
+              <w:numPr>
+                <w:ilvl w:val="1"/>
+                <w:numId w:val="43"/>
+              </w:numPr>
+            </w:pPr>
+            <w:r>
+              <w:t>Repeat until it is no longer possible to improve the generalization error.</w:t>
+            </w:r>
+          </w:p>
+        </w:tc>
+        <w:tc>
+          <w:tcPr>
+            <w:tcW w:w="4320" w:type="dxa"/>
+            <w:tcBorders>
+              <w:top w:val="single" w:sz="6" w:space="0" w:color="auto"/>
+              <w:left w:val="single" w:sz="6" w:space="0" w:color="auto"/>
+              <w:bottom w:val="single" w:sz="12" w:space="0" w:color="auto"/>
+              <w:right w:val="single" w:sz="12" w:space="0" w:color="auto"/>
+            </w:tcBorders>
+            <w:vAlign w:val="center"/>
+          </w:tcPr>
+          <w:p>
+            <w:pPr>
+              <w:pStyle w:val="ListParagraph"/>
+              <w:numPr>
+                <w:ilvl w:val="0"/>
+                <w:numId w:val="43"/>
+              </w:numPr>
+            </w:pPr>
+            <w:r>
+              <w:t>Use class-based ordering for the rule set</w:t>
+            </w:r>
+            <w:r>
+              <w:t xml:space="preserve"> (i.e. group by the rule consequent).</w:t>
+            </w:r>
+          </w:p>
+          <w:p>
+            <w:pPr>
+              <w:pStyle w:val="ListParagraph"/>
+              <w:numPr>
+                <w:ilvl w:val="0"/>
+                <w:numId w:val="43"/>
+              </w:numPr>
+            </w:pPr>
+            <w:r>
+              <w:t>Compute the description length of each class and order the rules by increasing description length.</w:t>
+            </w:r>
+          </w:p>
+          <w:p/>
+          <w:p>
+            <w:pPr>
+              <w:rPr>
+                <w:b/>
+                <w:color w:val="7030A0"/>
+                <w:sz w:val="18"/>
+              </w:rPr>
+            </w:pPr>
+            <m:oMathPara>
+              <m:oMath>
+                <m:r>
+                  <m:rPr>
+                    <m:sty m:val="bi"/>
+                  </m:rPr>
+                  <w:rPr>
+                    <w:rFonts w:ascii="Cambria Math" w:hAnsi="Cambria Math"/>
+                    <w:color w:val="7030A0"/>
+                    <w:sz w:val="18"/>
+                  </w:rPr>
+                  <m:t>DescriptionLength=L</m:t>
+                </m:r>
+                <m:d>
+                  <m:dPr>
+                    <m:ctrlPr>
+                      <w:rPr>
+                        <w:rFonts w:ascii="Cambria Math" w:hAnsi="Cambria Math"/>
+                        <w:b/>
+                        <w:i/>
+                        <w:color w:val="7030A0"/>
+                        <w:sz w:val="18"/>
+                      </w:rPr>
+                    </m:ctrlPr>
+                  </m:dPr>
+                  <m:e>
+                    <m:r>
+                      <m:rPr>
+                        <m:sty m:val="bi"/>
+                      </m:rPr>
+                      <w:rPr>
+                        <w:rFonts w:ascii="Cambria Math" w:hAnsi="Cambria Math"/>
+                        <w:color w:val="7030A0"/>
+                        <w:sz w:val="18"/>
+                      </w:rPr>
+                      <m:t>error</m:t>
+                    </m:r>
+                  </m:e>
+                </m:d>
+                <m:r>
+                  <m:rPr>
+                    <m:sty m:val="bi"/>
+                  </m:rPr>
+                  <w:rPr>
+                    <w:rFonts w:ascii="Cambria Math" w:hAnsi="Cambria Math"/>
+                    <w:color w:val="7030A0"/>
+                    <w:sz w:val="18"/>
+                  </w:rPr>
+                  <m:t>+g⋅L(model)</m:t>
+                </m:r>
+              </m:oMath>
+            </m:oMathPara>
+          </w:p>
+          <w:p/>
+          <w:p>
+            <w:pPr>
+              <w:pStyle w:val="ListParagraph"/>
+              <w:numPr>
+                <w:ilvl w:val="0"/>
+                <w:numId w:val="33"/>
+              </w:numPr>
+            </w:pPr>
+            <m:oMath>
+              <m:r>
+                <m:rPr>
+                  <m:sty m:val="bi"/>
+                </m:rPr>
+                <w:rPr>
+                  <w:rFonts w:ascii="Cambria Math" w:hAnsi="Cambria Math"/>
+                  <w:color w:val="7030A0"/>
+                </w:rPr>
+                <m:t>L</m:t>
+              </m:r>
+              <m:d>
+                <m:dPr>
+                  <m:ctrlPr>
+                    <w:rPr>
+                      <w:rFonts w:ascii="Cambria Math" w:hAnsi="Cambria Math"/>
+                      <w:b/>
+                      <w:i/>
+                      <w:color w:val="7030A0"/>
+                    </w:rPr>
+                  </m:ctrlPr>
+                </m:dPr>
+                <m:e>
+                  <m:r>
+                    <m:rPr>
+                      <m:sty m:val="bi"/>
+                    </m:rPr>
+                    <w:rPr>
+                      <w:rFonts w:ascii="Cambria Math" w:hAnsi="Cambria Math"/>
+                      <w:color w:val="7030A0"/>
+                    </w:rPr>
+                    <m:t>error</m:t>
+                  </m:r>
+                </m:e>
+              </m:d>
+            </m:oMath>
+            <w:r>
+              <w:rPr>
+                <w:b/>
+                <w:color w:val="7030A0"/>
+              </w:rPr>
+              <w:t xml:space="preserve"> </w:t>
+            </w:r>
+            <w:r>
+              <w:t>– Number of bits required to encode misclassified examples.</w:t>
+            </w:r>
+          </w:p>
+          <w:p>
+            <w:pPr>
+              <w:pStyle w:val="ListParagraph"/>
+              <w:numPr>
+                <w:ilvl w:val="0"/>
+                <w:numId w:val="33"/>
+              </w:numPr>
+            </w:pPr>
+            <m:oMath>
+              <m:r>
+                <m:rPr>
+                  <m:sty m:val="bi"/>
+                </m:rPr>
+                <w:rPr>
+                  <w:rFonts w:ascii="Cambria Math" w:hAnsi="Cambria Math"/>
+                  <w:color w:val="7030A0"/>
+                </w:rPr>
+                <m:t>L</m:t>
+              </m:r>
+              <m:d>
+                <m:dPr>
+                  <m:ctrlPr>
+                    <w:rPr>
+                      <w:rFonts w:ascii="Cambria Math" w:hAnsi="Cambria Math"/>
+                      <w:b/>
+                      <w:i/>
+                      <w:color w:val="7030A0"/>
+                    </w:rPr>
+                  </m:ctrlPr>
+                </m:dPr>
+                <m:e>
+                  <m:r>
+                    <m:rPr>
+                      <m:sty m:val="bi"/>
+                    </m:rPr>
+                    <w:rPr>
+                      <w:rFonts w:ascii="Cambria Math" w:hAnsi="Cambria Math"/>
+                      <w:color w:val="7030A0"/>
+                    </w:rPr>
+                    <m:t>model</m:t>
+                  </m:r>
+                </m:e>
+              </m:d>
+            </m:oMath>
+            <w:r>
+              <w:rPr>
+                <w:b/>
+                <w:color w:val="7030A0"/>
+              </w:rPr>
+              <w:t xml:space="preserve"> </w:t>
+            </w:r>
+            <w:r>
+              <w:t xml:space="preserve">– Number of bits required to encode </w:t>
+            </w:r>
+            <w:r>
+              <w:t>the model</w:t>
+            </w:r>
+            <w:r>
+              <w:t>.</w:t>
+            </w:r>
+          </w:p>
+          <w:p>
+            <w:pPr>
+              <w:pStyle w:val="ListParagraph"/>
+              <w:numPr>
+                <w:ilvl w:val="0"/>
+                <w:numId w:val="33"/>
+              </w:numPr>
+            </w:pPr>
+            <m:oMath>
+              <m:r>
+                <m:rPr>
+                  <m:sty m:val="bi"/>
+                </m:rPr>
+                <w:rPr>
+                  <w:rFonts w:ascii="Cambria Math" w:hAnsi="Cambria Math"/>
+                  <w:color w:val="7030A0"/>
+                </w:rPr>
+                <m:t>g</m:t>
+              </m:r>
+            </m:oMath>
+            <w:r>
+              <w:t xml:space="preserve"> – Tuning parameter whose default is 0.5 and takes into account the presence of redundant attributes in the rule set.</w:t>
+            </w:r>
+          </w:p>
+        </w:tc>
+      </w:tr>
+    </w:tbl>
+    <w:p>
+      <w:pPr>
+        <w:rPr>
+          <w:sz w:val="6"/>
+          <w:szCs w:val="6"/>
+        </w:rPr>
+      </w:pPr>
+    </w:p>
+    <w:p>
+      <w:pPr>
+        <w:jc w:val="center"/>
+        <w:rPr>
+          <w:b/>
+          <w:sz w:val="18"/>
+          <w:szCs w:val="6"/>
+        </w:rPr>
+      </w:pPr>
+      <w:r>
+        <w:rPr>
+          <w:b/>
+          <w:sz w:val="18"/>
+          <w:szCs w:val="6"/>
+        </w:rPr>
+        <w:t>Nearest Neighbor</w:t>
+      </w:r>
+      <w:r>
+        <w:rPr>
+          <w:b/>
+          <w:sz w:val="18"/>
+          <w:szCs w:val="6"/>
+        </w:rPr>
+        <w:t xml:space="preserve"> Classifiers</w:t>
+      </w:r>
+    </w:p>
+    <w:p>
+      <w:pPr>
+        <w:rPr>
+          <w:sz w:val="6"/>
+          <w:szCs w:val="6"/>
+        </w:rPr>
+      </w:pPr>
+    </w:p>
+    <w:tbl>
+      <w:tblPr>
+        <w:tblStyle w:val="TableGrid"/>
+        <w:tblW w:w="11178" w:type="dxa"/>
+        <w:jc w:val="center"/>
+        <w:tblLook w:val="04A0" w:firstRow="1" w:lastRow="0" w:firstColumn="1" w:lastColumn="0" w:noHBand="0" w:noVBand="1"/>
+      </w:tblPr>
+      <w:tblGrid>
+        <w:gridCol w:w="3519"/>
+        <w:gridCol w:w="3829"/>
+        <w:gridCol w:w="3830"/>
+      </w:tblGrid>
+      <w:tr>
+        <w:trPr>
+          <w:jc w:val="center"/>
+        </w:trPr>
+        <w:tc>
+          <w:tcPr>
+            <w:tcW w:w="3519" w:type="dxa"/>
+            <w:vAlign w:val="center"/>
+          </w:tcPr>
+          <w:p>
+            <w:r>
+              <w:rPr>
+                <w:b/>
+                <w:color w:val="0000FF"/>
+              </w:rPr>
+              <w:t xml:space="preserve">Instance-Based Classifier </w:t>
+            </w:r>
+            <w:r>
+              <w:t>– Stores all training records and uses the training records directly to predict the class label of unseen records.</w:t>
+            </w:r>
+          </w:p>
+          <w:p/>
+          <w:p>
+            <w:r>
+              <w:rPr>
+                <w:b/>
+                <w:color w:val="0000FF"/>
+              </w:rPr>
+              <w:t>Rote-Learner</w:t>
+            </w:r>
+            <w:r>
+              <w:t xml:space="preserve"> – Memorizes the entire training set and performs classification only if attributes of a record match one the training examples exactly.</w:t>
+            </w:r>
+          </w:p>
+          <w:p/>
+          <w:p>
+            <w:pPr>
+              <w:rPr>
+                <w:b/>
+                <w:color w:val="0000FF"/>
+              </w:rPr>
+            </w:pPr>
+            <w:r>
+              <w:rPr>
+                <w:b/>
+                <w:color w:val="0000FF"/>
+              </w:rPr>
+              <w:t xml:space="preserve">Nearest Neighbor </w:t>
+            </w:r>
+            <w:r>
+              <w:rPr>
+                <w:b/>
+                <w:color w:val="0000FF"/>
+              </w:rPr>
+              <w:softHyphen/>
+            </w:r>
+            <w:r>
+              <w:t xml:space="preserve">– Uses </w:t>
+            </w:r>
+            <m:oMath>
+              <m:r>
+                <w:rPr>
+                  <w:rFonts w:ascii="Cambria Math" w:hAnsi="Cambria Math"/>
+                </w:rPr>
+                <m:t>k</m:t>
+              </m:r>
+            </m:oMath>
+            <w:r>
+              <w:t xml:space="preserve"> “closest” training records (i.e. nearest neighbors) for performing classification.</w:t>
+            </w:r>
+          </w:p>
+        </w:tc>
+        <w:tc>
+          <w:tcPr>
+            <w:tcW w:w="3829" w:type="dxa"/>
+            <w:vAlign w:val="center"/>
+          </w:tcPr>
+          <w:p>
+            <w:bookmarkStart w:id="0" w:name="_GoBack"/>
+            <w:bookmarkEnd w:id="0"/>
+          </w:p>
+        </w:tc>
+        <w:tc>
+          <w:tcPr>
+            <w:tcW w:w="3830" w:type="dxa"/>
             <w:vAlign w:val="center"/>
           </w:tcPr>
           <w:p/>
@@ -19204,7 +19852,169 @@
             </w:tcBorders>
             <w:vAlign w:val="center"/>
           </w:tcPr>
-          <w:p/>
+          <w:p>
+            <w:pPr>
+              <w:jc w:val="center"/>
+              <w:rPr>
+                <w:b/>
+                <w:color w:val="0000FF"/>
+                <w:sz w:val="18"/>
+              </w:rPr>
+            </w:pPr>
+            <w:r>
+              <w:rPr>
+                <w:b/>
+                <w:color w:val="0000FF"/>
+                <w:sz w:val="18"/>
+              </w:rPr>
+              <w:t>Rule Based Classifiers</w:t>
+            </w:r>
+          </w:p>
+          <w:p>
+            <w:r>
+              <w:rPr>
+                <w:b/>
+                <w:color w:val="00B050"/>
+              </w:rPr>
+              <w:t>Advantages</w:t>
+            </w:r>
+          </w:p>
+          <w:p>
+            <w:pPr>
+              <w:pStyle w:val="ListParagraph"/>
+              <w:numPr>
+                <w:ilvl w:val="0"/>
+                <w:numId w:val="33"/>
+              </w:numPr>
+            </w:pPr>
+            <w:r>
+              <w:rPr>
+                <w:b/>
+                <w:color w:val="E36C0A" w:themeColor="accent6" w:themeShade="BF"/>
+              </w:rPr>
+              <w:t>As highly expressive as decision trees</w:t>
+            </w:r>
+          </w:p>
+          <w:p>
+            <w:pPr>
+              <w:pStyle w:val="ListParagraph"/>
+              <w:numPr>
+                <w:ilvl w:val="1"/>
+                <w:numId w:val="33"/>
+              </w:numPr>
+            </w:pPr>
+            <w:r>
+              <w:t>A</w:t>
+            </w:r>
+            <w:r>
+              <w:t xml:space="preserve"> decision tree can be expressed via rules based classif</w:t>
+            </w:r>
+            <w:r>
+              <w:t>i</w:t>
+            </w:r>
+            <w:r>
+              <w:t>er).</w:t>
+            </w:r>
+          </w:p>
+          <w:p>
+            <w:pPr>
+              <w:pStyle w:val="ListParagraph"/>
+              <w:numPr>
+                <w:ilvl w:val="1"/>
+                <w:numId w:val="33"/>
+              </w:numPr>
+            </w:pPr>
+            <w:r>
+              <w:t>Allows for more complex models than a decision tree by allowing multiple rules to trigger on a single rule.</w:t>
+            </w:r>
+          </w:p>
+          <w:p>
+            <w:pPr>
+              <w:pStyle w:val="ListParagraph"/>
+              <w:numPr>
+                <w:ilvl w:val="0"/>
+                <w:numId w:val="33"/>
+              </w:numPr>
+            </w:pPr>
+            <w:r>
+              <w:rPr>
+                <w:b/>
+                <w:color w:val="E36C0A" w:themeColor="accent6" w:themeShade="BF"/>
+              </w:rPr>
+              <w:t>Easy to interpret.</w:t>
+            </w:r>
+          </w:p>
+          <w:p>
+            <w:pPr>
+              <w:pStyle w:val="ListParagraph"/>
+              <w:numPr>
+                <w:ilvl w:val="0"/>
+                <w:numId w:val="33"/>
+              </w:numPr>
+            </w:pPr>
+            <w:r>
+              <w:rPr>
+                <w:b/>
+                <w:color w:val="E36C0A" w:themeColor="accent6" w:themeShade="BF"/>
+              </w:rPr>
+              <w:t>Easy to generate.</w:t>
+            </w:r>
+          </w:p>
+          <w:p>
+            <w:pPr>
+              <w:pStyle w:val="ListParagraph"/>
+              <w:numPr>
+                <w:ilvl w:val="0"/>
+                <w:numId w:val="33"/>
+              </w:numPr>
+            </w:pPr>
+            <w:r>
+              <w:rPr>
+                <w:b/>
+                <w:color w:val="E36C0A" w:themeColor="accent6" w:themeShade="BF"/>
+              </w:rPr>
+              <w:t>Can classify new records quickly.</w:t>
+            </w:r>
+          </w:p>
+          <w:p>
+            <w:pPr>
+              <w:pStyle w:val="ListParagraph"/>
+              <w:numPr>
+                <w:ilvl w:val="0"/>
+                <w:numId w:val="33"/>
+              </w:numPr>
+            </w:pPr>
+            <w:r>
+              <w:rPr>
+                <w:b/>
+                <w:color w:val="E36C0A" w:themeColor="accent6" w:themeShade="BF"/>
+              </w:rPr>
+              <w:t>Performan</w:t>
+            </w:r>
+            <w:r>
+              <w:rPr>
+                <w:b/>
+                <w:color w:val="E36C0A" w:themeColor="accent6" w:themeShade="BF"/>
+              </w:rPr>
+              <w:t xml:space="preserve">ce comparable to decision trees </w:t>
+            </w:r>
+          </w:p>
+          <w:p>
+            <w:pPr>
+              <w:pStyle w:val="ListParagraph"/>
+              <w:numPr>
+                <w:ilvl w:val="0"/>
+                <w:numId w:val="33"/>
+              </w:numPr>
+            </w:pPr>
+            <w:r>
+              <w:rPr>
+                <w:b/>
+                <w:color w:val="E36C0A" w:themeColor="accent6" w:themeShade="BF"/>
+              </w:rPr>
+              <w:t>Well suited for handling data sets with imbalanced class distributions.</w:t>
+            </w:r>
+          </w:p>
         </w:tc>
         <w:tc>
           <w:tcPr>
@@ -19619,6 +20429,98 @@
     </w:lvl>
   </w:abstractNum>
   <w:abstractNum w:abstractNumId="3">
+    <w:nsid w:val="112C7D3A"/>
+    <w:multiLevelType w:val="hybridMultilevel"/>
+    <w:tmpl w:val="8ACAEEF2"/>
+    <w:lvl w:ilvl="0" w:tplc="C7FA345A">
+      <w:start w:val="1"/>
+      <w:numFmt w:val="decimal"/>
+      <w:lvlText w:val="%1."/>
+      <w:lvlJc w:val="left"/>
+      <w:pPr>
+        <w:ind w:left="216" w:hanging="216"/>
+      </w:pPr>
+      <w:rPr>
+        <w:rFonts w:hint="default"/>
+      </w:rPr>
+    </w:lvl>
+    <w:lvl w:ilvl="1" w:tplc="63A4EC4A">
+      <w:start w:val="1"/>
+      <w:numFmt w:val="lowerLetter"/>
+      <w:lvlText w:val="%2."/>
+      <w:lvlJc w:val="left"/>
+      <w:pPr>
+        <w:ind w:left="432" w:hanging="216"/>
+      </w:pPr>
+      <w:rPr>
+        <w:rFonts w:hint="default"/>
+      </w:rPr>
+    </w:lvl>
+    <w:lvl w:ilvl="2" w:tplc="0409001B" w:tentative="1">
+      <w:start w:val="1"/>
+      <w:numFmt w:val="lowerRoman"/>
+      <w:lvlText w:val="%3."/>
+      <w:lvlJc w:val="right"/>
+      <w:pPr>
+        <w:ind w:left="2160" w:hanging="180"/>
+      </w:pPr>
+    </w:lvl>
+    <w:lvl w:ilvl="3" w:tplc="0409000F" w:tentative="1">
+      <w:start w:val="1"/>
+      <w:numFmt w:val="decimal"/>
+      <w:lvlText w:val="%4."/>
+      <w:lvlJc w:val="left"/>
+      <w:pPr>
+        <w:ind w:left="2880" w:hanging="360"/>
+      </w:pPr>
+    </w:lvl>
+    <w:lvl w:ilvl="4" w:tplc="04090019" w:tentative="1">
+      <w:start w:val="1"/>
+      <w:numFmt w:val="lowerLetter"/>
+      <w:lvlText w:val="%5."/>
+      <w:lvlJc w:val="left"/>
+      <w:pPr>
+        <w:ind w:left="3600" w:hanging="360"/>
+      </w:pPr>
+    </w:lvl>
+    <w:lvl w:ilvl="5" w:tplc="0409001B" w:tentative="1">
+      <w:start w:val="1"/>
+      <w:numFmt w:val="lowerRoman"/>
+      <w:lvlText w:val="%6."/>
+      <w:lvlJc w:val="right"/>
+      <w:pPr>
+        <w:ind w:left="4320" w:hanging="180"/>
+      </w:pPr>
+    </w:lvl>
+    <w:lvl w:ilvl="6" w:tplc="0409000F" w:tentative="1">
+      <w:start w:val="1"/>
+      <w:numFmt w:val="decimal"/>
+      <w:lvlText w:val="%7."/>
+      <w:lvlJc w:val="left"/>
+      <w:pPr>
+        <w:ind w:left="5040" w:hanging="360"/>
+      </w:pPr>
+    </w:lvl>
+    <w:lvl w:ilvl="7" w:tplc="04090019" w:tentative="1">
+      <w:start w:val="1"/>
+      <w:numFmt w:val="lowerLetter"/>
+      <w:lvlText w:val="%8."/>
+      <w:lvlJc w:val="left"/>
+      <w:pPr>
+        <w:ind w:left="5760" w:hanging="360"/>
+      </w:pPr>
+    </w:lvl>
+    <w:lvl w:ilvl="8" w:tplc="0409001B" w:tentative="1">
+      <w:start w:val="1"/>
+      <w:numFmt w:val="lowerRoman"/>
+      <w:lvlText w:val="%9."/>
+      <w:lvlJc w:val="right"/>
+      <w:pPr>
+        <w:ind w:left="6480" w:hanging="180"/>
+      </w:pPr>
+    </w:lvl>
+  </w:abstractNum>
+  <w:abstractNum w:abstractNumId="4">
     <w:nsid w:val="11F92387"/>
     <w:multiLevelType w:val="hybridMultilevel"/>
     <w:tmpl w:val="7A801D82"/>
@@ -19731,7 +20633,7 @@
       </w:rPr>
     </w:lvl>
   </w:abstractNum>
-  <w:abstractNum w:abstractNumId="4">
+  <w:abstractNum w:abstractNumId="5">
     <w:nsid w:val="15CF64C3"/>
     <w:multiLevelType w:val="hybridMultilevel"/>
     <w:tmpl w:val="8042020C"/>
@@ -19820,7 +20722,7 @@
       </w:pPr>
     </w:lvl>
   </w:abstractNum>
-  <w:abstractNum w:abstractNumId="5">
+  <w:abstractNum w:abstractNumId="6">
     <w:nsid w:val="16A60B57"/>
     <w:multiLevelType w:val="hybridMultilevel"/>
     <w:tmpl w:val="D48C80B2"/>
@@ -19933,7 +20835,7 @@
       </w:rPr>
     </w:lvl>
   </w:abstractNum>
-  <w:abstractNum w:abstractNumId="6">
+  <w:abstractNum w:abstractNumId="7">
     <w:nsid w:val="1A2647E7"/>
     <w:multiLevelType w:val="hybridMultilevel"/>
     <w:tmpl w:val="0782874A"/>
@@ -20025,7 +20927,7 @@
       </w:pPr>
     </w:lvl>
   </w:abstractNum>
-  <w:abstractNum w:abstractNumId="7">
+  <w:abstractNum w:abstractNumId="8">
     <w:nsid w:val="1B0C428A"/>
     <w:multiLevelType w:val="hybridMultilevel"/>
     <w:tmpl w:val="8396A050"/>
@@ -20138,7 +21040,7 @@
       </w:rPr>
     </w:lvl>
   </w:abstractNum>
-  <w:abstractNum w:abstractNumId="8">
+  <w:abstractNum w:abstractNumId="9">
     <w:nsid w:val="1B31572B"/>
     <w:multiLevelType w:val="hybridMultilevel"/>
     <w:tmpl w:val="A8AEB89E"/>
@@ -20278,7 +21180,7 @@
       </w:rPr>
     </w:lvl>
   </w:abstractNum>
-  <w:abstractNum w:abstractNumId="9">
+  <w:abstractNum w:abstractNumId="10">
     <w:nsid w:val="1DE75B84"/>
     <w:multiLevelType w:val="hybridMultilevel"/>
     <w:tmpl w:val="16C044CE"/>
@@ -20391,7 +21293,7 @@
       </w:rPr>
     </w:lvl>
   </w:abstractNum>
-  <w:abstractNum w:abstractNumId="10">
+  <w:abstractNum w:abstractNumId="11">
     <w:nsid w:val="200B7E3F"/>
     <w:multiLevelType w:val="hybridMultilevel"/>
     <w:tmpl w:val="8892ABA2"/>
@@ -20504,7 +21406,7 @@
       </w:rPr>
     </w:lvl>
   </w:abstractNum>
-  <w:abstractNum w:abstractNumId="11">
+  <w:abstractNum w:abstractNumId="12">
     <w:nsid w:val="2B05255D"/>
     <w:multiLevelType w:val="hybridMultilevel"/>
     <w:tmpl w:val="0782874A"/>
@@ -20596,7 +21498,7 @@
       </w:pPr>
     </w:lvl>
   </w:abstractNum>
-  <w:abstractNum w:abstractNumId="12">
+  <w:abstractNum w:abstractNumId="13">
     <w:nsid w:val="32621F02"/>
     <w:multiLevelType w:val="hybridMultilevel"/>
     <w:tmpl w:val="69900F34"/>
@@ -20709,7 +21611,7 @@
       </w:rPr>
     </w:lvl>
   </w:abstractNum>
-  <w:abstractNum w:abstractNumId="13">
+  <w:abstractNum w:abstractNumId="14">
     <w:nsid w:val="32D30FE7"/>
     <w:multiLevelType w:val="hybridMultilevel"/>
     <w:tmpl w:val="8042020C"/>
@@ -20798,7 +21700,7 @@
       </w:pPr>
     </w:lvl>
   </w:abstractNum>
-  <w:abstractNum w:abstractNumId="14">
+  <w:abstractNum w:abstractNumId="15">
     <w:nsid w:val="41052F44"/>
     <w:multiLevelType w:val="hybridMultilevel"/>
     <w:tmpl w:val="1610A9B4"/>
@@ -20911,7 +21813,7 @@
       </w:rPr>
     </w:lvl>
   </w:abstractNum>
-  <w:abstractNum w:abstractNumId="15">
+  <w:abstractNum w:abstractNumId="16">
     <w:nsid w:val="44B3555A"/>
     <w:multiLevelType w:val="hybridMultilevel"/>
     <w:tmpl w:val="63C29E42"/>
@@ -21024,7 +21926,7 @@
       </w:rPr>
     </w:lvl>
   </w:abstractNum>
-  <w:abstractNum w:abstractNumId="16">
+  <w:abstractNum w:abstractNumId="17">
     <w:nsid w:val="460C010C"/>
     <w:multiLevelType w:val="hybridMultilevel"/>
     <w:tmpl w:val="9CD06FBE"/>
@@ -21113,7 +22015,7 @@
       </w:pPr>
     </w:lvl>
   </w:abstractNum>
-  <w:abstractNum w:abstractNumId="17">
+  <w:abstractNum w:abstractNumId="18">
     <w:nsid w:val="48A770BB"/>
     <w:multiLevelType w:val="hybridMultilevel"/>
     <w:tmpl w:val="B02C0B82"/>
@@ -21204,7 +22106,7 @@
       </w:pPr>
     </w:lvl>
   </w:abstractNum>
-  <w:abstractNum w:abstractNumId="18">
+  <w:abstractNum w:abstractNumId="19">
     <w:nsid w:val="4BEC68F1"/>
     <w:multiLevelType w:val="hybridMultilevel"/>
     <w:tmpl w:val="708AC604"/>
@@ -21293,7 +22195,7 @@
       </w:pPr>
     </w:lvl>
   </w:abstractNum>
-  <w:abstractNum w:abstractNumId="19">
+  <w:abstractNum w:abstractNumId="20">
     <w:nsid w:val="4C896C13"/>
     <w:multiLevelType w:val="hybridMultilevel"/>
     <w:tmpl w:val="77B4932A"/>
@@ -21406,7 +22308,7 @@
       </w:rPr>
     </w:lvl>
   </w:abstractNum>
-  <w:abstractNum w:abstractNumId="20">
+  <w:abstractNum w:abstractNumId="21">
     <w:nsid w:val="4E415030"/>
     <w:multiLevelType w:val="hybridMultilevel"/>
     <w:tmpl w:val="2C48489C"/>
@@ -21495,7 +22397,7 @@
       </w:pPr>
     </w:lvl>
   </w:abstractNum>
-  <w:abstractNum w:abstractNumId="21">
+  <w:abstractNum w:abstractNumId="22">
     <w:nsid w:val="4EA72696"/>
     <w:multiLevelType w:val="hybridMultilevel"/>
     <w:tmpl w:val="049E9ED6"/>
@@ -21607,7 +22509,7 @@
       </w:rPr>
     </w:lvl>
   </w:abstractNum>
-  <w:abstractNum w:abstractNumId="22">
+  <w:abstractNum w:abstractNumId="23">
     <w:nsid w:val="4F1C3058"/>
     <w:multiLevelType w:val="hybridMultilevel"/>
     <w:tmpl w:val="2FEE2668"/>
@@ -21720,7 +22622,7 @@
       </w:rPr>
     </w:lvl>
   </w:abstractNum>
-  <w:abstractNum w:abstractNumId="23">
+  <w:abstractNum w:abstractNumId="24">
     <w:nsid w:val="5473194B"/>
     <w:multiLevelType w:val="hybridMultilevel"/>
     <w:tmpl w:val="442CB2A2"/>
@@ -21832,7 +22734,7 @@
       </w:rPr>
     </w:lvl>
   </w:abstractNum>
-  <w:abstractNum w:abstractNumId="24">
+  <w:abstractNum w:abstractNumId="25">
     <w:nsid w:val="58644A89"/>
     <w:multiLevelType w:val="hybridMultilevel"/>
     <w:tmpl w:val="B930F228"/>
@@ -21921,7 +22823,7 @@
       </w:pPr>
     </w:lvl>
   </w:abstractNum>
-  <w:abstractNum w:abstractNumId="25">
+  <w:abstractNum w:abstractNumId="26">
     <w:nsid w:val="59A8495F"/>
     <w:multiLevelType w:val="hybridMultilevel"/>
     <w:tmpl w:val="63E84018"/>
@@ -22013,7 +22915,7 @@
       </w:pPr>
     </w:lvl>
   </w:abstractNum>
-  <w:abstractNum w:abstractNumId="26">
+  <w:abstractNum w:abstractNumId="27">
     <w:nsid w:val="5C4518DA"/>
     <w:multiLevelType w:val="hybridMultilevel"/>
     <w:tmpl w:val="E13C7A10"/>
@@ -22128,7 +23030,7 @@
       </w:rPr>
     </w:lvl>
   </w:abstractNum>
-  <w:abstractNum w:abstractNumId="27">
+  <w:abstractNum w:abstractNumId="28">
     <w:nsid w:val="5C7C43A6"/>
     <w:multiLevelType w:val="hybridMultilevel"/>
     <w:tmpl w:val="69900F34"/>
@@ -22241,7 +23143,7 @@
       </w:rPr>
     </w:lvl>
   </w:abstractNum>
-  <w:abstractNum w:abstractNumId="28">
+  <w:abstractNum w:abstractNumId="29">
     <w:nsid w:val="5D8E6327"/>
     <w:multiLevelType w:val="hybridMultilevel"/>
     <w:tmpl w:val="987C5028"/>
@@ -22354,7 +23256,7 @@
       </w:rPr>
     </w:lvl>
   </w:abstractNum>
-  <w:abstractNum w:abstractNumId="29">
+  <w:abstractNum w:abstractNumId="30">
     <w:nsid w:val="5EFF2D1D"/>
     <w:multiLevelType w:val="hybridMultilevel"/>
     <w:tmpl w:val="0782874A"/>
@@ -22446,7 +23348,7 @@
       </w:pPr>
     </w:lvl>
   </w:abstractNum>
-  <w:abstractNum w:abstractNumId="30">
+  <w:abstractNum w:abstractNumId="31">
     <w:nsid w:val="5F550F3D"/>
     <w:multiLevelType w:val="hybridMultilevel"/>
     <w:tmpl w:val="69900F34"/>
@@ -22559,7 +23461,7 @@
       </w:rPr>
     </w:lvl>
   </w:abstractNum>
-  <w:abstractNum w:abstractNumId="31">
+  <w:abstractNum w:abstractNumId="32">
     <w:nsid w:val="644F01BC"/>
     <w:multiLevelType w:val="hybridMultilevel"/>
     <w:tmpl w:val="7666997A"/>
@@ -22671,7 +23573,7 @@
       </w:rPr>
     </w:lvl>
   </w:abstractNum>
-  <w:abstractNum w:abstractNumId="32">
+  <w:abstractNum w:abstractNumId="33">
     <w:nsid w:val="6BDE7F45"/>
     <w:multiLevelType w:val="hybridMultilevel"/>
     <w:tmpl w:val="A14A3222"/>
@@ -22783,7 +23685,7 @@
       </w:rPr>
     </w:lvl>
   </w:abstractNum>
-  <w:abstractNum w:abstractNumId="33">
+  <w:abstractNum w:abstractNumId="34">
     <w:nsid w:val="6BF30ABC"/>
     <w:multiLevelType w:val="hybridMultilevel"/>
     <w:tmpl w:val="72163C68"/>
@@ -22896,7 +23798,7 @@
       </w:rPr>
     </w:lvl>
   </w:abstractNum>
-  <w:abstractNum w:abstractNumId="34">
+  <w:abstractNum w:abstractNumId="35">
     <w:nsid w:val="6D6F0E76"/>
     <w:multiLevelType w:val="hybridMultilevel"/>
     <w:tmpl w:val="D826A4FE"/>
@@ -22985,7 +23887,7 @@
       </w:pPr>
     </w:lvl>
   </w:abstractNum>
-  <w:abstractNum w:abstractNumId="35">
+  <w:abstractNum w:abstractNumId="36">
     <w:nsid w:val="6D8543FD"/>
     <w:multiLevelType w:val="hybridMultilevel"/>
     <w:tmpl w:val="23EA2F20"/>
@@ -23074,7 +23976,7 @@
       </w:pPr>
     </w:lvl>
   </w:abstractNum>
-  <w:abstractNum w:abstractNumId="36">
+  <w:abstractNum w:abstractNumId="37">
     <w:nsid w:val="6FB71F21"/>
     <w:multiLevelType w:val="hybridMultilevel"/>
     <w:tmpl w:val="8042020C"/>
@@ -23163,7 +24065,7 @@
       </w:pPr>
     </w:lvl>
   </w:abstractNum>
-  <w:abstractNum w:abstractNumId="37">
+  <w:abstractNum w:abstractNumId="38">
     <w:nsid w:val="760B4DE6"/>
     <w:multiLevelType w:val="hybridMultilevel"/>
     <w:tmpl w:val="DEB209DE"/>
@@ -23276,7 +24178,7 @@
       </w:rPr>
     </w:lvl>
   </w:abstractNum>
-  <w:abstractNum w:abstractNumId="38">
+  <w:abstractNum w:abstractNumId="39">
     <w:nsid w:val="76766B60"/>
     <w:multiLevelType w:val="hybridMultilevel"/>
     <w:tmpl w:val="E90E6616"/>
@@ -23365,7 +24267,7 @@
       </w:pPr>
     </w:lvl>
   </w:abstractNum>
-  <w:abstractNum w:abstractNumId="39">
+  <w:abstractNum w:abstractNumId="40">
     <w:nsid w:val="792674DF"/>
     <w:multiLevelType w:val="hybridMultilevel"/>
     <w:tmpl w:val="6004E7CE"/>
@@ -23454,7 +24356,7 @@
       </w:pPr>
     </w:lvl>
   </w:abstractNum>
-  <w:abstractNum w:abstractNumId="40">
+  <w:abstractNum w:abstractNumId="41">
     <w:nsid w:val="7CCE4B0C"/>
     <w:multiLevelType w:val="hybridMultilevel"/>
     <w:tmpl w:val="291ED3C0"/>
@@ -23567,7 +24469,7 @@
       </w:rPr>
     </w:lvl>
   </w:abstractNum>
-  <w:abstractNum w:abstractNumId="41">
+  <w:abstractNum w:abstractNumId="42">
     <w:nsid w:val="7F442DFE"/>
     <w:multiLevelType w:val="hybridMultilevel"/>
     <w:tmpl w:val="560A4F2C"/>
@@ -23658,130 +24560,133 @@
     </w:lvl>
   </w:abstractNum>
   <w:num w:numId="1">
-    <w:abstractNumId w:val="21"/>
+    <w:abstractNumId w:val="22"/>
   </w:num>
   <w:num w:numId="2">
+    <w:abstractNumId w:val="24"/>
+  </w:num>
+  <w:num w:numId="3">
+    <w:abstractNumId w:val="38"/>
+  </w:num>
+  <w:num w:numId="4">
+    <w:abstractNumId w:val="33"/>
+  </w:num>
+  <w:num w:numId="5">
+    <w:abstractNumId w:val="15"/>
+  </w:num>
+  <w:num w:numId="6">
+    <w:abstractNumId w:val="8"/>
+  </w:num>
+  <w:num w:numId="7">
+    <w:abstractNumId w:val="10"/>
+  </w:num>
+  <w:num w:numId="8">
+    <w:abstractNumId w:val="27"/>
+  </w:num>
+  <w:num w:numId="9">
+    <w:abstractNumId w:val="6"/>
+  </w:num>
+  <w:num w:numId="10">
     <w:abstractNumId w:val="23"/>
   </w:num>
-  <w:num w:numId="3">
-    <w:abstractNumId w:val="37"/>
-  </w:num>
-  <w:num w:numId="4">
-    <w:abstractNumId w:val="32"/>
-  </w:num>
-  <w:num w:numId="5">
-    <w:abstractNumId w:val="14"/>
-  </w:num>
-  <w:num w:numId="6">
-    <w:abstractNumId w:val="7"/>
-  </w:num>
-  <w:num w:numId="7">
+  <w:num w:numId="11">
     <w:abstractNumId w:val="9"/>
   </w:num>
-  <w:num w:numId="8">
-    <w:abstractNumId w:val="26"/>
-  </w:num>
-  <w:num w:numId="9">
-    <w:abstractNumId w:val="5"/>
-  </w:num>
-  <w:num w:numId="10">
-    <w:abstractNumId w:val="22"/>
-  </w:num>
-  <w:num w:numId="11">
-    <w:abstractNumId w:val="8"/>
-  </w:num>
   <w:num w:numId="12">
-    <w:abstractNumId w:val="10"/>
+    <w:abstractNumId w:val="11"/>
   </w:num>
   <w:num w:numId="13">
-    <w:abstractNumId w:val="40"/>
+    <w:abstractNumId w:val="41"/>
   </w:num>
   <w:num w:numId="14">
-    <w:abstractNumId w:val="15"/>
+    <w:abstractNumId w:val="16"/>
   </w:num>
   <w:num w:numId="15">
-    <w:abstractNumId w:val="33"/>
+    <w:abstractNumId w:val="34"/>
   </w:num>
   <w:num w:numId="16">
     <w:abstractNumId w:val="1"/>
   </w:num>
   <w:num w:numId="17">
-    <w:abstractNumId w:val="19"/>
+    <w:abstractNumId w:val="20"/>
   </w:num>
   <w:num w:numId="18">
-    <w:abstractNumId w:val="31"/>
+    <w:abstractNumId w:val="32"/>
   </w:num>
   <w:num w:numId="19">
-    <w:abstractNumId w:val="39"/>
+    <w:abstractNumId w:val="40"/>
   </w:num>
   <w:num w:numId="20">
     <w:abstractNumId w:val="0"/>
   </w:num>
   <w:num w:numId="21">
-    <w:abstractNumId w:val="41"/>
+    <w:abstractNumId w:val="42"/>
   </w:num>
   <w:num w:numId="22">
-    <w:abstractNumId w:val="38"/>
+    <w:abstractNumId w:val="39"/>
   </w:num>
   <w:num w:numId="23">
-    <w:abstractNumId w:val="18"/>
+    <w:abstractNumId w:val="19"/>
   </w:num>
   <w:num w:numId="24">
-    <w:abstractNumId w:val="16"/>
+    <w:abstractNumId w:val="17"/>
   </w:num>
   <w:num w:numId="25">
     <w:abstractNumId w:val="2"/>
   </w:num>
   <w:num w:numId="26">
-    <w:abstractNumId w:val="17"/>
+    <w:abstractNumId w:val="18"/>
   </w:num>
   <w:num w:numId="27">
+    <w:abstractNumId w:val="36"/>
+  </w:num>
+  <w:num w:numId="28">
+    <w:abstractNumId w:val="31"/>
+  </w:num>
+  <w:num w:numId="29">
+    <w:abstractNumId w:val="21"/>
+  </w:num>
+  <w:num w:numId="30">
+    <w:abstractNumId w:val="28"/>
+  </w:num>
+  <w:num w:numId="31">
+    <w:abstractNumId w:val="13"/>
+  </w:num>
+  <w:num w:numId="32">
+    <w:abstractNumId w:val="29"/>
+  </w:num>
+  <w:num w:numId="33">
+    <w:abstractNumId w:val="4"/>
+  </w:num>
+  <w:num w:numId="34">
+    <w:abstractNumId w:val="14"/>
+  </w:num>
+  <w:num w:numId="35">
+    <w:abstractNumId w:val="25"/>
+  </w:num>
+  <w:num w:numId="36">
+    <w:abstractNumId w:val="5"/>
+  </w:num>
+  <w:num w:numId="37">
+    <w:abstractNumId w:val="26"/>
+  </w:num>
+  <w:num w:numId="38">
     <w:abstractNumId w:val="35"/>
   </w:num>
-  <w:num w:numId="28">
+  <w:num w:numId="39">
+    <w:abstractNumId w:val="37"/>
+  </w:num>
+  <w:num w:numId="40">
+    <w:abstractNumId w:val="7"/>
+  </w:num>
+  <w:num w:numId="41">
+    <w:abstractNumId w:val="12"/>
+  </w:num>
+  <w:num w:numId="42">
     <w:abstractNumId w:val="30"/>
   </w:num>
-  <w:num w:numId="29">
-    <w:abstractNumId w:val="20"/>
-  </w:num>
-  <w:num w:numId="30">
-    <w:abstractNumId w:val="27"/>
-  </w:num>
-  <w:num w:numId="31">
-    <w:abstractNumId w:val="12"/>
-  </w:num>
-  <w:num w:numId="32">
-    <w:abstractNumId w:val="28"/>
-  </w:num>
-  <w:num w:numId="33">
+  <w:num w:numId="43">
     <w:abstractNumId w:val="3"/>
-  </w:num>
-  <w:num w:numId="34">
-    <w:abstractNumId w:val="13"/>
-  </w:num>
-  <w:num w:numId="35">
-    <w:abstractNumId w:val="24"/>
-  </w:num>
-  <w:num w:numId="36">
-    <w:abstractNumId w:val="4"/>
-  </w:num>
-  <w:num w:numId="37">
-    <w:abstractNumId w:val="25"/>
-  </w:num>
-  <w:num w:numId="38">
-    <w:abstractNumId w:val="34"/>
-  </w:num>
-  <w:num w:numId="39">
-    <w:abstractNumId w:val="36"/>
-  </w:num>
-  <w:num w:numId="40">
-    <w:abstractNumId w:val="6"/>
-  </w:num>
-  <w:num w:numId="41">
-    <w:abstractNumId w:val="11"/>
-  </w:num>
-  <w:num w:numId="42">
-    <w:abstractNumId w:val="29"/>
   </w:num>
 </w:numbering>
 </file>
@@ -24810,7 +25715,7 @@
 </file>
 
 <file path=customXml/itemProps1.xml><?xml version="1.0" encoding="utf-8"?>
-<ds:datastoreItem xmlns:ds="http://schemas.openxmlformats.org/officeDocument/2006/customXml" ds:itemID="{A4344968-76BA-4738-82B6-302E8CE88242}">
+<ds:datastoreItem xmlns:ds="http://schemas.openxmlformats.org/officeDocument/2006/customXml" ds:itemID="{6E6DD65E-D2EB-4CE3-89BC-27B47C596763}">
   <ds:schemaRefs>
     <ds:schemaRef ds:uri="http://schemas.openxmlformats.org/officeDocument/2006/bibliography"/>
   </ds:schemaRefs>

</xml_diff>

<commit_message>
About to start slide #60 from chapter #5.
</commit_message>
<xml_diff>
--- a/Exam Study Guide/Midterm/CS256 - Midterm Study Guide.docx
+++ b/Exam Study Guide/Midterm/CS256 - Midterm Study Guide.docx
@@ -666,7 +666,6 @@
             <w:r>
               <w:t xml:space="preserve">Let </w:t>
             </w:r>
-            <w:proofErr w:type="gramStart"/>
             <w:r>
               <w:rPr>
                 <w:i/>
@@ -680,7 +679,6 @@
               </w:rPr>
               <w:t>t</w:t>
             </w:r>
-            <w:proofErr w:type="gramEnd"/>
             <w:r>
               <w:t xml:space="preserve"> be the set of training records that reach a node </w:t>
             </w:r>
@@ -707,7 +705,6 @@
             <w:r>
               <w:t xml:space="preserve">If </w:t>
             </w:r>
-            <w:proofErr w:type="gramStart"/>
             <w:r>
               <w:rPr>
                 <w:i/>
@@ -721,7 +718,6 @@
               </w:rPr>
               <w:t>t</w:t>
             </w:r>
-            <w:proofErr w:type="gramEnd"/>
             <w:r>
               <w:t xml:space="preserve"> contains records that </w:t>
             </w:r>
@@ -739,7 +735,6 @@
               </w:rPr>
               <w:t xml:space="preserve"> </w:t>
             </w:r>
-            <w:proofErr w:type="spellStart"/>
             <w:r>
               <w:rPr>
                 <w:b/>
@@ -757,7 +752,6 @@
               </w:rPr>
               <w:t>t</w:t>
             </w:r>
-            <w:proofErr w:type="spellEnd"/>
             <w:r>
               <w:t xml:space="preserve">, then </w:t>
             </w:r>
@@ -770,7 +764,6 @@
             <w:r>
               <w:t xml:space="preserve"> is a leaf node with class value </w:t>
             </w:r>
-            <w:proofErr w:type="spellStart"/>
             <w:r>
               <w:rPr>
                 <w:i/>
@@ -784,7 +777,6 @@
               </w:rPr>
               <w:t>t</w:t>
             </w:r>
-            <w:proofErr w:type="spellEnd"/>
             <w:r>
               <w:t>.</w:t>
             </w:r>
@@ -801,7 +793,6 @@
             <w:r>
               <w:t xml:space="preserve">If </w:t>
             </w:r>
-            <w:proofErr w:type="gramStart"/>
             <w:r>
               <w:rPr>
                 <w:i/>
@@ -815,7 +806,6 @@
               </w:rPr>
               <w:t>t</w:t>
             </w:r>
-            <w:proofErr w:type="gramEnd"/>
             <w:r>
               <w:t xml:space="preserve"> is an </w:t>
             </w:r>
@@ -910,15 +900,7 @@
               <w:t>t</w:t>
             </w:r>
             <w:r>
-              <w:t xml:space="preserve"> is a leaf node with default </w:t>
-            </w:r>
-            <w:proofErr w:type="gramStart"/>
-            <w:r>
-              <w:t>value  is</w:t>
-            </w:r>
-            <w:proofErr w:type="gramEnd"/>
-            <w:r>
-              <w:t xml:space="preserve"> a leaf node with default value </w:t>
+              <w:t xml:space="preserve"> is a leaf node with default value  is a leaf node with default value </w:t>
             </w:r>
             <w:r>
               <w:rPr>
@@ -949,7 +931,6 @@
             <w:r>
               <w:t xml:space="preserve">If </w:t>
             </w:r>
-            <w:proofErr w:type="gramStart"/>
             <w:r>
               <w:rPr>
                 <w:i/>
@@ -963,7 +944,6 @@
               </w:rPr>
               <w:t>t</w:t>
             </w:r>
-            <w:proofErr w:type="gramEnd"/>
             <w:r>
               <w:t xml:space="preserve"> contains </w:t>
             </w:r>
@@ -3112,16 +3092,8 @@
               <w:rPr>
                 <w:szCs w:val="18"/>
               </w:rPr>
-              <w:t xml:space="preserve">GINI index value of </w:t>
-            </w:r>
-            <w:proofErr w:type="gramStart"/>
-            <w:r>
-              <w:rPr>
-                <w:szCs w:val="18"/>
-              </w:rPr>
-              <w:t xml:space="preserve">node </w:t>
-            </w:r>
-            <w:proofErr w:type="gramEnd"/>
+              <w:t xml:space="preserve">GINI index value of node </w:t>
+            </w:r>
             <m:oMath>
               <m:r>
                 <w:rPr>
@@ -6745,23 +6717,7 @@
                 <w:b/>
                 <w:color w:val="FF0000"/>
               </w:rPr>
-              <w:t xml:space="preserve"> </w:t>
-            </w:r>
-            <w:proofErr w:type="gramStart"/>
-            <w:r>
-              <w:rPr>
-                <w:b/>
-                <w:color w:val="FF0000"/>
-              </w:rPr>
-              <w:t>penalizes</w:t>
-            </w:r>
-            <w:proofErr w:type="gramEnd"/>
-            <w:r>
-              <w:rPr>
-                <w:b/>
-                <w:color w:val="FF0000"/>
-              </w:rPr>
-              <w:t xml:space="preserve"> a large</w:t>
+              <w:t xml:space="preserve"> penalizes a large</w:t>
             </w:r>
             <w:r>
               <w:rPr>
@@ -6992,7 +6948,6 @@
             <w:vAlign w:val="center"/>
           </w:tcPr>
           <w:p>
-            <w:proofErr w:type="spellStart"/>
             <w:r>
               <w:rPr>
                 <w:b/>
@@ -7000,7 +6955,6 @@
               </w:rPr>
               <w:t>Underfitting</w:t>
             </w:r>
-            <w:proofErr w:type="spellEnd"/>
             <w:r>
               <w:t xml:space="preserve"> – When a model is too simple, both training and test errors are large.</w:t>
             </w:r>
@@ -7200,21 +7154,12 @@
                 <w:color w:val="0000FF"/>
               </w:rPr>
             </w:pPr>
-            <w:proofErr w:type="spellStart"/>
             <w:r>
               <w:rPr>
                 <w:b/>
                 <w:color w:val="0000FF"/>
               </w:rPr>
-              <w:t>Resubstitution</w:t>
-            </w:r>
-            <w:proofErr w:type="spellEnd"/>
-            <w:r>
-              <w:rPr>
-                <w:b/>
-                <w:color w:val="0000FF"/>
-              </w:rPr>
-              <w:t xml:space="preserve"> Error</w:t>
+              <w:t>Resubstitution Error</w:t>
             </w:r>
           </w:p>
           <w:p>
@@ -7295,23 +7240,7 @@
                 <w:b/>
                 <w:color w:val="E36C0A" w:themeColor="accent6" w:themeShade="BF"/>
               </w:rPr>
-              <w:t xml:space="preserve">Total </w:t>
-            </w:r>
-            <w:proofErr w:type="spellStart"/>
-            <w:r>
-              <w:rPr>
-                <w:b/>
-                <w:color w:val="E36C0A" w:themeColor="accent6" w:themeShade="BF"/>
-              </w:rPr>
-              <w:t>Resubstitution</w:t>
-            </w:r>
-            <w:proofErr w:type="spellEnd"/>
-            <w:r>
-              <w:rPr>
-                <w:b/>
-                <w:color w:val="E36C0A" w:themeColor="accent6" w:themeShade="BF"/>
-              </w:rPr>
-              <w:t xml:space="preserve"> </w:t>
+              <w:t xml:space="preserve">Total Resubstitution </w:t>
             </w:r>
           </w:p>
           <w:p>
@@ -8517,15 +8446,7 @@
               </w:numPr>
             </w:pPr>
             <w:r>
-              <w:t xml:space="preserve">Class </w:t>
-            </w:r>
-            <w:proofErr w:type="gramStart"/>
-            <w:r>
-              <w:t>distribution of instances are</w:t>
-            </w:r>
-            <w:proofErr w:type="gramEnd"/>
-            <w:r>
-              <w:t xml:space="preserve"> independent of available features.</w:t>
+              <w:t>Class distribution of instances are independent of available features.</w:t>
             </w:r>
           </w:p>
         </w:tc>
@@ -11483,21 +11404,7 @@
               <w:rPr>
                 <w:szCs w:val="16"/>
               </w:rPr>
-              <w:t xml:space="preserve"> – Accuracy of positive predictions.  Biased towards </w:t>
-            </w:r>
-            <w:proofErr w:type="gramStart"/>
-            <w:r>
-              <w:rPr>
-                <w:szCs w:val="16"/>
-              </w:rPr>
-              <w:t>C(</w:t>
-            </w:r>
-            <w:proofErr w:type="gramEnd"/>
-            <w:r>
-              <w:rPr>
-                <w:szCs w:val="16"/>
-              </w:rPr>
-              <w:t>Y|Y) &amp; C(Y|N).</w:t>
+              <w:t xml:space="preserve"> – Accuracy of positive predictions.  Biased towards C(Y|Y) &amp; C(Y|N).</w:t>
             </w:r>
           </w:p>
           <w:p>
@@ -11733,21 +11640,7 @@
               <w:rPr>
                 <w:szCs w:val="16"/>
               </w:rPr>
-              <w:t xml:space="preserve">.  Biased towards </w:t>
-            </w:r>
-            <w:proofErr w:type="gramStart"/>
-            <w:r>
-              <w:rPr>
-                <w:szCs w:val="16"/>
-              </w:rPr>
-              <w:t>C(</w:t>
-            </w:r>
-            <w:proofErr w:type="gramEnd"/>
-            <w:r>
-              <w:rPr>
-                <w:szCs w:val="16"/>
-              </w:rPr>
-              <w:t>Y|Y) &amp; C(</w:t>
+              <w:t>.  Biased towards C(Y|Y) &amp; C(</w:t>
             </w:r>
             <w:r>
               <w:rPr>
@@ -13326,18 +13219,8 @@
                 <w:color w:val="0000FF"/>
                 <w:szCs w:val="22"/>
               </w:rPr>
-              <w:t xml:space="preserve">Random </w:t>
-            </w:r>
-            <w:proofErr w:type="spellStart"/>
-            <w:r>
-              <w:rPr>
-                <w:b/>
-                <w:color w:val="0000FF"/>
-                <w:szCs w:val="22"/>
-              </w:rPr>
-              <w:t>Subsamplings</w:t>
-            </w:r>
-            <w:proofErr w:type="spellEnd"/>
+              <w:t>Random Subsamplings</w:t>
+            </w:r>
           </w:p>
           <w:p>
             <w:pPr>
@@ -13762,7 +13645,6 @@
                 <w:numId w:val="33"/>
               </w:numPr>
             </w:pPr>
-            <w:proofErr w:type="gramStart"/>
             <w:r>
               <w:rPr>
                 <w:b/>
@@ -13770,7 +13652,6 @@
               </w:rPr>
               <w:t>k-Fold</w:t>
             </w:r>
-            <w:proofErr w:type="gramEnd"/>
             <w:r>
               <w:rPr>
                 <w:color w:val="FF0000"/>
@@ -14967,15 +14848,7 @@
               <w:t>Decision Tree</w:t>
             </w:r>
             <w:r>
-              <w:t xml:space="preserve"> – Can be used to </w:t>
-            </w:r>
-            <w:proofErr w:type="gramStart"/>
-            <w:r>
-              <w:t>formed</w:t>
-            </w:r>
-            <w:proofErr w:type="gramEnd"/>
-            <w:r>
-              <w:t xml:space="preserve"> a mutually exclusive, exhaustive rule set.</w:t>
+              <w:t xml:space="preserve"> – Can be used to formed a mutually exclusive, exhaustive rule set.</w:t>
             </w:r>
           </w:p>
           <w:p/>
@@ -15391,15 +15264,7 @@
               <w:t>RIPPER</w:t>
             </w:r>
             <w:r>
-              <w:t xml:space="preserve">, CN2, </w:t>
-            </w:r>
-            <w:proofErr w:type="spellStart"/>
-            <w:r>
-              <w:t>Holte’s</w:t>
-            </w:r>
-            <w:proofErr w:type="spellEnd"/>
-            <w:r>
-              <w:t xml:space="preserve"> 1R</w:t>
+              <w:t>, CN2, Holte’s 1R</w:t>
             </w:r>
           </w:p>
           <w:p/>
@@ -16862,6 +16727,14 @@
         </w:tc>
       </w:tr>
     </w:tbl>
+    <w:p>
+      <w:pPr>
+        <w:rPr>
+          <w:sz w:val="6"/>
+          <w:szCs w:val="6"/>
+        </w:rPr>
+      </w:pPr>
+    </w:p>
     <w:p>
       <w:pPr>
         <w:rPr>
@@ -19221,17 +19094,8 @@
                 <w:b/>
                 <w:color w:val="E36C0A" w:themeColor="accent6" w:themeShade="BF"/>
               </w:rPr>
-              <w:t xml:space="preserve">Value </w:t>
-            </w:r>
-            <w:proofErr w:type="gramStart"/>
-            <w:r>
-              <w:rPr>
-                <w:b/>
-                <w:color w:val="E36C0A" w:themeColor="accent6" w:themeShade="BF"/>
-              </w:rPr>
-              <w:t xml:space="preserve">of </w:t>
-            </w:r>
-            <w:proofErr w:type="gramEnd"/>
+              <w:t xml:space="preserve">Value of </w:t>
+            </w:r>
             <m:oMath>
               <m:r>
                 <m:rPr>
@@ -19380,21 +19244,12 @@
             <w:vAlign w:val="center"/>
           </w:tcPr>
           <w:p>
-            <w:proofErr w:type="spellStart"/>
             <w:r>
               <w:rPr>
                 <w:b/>
                 <w:color w:val="0000FF"/>
               </w:rPr>
-              <w:t>Voronoi</w:t>
-            </w:r>
-            <w:proofErr w:type="spellEnd"/>
-            <w:r>
-              <w:rPr>
-                <w:b/>
-                <w:color w:val="0000FF"/>
-              </w:rPr>
-              <w:t xml:space="preserve"> Diagram</w:t>
+              <w:t>Voronoi Diagram</w:t>
             </w:r>
             <w:r>
               <w:t xml:space="preserve"> – Used to depict the decision boundaries for a Nearest Neighbor classifier.</w:t>
@@ -20093,34 +19948,10 @@
                 <w:b/>
                 <w:color w:val="E36C0A" w:themeColor="accent6" w:themeShade="BF"/>
               </w:rPr>
-              <w:t xml:space="preserve"> </w:t>
-            </w:r>
-            <w:proofErr w:type="gramStart"/>
-            <w:r>
-              <w:rPr>
-                <w:b/>
-                <w:color w:val="E36C0A" w:themeColor="accent6" w:themeShade="BF"/>
-              </w:rPr>
-              <w:t>is</w:t>
-            </w:r>
-            <w:proofErr w:type="gramEnd"/>
-            <w:r>
-              <w:rPr>
-                <w:b/>
-                <w:color w:val="E36C0A" w:themeColor="accent6" w:themeShade="BF"/>
-              </w:rPr>
-              <w:t xml:space="preserve"> too Small</w:t>
-            </w:r>
-            <w:r>
-              <w:t xml:space="preserve"> – </w:t>
-            </w:r>
-            <w:proofErr w:type="spellStart"/>
-            <w:r>
-              <w:t>Underfitting</w:t>
-            </w:r>
-            <w:proofErr w:type="spellEnd"/>
-            <w:r>
-              <w:t xml:space="preserve"> and the classifier becomes sensitive to noise points.</w:t>
+              <w:t xml:space="preserve"> is too Small</w:t>
+            </w:r>
+            <w:r>
+              <w:t xml:space="preserve"> – Underfitting and the classifier becomes sensitive to noise points.</w:t>
             </w:r>
           </w:p>
           <w:p>
@@ -20148,23 +19979,7 @@
                 <w:b/>
                 <w:color w:val="E36C0A" w:themeColor="accent6" w:themeShade="BF"/>
               </w:rPr>
-              <w:t xml:space="preserve"> </w:t>
-            </w:r>
-            <w:proofErr w:type="gramStart"/>
-            <w:r>
-              <w:rPr>
-                <w:b/>
-                <w:color w:val="E36C0A" w:themeColor="accent6" w:themeShade="BF"/>
-              </w:rPr>
-              <w:t>is</w:t>
-            </w:r>
-            <w:proofErr w:type="gramEnd"/>
-            <w:r>
-              <w:rPr>
-                <w:b/>
-                <w:color w:val="E36C0A" w:themeColor="accent6" w:themeShade="BF"/>
-              </w:rPr>
-              <w:t xml:space="preserve"> too </w:t>
+              <w:t xml:space="preserve"> is too </w:t>
             </w:r>
             <w:r>
               <w:rPr>
@@ -21945,13 +21760,8 @@
               </m:sSub>
             </m:oMath>
             <w:r>
-              <w:t xml:space="preserve"> – Distance weighting factor for </w:t>
-            </w:r>
-            <w:proofErr w:type="gramStart"/>
-            <w:r>
-              <w:t xml:space="preserve">record </w:t>
-            </w:r>
-            <w:proofErr w:type="gramEnd"/>
+              <w:t xml:space="preserve"> – Distance weighting factor for record </w:t>
+            </w:r>
             <m:oMath>
               <m:r>
                 <w:rPr>
@@ -22309,11 +22119,9 @@
           </w:p>
           <w:p/>
           <w:p>
-            <w:proofErr w:type="gramStart"/>
             <w:r>
               <w:t xml:space="preserve">If </w:t>
             </w:r>
-            <w:proofErr w:type="gramEnd"/>
             <m:oMath>
               <m:sSub>
                 <m:sSubPr>
@@ -22374,13 +22182,8 @@
               </m:r>
             </m:oMath>
             <w:r>
-              <w:t xml:space="preserve"> makes an accurate prediction most of the time.  </w:t>
-            </w:r>
-            <w:proofErr w:type="gramStart"/>
-            <w:r>
-              <w:t xml:space="preserve">If </w:t>
-            </w:r>
-            <w:proofErr w:type="gramEnd"/>
+              <w:t xml:space="preserve"> makes an accurate prediction most of the time.  If </w:t>
+            </w:r>
             <m:oMath>
               <m:sSub>
                 <m:sSubPr>
@@ -22441,15 +22244,7 @@
               </m:r>
             </m:oMath>
             <w:r>
-              <w:t xml:space="preserve"> does not make rel</w:t>
-            </w:r>
-            <w:proofErr w:type="spellStart"/>
-            <w:r>
-              <w:t>iable</w:t>
-            </w:r>
-            <w:proofErr w:type="spellEnd"/>
-            <w:r>
-              <w:t xml:space="preserve"> </w:t>
+              <w:t xml:space="preserve"> does not make reliable </w:t>
             </w:r>
             <w:r>
               <w:t>predictions</w:t>
@@ -22581,13 +22376,8 @@
               </m:r>
             </m:oMath>
             <w:r>
-              <w:t xml:space="preserve"> </w:t>
-            </w:r>
-            <w:proofErr w:type="gramStart"/>
-            <w:r>
-              <w:t xml:space="preserve">given </w:t>
-            </w:r>
-            <w:proofErr w:type="gramEnd"/>
+              <w:t xml:space="preserve"> given </w:t>
+            </w:r>
             <m:oMath>
               <m:r>
                 <w:rPr>
@@ -23352,7 +23142,6 @@
                 <w:b/>
               </w:rPr>
             </w:pPr>
-            <w:bookmarkStart w:id="0" w:name="_GoBack"/>
             <w:r>
               <w:rPr>
                 <w:b/>
@@ -23360,7 +23149,6 @@
               <w:t>Hence:</w:t>
             </w:r>
           </w:p>
-          <w:bookmarkEnd w:id="0"/>
           <w:p>
             <m:oMathPara>
               <m:oMath>
@@ -24100,6 +23888,14 @@
         </w:tc>
       </w:tr>
     </w:tbl>
+    <w:p>
+      <w:pPr>
+        <w:rPr>
+          <w:sz w:val="6"/>
+          <w:szCs w:val="6"/>
+        </w:rPr>
+      </w:pPr>
+    </w:p>
     <w:p>
       <w:pPr>
         <w:rPr>
@@ -25214,23 +25010,7 @@
                 <w:b/>
                 <w:color w:val="FF0000"/>
               </w:rPr>
-              <w:t xml:space="preserve">This </w:t>
-            </w:r>
-            <w:proofErr w:type="gramStart"/>
-            <w:r>
-              <w:rPr>
-                <w:b/>
-                <w:color w:val="FF0000"/>
-              </w:rPr>
-              <w:t>equations</w:t>
-            </w:r>
-            <w:proofErr w:type="gramEnd"/>
-            <w:r>
-              <w:rPr>
-                <w:b/>
-                <w:color w:val="FF0000"/>
-              </w:rPr>
-              <w:t xml:space="preserve"> assumes independence among each </w:t>
+              <w:t xml:space="preserve">This equations assumes independence among each </w:t>
             </w:r>
             <m:oMath>
               <m:sSub>
@@ -25299,6 +25079,13 @@
                 <w:color w:val="0000FF"/>
               </w:rPr>
               <w:t xml:space="preserve">Estimating </w:t>
+            </w:r>
+            <w:r>
+              <w:rPr>
+                <w:b/>
+                <w:color w:val="0000FF"/>
+              </w:rPr>
+              <w:t xml:space="preserve">the </w:t>
             </w:r>
             <w:r>
               <w:rPr>
@@ -25577,6 +25364,3685 @@
         </w:rPr>
       </w:pPr>
     </w:p>
+    <w:tbl>
+      <w:tblPr>
+        <w:tblStyle w:val="TableGrid"/>
+        <w:tblW w:w="11439" w:type="dxa"/>
+        <w:jc w:val="center"/>
+        <w:tblLook w:val="04A0" w:firstRow="1" w:lastRow="0" w:firstColumn="1" w:lastColumn="0" w:noHBand="0" w:noVBand="1"/>
+      </w:tblPr>
+      <w:tblGrid>
+        <w:gridCol w:w="3020"/>
+        <w:gridCol w:w="3240"/>
+        <w:gridCol w:w="5179"/>
+      </w:tblGrid>
+      <w:tr>
+        <w:trPr>
+          <w:trHeight w:val="50"/>
+          <w:jc w:val="center"/>
+        </w:trPr>
+        <w:tc>
+          <w:tcPr>
+            <w:tcW w:w="3020" w:type="dxa"/>
+            <w:vMerge w:val="restart"/>
+            <w:tcBorders>
+              <w:right w:val="single" w:sz="12" w:space="0" w:color="auto"/>
+            </w:tcBorders>
+            <w:shd w:val="clear" w:color="auto" w:fill="auto"/>
+            <w:vAlign w:val="center"/>
+          </w:tcPr>
+          <w:p>
+            <w:pPr>
+              <w:jc w:val="center"/>
+              <w:rPr>
+                <w:b/>
+                <w:color w:val="0000FF"/>
+              </w:rPr>
+            </w:pPr>
+            <w:r>
+              <w:rPr>
+                <w:b/>
+                <w:color w:val="0000FF"/>
+              </w:rPr>
+              <w:t>Estimating the Attribute-Class Probability</w:t>
+            </w:r>
+          </w:p>
+          <w:p>
+            <w:pPr>
+              <w:jc w:val="center"/>
+            </w:pPr>
+          </w:p>
+          <w:p>
+            <w:pPr>
+              <w:rPr>
+                <w:b/>
+                <w:color w:val="7030A0"/>
+              </w:rPr>
+            </w:pPr>
+            <m:oMathPara>
+              <m:oMath>
+                <m:r>
+                  <m:rPr>
+                    <m:sty m:val="bi"/>
+                  </m:rPr>
+                  <w:rPr>
+                    <w:rFonts w:ascii="Cambria Math" w:hAnsi="Cambria Math"/>
+                    <w:color w:val="7030A0"/>
+                  </w:rPr>
+                  <m:t>P</m:t>
+                </m:r>
+                <m:d>
+                  <m:dPr>
+                    <m:ctrlPr>
+                      <w:rPr>
+                        <w:rFonts w:ascii="Cambria Math" w:hAnsi="Cambria Math"/>
+                        <w:b/>
+                        <w:i/>
+                        <w:color w:val="7030A0"/>
+                      </w:rPr>
+                    </m:ctrlPr>
+                  </m:dPr>
+                  <m:e>
+                    <m:sSub>
+                      <m:sSubPr>
+                        <m:ctrlPr>
+                          <w:rPr>
+                            <w:rFonts w:ascii="Cambria Math" w:hAnsi="Cambria Math"/>
+                            <w:b/>
+                            <w:i/>
+                            <w:color w:val="7030A0"/>
+                          </w:rPr>
+                        </m:ctrlPr>
+                      </m:sSubPr>
+                      <m:e>
+                        <m:r>
+                          <m:rPr>
+                            <m:sty m:val="bi"/>
+                          </m:rPr>
+                          <w:rPr>
+                            <w:rFonts w:ascii="Cambria Math" w:hAnsi="Cambria Math"/>
+                            <w:color w:val="7030A0"/>
+                          </w:rPr>
+                          <m:t>A</m:t>
+                        </m:r>
+                      </m:e>
+                      <m:sub>
+                        <m:r>
+                          <m:rPr>
+                            <m:sty m:val="bi"/>
+                          </m:rPr>
+                          <w:rPr>
+                            <w:rFonts w:ascii="Cambria Math" w:hAnsi="Cambria Math"/>
+                            <w:color w:val="7030A0"/>
+                          </w:rPr>
+                          <m:t>i</m:t>
+                        </m:r>
+                      </m:sub>
+                    </m:sSub>
+                  </m:e>
+                  <m:e>
+                    <m:r>
+                      <m:rPr>
+                        <m:sty m:val="bi"/>
+                      </m:rPr>
+                      <w:rPr>
+                        <w:rFonts w:ascii="Cambria Math" w:hAnsi="Cambria Math"/>
+                        <w:color w:val="7030A0"/>
+                      </w:rPr>
+                      <m:t>C</m:t>
+                    </m:r>
+                  </m:e>
+                </m:d>
+                <m:r>
+                  <m:rPr>
+                    <m:sty m:val="bi"/>
+                  </m:rPr>
+                  <w:rPr>
+                    <w:rFonts w:ascii="Cambria Math" w:hAnsi="Cambria Math"/>
+                    <w:color w:val="7030A0"/>
+                  </w:rPr>
+                  <m:t>=</m:t>
+                </m:r>
+                <m:f>
+                  <m:fPr>
+                    <m:ctrlPr>
+                      <w:rPr>
+                        <w:rFonts w:ascii="Cambria Math" w:hAnsi="Cambria Math"/>
+                        <w:b/>
+                        <w:i/>
+                        <w:color w:val="7030A0"/>
+                      </w:rPr>
+                    </m:ctrlPr>
+                  </m:fPr>
+                  <m:num>
+                    <m:d>
+                      <m:dPr>
+                        <m:begChr m:val="|"/>
+                        <m:endChr m:val="|"/>
+                        <m:ctrlPr>
+                          <w:rPr>
+                            <w:rFonts w:ascii="Cambria Math" w:hAnsi="Cambria Math"/>
+                            <w:b/>
+                            <w:i/>
+                            <w:color w:val="7030A0"/>
+                          </w:rPr>
+                        </m:ctrlPr>
+                      </m:dPr>
+                      <m:e>
+                        <m:sSub>
+                          <m:sSubPr>
+                            <m:ctrlPr>
+                              <w:rPr>
+                                <w:rFonts w:ascii="Cambria Math" w:hAnsi="Cambria Math"/>
+                                <w:b/>
+                                <w:i/>
+                                <w:color w:val="7030A0"/>
+                              </w:rPr>
+                            </m:ctrlPr>
+                          </m:sSubPr>
+                          <m:e>
+                            <m:r>
+                              <m:rPr>
+                                <m:sty m:val="bi"/>
+                              </m:rPr>
+                              <w:rPr>
+                                <w:rFonts w:ascii="Cambria Math" w:hAnsi="Cambria Math"/>
+                                <w:color w:val="7030A0"/>
+                              </w:rPr>
+                              <m:t>A</m:t>
+                            </m:r>
+                          </m:e>
+                          <m:sub>
+                            <m:r>
+                              <m:rPr>
+                                <m:sty m:val="bi"/>
+                              </m:rPr>
+                              <w:rPr>
+                                <w:rFonts w:ascii="Cambria Math" w:hAnsi="Cambria Math"/>
+                                <w:color w:val="7030A0"/>
+                              </w:rPr>
+                              <m:t>i,C</m:t>
+                            </m:r>
+                          </m:sub>
+                        </m:sSub>
+                      </m:e>
+                    </m:d>
+                  </m:num>
+                  <m:den>
+                    <m:sSub>
+                      <m:sSubPr>
+                        <m:ctrlPr>
+                          <w:rPr>
+                            <w:rFonts w:ascii="Cambria Math" w:hAnsi="Cambria Math"/>
+                            <w:b/>
+                            <w:i/>
+                            <w:color w:val="7030A0"/>
+                          </w:rPr>
+                        </m:ctrlPr>
+                      </m:sSubPr>
+                      <m:e>
+                        <m:r>
+                          <m:rPr>
+                            <m:sty m:val="bi"/>
+                          </m:rPr>
+                          <w:rPr>
+                            <w:rFonts w:ascii="Cambria Math" w:hAnsi="Cambria Math"/>
+                            <w:color w:val="7030A0"/>
+                          </w:rPr>
+                          <m:t>N</m:t>
+                        </m:r>
+                      </m:e>
+                      <m:sub>
+                        <m:r>
+                          <m:rPr>
+                            <m:sty m:val="bi"/>
+                          </m:rPr>
+                          <w:rPr>
+                            <w:rFonts w:ascii="Cambria Math" w:hAnsi="Cambria Math"/>
+                            <w:color w:val="7030A0"/>
+                          </w:rPr>
+                          <m:t>C</m:t>
+                        </m:r>
+                      </m:sub>
+                    </m:sSub>
+                  </m:den>
+                </m:f>
+              </m:oMath>
+            </m:oMathPara>
+          </w:p>
+          <w:p>
+            <w:pPr>
+              <w:rPr>
+                <w:b/>
+                <w:color w:val="7030A0"/>
+              </w:rPr>
+            </w:pPr>
+          </w:p>
+          <w:p>
+            <w:pPr>
+              <w:pStyle w:val="ListParagraph"/>
+              <w:numPr>
+                <w:ilvl w:val="0"/>
+                <w:numId w:val="46"/>
+              </w:numPr>
+            </w:pPr>
+            <m:oMath>
+              <m:r>
+                <m:rPr>
+                  <m:sty m:val="bi"/>
+                </m:rPr>
+                <w:rPr>
+                  <w:rFonts w:ascii="Cambria Math" w:hAnsi="Cambria Math"/>
+                  <w:color w:val="7030A0"/>
+                </w:rPr>
+                <m:t>C</m:t>
+              </m:r>
+            </m:oMath>
+            <w:r>
+              <w:rPr>
+                <w:b/>
+                <w:color w:val="7030A0"/>
+              </w:rPr>
+              <w:t xml:space="preserve"> </w:t>
+            </w:r>
+            <w:r>
+              <w:t>– Class value</w:t>
+            </w:r>
+          </w:p>
+          <w:p>
+            <w:pPr>
+              <w:pStyle w:val="ListParagraph"/>
+              <w:numPr>
+                <w:ilvl w:val="0"/>
+                <w:numId w:val="46"/>
+              </w:numPr>
+            </w:pPr>
+            <m:oMath>
+              <m:sSub>
+                <m:sSubPr>
+                  <m:ctrlPr>
+                    <w:rPr>
+                      <w:rFonts w:ascii="Cambria Math" w:hAnsi="Cambria Math"/>
+                      <w:b/>
+                      <w:i/>
+                      <w:color w:val="7030A0"/>
+                    </w:rPr>
+                  </m:ctrlPr>
+                </m:sSubPr>
+                <m:e>
+                  <m:r>
+                    <m:rPr>
+                      <m:sty m:val="bi"/>
+                    </m:rPr>
+                    <w:rPr>
+                      <w:rFonts w:ascii="Cambria Math" w:hAnsi="Cambria Math"/>
+                      <w:color w:val="7030A0"/>
+                    </w:rPr>
+                    <m:t>N</m:t>
+                  </m:r>
+                </m:e>
+                <m:sub>
+                  <m:r>
+                    <m:rPr>
+                      <m:sty m:val="bi"/>
+                    </m:rPr>
+                    <w:rPr>
+                      <w:rFonts w:ascii="Cambria Math" w:hAnsi="Cambria Math"/>
+                      <w:color w:val="7030A0"/>
+                    </w:rPr>
+                    <m:t>C</m:t>
+                  </m:r>
+                </m:sub>
+              </m:sSub>
+            </m:oMath>
+            <w:r>
+              <w:rPr>
+                <w:b/>
+                <w:color w:val="7030A0"/>
+              </w:rPr>
+              <w:t xml:space="preserve"> </w:t>
+            </w:r>
+            <w:r>
+              <w:t xml:space="preserve">– Number of training records with class value </w:t>
+            </w:r>
+            <m:oMath>
+              <m:r>
+                <m:rPr>
+                  <m:sty m:val="bi"/>
+                </m:rPr>
+                <w:rPr>
+                  <w:rFonts w:ascii="Cambria Math" w:hAnsi="Cambria Math"/>
+                  <w:color w:val="7030A0"/>
+                </w:rPr>
+                <m:t>C</m:t>
+              </m:r>
+            </m:oMath>
+          </w:p>
+          <w:p>
+            <w:pPr>
+              <w:pStyle w:val="ListParagraph"/>
+              <w:numPr>
+                <w:ilvl w:val="0"/>
+                <w:numId w:val="46"/>
+              </w:numPr>
+            </w:pPr>
+            <m:oMath>
+              <m:d>
+                <m:dPr>
+                  <m:begChr m:val="|"/>
+                  <m:endChr m:val="|"/>
+                  <m:ctrlPr>
+                    <w:rPr>
+                      <w:rFonts w:ascii="Cambria Math" w:hAnsi="Cambria Math"/>
+                      <w:b/>
+                      <w:i/>
+                      <w:color w:val="7030A0"/>
+                    </w:rPr>
+                  </m:ctrlPr>
+                </m:dPr>
+                <m:e>
+                  <m:sSub>
+                    <m:sSubPr>
+                      <m:ctrlPr>
+                        <w:rPr>
+                          <w:rFonts w:ascii="Cambria Math" w:hAnsi="Cambria Math"/>
+                          <w:b/>
+                          <w:i/>
+                          <w:color w:val="7030A0"/>
+                        </w:rPr>
+                      </m:ctrlPr>
+                    </m:sSubPr>
+                    <m:e>
+                      <m:r>
+                        <m:rPr>
+                          <m:sty m:val="bi"/>
+                        </m:rPr>
+                        <w:rPr>
+                          <w:rFonts w:ascii="Cambria Math" w:hAnsi="Cambria Math"/>
+                          <w:color w:val="7030A0"/>
+                        </w:rPr>
+                        <m:t>A</m:t>
+                      </m:r>
+                    </m:e>
+                    <m:sub>
+                      <m:r>
+                        <m:rPr>
+                          <m:sty m:val="bi"/>
+                        </m:rPr>
+                        <w:rPr>
+                          <w:rFonts w:ascii="Cambria Math" w:hAnsi="Cambria Math"/>
+                          <w:color w:val="7030A0"/>
+                        </w:rPr>
+                        <m:t>i,C</m:t>
+                      </m:r>
+                    </m:sub>
+                  </m:sSub>
+                </m:e>
+              </m:d>
+            </m:oMath>
+            <w:r>
+              <w:rPr>
+                <w:b/>
+                <w:color w:val="7030A0"/>
+              </w:rPr>
+              <w:t xml:space="preserve"> </w:t>
+            </w:r>
+            <w:r>
+              <w:t xml:space="preserve">– </w:t>
+            </w:r>
+            <w:r>
+              <w:t xml:space="preserve">Number of training records with class value </w:t>
+            </w:r>
+            <m:oMath>
+              <m:r>
+                <m:rPr>
+                  <m:sty m:val="bi"/>
+                </m:rPr>
+                <w:rPr>
+                  <w:rFonts w:ascii="Cambria Math" w:hAnsi="Cambria Math"/>
+                  <w:color w:val="7030A0"/>
+                </w:rPr>
+                <m:t>C</m:t>
+              </m:r>
+            </m:oMath>
+            <w:r>
+              <w:t xml:space="preserve"> and attribute value </w:t>
+            </w:r>
+            <m:oMath>
+              <m:sSub>
+                <m:sSubPr>
+                  <m:ctrlPr>
+                    <w:rPr>
+                      <w:rFonts w:ascii="Cambria Math" w:hAnsi="Cambria Math"/>
+                      <w:b/>
+                      <w:i/>
+                      <w:color w:val="7030A0"/>
+                    </w:rPr>
+                  </m:ctrlPr>
+                </m:sSubPr>
+                <m:e>
+                  <m:r>
+                    <m:rPr>
+                      <m:sty m:val="bi"/>
+                    </m:rPr>
+                    <w:rPr>
+                      <w:rFonts w:ascii="Cambria Math" w:hAnsi="Cambria Math"/>
+                      <w:color w:val="7030A0"/>
+                    </w:rPr>
+                    <m:t>A</m:t>
+                  </m:r>
+                </m:e>
+                <m:sub>
+                  <m:r>
+                    <m:rPr>
+                      <m:sty m:val="bi"/>
+                    </m:rPr>
+                    <w:rPr>
+                      <w:rFonts w:ascii="Cambria Math" w:hAnsi="Cambria Math"/>
+                      <w:color w:val="7030A0"/>
+                    </w:rPr>
+                    <m:t>i</m:t>
+                  </m:r>
+                </m:sub>
+              </m:sSub>
+            </m:oMath>
+            <w:r>
+              <w:t>.</w:t>
+            </w:r>
+          </w:p>
+        </w:tc>
+        <w:tc>
+          <w:tcPr>
+            <w:tcW w:w="8419" w:type="dxa"/>
+            <w:gridSpan w:val="2"/>
+            <w:tcBorders>
+              <w:top w:val="single" w:sz="12" w:space="0" w:color="auto"/>
+              <w:left w:val="single" w:sz="12" w:space="0" w:color="auto"/>
+              <w:bottom w:val="single" w:sz="6" w:space="0" w:color="auto"/>
+              <w:right w:val="single" w:sz="12" w:space="0" w:color="auto"/>
+            </w:tcBorders>
+            <w:shd w:val="clear" w:color="auto" w:fill="auto"/>
+            <w:vAlign w:val="center"/>
+          </w:tcPr>
+          <w:p>
+            <w:pPr>
+              <w:jc w:val="center"/>
+              <w:rPr>
+                <w:b/>
+              </w:rPr>
+            </w:pPr>
+            <w:r>
+              <w:rPr>
+                <w:b/>
+                <w:color w:val="0000FF"/>
+              </w:rPr>
+              <w:t>Handling Continuous Variables</w:t>
+            </w:r>
+          </w:p>
+        </w:tc>
+      </w:tr>
+      <w:tr>
+        <w:trPr>
+          <w:trHeight w:val="739"/>
+          <w:jc w:val="center"/>
+        </w:trPr>
+        <w:tc>
+          <w:tcPr>
+            <w:tcW w:w="3020" w:type="dxa"/>
+            <w:vMerge/>
+            <w:tcBorders>
+              <w:right w:val="single" w:sz="12" w:space="0" w:color="auto"/>
+            </w:tcBorders>
+            <w:shd w:val="clear" w:color="auto" w:fill="auto"/>
+            <w:vAlign w:val="center"/>
+          </w:tcPr>
+          <w:p>
+            <w:pPr>
+              <w:jc w:val="center"/>
+              <w:rPr>
+                <w:b/>
+                <w:color w:val="0000FF"/>
+              </w:rPr>
+            </w:pPr>
+          </w:p>
+        </w:tc>
+        <w:tc>
+          <w:tcPr>
+            <w:tcW w:w="3240" w:type="dxa"/>
+            <w:tcBorders>
+              <w:top w:val="single" w:sz="6" w:space="0" w:color="auto"/>
+              <w:left w:val="single" w:sz="12" w:space="0" w:color="auto"/>
+              <w:bottom w:val="single" w:sz="6" w:space="0" w:color="auto"/>
+              <w:right w:val="single" w:sz="6" w:space="0" w:color="auto"/>
+            </w:tcBorders>
+            <w:shd w:val="clear" w:color="auto" w:fill="auto"/>
+            <w:vAlign w:val="center"/>
+          </w:tcPr>
+          <w:p>
+            <w:r>
+              <w:rPr>
+                <w:b/>
+                <w:color w:val="E36C0A" w:themeColor="accent6" w:themeShade="BF"/>
+              </w:rPr>
+              <w:t>Option #1</w:t>
+            </w:r>
+            <w:r>
+              <w:t xml:space="preserve">: </w:t>
+            </w:r>
+            <w:r>
+              <w:rPr>
+                <w:b/>
+                <w:color w:val="00B050"/>
+              </w:rPr>
+              <w:t>Discretize the continuous range into bins</w:t>
+            </w:r>
+            <w:r>
+              <w:t>.  This makes a series of ordinal attribute values.  Conditional probability is estimated by the number of records that fall in each bin.</w:t>
+            </w:r>
+          </w:p>
+          <w:p/>
+          <w:p>
+            <w:pPr>
+              <w:rPr>
+                <w:b/>
+                <w:color w:val="0000FF"/>
+              </w:rPr>
+            </w:pPr>
+            <w:r>
+              <w:rPr>
+                <w:b/>
+                <w:color w:val="FF0000"/>
+              </w:rPr>
+              <w:t>Simplest Approach:</w:t>
+            </w:r>
+            <w:r>
+              <w:rPr>
+                <w:color w:val="FF0000"/>
+              </w:rPr>
+              <w:t xml:space="preserve"> </w:t>
+            </w:r>
+            <w:r>
+              <w:t xml:space="preserve">Use a two-way </w:t>
+            </w:r>
+            <w:r>
+              <w:t xml:space="preserve">(i.e. binary) </w:t>
+            </w:r>
+            <w:r>
+              <w:t>split.</w:t>
+            </w:r>
+          </w:p>
+        </w:tc>
+        <w:tc>
+          <w:tcPr>
+            <w:tcW w:w="5179" w:type="dxa"/>
+            <w:vMerge w:val="restart"/>
+            <w:tcBorders>
+              <w:top w:val="single" w:sz="6" w:space="0" w:color="auto"/>
+              <w:left w:val="single" w:sz="6" w:space="0" w:color="auto"/>
+              <w:bottom w:val="single" w:sz="6" w:space="0" w:color="auto"/>
+              <w:right w:val="single" w:sz="12" w:space="0" w:color="auto"/>
+            </w:tcBorders>
+            <w:shd w:val="clear" w:color="auto" w:fill="auto"/>
+            <w:vAlign w:val="center"/>
+          </w:tcPr>
+          <w:p>
+            <w:r>
+              <w:rPr>
+                <w:b/>
+              </w:rPr>
+              <w:t>Option #2:</w:t>
+            </w:r>
+            <w:r>
+              <w:t xml:space="preserve"> Assume attribute follows a normal distribution and use that mean (</w:t>
+            </w:r>
+            <m:oMath>
+              <m:r>
+                <w:rPr>
+                  <w:rFonts w:ascii="Cambria Math" w:hAnsi="Cambria Math"/>
+                </w:rPr>
+                <m:t>μ</m:t>
+              </m:r>
+            </m:oMath>
+            <w:r>
+              <w:t>) and standard deviation (</w:t>
+            </w:r>
+            <m:oMath>
+              <m:r>
+                <w:rPr>
+                  <w:rFonts w:ascii="Cambria Math" w:hAnsi="Cambria Math"/>
+                </w:rPr>
+                <m:t>σ</m:t>
+              </m:r>
+            </m:oMath>
+            <w:r>
+              <w:t>) to estimate the conditional probability.</w:t>
+            </w:r>
+          </w:p>
+          <w:p/>
+          <w:p>
+            <w:pPr>
+              <w:rPr>
+                <w:b/>
+                <w:color w:val="7030A0"/>
+                <w:sz w:val="20"/>
+              </w:rPr>
+            </w:pPr>
+            <m:oMathPara>
+              <m:oMath>
+                <m:r>
+                  <m:rPr>
+                    <m:sty m:val="bi"/>
+                  </m:rPr>
+                  <w:rPr>
+                    <w:rFonts w:ascii="Cambria Math" w:hAnsi="Cambria Math"/>
+                    <w:color w:val="7030A0"/>
+                    <w:sz w:val="20"/>
+                  </w:rPr>
+                  <m:t>P</m:t>
+                </m:r>
+                <m:d>
+                  <m:dPr>
+                    <m:ctrlPr>
+                      <w:rPr>
+                        <w:rFonts w:ascii="Cambria Math" w:hAnsi="Cambria Math"/>
+                        <w:b/>
+                        <w:i/>
+                        <w:color w:val="7030A0"/>
+                        <w:sz w:val="20"/>
+                      </w:rPr>
+                    </m:ctrlPr>
+                  </m:dPr>
+                  <m:e>
+                    <m:sSub>
+                      <m:sSubPr>
+                        <m:ctrlPr>
+                          <w:rPr>
+                            <w:rFonts w:ascii="Cambria Math" w:hAnsi="Cambria Math"/>
+                            <w:b/>
+                            <w:i/>
+                            <w:color w:val="7030A0"/>
+                            <w:sz w:val="20"/>
+                          </w:rPr>
+                        </m:ctrlPr>
+                      </m:sSubPr>
+                      <m:e>
+                        <m:r>
+                          <m:rPr>
+                            <m:sty m:val="bi"/>
+                          </m:rPr>
+                          <w:rPr>
+                            <w:rFonts w:ascii="Cambria Math" w:hAnsi="Cambria Math"/>
+                            <w:color w:val="7030A0"/>
+                            <w:sz w:val="20"/>
+                          </w:rPr>
+                          <m:t>A</m:t>
+                        </m:r>
+                      </m:e>
+                      <m:sub>
+                        <m:r>
+                          <m:rPr>
+                            <m:sty m:val="bi"/>
+                          </m:rPr>
+                          <w:rPr>
+                            <w:rFonts w:ascii="Cambria Math" w:hAnsi="Cambria Math"/>
+                            <w:color w:val="7030A0"/>
+                            <w:sz w:val="20"/>
+                          </w:rPr>
+                          <m:t>i</m:t>
+                        </m:r>
+                      </m:sub>
+                    </m:sSub>
+                    <m:r>
+                      <m:rPr>
+                        <m:sty m:val="bi"/>
+                      </m:rPr>
+                      <w:rPr>
+                        <w:rFonts w:ascii="Cambria Math" w:hAnsi="Cambria Math"/>
+                        <w:color w:val="7030A0"/>
+                        <w:sz w:val="20"/>
+                      </w:rPr>
+                      <m:t>=</m:t>
+                    </m:r>
+                    <m:sSub>
+                      <m:sSubPr>
+                        <m:ctrlPr>
+                          <w:rPr>
+                            <w:rFonts w:ascii="Cambria Math" w:hAnsi="Cambria Math"/>
+                            <w:b/>
+                            <w:i/>
+                            <w:color w:val="7030A0"/>
+                            <w:sz w:val="20"/>
+                          </w:rPr>
+                        </m:ctrlPr>
+                      </m:sSubPr>
+                      <m:e>
+                        <m:r>
+                          <m:rPr>
+                            <m:sty m:val="bi"/>
+                          </m:rPr>
+                          <w:rPr>
+                            <w:rFonts w:ascii="Cambria Math" w:hAnsi="Cambria Math"/>
+                            <w:color w:val="7030A0"/>
+                            <w:sz w:val="20"/>
+                          </w:rPr>
+                          <m:t>a</m:t>
+                        </m:r>
+                      </m:e>
+                      <m:sub>
+                        <m:r>
+                          <m:rPr>
+                            <m:sty m:val="bi"/>
+                          </m:rPr>
+                          <w:rPr>
+                            <w:rFonts w:ascii="Cambria Math" w:hAnsi="Cambria Math"/>
+                            <w:color w:val="7030A0"/>
+                            <w:sz w:val="20"/>
+                          </w:rPr>
+                          <m:t>i</m:t>
+                        </m:r>
+                      </m:sub>
+                    </m:sSub>
+                  </m:e>
+                  <m:e>
+                    <m:r>
+                      <m:rPr>
+                        <m:sty m:val="bi"/>
+                      </m:rPr>
+                      <w:rPr>
+                        <w:rFonts w:ascii="Cambria Math" w:hAnsi="Cambria Math"/>
+                        <w:color w:val="7030A0"/>
+                        <w:sz w:val="20"/>
+                      </w:rPr>
+                      <m:t>C=</m:t>
+                    </m:r>
+                    <m:sSub>
+                      <m:sSubPr>
+                        <m:ctrlPr>
+                          <w:rPr>
+                            <w:rFonts w:ascii="Cambria Math" w:hAnsi="Cambria Math"/>
+                            <w:b/>
+                            <w:i/>
+                            <w:color w:val="7030A0"/>
+                            <w:sz w:val="20"/>
+                          </w:rPr>
+                        </m:ctrlPr>
+                      </m:sSubPr>
+                      <m:e>
+                        <m:r>
+                          <m:rPr>
+                            <m:sty m:val="bi"/>
+                          </m:rPr>
+                          <w:rPr>
+                            <w:rFonts w:ascii="Cambria Math" w:hAnsi="Cambria Math"/>
+                            <w:color w:val="7030A0"/>
+                            <w:sz w:val="20"/>
+                          </w:rPr>
+                          <m:t>c</m:t>
+                        </m:r>
+                      </m:e>
+                      <m:sub>
+                        <m:r>
+                          <m:rPr>
+                            <m:sty m:val="bi"/>
+                          </m:rPr>
+                          <w:rPr>
+                            <w:rFonts w:ascii="Cambria Math" w:hAnsi="Cambria Math"/>
+                            <w:color w:val="7030A0"/>
+                            <w:sz w:val="20"/>
+                          </w:rPr>
+                          <m:t>j</m:t>
+                        </m:r>
+                      </m:sub>
+                    </m:sSub>
+                  </m:e>
+                </m:d>
+                <m:r>
+                  <m:rPr>
+                    <m:sty m:val="bi"/>
+                  </m:rPr>
+                  <w:rPr>
+                    <w:rFonts w:ascii="Cambria Math" w:hAnsi="Cambria Math"/>
+                    <w:color w:val="7030A0"/>
+                    <w:sz w:val="20"/>
+                  </w:rPr>
+                  <m:t>=</m:t>
+                </m:r>
+                <m:f>
+                  <m:fPr>
+                    <m:ctrlPr>
+                      <w:rPr>
+                        <w:rFonts w:ascii="Cambria Math" w:hAnsi="Cambria Math"/>
+                        <w:b/>
+                        <w:i/>
+                        <w:color w:val="7030A0"/>
+                        <w:sz w:val="20"/>
+                      </w:rPr>
+                    </m:ctrlPr>
+                  </m:fPr>
+                  <m:num>
+                    <m:r>
+                      <m:rPr>
+                        <m:sty m:val="bi"/>
+                      </m:rPr>
+                      <w:rPr>
+                        <w:rFonts w:ascii="Cambria Math" w:hAnsi="Cambria Math"/>
+                        <w:color w:val="7030A0"/>
+                        <w:sz w:val="20"/>
+                      </w:rPr>
+                      <m:t>1</m:t>
+                    </m:r>
+                  </m:num>
+                  <m:den>
+                    <m:rad>
+                      <m:radPr>
+                        <m:degHide m:val="1"/>
+                        <m:ctrlPr>
+                          <w:rPr>
+                            <w:rFonts w:ascii="Cambria Math" w:hAnsi="Cambria Math"/>
+                            <w:b/>
+                            <w:i/>
+                            <w:color w:val="7030A0"/>
+                            <w:sz w:val="20"/>
+                          </w:rPr>
+                        </m:ctrlPr>
+                      </m:radPr>
+                      <m:deg/>
+                      <m:e>
+                        <m:r>
+                          <m:rPr>
+                            <m:sty m:val="bi"/>
+                          </m:rPr>
+                          <w:rPr>
+                            <w:rFonts w:ascii="Cambria Math" w:hAnsi="Cambria Math"/>
+                            <w:color w:val="7030A0"/>
+                            <w:sz w:val="20"/>
+                          </w:rPr>
+                          <m:t>2</m:t>
+                        </m:r>
+                        <m:r>
+                          <m:rPr>
+                            <m:sty m:val="bi"/>
+                          </m:rPr>
+                          <w:rPr>
+                            <w:rFonts w:ascii="Cambria Math" w:hAnsi="Cambria Math"/>
+                            <w:color w:val="7030A0"/>
+                            <w:sz w:val="20"/>
+                          </w:rPr>
+                          <m:t>π</m:t>
+                        </m:r>
+                        <m:sSubSup>
+                          <m:sSubSupPr>
+                            <m:ctrlPr>
+                              <w:rPr>
+                                <w:rFonts w:ascii="Cambria Math" w:hAnsi="Cambria Math"/>
+                                <w:b/>
+                                <w:i/>
+                                <w:color w:val="7030A0"/>
+                                <w:sz w:val="20"/>
+                              </w:rPr>
+                            </m:ctrlPr>
+                          </m:sSubSupPr>
+                          <m:e>
+                            <m:r>
+                              <m:rPr>
+                                <m:sty m:val="bi"/>
+                              </m:rPr>
+                              <w:rPr>
+                                <w:rFonts w:ascii="Cambria Math" w:hAnsi="Cambria Math"/>
+                                <w:color w:val="7030A0"/>
+                                <w:sz w:val="20"/>
+                              </w:rPr>
+                              <m:t>σ</m:t>
+                            </m:r>
+                          </m:e>
+                          <m:sub>
+                            <m:r>
+                              <m:rPr>
+                                <m:sty m:val="bi"/>
+                              </m:rPr>
+                              <w:rPr>
+                                <w:rFonts w:ascii="Cambria Math" w:hAnsi="Cambria Math"/>
+                                <w:color w:val="7030A0"/>
+                                <w:sz w:val="20"/>
+                              </w:rPr>
+                              <m:t>i,j</m:t>
+                            </m:r>
+                          </m:sub>
+                          <m:sup>
+                            <m:r>
+                              <m:rPr>
+                                <m:sty m:val="bi"/>
+                              </m:rPr>
+                              <w:rPr>
+                                <w:rFonts w:ascii="Cambria Math" w:hAnsi="Cambria Math"/>
+                                <w:color w:val="7030A0"/>
+                                <w:sz w:val="20"/>
+                              </w:rPr>
+                              <m:t>2</m:t>
+                            </m:r>
+                          </m:sup>
+                        </m:sSubSup>
+                      </m:e>
+                    </m:rad>
+                  </m:den>
+                </m:f>
+                <m:r>
+                  <m:rPr>
+                    <m:sty m:val="bi"/>
+                  </m:rPr>
+                  <w:rPr>
+                    <w:rFonts w:ascii="Cambria Math" w:hAnsi="Cambria Math"/>
+                    <w:color w:val="7030A0"/>
+                    <w:sz w:val="20"/>
+                  </w:rPr>
+                  <m:t>⋅</m:t>
+                </m:r>
+                <m:sSup>
+                  <m:sSupPr>
+                    <m:ctrlPr>
+                      <w:rPr>
+                        <w:rFonts w:ascii="Cambria Math" w:hAnsi="Cambria Math"/>
+                        <w:b/>
+                        <w:i/>
+                        <w:color w:val="7030A0"/>
+                        <w:sz w:val="20"/>
+                      </w:rPr>
+                    </m:ctrlPr>
+                  </m:sSupPr>
+                  <m:e>
+                    <m:r>
+                      <m:rPr>
+                        <m:sty m:val="bi"/>
+                      </m:rPr>
+                      <w:rPr>
+                        <w:rFonts w:ascii="Cambria Math" w:hAnsi="Cambria Math"/>
+                        <w:color w:val="7030A0"/>
+                        <w:sz w:val="20"/>
+                      </w:rPr>
+                      <m:t>e</m:t>
+                    </m:r>
+                  </m:e>
+                  <m:sup>
+                    <m:r>
+                      <m:rPr>
+                        <m:sty m:val="bi"/>
+                      </m:rPr>
+                      <w:rPr>
+                        <w:rFonts w:ascii="Cambria Math" w:hAnsi="Cambria Math"/>
+                        <w:color w:val="7030A0"/>
+                        <w:sz w:val="20"/>
+                      </w:rPr>
+                      <m:t>-</m:t>
+                    </m:r>
+                    <m:f>
+                      <m:fPr>
+                        <m:ctrlPr>
+                          <w:rPr>
+                            <w:rFonts w:ascii="Cambria Math" w:hAnsi="Cambria Math"/>
+                            <w:b/>
+                            <w:i/>
+                            <w:color w:val="7030A0"/>
+                            <w:sz w:val="20"/>
+                          </w:rPr>
+                        </m:ctrlPr>
+                      </m:fPr>
+                      <m:num>
+                        <m:sSup>
+                          <m:sSupPr>
+                            <m:ctrlPr>
+                              <w:rPr>
+                                <w:rFonts w:ascii="Cambria Math" w:hAnsi="Cambria Math"/>
+                                <w:b/>
+                                <w:i/>
+                                <w:color w:val="7030A0"/>
+                                <w:sz w:val="20"/>
+                              </w:rPr>
+                            </m:ctrlPr>
+                          </m:sSupPr>
+                          <m:e>
+                            <m:d>
+                              <m:dPr>
+                                <m:ctrlPr>
+                                  <w:rPr>
+                                    <w:rFonts w:ascii="Cambria Math" w:hAnsi="Cambria Math"/>
+                                    <w:b/>
+                                    <w:i/>
+                                    <w:color w:val="7030A0"/>
+                                    <w:sz w:val="20"/>
+                                  </w:rPr>
+                                </m:ctrlPr>
+                              </m:dPr>
+                              <m:e>
+                                <m:sSub>
+                                  <m:sSubPr>
+                                    <m:ctrlPr>
+                                      <w:rPr>
+                                        <w:rFonts w:ascii="Cambria Math" w:hAnsi="Cambria Math"/>
+                                        <w:b/>
+                                        <w:i/>
+                                        <w:color w:val="7030A0"/>
+                                        <w:sz w:val="20"/>
+                                      </w:rPr>
+                                    </m:ctrlPr>
+                                  </m:sSubPr>
+                                  <m:e>
+                                    <m:r>
+                                      <m:rPr>
+                                        <m:sty m:val="bi"/>
+                                      </m:rPr>
+                                      <w:rPr>
+                                        <w:rFonts w:ascii="Cambria Math" w:hAnsi="Cambria Math"/>
+                                        <w:color w:val="7030A0"/>
+                                        <w:sz w:val="20"/>
+                                      </w:rPr>
+                                      <m:t>a</m:t>
+                                    </m:r>
+                                  </m:e>
+                                  <m:sub>
+                                    <m:r>
+                                      <m:rPr>
+                                        <m:sty m:val="bi"/>
+                                      </m:rPr>
+                                      <w:rPr>
+                                        <w:rFonts w:ascii="Cambria Math" w:hAnsi="Cambria Math"/>
+                                        <w:color w:val="7030A0"/>
+                                        <w:sz w:val="20"/>
+                                      </w:rPr>
+                                      <m:t>i</m:t>
+                                    </m:r>
+                                  </m:sub>
+                                </m:sSub>
+                                <m:r>
+                                  <m:rPr>
+                                    <m:sty m:val="bi"/>
+                                  </m:rPr>
+                                  <w:rPr>
+                                    <w:rFonts w:ascii="Cambria Math" w:hAnsi="Cambria Math"/>
+                                    <w:color w:val="7030A0"/>
+                                    <w:sz w:val="20"/>
+                                  </w:rPr>
+                                  <m:t>-</m:t>
+                                </m:r>
+                                <m:sSub>
+                                  <m:sSubPr>
+                                    <m:ctrlPr>
+                                      <w:rPr>
+                                        <w:rFonts w:ascii="Cambria Math" w:hAnsi="Cambria Math"/>
+                                        <w:b/>
+                                        <w:i/>
+                                        <w:color w:val="7030A0"/>
+                                        <w:sz w:val="20"/>
+                                      </w:rPr>
+                                    </m:ctrlPr>
+                                  </m:sSubPr>
+                                  <m:e>
+                                    <m:r>
+                                      <m:rPr>
+                                        <m:sty m:val="bi"/>
+                                      </m:rPr>
+                                      <w:rPr>
+                                        <w:rFonts w:ascii="Cambria Math" w:hAnsi="Cambria Math"/>
+                                        <w:color w:val="7030A0"/>
+                                        <w:sz w:val="20"/>
+                                      </w:rPr>
+                                      <m:t>μ</m:t>
+                                    </m:r>
+                                  </m:e>
+                                  <m:sub>
+                                    <m:r>
+                                      <m:rPr>
+                                        <m:sty m:val="bi"/>
+                                      </m:rPr>
+                                      <w:rPr>
+                                        <w:rFonts w:ascii="Cambria Math" w:hAnsi="Cambria Math"/>
+                                        <w:color w:val="7030A0"/>
+                                        <w:sz w:val="20"/>
+                                      </w:rPr>
+                                      <m:t>i,j</m:t>
+                                    </m:r>
+                                  </m:sub>
+                                </m:sSub>
+                              </m:e>
+                            </m:d>
+                          </m:e>
+                          <m:sup>
+                            <m:r>
+                              <m:rPr>
+                                <m:sty m:val="bi"/>
+                              </m:rPr>
+                              <w:rPr>
+                                <w:rFonts w:ascii="Cambria Math" w:hAnsi="Cambria Math"/>
+                                <w:color w:val="7030A0"/>
+                                <w:sz w:val="20"/>
+                              </w:rPr>
+                              <m:t>2</m:t>
+                            </m:r>
+                          </m:sup>
+                        </m:sSup>
+                      </m:num>
+                      <m:den>
+                        <m:r>
+                          <m:rPr>
+                            <m:sty m:val="bi"/>
+                          </m:rPr>
+                          <w:rPr>
+                            <w:rFonts w:ascii="Cambria Math" w:hAnsi="Cambria Math"/>
+                            <w:color w:val="7030A0"/>
+                            <w:sz w:val="20"/>
+                          </w:rPr>
+                          <m:t>2</m:t>
+                        </m:r>
+                        <m:sSubSup>
+                          <m:sSubSupPr>
+                            <m:ctrlPr>
+                              <w:rPr>
+                                <w:rFonts w:ascii="Cambria Math" w:hAnsi="Cambria Math"/>
+                                <w:b/>
+                                <w:i/>
+                                <w:color w:val="7030A0"/>
+                                <w:sz w:val="20"/>
+                              </w:rPr>
+                            </m:ctrlPr>
+                          </m:sSubSupPr>
+                          <m:e>
+                            <m:r>
+                              <m:rPr>
+                                <m:sty m:val="bi"/>
+                              </m:rPr>
+                              <w:rPr>
+                                <w:rFonts w:ascii="Cambria Math" w:hAnsi="Cambria Math"/>
+                                <w:color w:val="7030A0"/>
+                                <w:sz w:val="20"/>
+                              </w:rPr>
+                              <m:t>σ</m:t>
+                            </m:r>
+                          </m:e>
+                          <m:sub>
+                            <m:r>
+                              <m:rPr>
+                                <m:sty m:val="bi"/>
+                              </m:rPr>
+                              <w:rPr>
+                                <w:rFonts w:ascii="Cambria Math" w:hAnsi="Cambria Math"/>
+                                <w:color w:val="7030A0"/>
+                                <w:sz w:val="20"/>
+                              </w:rPr>
+                              <m:t>i,j</m:t>
+                            </m:r>
+                          </m:sub>
+                          <m:sup>
+                            <m:r>
+                              <m:rPr>
+                                <m:sty m:val="bi"/>
+                              </m:rPr>
+                              <w:rPr>
+                                <w:rFonts w:ascii="Cambria Math" w:hAnsi="Cambria Math"/>
+                                <w:color w:val="7030A0"/>
+                                <w:sz w:val="20"/>
+                              </w:rPr>
+                              <m:t>2</m:t>
+                            </m:r>
+                          </m:sup>
+                        </m:sSubSup>
+                      </m:den>
+                    </m:f>
+                  </m:sup>
+                </m:sSup>
+              </m:oMath>
+            </m:oMathPara>
+          </w:p>
+          <w:p>
+            <w:pPr>
+              <w:rPr>
+                <w:b/>
+              </w:rPr>
+            </w:pPr>
+          </w:p>
+          <w:p>
+            <m:oMath>
+              <m:sSub>
+                <m:sSubPr>
+                  <m:ctrlPr>
+                    <w:rPr>
+                      <w:rFonts w:ascii="Cambria Math" w:hAnsi="Cambria Math"/>
+                      <w:b/>
+                      <w:i/>
+                      <w:color w:val="7030A0"/>
+                    </w:rPr>
+                  </m:ctrlPr>
+                </m:sSubPr>
+                <m:e>
+                  <m:r>
+                    <m:rPr>
+                      <m:sty m:val="bi"/>
+                    </m:rPr>
+                    <w:rPr>
+                      <w:rFonts w:ascii="Cambria Math" w:hAnsi="Cambria Math"/>
+                      <w:color w:val="7030A0"/>
+                    </w:rPr>
+                    <m:t>a</m:t>
+                  </m:r>
+                </m:e>
+                <m:sub>
+                  <m:r>
+                    <m:rPr>
+                      <m:sty m:val="bi"/>
+                    </m:rPr>
+                    <w:rPr>
+                      <w:rFonts w:ascii="Cambria Math" w:hAnsi="Cambria Math"/>
+                      <w:color w:val="7030A0"/>
+                    </w:rPr>
+                    <m:t>i</m:t>
+                  </m:r>
+                </m:sub>
+              </m:sSub>
+            </m:oMath>
+            <w:r>
+              <w:rPr>
+                <w:b/>
+                <w:color w:val="7030A0"/>
+              </w:rPr>
+              <w:t xml:space="preserve"> </w:t>
+            </w:r>
+            <w:r>
+              <w:t>– Continuous value for attribute</w:t>
+            </w:r>
+          </w:p>
+          <w:p>
+            <w:pPr>
+              <w:rPr>
+                <w:b/>
+                <w:color w:val="7030A0"/>
+              </w:rPr>
+            </w:pPr>
+            <m:oMath>
+              <m:sSub>
+                <m:sSubPr>
+                  <m:ctrlPr>
+                    <w:rPr>
+                      <w:rFonts w:ascii="Cambria Math" w:hAnsi="Cambria Math"/>
+                      <w:b/>
+                      <w:i/>
+                      <w:color w:val="7030A0"/>
+                    </w:rPr>
+                  </m:ctrlPr>
+                </m:sSubPr>
+                <m:e>
+                  <m:r>
+                    <m:rPr>
+                      <m:sty m:val="bi"/>
+                    </m:rPr>
+                    <w:rPr>
+                      <w:rFonts w:ascii="Cambria Math" w:hAnsi="Cambria Math"/>
+                      <w:color w:val="7030A0"/>
+                    </w:rPr>
+                    <m:t>c</m:t>
+                  </m:r>
+                </m:e>
+                <m:sub>
+                  <m:r>
+                    <m:rPr>
+                      <m:sty m:val="bi"/>
+                    </m:rPr>
+                    <w:rPr>
+                      <w:rFonts w:ascii="Cambria Math" w:hAnsi="Cambria Math"/>
+                      <w:color w:val="7030A0"/>
+                    </w:rPr>
+                    <m:t>j</m:t>
+                  </m:r>
+                </m:sub>
+              </m:sSub>
+            </m:oMath>
+            <w:r>
+              <w:rPr>
+                <w:b/>
+                <w:color w:val="7030A0"/>
+              </w:rPr>
+              <w:t xml:space="preserve"> </w:t>
+            </w:r>
+            <w:r>
+              <w:t>– Class value</w:t>
+            </w:r>
+          </w:p>
+          <w:p>
+            <m:oMath>
+              <m:sSub>
+                <m:sSubPr>
+                  <m:ctrlPr>
+                    <w:rPr>
+                      <w:rFonts w:ascii="Cambria Math" w:hAnsi="Cambria Math"/>
+                      <w:b/>
+                      <w:i/>
+                      <w:color w:val="7030A0"/>
+                    </w:rPr>
+                  </m:ctrlPr>
+                </m:sSubPr>
+                <m:e>
+                  <m:r>
+                    <m:rPr>
+                      <m:sty m:val="bi"/>
+                    </m:rPr>
+                    <w:rPr>
+                      <w:rFonts w:ascii="Cambria Math" w:hAnsi="Cambria Math"/>
+                      <w:color w:val="7030A0"/>
+                    </w:rPr>
+                    <m:t>μ</m:t>
+                  </m:r>
+                </m:e>
+                <m:sub>
+                  <m:r>
+                    <m:rPr>
+                      <m:sty m:val="bi"/>
+                    </m:rPr>
+                    <w:rPr>
+                      <w:rFonts w:ascii="Cambria Math" w:hAnsi="Cambria Math"/>
+                      <w:color w:val="7030A0"/>
+                    </w:rPr>
+                    <m:t>i,j</m:t>
+                  </m:r>
+                </m:sub>
+              </m:sSub>
+            </m:oMath>
+            <w:r>
+              <w:rPr>
+                <w:b/>
+                <w:color w:val="7030A0"/>
+              </w:rPr>
+              <w:t xml:space="preserve"> </w:t>
+            </w:r>
+            <w:r>
+              <w:t xml:space="preserve">– Mean for value for records with attribute </w:t>
+            </w:r>
+            <m:oMath>
+              <m:sSub>
+                <m:sSubPr>
+                  <m:ctrlPr>
+                    <w:rPr>
+                      <w:rFonts w:ascii="Cambria Math" w:hAnsi="Cambria Math"/>
+                      <w:b/>
+                      <w:i/>
+                    </w:rPr>
+                  </m:ctrlPr>
+                </m:sSubPr>
+                <m:e>
+                  <m:r>
+                    <m:rPr>
+                      <m:sty m:val="bi"/>
+                    </m:rPr>
+                    <w:rPr>
+                      <w:rFonts w:ascii="Cambria Math" w:hAnsi="Cambria Math"/>
+                    </w:rPr>
+                    <m:t>A</m:t>
+                  </m:r>
+                </m:e>
+                <m:sub>
+                  <m:r>
+                    <m:rPr>
+                      <m:sty m:val="bi"/>
+                    </m:rPr>
+                    <w:rPr>
+                      <w:rFonts w:ascii="Cambria Math" w:hAnsi="Cambria Math"/>
+                    </w:rPr>
+                    <m:t>i</m:t>
+                  </m:r>
+                </m:sub>
+              </m:sSub>
+            </m:oMath>
+            <w:r>
+              <w:t xml:space="preserve"> and class value </w:t>
+            </w:r>
+            <m:oMath>
+              <m:sSub>
+                <m:sSubPr>
+                  <m:ctrlPr>
+                    <w:rPr>
+                      <w:rFonts w:ascii="Cambria Math" w:hAnsi="Cambria Math"/>
+                      <w:b/>
+                      <w:i/>
+                    </w:rPr>
+                  </m:ctrlPr>
+                </m:sSubPr>
+                <m:e>
+                  <m:r>
+                    <m:rPr>
+                      <m:sty m:val="bi"/>
+                    </m:rPr>
+                    <w:rPr>
+                      <w:rFonts w:ascii="Cambria Math" w:hAnsi="Cambria Math"/>
+                    </w:rPr>
+                    <m:t>c</m:t>
+                  </m:r>
+                </m:e>
+                <m:sub>
+                  <m:r>
+                    <m:rPr>
+                      <m:sty m:val="bi"/>
+                    </m:rPr>
+                    <w:rPr>
+                      <w:rFonts w:ascii="Cambria Math" w:hAnsi="Cambria Math"/>
+                    </w:rPr>
+                    <m:t>j</m:t>
+                  </m:r>
+                </m:sub>
+              </m:sSub>
+            </m:oMath>
+          </w:p>
+          <w:p>
+            <w:pPr>
+              <w:rPr>
+                <w:b/>
+              </w:rPr>
+            </w:pPr>
+            <m:oMath>
+              <m:sSub>
+                <m:sSubPr>
+                  <m:ctrlPr>
+                    <w:rPr>
+                      <w:rFonts w:ascii="Cambria Math" w:hAnsi="Cambria Math"/>
+                      <w:b/>
+                      <w:i/>
+                      <w:color w:val="7030A0"/>
+                    </w:rPr>
+                  </m:ctrlPr>
+                </m:sSubPr>
+                <m:e>
+                  <m:r>
+                    <m:rPr>
+                      <m:sty m:val="bi"/>
+                    </m:rPr>
+                    <w:rPr>
+                      <w:rFonts w:ascii="Cambria Math" w:hAnsi="Cambria Math"/>
+                      <w:color w:val="7030A0"/>
+                    </w:rPr>
+                    <m:t>σ</m:t>
+                  </m:r>
+                </m:e>
+                <m:sub>
+                  <m:r>
+                    <m:rPr>
+                      <m:sty m:val="bi"/>
+                    </m:rPr>
+                    <w:rPr>
+                      <w:rFonts w:ascii="Cambria Math" w:hAnsi="Cambria Math"/>
+                      <w:color w:val="7030A0"/>
+                    </w:rPr>
+                    <m:t>i,j</m:t>
+                  </m:r>
+                </m:sub>
+              </m:sSub>
+            </m:oMath>
+            <w:r>
+              <w:rPr>
+                <w:b/>
+                <w:color w:val="7030A0"/>
+              </w:rPr>
+              <w:t xml:space="preserve"> </w:t>
+            </w:r>
+            <w:r>
+              <w:t xml:space="preserve">– Standard deviation for value for records with attribute </w:t>
+            </w:r>
+            <m:oMath>
+              <m:sSub>
+                <m:sSubPr>
+                  <m:ctrlPr>
+                    <w:rPr>
+                      <w:rFonts w:ascii="Cambria Math" w:hAnsi="Cambria Math"/>
+                      <w:b/>
+                      <w:i/>
+                      <w:color w:val="7030A0"/>
+                    </w:rPr>
+                  </m:ctrlPr>
+                </m:sSubPr>
+                <m:e>
+                  <m:r>
+                    <m:rPr>
+                      <m:sty m:val="bi"/>
+                    </m:rPr>
+                    <w:rPr>
+                      <w:rFonts w:ascii="Cambria Math" w:hAnsi="Cambria Math"/>
+                      <w:color w:val="7030A0"/>
+                    </w:rPr>
+                    <m:t>A</m:t>
+                  </m:r>
+                </m:e>
+                <m:sub>
+                  <m:r>
+                    <m:rPr>
+                      <m:sty m:val="bi"/>
+                    </m:rPr>
+                    <w:rPr>
+                      <w:rFonts w:ascii="Cambria Math" w:hAnsi="Cambria Math"/>
+                      <w:color w:val="7030A0"/>
+                    </w:rPr>
+                    <m:t>i</m:t>
+                  </m:r>
+                </m:sub>
+              </m:sSub>
+            </m:oMath>
+            <w:r>
+              <w:t xml:space="preserve"> and class value </w:t>
+            </w:r>
+            <m:oMath>
+              <m:sSub>
+                <m:sSubPr>
+                  <m:ctrlPr>
+                    <w:rPr>
+                      <w:rFonts w:ascii="Cambria Math" w:hAnsi="Cambria Math"/>
+                      <w:b/>
+                      <w:i/>
+                      <w:color w:val="7030A0"/>
+                    </w:rPr>
+                  </m:ctrlPr>
+                </m:sSubPr>
+                <m:e>
+                  <m:r>
+                    <m:rPr>
+                      <m:sty m:val="bi"/>
+                    </m:rPr>
+                    <w:rPr>
+                      <w:rFonts w:ascii="Cambria Math" w:hAnsi="Cambria Math"/>
+                      <w:color w:val="7030A0"/>
+                    </w:rPr>
+                    <m:t>c</m:t>
+                  </m:r>
+                </m:e>
+                <m:sub>
+                  <m:r>
+                    <m:rPr>
+                      <m:sty m:val="bi"/>
+                    </m:rPr>
+                    <w:rPr>
+                      <w:rFonts w:ascii="Cambria Math" w:hAnsi="Cambria Math"/>
+                      <w:color w:val="7030A0"/>
+                    </w:rPr>
+                    <m:t>j</m:t>
+                  </m:r>
+                </m:sub>
+              </m:sSub>
+            </m:oMath>
+          </w:p>
+        </w:tc>
+      </w:tr>
+      <w:tr>
+        <w:trPr>
+          <w:trHeight w:val="739"/>
+          <w:jc w:val="center"/>
+        </w:trPr>
+        <w:tc>
+          <w:tcPr>
+            <w:tcW w:w="3020" w:type="dxa"/>
+            <w:vMerge/>
+            <w:tcBorders>
+              <w:right w:val="single" w:sz="12" w:space="0" w:color="auto"/>
+            </w:tcBorders>
+            <w:shd w:val="clear" w:color="auto" w:fill="auto"/>
+            <w:vAlign w:val="center"/>
+          </w:tcPr>
+          <w:p>
+            <w:pPr>
+              <w:jc w:val="center"/>
+              <w:rPr>
+                <w:b/>
+                <w:color w:val="0000FF"/>
+              </w:rPr>
+            </w:pPr>
+          </w:p>
+        </w:tc>
+        <w:tc>
+          <w:tcPr>
+            <w:tcW w:w="3240" w:type="dxa"/>
+            <w:tcBorders>
+              <w:top w:val="single" w:sz="6" w:space="0" w:color="auto"/>
+              <w:left w:val="single" w:sz="12" w:space="0" w:color="auto"/>
+              <w:bottom w:val="single" w:sz="12" w:space="0" w:color="auto"/>
+              <w:right w:val="single" w:sz="6" w:space="0" w:color="auto"/>
+            </w:tcBorders>
+            <w:shd w:val="clear" w:color="auto" w:fill="auto"/>
+            <w:vAlign w:val="center"/>
+          </w:tcPr>
+          <w:p>
+            <w:pPr>
+              <w:jc w:val="center"/>
+              <w:rPr>
+                <w:b/>
+                <w:color w:val="0000FF"/>
+              </w:rPr>
+            </w:pPr>
+            <w:r>
+              <w:rPr>
+                <w:b/>
+                <w:color w:val="0000FF"/>
+              </w:rPr>
+              <w:t>Standard Deviation (</w:t>
+            </w:r>
+            <m:oMath>
+              <m:r>
+                <m:rPr>
+                  <m:sty m:val="b"/>
+                </m:rPr>
+                <w:rPr>
+                  <w:rFonts w:ascii="Cambria Math" w:hAnsi="Cambria Math"/>
+                  <w:color w:val="0000FF"/>
+                </w:rPr>
+                <m:t>σ</m:t>
+              </m:r>
+            </m:oMath>
+            <w:r>
+              <w:rPr>
+                <w:b/>
+                <w:color w:val="0000FF"/>
+              </w:rPr>
+              <w:t>)</w:t>
+            </w:r>
+          </w:p>
+          <w:p>
+            <w:pPr>
+              <w:rPr>
+                <w:b/>
+                <w:color w:val="E36C0A" w:themeColor="accent6" w:themeShade="BF"/>
+              </w:rPr>
+            </w:pPr>
+          </w:p>
+          <w:p>
+            <w:pPr>
+              <w:rPr>
+                <w:b/>
+                <w:color w:val="E36C0A" w:themeColor="accent6" w:themeShade="BF"/>
+              </w:rPr>
+            </w:pPr>
+            <m:oMathPara>
+              <m:oMath>
+                <m:r>
+                  <m:rPr>
+                    <m:sty m:val="bi"/>
+                  </m:rPr>
+                  <w:rPr>
+                    <w:rFonts w:ascii="Cambria Math" w:hAnsi="Cambria Math"/>
+                    <w:color w:val="7030A0"/>
+                    <w:sz w:val="20"/>
+                  </w:rPr>
+                  <m:t>σ=</m:t>
+                </m:r>
+                <m:rad>
+                  <m:radPr>
+                    <m:degHide m:val="1"/>
+                    <m:ctrlPr>
+                      <w:rPr>
+                        <w:rFonts w:ascii="Cambria Math" w:hAnsi="Cambria Math"/>
+                        <w:b/>
+                        <w:i/>
+                        <w:color w:val="7030A0"/>
+                        <w:sz w:val="20"/>
+                      </w:rPr>
+                    </m:ctrlPr>
+                  </m:radPr>
+                  <m:deg/>
+                  <m:e>
+                    <m:f>
+                      <m:fPr>
+                        <m:ctrlPr>
+                          <w:rPr>
+                            <w:rFonts w:ascii="Cambria Math" w:hAnsi="Cambria Math"/>
+                            <w:b/>
+                            <w:i/>
+                            <w:color w:val="7030A0"/>
+                            <w:sz w:val="20"/>
+                          </w:rPr>
+                        </m:ctrlPr>
+                      </m:fPr>
+                      <m:num>
+                        <m:nary>
+                          <m:naryPr>
+                            <m:chr m:val="∑"/>
+                            <m:ctrlPr>
+                              <w:rPr>
+                                <w:rFonts w:ascii="Cambria Math" w:hAnsi="Cambria Math"/>
+                                <w:b/>
+                                <w:i/>
+                                <w:color w:val="7030A0"/>
+                                <w:sz w:val="20"/>
+                              </w:rPr>
+                            </m:ctrlPr>
+                          </m:naryPr>
+                          <m:sub>
+                            <m:r>
+                              <m:rPr>
+                                <m:sty m:val="bi"/>
+                              </m:rPr>
+                              <w:rPr>
+                                <w:rFonts w:ascii="Cambria Math" w:hAnsi="Cambria Math"/>
+                                <w:color w:val="7030A0"/>
+                                <w:sz w:val="20"/>
+                              </w:rPr>
+                              <m:t>i=1</m:t>
+                            </m:r>
+                          </m:sub>
+                          <m:sup>
+                            <m:r>
+                              <m:rPr>
+                                <m:sty m:val="bi"/>
+                              </m:rPr>
+                              <w:rPr>
+                                <w:rFonts w:ascii="Cambria Math" w:hAnsi="Cambria Math"/>
+                                <w:color w:val="7030A0"/>
+                                <w:sz w:val="20"/>
+                              </w:rPr>
+                              <m:t>n</m:t>
+                            </m:r>
+                          </m:sup>
+                          <m:e>
+                            <m:sSup>
+                              <m:sSupPr>
+                                <m:ctrlPr>
+                                  <w:rPr>
+                                    <w:rFonts w:ascii="Cambria Math" w:hAnsi="Cambria Math"/>
+                                    <w:b/>
+                                    <w:i/>
+                                    <w:color w:val="7030A0"/>
+                                    <w:sz w:val="20"/>
+                                  </w:rPr>
+                                </m:ctrlPr>
+                              </m:sSupPr>
+                              <m:e>
+                                <m:d>
+                                  <m:dPr>
+                                    <m:ctrlPr>
+                                      <w:rPr>
+                                        <w:rFonts w:ascii="Cambria Math" w:hAnsi="Cambria Math"/>
+                                        <w:b/>
+                                        <w:i/>
+                                        <w:color w:val="7030A0"/>
+                                        <w:sz w:val="20"/>
+                                      </w:rPr>
+                                    </m:ctrlPr>
+                                  </m:dPr>
+                                  <m:e>
+                                    <m:sSub>
+                                      <m:sSubPr>
+                                        <m:ctrlPr>
+                                          <w:rPr>
+                                            <w:rFonts w:ascii="Cambria Math" w:hAnsi="Cambria Math"/>
+                                            <w:b/>
+                                            <w:i/>
+                                            <w:color w:val="7030A0"/>
+                                            <w:sz w:val="20"/>
+                                          </w:rPr>
+                                        </m:ctrlPr>
+                                      </m:sSubPr>
+                                      <m:e>
+                                        <m:r>
+                                          <m:rPr>
+                                            <m:sty m:val="bi"/>
+                                          </m:rPr>
+                                          <w:rPr>
+                                            <w:rFonts w:ascii="Cambria Math" w:hAnsi="Cambria Math"/>
+                                            <w:color w:val="7030A0"/>
+                                            <w:sz w:val="20"/>
+                                          </w:rPr>
+                                          <m:t>x</m:t>
+                                        </m:r>
+                                      </m:e>
+                                      <m:sub>
+                                        <m:r>
+                                          <m:rPr>
+                                            <m:sty m:val="bi"/>
+                                          </m:rPr>
+                                          <w:rPr>
+                                            <w:rFonts w:ascii="Cambria Math" w:hAnsi="Cambria Math"/>
+                                            <w:color w:val="7030A0"/>
+                                            <w:sz w:val="20"/>
+                                          </w:rPr>
+                                          <m:t>i</m:t>
+                                        </m:r>
+                                      </m:sub>
+                                    </m:sSub>
+                                    <m:r>
+                                      <m:rPr>
+                                        <m:sty m:val="bi"/>
+                                      </m:rPr>
+                                      <w:rPr>
+                                        <w:rFonts w:ascii="Cambria Math" w:hAnsi="Cambria Math"/>
+                                        <w:color w:val="7030A0"/>
+                                        <w:sz w:val="20"/>
+                                      </w:rPr>
+                                      <m:t>-μ</m:t>
+                                    </m:r>
+                                  </m:e>
+                                </m:d>
+                              </m:e>
+                              <m:sup>
+                                <m:r>
+                                  <m:rPr>
+                                    <m:sty m:val="bi"/>
+                                  </m:rPr>
+                                  <w:rPr>
+                                    <w:rFonts w:ascii="Cambria Math" w:hAnsi="Cambria Math"/>
+                                    <w:color w:val="7030A0"/>
+                                    <w:sz w:val="20"/>
+                                  </w:rPr>
+                                  <m:t>2</m:t>
+                                </m:r>
+                              </m:sup>
+                            </m:sSup>
+                          </m:e>
+                        </m:nary>
+                      </m:num>
+                      <m:den>
+                        <m:r>
+                          <m:rPr>
+                            <m:sty m:val="bi"/>
+                          </m:rPr>
+                          <w:rPr>
+                            <w:rFonts w:ascii="Cambria Math" w:hAnsi="Cambria Math"/>
+                            <w:color w:val="7030A0"/>
+                            <w:sz w:val="20"/>
+                          </w:rPr>
+                          <m:t>n-1</m:t>
+                        </m:r>
+                      </m:den>
+                    </m:f>
+                  </m:e>
+                </m:rad>
+              </m:oMath>
+            </m:oMathPara>
+          </w:p>
+        </w:tc>
+        <w:tc>
+          <w:tcPr>
+            <w:tcW w:w="5179" w:type="dxa"/>
+            <w:vMerge/>
+            <w:tcBorders>
+              <w:top w:val="single" w:sz="6" w:space="0" w:color="auto"/>
+              <w:left w:val="single" w:sz="6" w:space="0" w:color="auto"/>
+              <w:bottom w:val="single" w:sz="12" w:space="0" w:color="auto"/>
+              <w:right w:val="single" w:sz="12" w:space="0" w:color="auto"/>
+            </w:tcBorders>
+            <w:shd w:val="clear" w:color="auto" w:fill="auto"/>
+            <w:vAlign w:val="center"/>
+          </w:tcPr>
+          <w:p>
+            <w:pPr>
+              <w:rPr>
+                <w:b/>
+              </w:rPr>
+            </w:pPr>
+          </w:p>
+        </w:tc>
+      </w:tr>
+    </w:tbl>
+    <w:p>
+      <w:pPr>
+        <w:rPr>
+          <w:sz w:val="6"/>
+          <w:szCs w:val="6"/>
+        </w:rPr>
+      </w:pPr>
+    </w:p>
+    <w:p>
+      <w:pPr>
+        <w:jc w:val="center"/>
+        <w:rPr>
+          <w:b/>
+          <w:color w:val="0000FF"/>
+          <w:sz w:val="20"/>
+          <w:szCs w:val="6"/>
+        </w:rPr>
+      </w:pPr>
+      <w:r>
+        <w:rPr>
+          <w:b/>
+          <w:sz w:val="20"/>
+          <w:szCs w:val="6"/>
+        </w:rPr>
+        <w:t>Handling Zero Value Conditional Probabilities</w:t>
+      </w:r>
+      <w:r>
+        <w:rPr>
+          <w:b/>
+          <w:sz w:val="20"/>
+          <w:szCs w:val="6"/>
+        </w:rPr>
+        <w:t xml:space="preserve"> – </w:t>
+      </w:r>
+      <w:r>
+        <w:rPr>
+          <w:b/>
+          <w:color w:val="0000FF"/>
+          <w:sz w:val="20"/>
+          <w:szCs w:val="6"/>
+        </w:rPr>
+        <w:t>Further Conditional Probability Estimation</w:t>
+      </w:r>
+    </w:p>
+    <w:p>
+      <w:pPr>
+        <w:rPr>
+          <w:sz w:val="6"/>
+          <w:szCs w:val="6"/>
+        </w:rPr>
+      </w:pPr>
+    </w:p>
+    <w:tbl>
+      <w:tblPr>
+        <w:tblStyle w:val="TableGrid"/>
+        <w:tblW w:w="11439" w:type="dxa"/>
+        <w:jc w:val="center"/>
+        <w:tblLook w:val="04A0" w:firstRow="1" w:lastRow="0" w:firstColumn="1" w:lastColumn="0" w:noHBand="0" w:noVBand="1"/>
+      </w:tblPr>
+      <w:tblGrid>
+        <w:gridCol w:w="3470"/>
+        <w:gridCol w:w="3984"/>
+        <w:gridCol w:w="3985"/>
+      </w:tblGrid>
+      <w:tr>
+        <w:trPr>
+          <w:trHeight w:val="880"/>
+          <w:jc w:val="center"/>
+        </w:trPr>
+        <w:tc>
+          <w:tcPr>
+            <w:tcW w:w="3470" w:type="dxa"/>
+            <w:shd w:val="clear" w:color="auto" w:fill="auto"/>
+            <w:vAlign w:val="center"/>
+          </w:tcPr>
+          <w:p>
+            <w:pPr>
+              <w:jc w:val="center"/>
+              <w:rPr>
+                <w:b/>
+                <w:color w:val="00B050"/>
+              </w:rPr>
+            </w:pPr>
+            <w:r>
+              <w:rPr>
+                <w:b/>
+                <w:color w:val="00B050"/>
+              </w:rPr>
+              <w:t>Original/Standard</w:t>
+            </w:r>
+          </w:p>
+          <w:p>
+            <w:pPr>
+              <w:rPr>
+                <w:b/>
+                <w:sz w:val="6"/>
+                <w:szCs w:val="6"/>
+              </w:rPr>
+            </w:pPr>
+          </w:p>
+          <w:p>
+            <w:pPr>
+              <w:rPr>
+                <w:b/>
+                <w:color w:val="7030A0"/>
+              </w:rPr>
+            </w:pPr>
+            <m:oMathPara>
+              <m:oMath>
+                <m:r>
+                  <m:rPr>
+                    <m:sty m:val="bi"/>
+                  </m:rPr>
+                  <w:rPr>
+                    <w:rFonts w:ascii="Cambria Math" w:hAnsi="Cambria Math"/>
+                    <w:color w:val="7030A0"/>
+                  </w:rPr>
+                  <m:t>P</m:t>
+                </m:r>
+                <m:d>
+                  <m:dPr>
+                    <m:ctrlPr>
+                      <w:rPr>
+                        <w:rFonts w:ascii="Cambria Math" w:hAnsi="Cambria Math"/>
+                        <w:b/>
+                        <w:i/>
+                        <w:color w:val="7030A0"/>
+                      </w:rPr>
+                    </m:ctrlPr>
+                  </m:dPr>
+                  <m:e>
+                    <m:sSub>
+                      <m:sSubPr>
+                        <m:ctrlPr>
+                          <w:rPr>
+                            <w:rFonts w:ascii="Cambria Math" w:hAnsi="Cambria Math"/>
+                            <w:b/>
+                            <w:i/>
+                            <w:color w:val="7030A0"/>
+                          </w:rPr>
+                        </m:ctrlPr>
+                      </m:sSubPr>
+                      <m:e>
+                        <m:r>
+                          <m:rPr>
+                            <m:sty m:val="bi"/>
+                          </m:rPr>
+                          <w:rPr>
+                            <w:rFonts w:ascii="Cambria Math" w:hAnsi="Cambria Math"/>
+                            <w:color w:val="7030A0"/>
+                          </w:rPr>
+                          <m:t>A</m:t>
+                        </m:r>
+                      </m:e>
+                      <m:sub>
+                        <m:r>
+                          <m:rPr>
+                            <m:sty m:val="bi"/>
+                          </m:rPr>
+                          <w:rPr>
+                            <w:rFonts w:ascii="Cambria Math" w:hAnsi="Cambria Math"/>
+                            <w:color w:val="7030A0"/>
+                          </w:rPr>
+                          <m:t>i</m:t>
+                        </m:r>
+                      </m:sub>
+                    </m:sSub>
+                  </m:e>
+                  <m:e>
+                    <m:r>
+                      <m:rPr>
+                        <m:sty m:val="bi"/>
+                      </m:rPr>
+                      <w:rPr>
+                        <w:rFonts w:ascii="Cambria Math" w:hAnsi="Cambria Math"/>
+                        <w:color w:val="7030A0"/>
+                      </w:rPr>
+                      <m:t>C</m:t>
+                    </m:r>
+                  </m:e>
+                </m:d>
+                <m:r>
+                  <m:rPr>
+                    <m:sty m:val="bi"/>
+                  </m:rPr>
+                  <w:rPr>
+                    <w:rFonts w:ascii="Cambria Math" w:hAnsi="Cambria Math"/>
+                    <w:color w:val="7030A0"/>
+                  </w:rPr>
+                  <m:t>=</m:t>
+                </m:r>
+                <m:f>
+                  <m:fPr>
+                    <m:ctrlPr>
+                      <w:rPr>
+                        <w:rFonts w:ascii="Cambria Math" w:hAnsi="Cambria Math"/>
+                        <w:b/>
+                        <w:i/>
+                        <w:color w:val="7030A0"/>
+                      </w:rPr>
+                    </m:ctrlPr>
+                  </m:fPr>
+                  <m:num>
+                    <m:d>
+                      <m:dPr>
+                        <m:begChr m:val="|"/>
+                        <m:endChr m:val="|"/>
+                        <m:ctrlPr>
+                          <w:rPr>
+                            <w:rFonts w:ascii="Cambria Math" w:hAnsi="Cambria Math"/>
+                            <w:b/>
+                            <w:i/>
+                            <w:color w:val="7030A0"/>
+                          </w:rPr>
+                        </m:ctrlPr>
+                      </m:dPr>
+                      <m:e>
+                        <m:sSub>
+                          <m:sSubPr>
+                            <m:ctrlPr>
+                              <w:rPr>
+                                <w:rFonts w:ascii="Cambria Math" w:hAnsi="Cambria Math"/>
+                                <w:b/>
+                                <w:i/>
+                                <w:color w:val="7030A0"/>
+                              </w:rPr>
+                            </m:ctrlPr>
+                          </m:sSubPr>
+                          <m:e>
+                            <m:r>
+                              <m:rPr>
+                                <m:sty m:val="bi"/>
+                              </m:rPr>
+                              <w:rPr>
+                                <w:rFonts w:ascii="Cambria Math" w:hAnsi="Cambria Math"/>
+                                <w:color w:val="7030A0"/>
+                              </w:rPr>
+                              <m:t>A</m:t>
+                            </m:r>
+                          </m:e>
+                          <m:sub>
+                            <m:r>
+                              <m:rPr>
+                                <m:sty m:val="bi"/>
+                              </m:rPr>
+                              <w:rPr>
+                                <w:rFonts w:ascii="Cambria Math" w:hAnsi="Cambria Math"/>
+                                <w:color w:val="7030A0"/>
+                              </w:rPr>
+                              <m:t>i,C</m:t>
+                            </m:r>
+                          </m:sub>
+                        </m:sSub>
+                      </m:e>
+                    </m:d>
+                  </m:num>
+                  <m:den>
+                    <m:sSub>
+                      <m:sSubPr>
+                        <m:ctrlPr>
+                          <w:rPr>
+                            <w:rFonts w:ascii="Cambria Math" w:hAnsi="Cambria Math"/>
+                            <w:b/>
+                            <w:i/>
+                            <w:color w:val="7030A0"/>
+                          </w:rPr>
+                        </m:ctrlPr>
+                      </m:sSubPr>
+                      <m:e>
+                        <m:r>
+                          <m:rPr>
+                            <m:sty m:val="bi"/>
+                          </m:rPr>
+                          <w:rPr>
+                            <w:rFonts w:ascii="Cambria Math" w:hAnsi="Cambria Math"/>
+                            <w:color w:val="7030A0"/>
+                          </w:rPr>
+                          <m:t>N</m:t>
+                        </m:r>
+                      </m:e>
+                      <m:sub>
+                        <m:r>
+                          <m:rPr>
+                            <m:sty m:val="bi"/>
+                          </m:rPr>
+                          <w:rPr>
+                            <w:rFonts w:ascii="Cambria Math" w:hAnsi="Cambria Math"/>
+                            <w:color w:val="7030A0"/>
+                          </w:rPr>
+                          <m:t>C</m:t>
+                        </m:r>
+                      </m:sub>
+                    </m:sSub>
+                  </m:den>
+                </m:f>
+              </m:oMath>
+            </m:oMathPara>
+          </w:p>
+          <w:p>
+            <w:pPr>
+              <w:rPr>
+                <w:b/>
+                <w:color w:val="7030A0"/>
+              </w:rPr>
+            </w:pPr>
+            <m:oMath>
+              <m:d>
+                <m:dPr>
+                  <m:begChr m:val="|"/>
+                  <m:endChr m:val="|"/>
+                  <m:ctrlPr>
+                    <w:rPr>
+                      <w:rFonts w:ascii="Cambria Math" w:hAnsi="Cambria Math"/>
+                      <w:b/>
+                      <w:i/>
+                      <w:color w:val="7030A0"/>
+                    </w:rPr>
+                  </m:ctrlPr>
+                </m:dPr>
+                <m:e>
+                  <m:sSub>
+                    <m:sSubPr>
+                      <m:ctrlPr>
+                        <w:rPr>
+                          <w:rFonts w:ascii="Cambria Math" w:hAnsi="Cambria Math"/>
+                          <w:b/>
+                          <w:i/>
+                          <w:color w:val="7030A0"/>
+                        </w:rPr>
+                      </m:ctrlPr>
+                    </m:sSubPr>
+                    <m:e>
+                      <m:r>
+                        <m:rPr>
+                          <m:sty m:val="bi"/>
+                        </m:rPr>
+                        <w:rPr>
+                          <w:rFonts w:ascii="Cambria Math" w:hAnsi="Cambria Math"/>
+                          <w:color w:val="7030A0"/>
+                        </w:rPr>
+                        <m:t>A</m:t>
+                      </m:r>
+                    </m:e>
+                    <m:sub>
+                      <m:r>
+                        <m:rPr>
+                          <m:sty m:val="bi"/>
+                        </m:rPr>
+                        <w:rPr>
+                          <w:rFonts w:ascii="Cambria Math" w:hAnsi="Cambria Math"/>
+                          <w:color w:val="7030A0"/>
+                        </w:rPr>
+                        <m:t>i,C</m:t>
+                      </m:r>
+                    </m:sub>
+                  </m:sSub>
+                </m:e>
+              </m:d>
+            </m:oMath>
+            <w:r>
+              <w:rPr>
+                <w:b/>
+                <w:color w:val="7030A0"/>
+              </w:rPr>
+              <w:t xml:space="preserve"> </w:t>
+            </w:r>
+            <w:r>
+              <w:t>– Number of records with attribute value</w:t>
+            </w:r>
+            <w:r>
+              <w:rPr>
+                <w:b/>
+                <w:color w:val="7030A0"/>
+              </w:rPr>
+              <w:t xml:space="preserve"> </w:t>
+            </w:r>
+            <m:oMath>
+              <m:sSub>
+                <m:sSubPr>
+                  <m:ctrlPr>
+                    <w:rPr>
+                      <w:rFonts w:ascii="Cambria Math" w:hAnsi="Cambria Math"/>
+                      <w:b/>
+                      <w:i/>
+                      <w:color w:val="7030A0"/>
+                    </w:rPr>
+                  </m:ctrlPr>
+                </m:sSubPr>
+                <m:e>
+                  <m:r>
+                    <m:rPr>
+                      <m:sty m:val="bi"/>
+                    </m:rPr>
+                    <w:rPr>
+                      <w:rFonts w:ascii="Cambria Math" w:hAnsi="Cambria Math"/>
+                      <w:color w:val="7030A0"/>
+                    </w:rPr>
+                    <m:t>A</m:t>
+                  </m:r>
+                </m:e>
+                <m:sub>
+                  <m:r>
+                    <m:rPr>
+                      <m:sty m:val="bi"/>
+                    </m:rPr>
+                    <w:rPr>
+                      <w:rFonts w:ascii="Cambria Math" w:hAnsi="Cambria Math"/>
+                      <w:color w:val="7030A0"/>
+                    </w:rPr>
+                    <m:t>i</m:t>
+                  </m:r>
+                </m:sub>
+              </m:sSub>
+            </m:oMath>
+            <w:r>
+              <w:rPr>
+                <w:b/>
+                <w:color w:val="7030A0"/>
+              </w:rPr>
+              <w:t xml:space="preserve"> </w:t>
+            </w:r>
+            <w:r>
+              <w:t>and class value</w:t>
+            </w:r>
+            <w:r>
+              <w:rPr>
+                <w:b/>
+                <w:color w:val="7030A0"/>
+              </w:rPr>
+              <w:t xml:space="preserve"> </w:t>
+            </w:r>
+            <m:oMath>
+              <m:r>
+                <m:rPr>
+                  <m:sty m:val="bi"/>
+                </m:rPr>
+                <w:rPr>
+                  <w:rFonts w:ascii="Cambria Math" w:hAnsi="Cambria Math"/>
+                  <w:color w:val="7030A0"/>
+                </w:rPr>
+                <m:t>C</m:t>
+              </m:r>
+            </m:oMath>
+          </w:p>
+          <w:p>
+            <w:pPr>
+              <w:rPr>
+                <w:b/>
+              </w:rPr>
+            </w:pPr>
+            <m:oMath>
+              <m:sSub>
+                <m:sSubPr>
+                  <m:ctrlPr>
+                    <w:rPr>
+                      <w:rFonts w:ascii="Cambria Math" w:hAnsi="Cambria Math"/>
+                      <w:b/>
+                      <w:i/>
+                      <w:color w:val="7030A0"/>
+                    </w:rPr>
+                  </m:ctrlPr>
+                </m:sSubPr>
+                <m:e>
+                  <m:r>
+                    <m:rPr>
+                      <m:sty m:val="bi"/>
+                    </m:rPr>
+                    <w:rPr>
+                      <w:rFonts w:ascii="Cambria Math" w:hAnsi="Cambria Math"/>
+                      <w:color w:val="7030A0"/>
+                    </w:rPr>
+                    <m:t>N</m:t>
+                  </m:r>
+                </m:e>
+                <m:sub>
+                  <m:r>
+                    <m:rPr>
+                      <m:sty m:val="bi"/>
+                    </m:rPr>
+                    <w:rPr>
+                      <w:rFonts w:ascii="Cambria Math" w:hAnsi="Cambria Math"/>
+                      <w:color w:val="7030A0"/>
+                    </w:rPr>
+                    <m:t>C</m:t>
+                  </m:r>
+                </m:sub>
+              </m:sSub>
+            </m:oMath>
+            <w:r>
+              <w:rPr>
+                <w:b/>
+                <w:color w:val="7030A0"/>
+              </w:rPr>
+              <w:t xml:space="preserve"> </w:t>
+            </w:r>
+            <w:r>
+              <w:t>– Number of records with class value</w:t>
+            </w:r>
+            <w:r>
+              <w:rPr>
+                <w:b/>
+                <w:color w:val="7030A0"/>
+              </w:rPr>
+              <w:t xml:space="preserve"> </w:t>
+            </w:r>
+            <m:oMath>
+              <m:r>
+                <m:rPr>
+                  <m:sty m:val="bi"/>
+                </m:rPr>
+                <w:rPr>
+                  <w:rFonts w:ascii="Cambria Math" w:hAnsi="Cambria Math"/>
+                  <w:color w:val="7030A0"/>
+                </w:rPr>
+                <m:t>C</m:t>
+              </m:r>
+            </m:oMath>
+          </w:p>
+        </w:tc>
+        <w:tc>
+          <w:tcPr>
+            <w:tcW w:w="3984" w:type="dxa"/>
+            <w:shd w:val="clear" w:color="auto" w:fill="auto"/>
+            <w:vAlign w:val="center"/>
+          </w:tcPr>
+          <w:p>
+            <w:pPr>
+              <w:jc w:val="center"/>
+              <w:rPr>
+                <w:b/>
+                <w:color w:val="00B050"/>
+              </w:rPr>
+            </w:pPr>
+            <w:r>
+              <w:rPr>
+                <w:b/>
+                <w:color w:val="00B050"/>
+              </w:rPr>
+              <w:t>Laplace</w:t>
+            </w:r>
+          </w:p>
+          <w:p>
+            <w:pPr>
+              <w:rPr>
+                <w:b/>
+                <w:sz w:val="6"/>
+                <w:szCs w:val="6"/>
+              </w:rPr>
+            </w:pPr>
+          </w:p>
+          <w:p>
+            <w:pPr>
+              <w:rPr>
+                <w:b/>
+                <w:color w:val="7030A0"/>
+              </w:rPr>
+            </w:pPr>
+            <m:oMathPara>
+              <m:oMath>
+                <m:r>
+                  <m:rPr>
+                    <m:sty m:val="bi"/>
+                  </m:rPr>
+                  <w:rPr>
+                    <w:rFonts w:ascii="Cambria Math" w:hAnsi="Cambria Math"/>
+                    <w:color w:val="7030A0"/>
+                  </w:rPr>
+                  <m:t>P</m:t>
+                </m:r>
+                <m:d>
+                  <m:dPr>
+                    <m:ctrlPr>
+                      <w:rPr>
+                        <w:rFonts w:ascii="Cambria Math" w:hAnsi="Cambria Math"/>
+                        <w:b/>
+                        <w:i/>
+                        <w:color w:val="7030A0"/>
+                      </w:rPr>
+                    </m:ctrlPr>
+                  </m:dPr>
+                  <m:e>
+                    <m:sSub>
+                      <m:sSubPr>
+                        <m:ctrlPr>
+                          <w:rPr>
+                            <w:rFonts w:ascii="Cambria Math" w:hAnsi="Cambria Math"/>
+                            <w:b/>
+                            <w:i/>
+                            <w:color w:val="7030A0"/>
+                          </w:rPr>
+                        </m:ctrlPr>
+                      </m:sSubPr>
+                      <m:e>
+                        <m:r>
+                          <m:rPr>
+                            <m:sty m:val="bi"/>
+                          </m:rPr>
+                          <w:rPr>
+                            <w:rFonts w:ascii="Cambria Math" w:hAnsi="Cambria Math"/>
+                            <w:color w:val="7030A0"/>
+                          </w:rPr>
+                          <m:t>A</m:t>
+                        </m:r>
+                      </m:e>
+                      <m:sub>
+                        <m:r>
+                          <m:rPr>
+                            <m:sty m:val="bi"/>
+                          </m:rPr>
+                          <w:rPr>
+                            <w:rFonts w:ascii="Cambria Math" w:hAnsi="Cambria Math"/>
+                            <w:color w:val="7030A0"/>
+                          </w:rPr>
+                          <m:t>i</m:t>
+                        </m:r>
+                      </m:sub>
+                    </m:sSub>
+                  </m:e>
+                  <m:e>
+                    <m:r>
+                      <m:rPr>
+                        <m:sty m:val="bi"/>
+                      </m:rPr>
+                      <w:rPr>
+                        <w:rFonts w:ascii="Cambria Math" w:hAnsi="Cambria Math"/>
+                        <w:color w:val="7030A0"/>
+                      </w:rPr>
+                      <m:t>C</m:t>
+                    </m:r>
+                  </m:e>
+                </m:d>
+                <m:r>
+                  <m:rPr>
+                    <m:sty m:val="bi"/>
+                  </m:rPr>
+                  <w:rPr>
+                    <w:rFonts w:ascii="Cambria Math" w:hAnsi="Cambria Math"/>
+                    <w:color w:val="7030A0"/>
+                  </w:rPr>
+                  <m:t>=</m:t>
+                </m:r>
+                <m:f>
+                  <m:fPr>
+                    <m:ctrlPr>
+                      <w:rPr>
+                        <w:rFonts w:ascii="Cambria Math" w:hAnsi="Cambria Math"/>
+                        <w:b/>
+                        <w:i/>
+                        <w:color w:val="7030A0"/>
+                      </w:rPr>
+                    </m:ctrlPr>
+                  </m:fPr>
+                  <m:num>
+                    <m:d>
+                      <m:dPr>
+                        <m:begChr m:val="|"/>
+                        <m:endChr m:val="|"/>
+                        <m:ctrlPr>
+                          <w:rPr>
+                            <w:rFonts w:ascii="Cambria Math" w:hAnsi="Cambria Math"/>
+                            <w:b/>
+                            <w:i/>
+                            <w:color w:val="7030A0"/>
+                          </w:rPr>
+                        </m:ctrlPr>
+                      </m:dPr>
+                      <m:e>
+                        <m:sSub>
+                          <m:sSubPr>
+                            <m:ctrlPr>
+                              <w:rPr>
+                                <w:rFonts w:ascii="Cambria Math" w:hAnsi="Cambria Math"/>
+                                <w:b/>
+                                <w:i/>
+                                <w:color w:val="7030A0"/>
+                              </w:rPr>
+                            </m:ctrlPr>
+                          </m:sSubPr>
+                          <m:e>
+                            <m:r>
+                              <m:rPr>
+                                <m:sty m:val="bi"/>
+                              </m:rPr>
+                              <w:rPr>
+                                <w:rFonts w:ascii="Cambria Math" w:hAnsi="Cambria Math"/>
+                                <w:color w:val="7030A0"/>
+                              </w:rPr>
+                              <m:t>A</m:t>
+                            </m:r>
+                          </m:e>
+                          <m:sub>
+                            <m:r>
+                              <m:rPr>
+                                <m:sty m:val="bi"/>
+                              </m:rPr>
+                              <w:rPr>
+                                <w:rFonts w:ascii="Cambria Math" w:hAnsi="Cambria Math"/>
+                                <w:color w:val="7030A0"/>
+                              </w:rPr>
+                              <m:t>i,C</m:t>
+                            </m:r>
+                          </m:sub>
+                        </m:sSub>
+                      </m:e>
+                    </m:d>
+                    <m:r>
+                      <m:rPr>
+                        <m:sty m:val="bi"/>
+                      </m:rPr>
+                      <w:rPr>
+                        <w:rFonts w:ascii="Cambria Math" w:hAnsi="Cambria Math"/>
+                        <w:color w:val="7030A0"/>
+                      </w:rPr>
+                      <m:t>+1</m:t>
+                    </m:r>
+                  </m:num>
+                  <m:den>
+                    <m:sSub>
+                      <m:sSubPr>
+                        <m:ctrlPr>
+                          <w:rPr>
+                            <w:rFonts w:ascii="Cambria Math" w:hAnsi="Cambria Math"/>
+                            <w:b/>
+                            <w:i/>
+                            <w:color w:val="7030A0"/>
+                          </w:rPr>
+                        </m:ctrlPr>
+                      </m:sSubPr>
+                      <m:e>
+                        <m:r>
+                          <m:rPr>
+                            <m:sty m:val="bi"/>
+                          </m:rPr>
+                          <w:rPr>
+                            <w:rFonts w:ascii="Cambria Math" w:hAnsi="Cambria Math"/>
+                            <w:color w:val="7030A0"/>
+                          </w:rPr>
+                          <m:t>N</m:t>
+                        </m:r>
+                      </m:e>
+                      <m:sub>
+                        <m:r>
+                          <m:rPr>
+                            <m:sty m:val="bi"/>
+                          </m:rPr>
+                          <w:rPr>
+                            <w:rFonts w:ascii="Cambria Math" w:hAnsi="Cambria Math"/>
+                            <w:color w:val="7030A0"/>
+                          </w:rPr>
+                          <m:t>C</m:t>
+                        </m:r>
+                      </m:sub>
+                    </m:sSub>
+                    <m:r>
+                      <m:rPr>
+                        <m:sty m:val="bi"/>
+                      </m:rPr>
+                      <w:rPr>
+                        <w:rFonts w:ascii="Cambria Math" w:hAnsi="Cambria Math"/>
+                        <w:color w:val="7030A0"/>
+                      </w:rPr>
+                      <m:t>+k</m:t>
+                    </m:r>
+                  </m:den>
+                </m:f>
+              </m:oMath>
+            </m:oMathPara>
+          </w:p>
+          <w:p>
+            <w:pPr>
+              <w:rPr>
+                <w:b/>
+                <w:color w:val="7030A0"/>
+              </w:rPr>
+            </w:pPr>
+            <m:oMath>
+              <m:d>
+                <m:dPr>
+                  <m:begChr m:val="|"/>
+                  <m:endChr m:val="|"/>
+                  <m:ctrlPr>
+                    <w:rPr>
+                      <w:rFonts w:ascii="Cambria Math" w:hAnsi="Cambria Math"/>
+                      <w:b/>
+                      <w:i/>
+                      <w:color w:val="7030A0"/>
+                    </w:rPr>
+                  </m:ctrlPr>
+                </m:dPr>
+                <m:e>
+                  <m:sSub>
+                    <m:sSubPr>
+                      <m:ctrlPr>
+                        <w:rPr>
+                          <w:rFonts w:ascii="Cambria Math" w:hAnsi="Cambria Math"/>
+                          <w:b/>
+                          <w:i/>
+                          <w:color w:val="7030A0"/>
+                        </w:rPr>
+                      </m:ctrlPr>
+                    </m:sSubPr>
+                    <m:e>
+                      <m:r>
+                        <m:rPr>
+                          <m:sty m:val="bi"/>
+                        </m:rPr>
+                        <w:rPr>
+                          <w:rFonts w:ascii="Cambria Math" w:hAnsi="Cambria Math"/>
+                          <w:color w:val="7030A0"/>
+                        </w:rPr>
+                        <m:t>A</m:t>
+                      </m:r>
+                    </m:e>
+                    <m:sub>
+                      <m:r>
+                        <m:rPr>
+                          <m:sty m:val="bi"/>
+                        </m:rPr>
+                        <w:rPr>
+                          <w:rFonts w:ascii="Cambria Math" w:hAnsi="Cambria Math"/>
+                          <w:color w:val="7030A0"/>
+                        </w:rPr>
+                        <m:t>i,C</m:t>
+                      </m:r>
+                    </m:sub>
+                  </m:sSub>
+                </m:e>
+              </m:d>
+            </m:oMath>
+            <w:r>
+              <w:rPr>
+                <w:b/>
+                <w:color w:val="7030A0"/>
+              </w:rPr>
+              <w:t xml:space="preserve"> </w:t>
+            </w:r>
+            <w:r>
+              <w:t>– Number of records with attribute value</w:t>
+            </w:r>
+            <w:r>
+              <w:rPr>
+                <w:b/>
+                <w:color w:val="7030A0"/>
+              </w:rPr>
+              <w:t xml:space="preserve"> </w:t>
+            </w:r>
+            <m:oMath>
+              <m:sSub>
+                <m:sSubPr>
+                  <m:ctrlPr>
+                    <w:rPr>
+                      <w:rFonts w:ascii="Cambria Math" w:hAnsi="Cambria Math"/>
+                      <w:b/>
+                      <w:i/>
+                      <w:color w:val="7030A0"/>
+                    </w:rPr>
+                  </m:ctrlPr>
+                </m:sSubPr>
+                <m:e>
+                  <m:r>
+                    <m:rPr>
+                      <m:sty m:val="bi"/>
+                    </m:rPr>
+                    <w:rPr>
+                      <w:rFonts w:ascii="Cambria Math" w:hAnsi="Cambria Math"/>
+                      <w:color w:val="7030A0"/>
+                    </w:rPr>
+                    <m:t>A</m:t>
+                  </m:r>
+                </m:e>
+                <m:sub>
+                  <m:r>
+                    <m:rPr>
+                      <m:sty m:val="bi"/>
+                    </m:rPr>
+                    <w:rPr>
+                      <w:rFonts w:ascii="Cambria Math" w:hAnsi="Cambria Math"/>
+                      <w:color w:val="7030A0"/>
+                    </w:rPr>
+                    <m:t>i</m:t>
+                  </m:r>
+                </m:sub>
+              </m:sSub>
+            </m:oMath>
+            <w:r>
+              <w:rPr>
+                <w:b/>
+                <w:color w:val="7030A0"/>
+              </w:rPr>
+              <w:t xml:space="preserve"> </w:t>
+            </w:r>
+            <w:r>
+              <w:t>and class value</w:t>
+            </w:r>
+            <w:r>
+              <w:rPr>
+                <w:b/>
+                <w:color w:val="7030A0"/>
+              </w:rPr>
+              <w:t xml:space="preserve"> </w:t>
+            </w:r>
+            <m:oMath>
+              <m:r>
+                <m:rPr>
+                  <m:sty m:val="bi"/>
+                </m:rPr>
+                <w:rPr>
+                  <w:rFonts w:ascii="Cambria Math" w:hAnsi="Cambria Math"/>
+                  <w:color w:val="7030A0"/>
+                </w:rPr>
+                <m:t>C</m:t>
+              </m:r>
+            </m:oMath>
+          </w:p>
+          <w:p>
+            <w:pPr>
+              <w:rPr>
+                <w:b/>
+                <w:color w:val="7030A0"/>
+              </w:rPr>
+            </w:pPr>
+            <m:oMath>
+              <m:sSub>
+                <m:sSubPr>
+                  <m:ctrlPr>
+                    <w:rPr>
+                      <w:rFonts w:ascii="Cambria Math" w:hAnsi="Cambria Math"/>
+                      <w:b/>
+                      <w:i/>
+                      <w:color w:val="7030A0"/>
+                    </w:rPr>
+                  </m:ctrlPr>
+                </m:sSubPr>
+                <m:e>
+                  <m:r>
+                    <m:rPr>
+                      <m:sty m:val="bi"/>
+                    </m:rPr>
+                    <w:rPr>
+                      <w:rFonts w:ascii="Cambria Math" w:hAnsi="Cambria Math"/>
+                      <w:color w:val="7030A0"/>
+                    </w:rPr>
+                    <m:t>N</m:t>
+                  </m:r>
+                </m:e>
+                <m:sub>
+                  <m:r>
+                    <m:rPr>
+                      <m:sty m:val="bi"/>
+                    </m:rPr>
+                    <w:rPr>
+                      <w:rFonts w:ascii="Cambria Math" w:hAnsi="Cambria Math"/>
+                      <w:color w:val="7030A0"/>
+                    </w:rPr>
+                    <m:t>C</m:t>
+                  </m:r>
+                </m:sub>
+              </m:sSub>
+            </m:oMath>
+            <w:r>
+              <w:rPr>
+                <w:b/>
+                <w:color w:val="7030A0"/>
+              </w:rPr>
+              <w:t xml:space="preserve"> </w:t>
+            </w:r>
+            <w:r>
+              <w:t>– Number of records with class value</w:t>
+            </w:r>
+            <w:r>
+              <w:rPr>
+                <w:b/>
+                <w:color w:val="7030A0"/>
+              </w:rPr>
+              <w:t xml:space="preserve"> </w:t>
+            </w:r>
+            <m:oMath>
+              <m:r>
+                <m:rPr>
+                  <m:sty m:val="bi"/>
+                </m:rPr>
+                <w:rPr>
+                  <w:rFonts w:ascii="Cambria Math" w:hAnsi="Cambria Math"/>
+                  <w:color w:val="7030A0"/>
+                </w:rPr>
+                <m:t>C</m:t>
+              </m:r>
+            </m:oMath>
+          </w:p>
+          <w:p>
+            <w:pPr>
+              <w:rPr>
+                <w:b/>
+              </w:rPr>
+            </w:pPr>
+            <m:oMath>
+              <m:r>
+                <m:rPr>
+                  <m:sty m:val="bi"/>
+                </m:rPr>
+                <w:rPr>
+                  <w:rFonts w:ascii="Cambria Math" w:hAnsi="Cambria Math"/>
+                  <w:color w:val="7030A0"/>
+                </w:rPr>
+                <m:t>k</m:t>
+              </m:r>
+            </m:oMath>
+            <w:r>
+              <w:rPr>
+                <w:b/>
+                <w:color w:val="7030A0"/>
+              </w:rPr>
+              <w:t xml:space="preserve"> </w:t>
+            </w:r>
+            <w:r>
+              <w:t xml:space="preserve">– Number of </w:t>
+            </w:r>
+            <w:r>
+              <w:t>classes</w:t>
+            </w:r>
+          </w:p>
+        </w:tc>
+        <w:tc>
+          <w:tcPr>
+            <w:tcW w:w="3985" w:type="dxa"/>
+            <w:shd w:val="clear" w:color="auto" w:fill="auto"/>
+            <w:vAlign w:val="center"/>
+          </w:tcPr>
+          <w:p>
+            <w:pPr>
+              <w:rPr>
+                <w:b/>
+                <w:color w:val="7030A0"/>
+              </w:rPr>
+            </w:pPr>
+            <m:oMathPara>
+              <m:oMath>
+                <m:r>
+                  <m:rPr>
+                    <m:sty m:val="bi"/>
+                  </m:rPr>
+                  <w:rPr>
+                    <w:rFonts w:ascii="Cambria Math" w:hAnsi="Cambria Math"/>
+                    <w:color w:val="7030A0"/>
+                  </w:rPr>
+                  <m:t>P</m:t>
+                </m:r>
+                <m:d>
+                  <m:dPr>
+                    <m:ctrlPr>
+                      <w:rPr>
+                        <w:rFonts w:ascii="Cambria Math" w:hAnsi="Cambria Math"/>
+                        <w:b/>
+                        <w:i/>
+                        <w:color w:val="7030A0"/>
+                      </w:rPr>
+                    </m:ctrlPr>
+                  </m:dPr>
+                  <m:e>
+                    <m:sSub>
+                      <m:sSubPr>
+                        <m:ctrlPr>
+                          <w:rPr>
+                            <w:rFonts w:ascii="Cambria Math" w:hAnsi="Cambria Math"/>
+                            <w:b/>
+                            <w:i/>
+                            <w:color w:val="7030A0"/>
+                          </w:rPr>
+                        </m:ctrlPr>
+                      </m:sSubPr>
+                      <m:e>
+                        <m:r>
+                          <m:rPr>
+                            <m:sty m:val="bi"/>
+                          </m:rPr>
+                          <w:rPr>
+                            <w:rFonts w:ascii="Cambria Math" w:hAnsi="Cambria Math"/>
+                            <w:color w:val="7030A0"/>
+                          </w:rPr>
+                          <m:t>A</m:t>
+                        </m:r>
+                      </m:e>
+                      <m:sub>
+                        <m:r>
+                          <m:rPr>
+                            <m:sty m:val="bi"/>
+                          </m:rPr>
+                          <w:rPr>
+                            <w:rFonts w:ascii="Cambria Math" w:hAnsi="Cambria Math"/>
+                            <w:color w:val="7030A0"/>
+                          </w:rPr>
+                          <m:t>i</m:t>
+                        </m:r>
+                      </m:sub>
+                    </m:sSub>
+                  </m:e>
+                  <m:e>
+                    <m:r>
+                      <m:rPr>
+                        <m:sty m:val="bi"/>
+                      </m:rPr>
+                      <w:rPr>
+                        <w:rFonts w:ascii="Cambria Math" w:hAnsi="Cambria Math"/>
+                        <w:color w:val="7030A0"/>
+                      </w:rPr>
+                      <m:t>C</m:t>
+                    </m:r>
+                  </m:e>
+                </m:d>
+                <m:r>
+                  <m:rPr>
+                    <m:sty m:val="bi"/>
+                  </m:rPr>
+                  <w:rPr>
+                    <w:rFonts w:ascii="Cambria Math" w:hAnsi="Cambria Math"/>
+                    <w:color w:val="7030A0"/>
+                  </w:rPr>
+                  <m:t>=</m:t>
+                </m:r>
+                <m:f>
+                  <m:fPr>
+                    <m:ctrlPr>
+                      <w:rPr>
+                        <w:rFonts w:ascii="Cambria Math" w:hAnsi="Cambria Math"/>
+                        <w:b/>
+                        <w:i/>
+                        <w:color w:val="7030A0"/>
+                      </w:rPr>
+                    </m:ctrlPr>
+                  </m:fPr>
+                  <m:num>
+                    <m:d>
+                      <m:dPr>
+                        <m:begChr m:val="|"/>
+                        <m:endChr m:val="|"/>
+                        <m:ctrlPr>
+                          <w:rPr>
+                            <w:rFonts w:ascii="Cambria Math" w:hAnsi="Cambria Math"/>
+                            <w:b/>
+                            <w:i/>
+                            <w:color w:val="7030A0"/>
+                          </w:rPr>
+                        </m:ctrlPr>
+                      </m:dPr>
+                      <m:e>
+                        <m:sSub>
+                          <m:sSubPr>
+                            <m:ctrlPr>
+                              <w:rPr>
+                                <w:rFonts w:ascii="Cambria Math" w:hAnsi="Cambria Math"/>
+                                <w:b/>
+                                <w:i/>
+                                <w:color w:val="7030A0"/>
+                              </w:rPr>
+                            </m:ctrlPr>
+                          </m:sSubPr>
+                          <m:e>
+                            <m:r>
+                              <m:rPr>
+                                <m:sty m:val="bi"/>
+                              </m:rPr>
+                              <w:rPr>
+                                <w:rFonts w:ascii="Cambria Math" w:hAnsi="Cambria Math"/>
+                                <w:color w:val="7030A0"/>
+                              </w:rPr>
+                              <m:t>A</m:t>
+                            </m:r>
+                          </m:e>
+                          <m:sub>
+                            <m:r>
+                              <m:rPr>
+                                <m:sty m:val="bi"/>
+                              </m:rPr>
+                              <w:rPr>
+                                <w:rFonts w:ascii="Cambria Math" w:hAnsi="Cambria Math"/>
+                                <w:color w:val="7030A0"/>
+                              </w:rPr>
+                              <m:t>i,C</m:t>
+                            </m:r>
+                          </m:sub>
+                        </m:sSub>
+                      </m:e>
+                    </m:d>
+                    <m:r>
+                      <m:rPr>
+                        <m:sty m:val="bi"/>
+                      </m:rPr>
+                      <w:rPr>
+                        <w:rFonts w:ascii="Cambria Math" w:hAnsi="Cambria Math"/>
+                        <w:color w:val="7030A0"/>
+                      </w:rPr>
+                      <m:t>+</m:t>
+                    </m:r>
+                    <m:r>
+                      <m:rPr>
+                        <m:sty m:val="bi"/>
+                      </m:rPr>
+                      <w:rPr>
+                        <w:rFonts w:ascii="Cambria Math" w:hAnsi="Cambria Math"/>
+                        <w:color w:val="7030A0"/>
+                      </w:rPr>
+                      <m:t>mp</m:t>
+                    </m:r>
+                  </m:num>
+                  <m:den>
+                    <m:sSub>
+                      <m:sSubPr>
+                        <m:ctrlPr>
+                          <w:rPr>
+                            <w:rFonts w:ascii="Cambria Math" w:hAnsi="Cambria Math"/>
+                            <w:b/>
+                            <w:i/>
+                            <w:color w:val="7030A0"/>
+                          </w:rPr>
+                        </m:ctrlPr>
+                      </m:sSubPr>
+                      <m:e>
+                        <m:r>
+                          <m:rPr>
+                            <m:sty m:val="bi"/>
+                          </m:rPr>
+                          <w:rPr>
+                            <w:rFonts w:ascii="Cambria Math" w:hAnsi="Cambria Math"/>
+                            <w:color w:val="7030A0"/>
+                          </w:rPr>
+                          <m:t>N</m:t>
+                        </m:r>
+                      </m:e>
+                      <m:sub>
+                        <m:r>
+                          <m:rPr>
+                            <m:sty m:val="bi"/>
+                          </m:rPr>
+                          <w:rPr>
+                            <w:rFonts w:ascii="Cambria Math" w:hAnsi="Cambria Math"/>
+                            <w:color w:val="7030A0"/>
+                          </w:rPr>
+                          <m:t>C</m:t>
+                        </m:r>
+                      </m:sub>
+                    </m:sSub>
+                    <m:r>
+                      <m:rPr>
+                        <m:sty m:val="bi"/>
+                      </m:rPr>
+                      <w:rPr>
+                        <w:rFonts w:ascii="Cambria Math" w:hAnsi="Cambria Math"/>
+                        <w:color w:val="7030A0"/>
+                      </w:rPr>
+                      <m:t>+</m:t>
+                    </m:r>
+                    <m:r>
+                      <m:rPr>
+                        <m:sty m:val="bi"/>
+                      </m:rPr>
+                      <w:rPr>
+                        <w:rFonts w:ascii="Cambria Math" w:hAnsi="Cambria Math"/>
+                        <w:color w:val="7030A0"/>
+                      </w:rPr>
+                      <m:t>m</m:t>
+                    </m:r>
+                  </m:den>
+                </m:f>
+              </m:oMath>
+            </m:oMathPara>
+          </w:p>
+          <w:p>
+            <w:pPr>
+              <w:rPr>
+                <w:b/>
+                <w:color w:val="7030A0"/>
+              </w:rPr>
+            </w:pPr>
+            <m:oMath>
+              <m:d>
+                <m:dPr>
+                  <m:begChr m:val="|"/>
+                  <m:endChr m:val="|"/>
+                  <m:ctrlPr>
+                    <w:rPr>
+                      <w:rFonts w:ascii="Cambria Math" w:hAnsi="Cambria Math"/>
+                      <w:b/>
+                      <w:i/>
+                      <w:color w:val="7030A0"/>
+                    </w:rPr>
+                  </m:ctrlPr>
+                </m:dPr>
+                <m:e>
+                  <m:sSub>
+                    <m:sSubPr>
+                      <m:ctrlPr>
+                        <w:rPr>
+                          <w:rFonts w:ascii="Cambria Math" w:hAnsi="Cambria Math"/>
+                          <w:b/>
+                          <w:i/>
+                          <w:color w:val="7030A0"/>
+                        </w:rPr>
+                      </m:ctrlPr>
+                    </m:sSubPr>
+                    <m:e>
+                      <m:r>
+                        <m:rPr>
+                          <m:sty m:val="bi"/>
+                        </m:rPr>
+                        <w:rPr>
+                          <w:rFonts w:ascii="Cambria Math" w:hAnsi="Cambria Math"/>
+                          <w:color w:val="7030A0"/>
+                        </w:rPr>
+                        <m:t>A</m:t>
+                      </m:r>
+                    </m:e>
+                    <m:sub>
+                      <m:r>
+                        <m:rPr>
+                          <m:sty m:val="bi"/>
+                        </m:rPr>
+                        <w:rPr>
+                          <w:rFonts w:ascii="Cambria Math" w:hAnsi="Cambria Math"/>
+                          <w:color w:val="7030A0"/>
+                        </w:rPr>
+                        <m:t>i,C</m:t>
+                      </m:r>
+                    </m:sub>
+                  </m:sSub>
+                </m:e>
+              </m:d>
+            </m:oMath>
+            <w:r>
+              <w:rPr>
+                <w:b/>
+                <w:color w:val="7030A0"/>
+              </w:rPr>
+              <w:t xml:space="preserve"> </w:t>
+            </w:r>
+            <w:r>
+              <w:t>– Number of records with attribute value</w:t>
+            </w:r>
+            <w:r>
+              <w:rPr>
+                <w:b/>
+                <w:color w:val="7030A0"/>
+              </w:rPr>
+              <w:t xml:space="preserve"> </w:t>
+            </w:r>
+            <m:oMath>
+              <m:sSub>
+                <m:sSubPr>
+                  <m:ctrlPr>
+                    <w:rPr>
+                      <w:rFonts w:ascii="Cambria Math" w:hAnsi="Cambria Math"/>
+                      <w:b/>
+                      <w:i/>
+                      <w:color w:val="7030A0"/>
+                    </w:rPr>
+                  </m:ctrlPr>
+                </m:sSubPr>
+                <m:e>
+                  <m:r>
+                    <m:rPr>
+                      <m:sty m:val="bi"/>
+                    </m:rPr>
+                    <w:rPr>
+                      <w:rFonts w:ascii="Cambria Math" w:hAnsi="Cambria Math"/>
+                      <w:color w:val="7030A0"/>
+                    </w:rPr>
+                    <m:t>A</m:t>
+                  </m:r>
+                </m:e>
+                <m:sub>
+                  <m:r>
+                    <m:rPr>
+                      <m:sty m:val="bi"/>
+                    </m:rPr>
+                    <w:rPr>
+                      <w:rFonts w:ascii="Cambria Math" w:hAnsi="Cambria Math"/>
+                      <w:color w:val="7030A0"/>
+                    </w:rPr>
+                    <m:t>i</m:t>
+                  </m:r>
+                </m:sub>
+              </m:sSub>
+            </m:oMath>
+            <w:r>
+              <w:rPr>
+                <w:b/>
+                <w:color w:val="7030A0"/>
+              </w:rPr>
+              <w:t xml:space="preserve"> </w:t>
+            </w:r>
+            <w:r>
+              <w:t>and class value</w:t>
+            </w:r>
+            <w:r>
+              <w:rPr>
+                <w:b/>
+                <w:color w:val="7030A0"/>
+              </w:rPr>
+              <w:t xml:space="preserve"> </w:t>
+            </w:r>
+            <m:oMath>
+              <m:r>
+                <m:rPr>
+                  <m:sty m:val="bi"/>
+                </m:rPr>
+                <w:rPr>
+                  <w:rFonts w:ascii="Cambria Math" w:hAnsi="Cambria Math"/>
+                  <w:color w:val="7030A0"/>
+                </w:rPr>
+                <m:t>C</m:t>
+              </m:r>
+            </m:oMath>
+          </w:p>
+          <w:p>
+            <w:pPr>
+              <w:rPr>
+                <w:b/>
+                <w:color w:val="7030A0"/>
+              </w:rPr>
+            </w:pPr>
+            <m:oMath>
+              <m:sSub>
+                <m:sSubPr>
+                  <m:ctrlPr>
+                    <w:rPr>
+                      <w:rFonts w:ascii="Cambria Math" w:hAnsi="Cambria Math"/>
+                      <w:b/>
+                      <w:i/>
+                      <w:color w:val="7030A0"/>
+                    </w:rPr>
+                  </m:ctrlPr>
+                </m:sSubPr>
+                <m:e>
+                  <m:r>
+                    <m:rPr>
+                      <m:sty m:val="bi"/>
+                    </m:rPr>
+                    <w:rPr>
+                      <w:rFonts w:ascii="Cambria Math" w:hAnsi="Cambria Math"/>
+                      <w:color w:val="7030A0"/>
+                    </w:rPr>
+                    <m:t>N</m:t>
+                  </m:r>
+                </m:e>
+                <m:sub>
+                  <m:r>
+                    <m:rPr>
+                      <m:sty m:val="bi"/>
+                    </m:rPr>
+                    <w:rPr>
+                      <w:rFonts w:ascii="Cambria Math" w:hAnsi="Cambria Math"/>
+                      <w:color w:val="7030A0"/>
+                    </w:rPr>
+                    <m:t>C</m:t>
+                  </m:r>
+                </m:sub>
+              </m:sSub>
+            </m:oMath>
+            <w:r>
+              <w:rPr>
+                <w:b/>
+                <w:color w:val="7030A0"/>
+              </w:rPr>
+              <w:t xml:space="preserve"> </w:t>
+            </w:r>
+            <w:r>
+              <w:t>– Number of records with class value</w:t>
+            </w:r>
+            <w:r>
+              <w:rPr>
+                <w:b/>
+                <w:color w:val="7030A0"/>
+              </w:rPr>
+              <w:t xml:space="preserve"> </w:t>
+            </w:r>
+            <m:oMath>
+              <m:r>
+                <m:rPr>
+                  <m:sty m:val="bi"/>
+                </m:rPr>
+                <w:rPr>
+                  <w:rFonts w:ascii="Cambria Math" w:hAnsi="Cambria Math"/>
+                  <w:color w:val="7030A0"/>
+                </w:rPr>
+                <m:t>C</m:t>
+              </m:r>
+            </m:oMath>
+          </w:p>
+          <w:p>
+            <m:oMath>
+              <m:r>
+                <m:rPr>
+                  <m:sty m:val="bi"/>
+                </m:rPr>
+                <w:rPr>
+                  <w:rFonts w:ascii="Cambria Math" w:hAnsi="Cambria Math"/>
+                  <w:color w:val="7030A0"/>
+                </w:rPr>
+                <m:t>p</m:t>
+              </m:r>
+            </m:oMath>
+            <w:r>
+              <w:rPr>
+                <w:b/>
+                <w:color w:val="7030A0"/>
+              </w:rPr>
+              <w:t xml:space="preserve"> </w:t>
+            </w:r>
+            <w:r>
+              <w:t xml:space="preserve">– </w:t>
+            </w:r>
+            <w:r>
+              <w:t xml:space="preserve">User specified “prior probability.” Most important when </w:t>
+            </w:r>
+            <m:oMath>
+              <m:d>
+                <m:dPr>
+                  <m:begChr m:val="|"/>
+                  <m:endChr m:val="|"/>
+                  <m:ctrlPr>
+                    <w:rPr>
+                      <w:rFonts w:ascii="Cambria Math" w:hAnsi="Cambria Math"/>
+                      <w:b/>
+                      <w:i/>
+                      <w:color w:val="7030A0"/>
+                    </w:rPr>
+                  </m:ctrlPr>
+                </m:dPr>
+                <m:e>
+                  <m:sSub>
+                    <m:sSubPr>
+                      <m:ctrlPr>
+                        <w:rPr>
+                          <w:rFonts w:ascii="Cambria Math" w:hAnsi="Cambria Math"/>
+                          <w:b/>
+                          <w:i/>
+                          <w:color w:val="7030A0"/>
+                        </w:rPr>
+                      </m:ctrlPr>
+                    </m:sSubPr>
+                    <m:e>
+                      <m:r>
+                        <m:rPr>
+                          <m:sty m:val="bi"/>
+                        </m:rPr>
+                        <w:rPr>
+                          <w:rFonts w:ascii="Cambria Math" w:hAnsi="Cambria Math"/>
+                          <w:color w:val="7030A0"/>
+                        </w:rPr>
+                        <m:t>A</m:t>
+                      </m:r>
+                    </m:e>
+                    <m:sub>
+                      <m:r>
+                        <m:rPr>
+                          <m:sty m:val="bi"/>
+                        </m:rPr>
+                        <w:rPr>
+                          <w:rFonts w:ascii="Cambria Math" w:hAnsi="Cambria Math"/>
+                          <w:color w:val="7030A0"/>
+                        </w:rPr>
+                        <m:t>i,C</m:t>
+                      </m:r>
+                    </m:sub>
+                  </m:sSub>
+                </m:e>
+              </m:d>
+              <m:r>
+                <m:rPr>
+                  <m:sty m:val="bi"/>
+                </m:rPr>
+                <w:rPr>
+                  <w:rFonts w:ascii="Cambria Math" w:hAnsi="Cambria Math"/>
+                  <w:color w:val="7030A0"/>
+                </w:rPr>
+                <m:t>=0</m:t>
+              </m:r>
+            </m:oMath>
+            <w:r>
+              <w:t>.  Between 0 and 1.</w:t>
+            </w:r>
+          </w:p>
+          <w:p>
+            <w:pPr>
+              <w:rPr>
+                <w:b/>
+                <w:color w:val="7030A0"/>
+              </w:rPr>
+            </w:pPr>
+            <m:oMath>
+              <m:r>
+                <m:rPr>
+                  <m:sty m:val="bi"/>
+                </m:rPr>
+                <w:rPr>
+                  <w:rFonts w:ascii="Cambria Math" w:hAnsi="Cambria Math"/>
+                  <w:color w:val="7030A0"/>
+                </w:rPr>
+                <m:t>m</m:t>
+              </m:r>
+            </m:oMath>
+            <w:r>
+              <w:rPr>
+                <w:b/>
+                <w:color w:val="7030A0"/>
+              </w:rPr>
+              <w:t xml:space="preserve"> </w:t>
+            </w:r>
+            <w:r>
+              <w:t>–</w:t>
+            </w:r>
+            <w:r>
+              <w:t xml:space="preserve"> </w:t>
+            </w:r>
+            <w:r>
+              <w:t xml:space="preserve">Equivalent sample size.  Used balance between </w:t>
+            </w:r>
+            <m:oMath>
+              <m:r>
+                <m:rPr>
+                  <m:sty m:val="bi"/>
+                </m:rPr>
+                <w:rPr>
+                  <w:rFonts w:ascii="Cambria Math" w:hAnsi="Cambria Math"/>
+                  <w:color w:val="7030A0"/>
+                </w:rPr>
+                <m:t>p</m:t>
+              </m:r>
+            </m:oMath>
+            <w:r>
+              <w:t xml:space="preserve"> and </w:t>
+            </w:r>
+            <m:oMath>
+              <m:f>
+                <m:fPr>
+                  <m:ctrlPr>
+                    <w:rPr>
+                      <w:rFonts w:ascii="Cambria Math" w:hAnsi="Cambria Math"/>
+                      <w:b/>
+                      <w:i/>
+                      <w:color w:val="7030A0"/>
+                    </w:rPr>
+                  </m:ctrlPr>
+                </m:fPr>
+                <m:num>
+                  <m:d>
+                    <m:dPr>
+                      <m:begChr m:val="|"/>
+                      <m:endChr m:val="|"/>
+                      <m:ctrlPr>
+                        <w:rPr>
+                          <w:rFonts w:ascii="Cambria Math" w:hAnsi="Cambria Math"/>
+                          <w:b/>
+                          <w:i/>
+                          <w:color w:val="7030A0"/>
+                        </w:rPr>
+                      </m:ctrlPr>
+                    </m:dPr>
+                    <m:e>
+                      <m:sSub>
+                        <m:sSubPr>
+                          <m:ctrlPr>
+                            <w:rPr>
+                              <w:rFonts w:ascii="Cambria Math" w:hAnsi="Cambria Math"/>
+                              <w:b/>
+                              <w:i/>
+                              <w:color w:val="7030A0"/>
+                            </w:rPr>
+                          </m:ctrlPr>
+                        </m:sSubPr>
+                        <m:e>
+                          <m:r>
+                            <m:rPr>
+                              <m:sty m:val="bi"/>
+                            </m:rPr>
+                            <w:rPr>
+                              <w:rFonts w:ascii="Cambria Math" w:hAnsi="Cambria Math"/>
+                              <w:color w:val="7030A0"/>
+                            </w:rPr>
+                            <m:t>A</m:t>
+                          </m:r>
+                        </m:e>
+                        <m:sub>
+                          <m:r>
+                            <m:rPr>
+                              <m:sty m:val="bi"/>
+                            </m:rPr>
+                            <w:rPr>
+                              <w:rFonts w:ascii="Cambria Math" w:hAnsi="Cambria Math"/>
+                              <w:color w:val="7030A0"/>
+                            </w:rPr>
+                            <m:t>i,C</m:t>
+                          </m:r>
+                        </m:sub>
+                      </m:sSub>
+                    </m:e>
+                  </m:d>
+                </m:num>
+                <m:den>
+                  <m:sSub>
+                    <m:sSubPr>
+                      <m:ctrlPr>
+                        <w:rPr>
+                          <w:rFonts w:ascii="Cambria Math" w:hAnsi="Cambria Math"/>
+                          <w:b/>
+                          <w:i/>
+                          <w:color w:val="7030A0"/>
+                        </w:rPr>
+                      </m:ctrlPr>
+                    </m:sSubPr>
+                    <m:e>
+                      <m:r>
+                        <m:rPr>
+                          <m:sty m:val="bi"/>
+                        </m:rPr>
+                        <w:rPr>
+                          <w:rFonts w:ascii="Cambria Math" w:hAnsi="Cambria Math"/>
+                          <w:color w:val="7030A0"/>
+                        </w:rPr>
+                        <m:t>N</m:t>
+                      </m:r>
+                    </m:e>
+                    <m:sub>
+                      <m:r>
+                        <m:rPr>
+                          <m:sty m:val="bi"/>
+                        </m:rPr>
+                        <w:rPr>
+                          <w:rFonts w:ascii="Cambria Math" w:hAnsi="Cambria Math"/>
+                          <w:color w:val="7030A0"/>
+                        </w:rPr>
+                        <m:t>C</m:t>
+                      </m:r>
+                    </m:sub>
+                  </m:sSub>
+                </m:den>
+              </m:f>
+            </m:oMath>
+          </w:p>
+        </w:tc>
+      </w:tr>
+    </w:tbl>
+    <w:p>
+      <w:pPr>
+        <w:rPr>
+          <w:sz w:val="6"/>
+          <w:szCs w:val="6"/>
+        </w:rPr>
+      </w:pPr>
+    </w:p>
+    <w:p>
+      <w:pPr>
+        <w:rPr>
+          <w:sz w:val="6"/>
+          <w:szCs w:val="6"/>
+        </w:rPr>
+      </w:pPr>
+    </w:p>
+    <w:p>
+      <w:pPr>
+        <w:rPr>
+          <w:sz w:val="6"/>
+          <w:szCs w:val="6"/>
+        </w:rPr>
+      </w:pPr>
+    </w:p>
+    <w:p>
+      <w:pPr>
+        <w:rPr>
+          <w:sz w:val="6"/>
+          <w:szCs w:val="6"/>
+        </w:rPr>
+      </w:pPr>
+    </w:p>
     <w:p>
       <w:pPr>
         <w:rPr>
@@ -25896,8 +29362,10 @@
       <w:pPr>
         <w:jc w:val="center"/>
         <w:rPr>
-          <w:sz w:val="6"/>
-          <w:szCs w:val="6"/>
+          <w:b/>
+          <w:color w:val="008000"/>
+          <w:sz w:val="30"/>
+          <w:szCs w:val="30"/>
         </w:rPr>
       </w:pPr>
       <w:r>
@@ -25908,8 +29376,24 @@
           <w:szCs w:val="30"/>
         </w:rPr>
         <w:lastRenderedPageBreak/>
-        <w:t>Miscellaneous</w:t>
+        <w:t>Comparison of Classification Algorithms</w:t>
       </w:r>
+    </w:p>
+    <w:p>
+      <w:pPr>
+        <w:rPr>
+          <w:sz w:val="6"/>
+          <w:szCs w:val="6"/>
+        </w:rPr>
+      </w:pPr>
+    </w:p>
+    <w:p>
+      <w:pPr>
+        <w:rPr>
+          <w:sz w:val="6"/>
+          <w:szCs w:val="6"/>
+        </w:rPr>
+      </w:pPr>
     </w:p>
     <w:tbl>
       <w:tblPr>
@@ -26477,6 +29961,192 @@
         </w:rPr>
       </w:pPr>
     </w:p>
+    <w:p>
+      <w:pPr>
+        <w:rPr>
+          <w:sz w:val="6"/>
+          <w:szCs w:val="6"/>
+        </w:rPr>
+      </w:pPr>
+    </w:p>
+    <w:tbl>
+      <w:tblPr>
+        <w:tblW w:w="11394" w:type="dxa"/>
+        <w:jc w:val="center"/>
+        <w:tblInd w:w="-252" w:type="dxa"/>
+        <w:tblBorders>
+          <w:top w:val="single" w:sz="4" w:space="0" w:color="auto"/>
+          <w:left w:val="single" w:sz="4" w:space="0" w:color="auto"/>
+          <w:bottom w:val="single" w:sz="4" w:space="0" w:color="auto"/>
+          <w:right w:val="single" w:sz="4" w:space="0" w:color="auto"/>
+          <w:insideH w:val="single" w:sz="4" w:space="0" w:color="auto"/>
+          <w:insideV w:val="single" w:sz="4" w:space="0" w:color="auto"/>
+        </w:tblBorders>
+        <w:tblLook w:val="00A0" w:firstRow="1" w:lastRow="0" w:firstColumn="1" w:lastColumn="0" w:noHBand="0" w:noVBand="0"/>
+      </w:tblPr>
+      <w:tblGrid>
+        <w:gridCol w:w="3798"/>
+        <w:gridCol w:w="3798"/>
+        <w:gridCol w:w="3798"/>
+      </w:tblGrid>
+      <w:tr>
+        <w:trPr>
+          <w:trHeight w:val="926"/>
+          <w:jc w:val="center"/>
+        </w:trPr>
+        <w:tc>
+          <w:tcPr>
+            <w:tcW w:w="3798" w:type="dxa"/>
+            <w:tcBorders>
+              <w:right w:val="single" w:sz="4" w:space="0" w:color="auto"/>
+            </w:tcBorders>
+            <w:vAlign w:val="center"/>
+          </w:tcPr>
+          <w:p>
+            <w:pPr>
+              <w:jc w:val="center"/>
+              <w:rPr>
+                <w:b/>
+                <w:color w:val="0000FF"/>
+                <w:sz w:val="18"/>
+              </w:rPr>
+            </w:pPr>
+            <w:r>
+              <w:rPr>
+                <w:b/>
+                <w:color w:val="0000FF"/>
+                <w:sz w:val="18"/>
+              </w:rPr>
+              <w:t>Bayesian Classifier</w:t>
+            </w:r>
+          </w:p>
+          <w:p>
+            <w:r>
+              <w:rPr>
+                <w:b/>
+                <w:color w:val="00B050"/>
+              </w:rPr>
+              <w:t>Advantages</w:t>
+            </w:r>
+          </w:p>
+          <w:p>
+            <w:pPr>
+              <w:pStyle w:val="ListParagraph"/>
+              <w:numPr>
+                <w:ilvl w:val="0"/>
+                <w:numId w:val="33"/>
+              </w:numPr>
+            </w:pPr>
+            <w:r>
+              <w:rPr>
+                <w:b/>
+                <w:color w:val="E36C0A" w:themeColor="accent6" w:themeShade="BF"/>
+              </w:rPr>
+              <w:t>Robust to isolated noise points</w:t>
+            </w:r>
+            <w:r>
+              <w:t>.</w:t>
+            </w:r>
+          </w:p>
+          <w:p>
+            <w:pPr>
+              <w:pStyle w:val="ListParagraph"/>
+              <w:numPr>
+                <w:ilvl w:val="0"/>
+                <w:numId w:val="33"/>
+              </w:numPr>
+            </w:pPr>
+            <w:r>
+              <w:rPr>
+                <w:b/>
+                <w:color w:val="E36C0A" w:themeColor="accent6" w:themeShade="BF"/>
+              </w:rPr>
+              <w:t>Handles missing values by ignoring them in the probability estimate calculations</w:t>
+            </w:r>
+            <w:r>
+              <w:t>.</w:t>
+            </w:r>
+          </w:p>
+          <w:p>
+            <w:pPr>
+              <w:pStyle w:val="ListParagraph"/>
+              <w:numPr>
+                <w:ilvl w:val="0"/>
+                <w:numId w:val="33"/>
+              </w:numPr>
+            </w:pPr>
+            <w:r>
+              <w:rPr>
+                <w:b/>
+                <w:color w:val="E36C0A" w:themeColor="accent6" w:themeShade="BF"/>
+              </w:rPr>
+              <w:t>Robust to irrelevant attributes.</w:t>
+            </w:r>
+          </w:p>
+          <w:p/>
+          <w:p>
+            <w:pPr>
+              <w:rPr>
+                <w:color w:val="FF0000"/>
+              </w:rPr>
+            </w:pPr>
+            <w:r>
+              <w:rPr>
+                <w:b/>
+                <w:color w:val="FF0000"/>
+              </w:rPr>
+              <w:t>Disadvantages</w:t>
+            </w:r>
+          </w:p>
+          <w:p>
+            <w:pPr>
+              <w:pStyle w:val="ListParagraph"/>
+              <w:numPr>
+                <w:ilvl w:val="0"/>
+                <w:numId w:val="33"/>
+              </w:numPr>
+            </w:pPr>
+            <w:r>
+              <w:rPr>
+                <w:b/>
+                <w:color w:val="E36C0A" w:themeColor="accent6" w:themeShade="BF"/>
+              </w:rPr>
+              <w:t>Independence assumption may not hold for some attributes</w:t>
+            </w:r>
+            <w:r>
+              <w:t xml:space="preserve"> (in such cases, must use a technique known as Bayesian Belief Networks).</w:t>
+            </w:r>
+            <w:bookmarkStart w:id="0" w:name="_GoBack"/>
+            <w:bookmarkEnd w:id="0"/>
+          </w:p>
+        </w:tc>
+        <w:tc>
+          <w:tcPr>
+            <w:tcW w:w="3798" w:type="dxa"/>
+            <w:tcBorders>
+              <w:top w:val="single" w:sz="4" w:space="0" w:color="auto"/>
+              <w:left w:val="single" w:sz="4" w:space="0" w:color="auto"/>
+              <w:bottom w:val="single" w:sz="4" w:space="0" w:color="auto"/>
+              <w:right w:val="single" w:sz="4" w:space="0" w:color="auto"/>
+            </w:tcBorders>
+            <w:vAlign w:val="center"/>
+          </w:tcPr>
+          <w:p/>
+        </w:tc>
+        <w:tc>
+          <w:tcPr>
+            <w:tcW w:w="3798" w:type="dxa"/>
+            <w:tcBorders>
+              <w:top w:val="single" w:sz="4" w:space="0" w:color="auto"/>
+              <w:left w:val="single" w:sz="4" w:space="0" w:color="auto"/>
+              <w:bottom w:val="single" w:sz="4" w:space="0" w:color="auto"/>
+            </w:tcBorders>
+            <w:vAlign w:val="center"/>
+          </w:tcPr>
+          <w:p/>
+        </w:tc>
+      </w:tr>
+    </w:tbl>
     <w:p>
       <w:pPr>
         <w:rPr>
@@ -26543,7 +30213,7 @@
       <w:rPr>
         <w:noProof/>
       </w:rPr>
-      <w:t>7</w:t>
+      <w:t>8</w:t>
     </w:r>
     <w:r>
       <w:rPr>
@@ -30689,6 +34359,119 @@
     </w:lvl>
   </w:abstractNum>
   <w:abstractNum w:abstractNumId="40">
+    <w:nsid w:val="708903DF"/>
+    <w:multiLevelType w:val="hybridMultilevel"/>
+    <w:tmpl w:val="7CD6C04E"/>
+    <w:lvl w:ilvl="0" w:tplc="574A14A0">
+      <w:start w:val="1"/>
+      <w:numFmt w:val="bullet"/>
+      <w:lvlText w:val=""/>
+      <w:lvlJc w:val="left"/>
+      <w:pPr>
+        <w:ind w:left="144" w:hanging="144"/>
+      </w:pPr>
+      <w:rPr>
+        <w:rFonts w:ascii="Symbol" w:eastAsia="Calibri" w:hAnsi="Symbol" w:cs="Times New Roman" w:hint="default"/>
+      </w:rPr>
+    </w:lvl>
+    <w:lvl w:ilvl="1" w:tplc="04090003" w:tentative="1">
+      <w:start w:val="1"/>
+      <w:numFmt w:val="bullet"/>
+      <w:lvlText w:val="o"/>
+      <w:lvlJc w:val="left"/>
+      <w:pPr>
+        <w:ind w:left="1440" w:hanging="360"/>
+      </w:pPr>
+      <w:rPr>
+        <w:rFonts w:ascii="Courier New" w:hAnsi="Courier New" w:cs="Courier New" w:hint="default"/>
+      </w:rPr>
+    </w:lvl>
+    <w:lvl w:ilvl="2" w:tplc="04090005" w:tentative="1">
+      <w:start w:val="1"/>
+      <w:numFmt w:val="bullet"/>
+      <w:lvlText w:val=""/>
+      <w:lvlJc w:val="left"/>
+      <w:pPr>
+        <w:ind w:left="2160" w:hanging="360"/>
+      </w:pPr>
+      <w:rPr>
+        <w:rFonts w:ascii="Wingdings" w:hAnsi="Wingdings" w:hint="default"/>
+      </w:rPr>
+    </w:lvl>
+    <w:lvl w:ilvl="3" w:tplc="04090001" w:tentative="1">
+      <w:start w:val="1"/>
+      <w:numFmt w:val="bullet"/>
+      <w:lvlText w:val=""/>
+      <w:lvlJc w:val="left"/>
+      <w:pPr>
+        <w:ind w:left="2880" w:hanging="360"/>
+      </w:pPr>
+      <w:rPr>
+        <w:rFonts w:ascii="Symbol" w:hAnsi="Symbol" w:hint="default"/>
+      </w:rPr>
+    </w:lvl>
+    <w:lvl w:ilvl="4" w:tplc="04090003" w:tentative="1">
+      <w:start w:val="1"/>
+      <w:numFmt w:val="bullet"/>
+      <w:lvlText w:val="o"/>
+      <w:lvlJc w:val="left"/>
+      <w:pPr>
+        <w:ind w:left="3600" w:hanging="360"/>
+      </w:pPr>
+      <w:rPr>
+        <w:rFonts w:ascii="Courier New" w:hAnsi="Courier New" w:cs="Courier New" w:hint="default"/>
+      </w:rPr>
+    </w:lvl>
+    <w:lvl w:ilvl="5" w:tplc="04090005" w:tentative="1">
+      <w:start w:val="1"/>
+      <w:numFmt w:val="bullet"/>
+      <w:lvlText w:val=""/>
+      <w:lvlJc w:val="left"/>
+      <w:pPr>
+        <w:ind w:left="4320" w:hanging="360"/>
+      </w:pPr>
+      <w:rPr>
+        <w:rFonts w:ascii="Wingdings" w:hAnsi="Wingdings" w:hint="default"/>
+      </w:rPr>
+    </w:lvl>
+    <w:lvl w:ilvl="6" w:tplc="04090001" w:tentative="1">
+      <w:start w:val="1"/>
+      <w:numFmt w:val="bullet"/>
+      <w:lvlText w:val=""/>
+      <w:lvlJc w:val="left"/>
+      <w:pPr>
+        <w:ind w:left="5040" w:hanging="360"/>
+      </w:pPr>
+      <w:rPr>
+        <w:rFonts w:ascii="Symbol" w:hAnsi="Symbol" w:hint="default"/>
+      </w:rPr>
+    </w:lvl>
+    <w:lvl w:ilvl="7" w:tplc="04090003" w:tentative="1">
+      <w:start w:val="1"/>
+      <w:numFmt w:val="bullet"/>
+      <w:lvlText w:val="o"/>
+      <w:lvlJc w:val="left"/>
+      <w:pPr>
+        <w:ind w:left="5760" w:hanging="360"/>
+      </w:pPr>
+      <w:rPr>
+        <w:rFonts w:ascii="Courier New" w:hAnsi="Courier New" w:cs="Courier New" w:hint="default"/>
+      </w:rPr>
+    </w:lvl>
+    <w:lvl w:ilvl="8" w:tplc="04090005" w:tentative="1">
+      <w:start w:val="1"/>
+      <w:numFmt w:val="bullet"/>
+      <w:lvlText w:val=""/>
+      <w:lvlJc w:val="left"/>
+      <w:pPr>
+        <w:ind w:left="6480" w:hanging="360"/>
+      </w:pPr>
+      <w:rPr>
+        <w:rFonts w:ascii="Wingdings" w:hAnsi="Wingdings" w:hint="default"/>
+      </w:rPr>
+    </w:lvl>
+  </w:abstractNum>
+  <w:abstractNum w:abstractNumId="41">
     <w:nsid w:val="760B4DE6"/>
     <w:multiLevelType w:val="hybridMultilevel"/>
     <w:tmpl w:val="DEB209DE"/>
@@ -30801,7 +34584,7 @@
       </w:rPr>
     </w:lvl>
   </w:abstractNum>
-  <w:abstractNum w:abstractNumId="41">
+  <w:abstractNum w:abstractNumId="42">
     <w:nsid w:val="76766B60"/>
     <w:multiLevelType w:val="hybridMultilevel"/>
     <w:tmpl w:val="E90E6616"/>
@@ -30890,7 +34673,7 @@
       </w:pPr>
     </w:lvl>
   </w:abstractNum>
-  <w:abstractNum w:abstractNumId="42">
+  <w:abstractNum w:abstractNumId="43">
     <w:nsid w:val="792674DF"/>
     <w:multiLevelType w:val="hybridMultilevel"/>
     <w:tmpl w:val="6004E7CE"/>
@@ -30979,7 +34762,7 @@
       </w:pPr>
     </w:lvl>
   </w:abstractNum>
-  <w:abstractNum w:abstractNumId="43">
+  <w:abstractNum w:abstractNumId="44">
     <w:nsid w:val="7CCE4B0C"/>
     <w:multiLevelType w:val="hybridMultilevel"/>
     <w:tmpl w:val="291ED3C0"/>
@@ -31092,7 +34875,7 @@
       </w:rPr>
     </w:lvl>
   </w:abstractNum>
-  <w:abstractNum w:abstractNumId="44">
+  <w:abstractNum w:abstractNumId="45">
     <w:nsid w:val="7F442DFE"/>
     <w:multiLevelType w:val="hybridMultilevel"/>
     <w:tmpl w:val="560A4F2C"/>
@@ -31189,7 +34972,7 @@
     <w:abstractNumId w:val="25"/>
   </w:num>
   <w:num w:numId="3">
-    <w:abstractNumId w:val="40"/>
+    <w:abstractNumId w:val="41"/>
   </w:num>
   <w:num w:numId="4">
     <w:abstractNumId w:val="35"/>
@@ -31219,7 +35002,7 @@
     <w:abstractNumId w:val="11"/>
   </w:num>
   <w:num w:numId="13">
-    <w:abstractNumId w:val="43"/>
+    <w:abstractNumId w:val="44"/>
   </w:num>
   <w:num w:numId="14">
     <w:abstractNumId w:val="16"/>
@@ -31237,16 +35020,16 @@
     <w:abstractNumId w:val="34"/>
   </w:num>
   <w:num w:numId="19">
-    <w:abstractNumId w:val="42"/>
+    <w:abstractNumId w:val="43"/>
   </w:num>
   <w:num w:numId="20">
     <w:abstractNumId w:val="0"/>
   </w:num>
   <w:num w:numId="21">
-    <w:abstractNumId w:val="44"/>
+    <w:abstractNumId w:val="45"/>
   </w:num>
   <w:num w:numId="22">
-    <w:abstractNumId w:val="41"/>
+    <w:abstractNumId w:val="42"/>
   </w:num>
   <w:num w:numId="23">
     <w:abstractNumId w:val="20"/>
@@ -31316,6 +35099,9 @@
   </w:num>
   <w:num w:numId="45">
     <w:abstractNumId w:val="28"/>
+  </w:num>
+  <w:num w:numId="46">
+    <w:abstractNumId w:val="40"/>
   </w:num>
 </w:numbering>
 </file>
@@ -32344,7 +36130,7 @@
 </file>
 
 <file path=customXml/itemProps1.xml><?xml version="1.0" encoding="utf-8"?>
-<ds:datastoreItem xmlns:ds="http://schemas.openxmlformats.org/officeDocument/2006/customXml" ds:itemID="{40847F73-AC19-4D79-8AA1-F5945C8DC093}">
+<ds:datastoreItem xmlns:ds="http://schemas.openxmlformats.org/officeDocument/2006/customXml" ds:itemID="{0CD87666-E810-441B-8332-AE82BBC06022}">
   <ds:schemaRefs>
     <ds:schemaRef ds:uri="http://schemas.openxmlformats.org/officeDocument/2006/bibliography"/>
   </ds:schemaRefs>

</xml_diff>

<commit_message>
Study guide complete up to slide #78 in chapter #5 slides.
</commit_message>
<xml_diff>
--- a/Exam Study Guide/Midterm/CS256 - Midterm Study Guide.docx
+++ b/Exam Study Guide/Midterm/CS256 - Midterm Study Guide.docx
@@ -666,6 +666,7 @@
             <w:r>
               <w:t xml:space="preserve">Let </w:t>
             </w:r>
+            <w:proofErr w:type="gramStart"/>
             <w:r>
               <w:rPr>
                 <w:i/>
@@ -679,6 +680,7 @@
               </w:rPr>
               <w:t>t</w:t>
             </w:r>
+            <w:proofErr w:type="gramEnd"/>
             <w:r>
               <w:t xml:space="preserve"> be the set of training records that reach a node </w:t>
             </w:r>
@@ -705,6 +707,7 @@
             <w:r>
               <w:t xml:space="preserve">If </w:t>
             </w:r>
+            <w:proofErr w:type="gramStart"/>
             <w:r>
               <w:rPr>
                 <w:i/>
@@ -718,6 +721,7 @@
               </w:rPr>
               <w:t>t</w:t>
             </w:r>
+            <w:proofErr w:type="gramEnd"/>
             <w:r>
               <w:t xml:space="preserve"> contains records that </w:t>
             </w:r>
@@ -735,6 +739,7 @@
               </w:rPr>
               <w:t xml:space="preserve"> </w:t>
             </w:r>
+            <w:proofErr w:type="spellStart"/>
             <w:r>
               <w:rPr>
                 <w:b/>
@@ -752,6 +757,7 @@
               </w:rPr>
               <w:t>t</w:t>
             </w:r>
+            <w:proofErr w:type="spellEnd"/>
             <w:r>
               <w:t xml:space="preserve">, then </w:t>
             </w:r>
@@ -764,6 +770,7 @@
             <w:r>
               <w:t xml:space="preserve"> is a leaf node with class value </w:t>
             </w:r>
+            <w:proofErr w:type="spellStart"/>
             <w:r>
               <w:rPr>
                 <w:i/>
@@ -777,6 +784,7 @@
               </w:rPr>
               <w:t>t</w:t>
             </w:r>
+            <w:proofErr w:type="spellEnd"/>
             <w:r>
               <w:t>.</w:t>
             </w:r>
@@ -793,6 +801,7 @@
             <w:r>
               <w:t xml:space="preserve">If </w:t>
             </w:r>
+            <w:proofErr w:type="gramStart"/>
             <w:r>
               <w:rPr>
                 <w:i/>
@@ -806,6 +815,7 @@
               </w:rPr>
               <w:t>t</w:t>
             </w:r>
+            <w:proofErr w:type="gramEnd"/>
             <w:r>
               <w:t xml:space="preserve"> is an </w:t>
             </w:r>
@@ -900,7 +910,15 @@
               <w:t>t</w:t>
             </w:r>
             <w:r>
-              <w:t xml:space="preserve"> is a leaf node with default value  is a leaf node with default value </w:t>
+              <w:t xml:space="preserve"> is a leaf node with default </w:t>
+            </w:r>
+            <w:proofErr w:type="gramStart"/>
+            <w:r>
+              <w:t>value  is</w:t>
+            </w:r>
+            <w:proofErr w:type="gramEnd"/>
+            <w:r>
+              <w:t xml:space="preserve"> a leaf node with default value </w:t>
             </w:r>
             <w:r>
               <w:rPr>
@@ -931,6 +949,7 @@
             <w:r>
               <w:t xml:space="preserve">If </w:t>
             </w:r>
+            <w:proofErr w:type="gramStart"/>
             <w:r>
               <w:rPr>
                 <w:i/>
@@ -944,6 +963,7 @@
               </w:rPr>
               <w:t>t</w:t>
             </w:r>
+            <w:proofErr w:type="gramEnd"/>
             <w:r>
               <w:t xml:space="preserve"> contains </w:t>
             </w:r>
@@ -3092,8 +3112,16 @@
               <w:rPr>
                 <w:szCs w:val="18"/>
               </w:rPr>
-              <w:t xml:space="preserve">GINI index value of node </w:t>
-            </w:r>
+              <w:t xml:space="preserve">GINI index value of </w:t>
+            </w:r>
+            <w:proofErr w:type="gramStart"/>
+            <w:r>
+              <w:rPr>
+                <w:szCs w:val="18"/>
+              </w:rPr>
+              <w:t xml:space="preserve">node </w:t>
+            </w:r>
+            <w:proofErr w:type="gramEnd"/>
             <m:oMath>
               <m:r>
                 <w:rPr>
@@ -6717,7 +6745,23 @@
                 <w:b/>
                 <w:color w:val="FF0000"/>
               </w:rPr>
-              <w:t xml:space="preserve"> penalizes a large</w:t>
+              <w:t xml:space="preserve"> </w:t>
+            </w:r>
+            <w:proofErr w:type="gramStart"/>
+            <w:r>
+              <w:rPr>
+                <w:b/>
+                <w:color w:val="FF0000"/>
+              </w:rPr>
+              <w:t>penalizes</w:t>
+            </w:r>
+            <w:proofErr w:type="gramEnd"/>
+            <w:r>
+              <w:rPr>
+                <w:b/>
+                <w:color w:val="FF0000"/>
+              </w:rPr>
+              <w:t xml:space="preserve"> a large</w:t>
             </w:r>
             <w:r>
               <w:rPr>
@@ -6948,6 +6992,7 @@
             <w:vAlign w:val="center"/>
           </w:tcPr>
           <w:p>
+            <w:proofErr w:type="spellStart"/>
             <w:r>
               <w:rPr>
                 <w:b/>
@@ -6955,6 +7000,7 @@
               </w:rPr>
               <w:t>Underfitting</w:t>
             </w:r>
+            <w:proofErr w:type="spellEnd"/>
             <w:r>
               <w:t xml:space="preserve"> – When a model is too simple, both training and test errors are large.</w:t>
             </w:r>
@@ -7154,12 +7200,21 @@
                 <w:color w:val="0000FF"/>
               </w:rPr>
             </w:pPr>
+            <w:proofErr w:type="spellStart"/>
             <w:r>
               <w:rPr>
                 <w:b/>
                 <w:color w:val="0000FF"/>
               </w:rPr>
-              <w:t>Resubstitution Error</w:t>
+              <w:t>Resubstitution</w:t>
+            </w:r>
+            <w:proofErr w:type="spellEnd"/>
+            <w:r>
+              <w:rPr>
+                <w:b/>
+                <w:color w:val="0000FF"/>
+              </w:rPr>
+              <w:t xml:space="preserve"> Error</w:t>
             </w:r>
           </w:p>
           <w:p>
@@ -7240,7 +7295,23 @@
                 <w:b/>
                 <w:color w:val="E36C0A" w:themeColor="accent6" w:themeShade="BF"/>
               </w:rPr>
-              <w:t xml:space="preserve">Total Resubstitution </w:t>
+              <w:t xml:space="preserve">Total </w:t>
+            </w:r>
+            <w:proofErr w:type="spellStart"/>
+            <w:r>
+              <w:rPr>
+                <w:b/>
+                <w:color w:val="E36C0A" w:themeColor="accent6" w:themeShade="BF"/>
+              </w:rPr>
+              <w:t>Resubstitution</w:t>
+            </w:r>
+            <w:proofErr w:type="spellEnd"/>
+            <w:r>
+              <w:rPr>
+                <w:b/>
+                <w:color w:val="E36C0A" w:themeColor="accent6" w:themeShade="BF"/>
+              </w:rPr>
+              <w:t xml:space="preserve"> </w:t>
             </w:r>
           </w:p>
           <w:p>
@@ -8446,7 +8517,15 @@
               </w:numPr>
             </w:pPr>
             <w:r>
-              <w:t>Class distribution of instances are independent of available features.</w:t>
+              <w:t xml:space="preserve">Class </w:t>
+            </w:r>
+            <w:proofErr w:type="gramStart"/>
+            <w:r>
+              <w:t>distribution of instances are</w:t>
+            </w:r>
+            <w:proofErr w:type="gramEnd"/>
+            <w:r>
+              <w:t xml:space="preserve"> independent of available features.</w:t>
             </w:r>
           </w:p>
         </w:tc>
@@ -11404,7 +11483,21 @@
               <w:rPr>
                 <w:szCs w:val="16"/>
               </w:rPr>
-              <w:t xml:space="preserve"> – Accuracy of positive predictions.  Biased towards C(Y|Y) &amp; C(Y|N).</w:t>
+              <w:t xml:space="preserve"> – Accuracy of positive predictions.  Biased towards </w:t>
+            </w:r>
+            <w:proofErr w:type="gramStart"/>
+            <w:r>
+              <w:rPr>
+                <w:szCs w:val="16"/>
+              </w:rPr>
+              <w:t>C(</w:t>
+            </w:r>
+            <w:proofErr w:type="gramEnd"/>
+            <w:r>
+              <w:rPr>
+                <w:szCs w:val="16"/>
+              </w:rPr>
+              <w:t>Y|Y) &amp; C(Y|N).</w:t>
             </w:r>
           </w:p>
           <w:p>
@@ -11640,7 +11733,21 @@
               <w:rPr>
                 <w:szCs w:val="16"/>
               </w:rPr>
-              <w:t>.  Biased towards C(Y|Y) &amp; C(</w:t>
+              <w:t xml:space="preserve">.  Biased towards </w:t>
+            </w:r>
+            <w:proofErr w:type="gramStart"/>
+            <w:r>
+              <w:rPr>
+                <w:szCs w:val="16"/>
+              </w:rPr>
+              <w:t>C(</w:t>
+            </w:r>
+            <w:proofErr w:type="gramEnd"/>
+            <w:r>
+              <w:rPr>
+                <w:szCs w:val="16"/>
+              </w:rPr>
+              <w:t>Y|Y) &amp; C(</w:t>
             </w:r>
             <w:r>
               <w:rPr>
@@ -13219,8 +13326,18 @@
                 <w:color w:val="0000FF"/>
                 <w:szCs w:val="22"/>
               </w:rPr>
-              <w:t>Random Subsamplings</w:t>
-            </w:r>
+              <w:t xml:space="preserve">Random </w:t>
+            </w:r>
+            <w:proofErr w:type="spellStart"/>
+            <w:r>
+              <w:rPr>
+                <w:b/>
+                <w:color w:val="0000FF"/>
+                <w:szCs w:val="22"/>
+              </w:rPr>
+              <w:t>Subsamplings</w:t>
+            </w:r>
+            <w:proofErr w:type="spellEnd"/>
           </w:p>
           <w:p>
             <w:pPr>
@@ -13645,6 +13762,7 @@
                 <w:numId w:val="33"/>
               </w:numPr>
             </w:pPr>
+            <w:proofErr w:type="gramStart"/>
             <w:r>
               <w:rPr>
                 <w:b/>
@@ -13652,6 +13770,7 @@
               </w:rPr>
               <w:t>k-Fold</w:t>
             </w:r>
+            <w:proofErr w:type="gramEnd"/>
             <w:r>
               <w:rPr>
                 <w:color w:val="FF0000"/>
@@ -14848,7 +14967,15 @@
               <w:t>Decision Tree</w:t>
             </w:r>
             <w:r>
-              <w:t xml:space="preserve"> – Can be used to formed a mutually exclusive, exhaustive rule set.</w:t>
+              <w:t xml:space="preserve"> – Can be used to </w:t>
+            </w:r>
+            <w:proofErr w:type="gramStart"/>
+            <w:r>
+              <w:t>formed</w:t>
+            </w:r>
+            <w:proofErr w:type="gramEnd"/>
+            <w:r>
+              <w:t xml:space="preserve"> a mutually exclusive, exhaustive rule set.</w:t>
             </w:r>
           </w:p>
           <w:p/>
@@ -15264,7 +15391,15 @@
               <w:t>RIPPER</w:t>
             </w:r>
             <w:r>
-              <w:t>, CN2, Holte’s 1R</w:t>
+              <w:t xml:space="preserve">, CN2, </w:t>
+            </w:r>
+            <w:proofErr w:type="spellStart"/>
+            <w:r>
+              <w:t>Holte’s</w:t>
+            </w:r>
+            <w:proofErr w:type="spellEnd"/>
+            <w:r>
+              <w:t xml:space="preserve"> 1R</w:t>
             </w:r>
           </w:p>
           <w:p/>
@@ -19094,8 +19229,17 @@
                 <w:b/>
                 <w:color w:val="E36C0A" w:themeColor="accent6" w:themeShade="BF"/>
               </w:rPr>
-              <w:t xml:space="preserve">Value of </w:t>
-            </w:r>
+              <w:t xml:space="preserve">Value </w:t>
+            </w:r>
+            <w:proofErr w:type="gramStart"/>
+            <w:r>
+              <w:rPr>
+                <w:b/>
+                <w:color w:val="E36C0A" w:themeColor="accent6" w:themeShade="BF"/>
+              </w:rPr>
+              <w:t xml:space="preserve">of </w:t>
+            </w:r>
+            <w:proofErr w:type="gramEnd"/>
             <m:oMath>
               <m:r>
                 <m:rPr>
@@ -19244,12 +19388,21 @@
             <w:vAlign w:val="center"/>
           </w:tcPr>
           <w:p>
+            <w:proofErr w:type="spellStart"/>
             <w:r>
               <w:rPr>
                 <w:b/>
                 <w:color w:val="0000FF"/>
               </w:rPr>
-              <w:t>Voronoi Diagram</w:t>
+              <w:t>Voronoi</w:t>
+            </w:r>
+            <w:proofErr w:type="spellEnd"/>
+            <w:r>
+              <w:rPr>
+                <w:b/>
+                <w:color w:val="0000FF"/>
+              </w:rPr>
+              <w:t xml:space="preserve"> Diagram</w:t>
             </w:r>
             <w:r>
               <w:t xml:space="preserve"> – Used to depict the decision boundaries for a Nearest Neighbor classifier.</w:t>
@@ -19948,10 +20101,34 @@
                 <w:b/>
                 <w:color w:val="E36C0A" w:themeColor="accent6" w:themeShade="BF"/>
               </w:rPr>
-              <w:t xml:space="preserve"> is too Small</w:t>
-            </w:r>
-            <w:r>
-              <w:t xml:space="preserve"> – Underfitting and the classifier becomes sensitive to noise points.</w:t>
+              <w:t xml:space="preserve"> </w:t>
+            </w:r>
+            <w:proofErr w:type="gramStart"/>
+            <w:r>
+              <w:rPr>
+                <w:b/>
+                <w:color w:val="E36C0A" w:themeColor="accent6" w:themeShade="BF"/>
+              </w:rPr>
+              <w:t>is</w:t>
+            </w:r>
+            <w:proofErr w:type="gramEnd"/>
+            <w:r>
+              <w:rPr>
+                <w:b/>
+                <w:color w:val="E36C0A" w:themeColor="accent6" w:themeShade="BF"/>
+              </w:rPr>
+              <w:t xml:space="preserve"> too Small</w:t>
+            </w:r>
+            <w:r>
+              <w:t xml:space="preserve"> – </w:t>
+            </w:r>
+            <w:proofErr w:type="spellStart"/>
+            <w:r>
+              <w:t>Underfitting</w:t>
+            </w:r>
+            <w:proofErr w:type="spellEnd"/>
+            <w:r>
+              <w:t xml:space="preserve"> and the classifier becomes sensitive to noise points.</w:t>
             </w:r>
           </w:p>
           <w:p>
@@ -19979,7 +20156,23 @@
                 <w:b/>
                 <w:color w:val="E36C0A" w:themeColor="accent6" w:themeShade="BF"/>
               </w:rPr>
-              <w:t xml:space="preserve"> is too </w:t>
+              <w:t xml:space="preserve"> </w:t>
+            </w:r>
+            <w:proofErr w:type="gramStart"/>
+            <w:r>
+              <w:rPr>
+                <w:b/>
+                <w:color w:val="E36C0A" w:themeColor="accent6" w:themeShade="BF"/>
+              </w:rPr>
+              <w:t>is</w:t>
+            </w:r>
+            <w:proofErr w:type="gramEnd"/>
+            <w:r>
+              <w:rPr>
+                <w:b/>
+                <w:color w:val="E36C0A" w:themeColor="accent6" w:themeShade="BF"/>
+              </w:rPr>
+              <w:t xml:space="preserve"> too </w:t>
             </w:r>
             <w:r>
               <w:rPr>
@@ -21760,8 +21953,13 @@
               </m:sSub>
             </m:oMath>
             <w:r>
-              <w:t xml:space="preserve"> – Distance weighting factor for record </w:t>
-            </w:r>
+              <w:t xml:space="preserve"> – Distance weighting factor for </w:t>
+            </w:r>
+            <w:proofErr w:type="gramStart"/>
+            <w:r>
+              <w:t xml:space="preserve">record </w:t>
+            </w:r>
+            <w:proofErr w:type="gramEnd"/>
             <m:oMath>
               <m:r>
                 <w:rPr>
@@ -22119,9 +22317,11 @@
           </w:p>
           <w:p/>
           <w:p>
+            <w:proofErr w:type="gramStart"/>
             <w:r>
               <w:t xml:space="preserve">If </w:t>
             </w:r>
+            <w:proofErr w:type="gramEnd"/>
             <m:oMath>
               <m:sSub>
                 <m:sSubPr>
@@ -22182,8 +22382,13 @@
               </m:r>
             </m:oMath>
             <w:r>
-              <w:t xml:space="preserve"> makes an accurate prediction most of the time.  If </w:t>
-            </w:r>
+              <w:t xml:space="preserve"> makes an accurate prediction most of the time.  </w:t>
+            </w:r>
+            <w:proofErr w:type="gramStart"/>
+            <w:r>
+              <w:t xml:space="preserve">If </w:t>
+            </w:r>
+            <w:proofErr w:type="gramEnd"/>
             <m:oMath>
               <m:sSub>
                 <m:sSubPr>
@@ -22244,7 +22449,15 @@
               </m:r>
             </m:oMath>
             <w:r>
-              <w:t xml:space="preserve"> does not make reliable </w:t>
+              <w:t xml:space="preserve"> does not make rel</w:t>
+            </w:r>
+            <w:proofErr w:type="spellStart"/>
+            <w:r>
+              <w:t>iable</w:t>
+            </w:r>
+            <w:proofErr w:type="spellEnd"/>
+            <w:r>
+              <w:t xml:space="preserve"> </w:t>
             </w:r>
             <w:r>
               <w:t>predictions</w:t>
@@ -22376,8 +22589,13 @@
               </m:r>
             </m:oMath>
             <w:r>
-              <w:t xml:space="preserve"> given </w:t>
-            </w:r>
+              <w:t xml:space="preserve"> </w:t>
+            </w:r>
+            <w:proofErr w:type="gramStart"/>
+            <w:r>
+              <w:t xml:space="preserve">given </w:t>
+            </w:r>
+            <w:proofErr w:type="gramEnd"/>
             <m:oMath>
               <m:r>
                 <w:rPr>
@@ -25010,7 +25228,23 @@
                 <w:b/>
                 <w:color w:val="FF0000"/>
               </w:rPr>
-              <w:t xml:space="preserve">This equations assumes independence among each </w:t>
+              <w:t xml:space="preserve">This </w:t>
+            </w:r>
+            <w:proofErr w:type="gramStart"/>
+            <w:r>
+              <w:rPr>
+                <w:b/>
+                <w:color w:val="FF0000"/>
+              </w:rPr>
+              <w:t>equations</w:t>
+            </w:r>
+            <w:proofErr w:type="gramEnd"/>
+            <w:r>
+              <w:rPr>
+                <w:b/>
+                <w:color w:val="FF0000"/>
+              </w:rPr>
+              <w:t xml:space="preserve"> assumes independence among each </w:t>
             </w:r>
             <m:oMath>
               <m:sSub>
@@ -25806,8 +26040,13 @@
               </m:r>
             </m:oMath>
             <w:r>
-              <w:t xml:space="preserve"> and attribute value </w:t>
-            </w:r>
+              <w:t xml:space="preserve"> and attribute </w:t>
+            </w:r>
+            <w:proofErr w:type="gramStart"/>
+            <w:r>
+              <w:t xml:space="preserve">value </w:t>
+            </w:r>
+            <w:proofErr w:type="gramEnd"/>
             <m:oMath>
               <m:sSub>
                 <m:sSubPr>
@@ -27363,6 +27602,15 @@
           </w:p>
           <w:p>
             <w:pPr>
+              <w:jc w:val="center"/>
+              <w:rPr>
+                <w:b/>
+                <w:color w:val="00B050"/>
+              </w:rPr>
+            </w:pPr>
+          </w:p>
+          <w:p>
+            <w:pPr>
               <w:rPr>
                 <w:b/>
                 <w:sz w:val="6"/>
@@ -27810,6 +28058,15 @@
               </w:rPr>
               <w:t>Laplace</w:t>
             </w:r>
+          </w:p>
+          <w:p>
+            <w:pPr>
+              <w:jc w:val="center"/>
+              <w:rPr>
+                <w:b/>
+                <w:color w:val="00B050"/>
+              </w:rPr>
+            </w:pPr>
           </w:p>
           <w:p>
             <w:pPr>
@@ -28298,6 +28555,32 @@
             <w:shd w:val="clear" w:color="auto" w:fill="auto"/>
             <w:vAlign w:val="center"/>
           </w:tcPr>
+          <w:p>
+            <w:pPr>
+              <w:jc w:val="center"/>
+              <w:rPr>
+                <w:b/>
+                <w:color w:val="00B050"/>
+              </w:rPr>
+            </w:pPr>
+            <w:r>
+              <w:rPr>
+                <w:b/>
+                <w:color w:val="00B050"/>
+              </w:rPr>
+              <w:t>m-Estimate</w:t>
+            </w:r>
+          </w:p>
+          <w:p>
+            <w:pPr>
+              <w:rPr>
+                <w:b/>
+                <w:color w:val="7030A0"/>
+                <w:sz w:val="6"/>
+                <w:szCs w:val="6"/>
+              </w:rPr>
+            </w:pPr>
+          </w:p>
           <w:p>
             <w:pPr>
               <w:rPr>
@@ -28538,12 +28821,84 @@
           </w:p>
           <w:p>
             <w:pPr>
+              <w:tabs>
+                <w:tab w:val="center" w:pos="228"/>
+                <w:tab w:val="left" w:pos="498"/>
+              </w:tabs>
+              <w:ind w:left="498" w:hanging="498"/>
               <w:rPr>
                 <w:b/>
                 <w:color w:val="7030A0"/>
               </w:rPr>
             </w:pPr>
+            <w:r>
+              <w:rPr>
+                <w:b/>
+                <w:color w:val="7030A0"/>
+              </w:rPr>
+              <w:tab/>
+            </w:r>
             <m:oMath>
+              <m:r>
+                <m:rPr>
+                  <m:sty m:val="bi"/>
+                </m:rPr>
+                <w:rPr>
+                  <w:rFonts w:ascii="Cambria Math" w:hAnsi="Cambria Math"/>
+                  <w:color w:val="7030A0"/>
+                </w:rPr>
+                <w:tab/>
+              </m:r>
+              <m:r>
+                <m:rPr>
+                  <m:sty m:val="bi"/>
+                </m:rPr>
+                <w:rPr>
+                  <w:rFonts w:ascii="Cambria Math" w:hAnsi="Cambria Math"/>
+                  <w:color w:val="7030A0"/>
+                </w:rPr>
+                <w:tab/>
+              </m:r>
+              <m:r>
+                <m:rPr>
+                  <m:sty m:val="bi"/>
+                </m:rPr>
+                <w:rPr>
+                  <w:rFonts w:ascii="Cambria Math" w:hAnsi="Cambria Math"/>
+                  <w:color w:val="7030A0"/>
+                </w:rPr>
+                <w:tab/>
+              </m:r>
+              <m:r>
+                <m:rPr>
+                  <m:sty m:val="bi"/>
+                </m:rPr>
+                <w:rPr>
+                  <w:rFonts w:ascii="Cambria Math" w:hAnsi="Cambria Math"/>
+                  <w:color w:val="7030A0"/>
+                </w:rPr>
+                <w:tab/>
+              </m:r>
+              <m:r>
+                <m:rPr>
+                  <m:sty m:val="bi"/>
+                </m:rPr>
+                <w:rPr>
+                  <w:rFonts w:ascii="Cambria Math" w:hAnsi="Cambria Math"/>
+                  <w:color w:val="7030A0"/>
+                </w:rPr>
+                <w:tab/>
+              </m:r>
+              <m:r>
+                <m:rPr>
+                  <m:sty m:val="bi"/>
+                </m:rPr>
+                <w:rPr>
+                  <w:rFonts w:ascii="Cambria Math" w:hAnsi="Cambria Math"/>
+                  <w:color w:val="7030A0"/>
+                </w:rPr>
+                <w:tab/>
+              </m:r>
               <m:d>
                 <m:dPr>
                   <m:begChr m:val="|"/>
@@ -28598,14 +28953,10 @@
               </m:d>
             </m:oMath>
             <w:r>
-              <w:rPr>
-                <w:b/>
-                <w:color w:val="7030A0"/>
-              </w:rPr>
-              <w:t xml:space="preserve"> </w:t>
-            </w:r>
-            <w:r>
-              <w:t>– Number of records with attribute value</w:t>
+              <w:tab/>
+            </w:r>
+            <w:r>
+              <w:t>Number of records with attribute value</w:t>
             </w:r>
             <w:r>
               <w:rPr>
@@ -28684,11 +29035,23 @@
           </w:p>
           <w:p>
             <w:pPr>
+              <w:tabs>
+                <w:tab w:val="center" w:pos="228"/>
+                <w:tab w:val="left" w:pos="498"/>
+              </w:tabs>
+              <w:ind w:left="498" w:hanging="498"/>
               <w:rPr>
                 <w:b/>
                 <w:color w:val="7030A0"/>
               </w:rPr>
             </w:pPr>
+            <w:r>
+              <w:rPr>
+                <w:b/>
+                <w:color w:val="7030A0"/>
+              </w:rPr>
+              <w:tab/>
+            </w:r>
             <m:oMath>
               <m:sSub>
                 <m:sSubPr>
@@ -28735,7 +29098,10 @@
               <w:t xml:space="preserve"> </w:t>
             </w:r>
             <w:r>
-              <w:t>– Number of records with class value</w:t>
+              <w:tab/>
+            </w:r>
+            <w:r>
+              <w:t>Number of records with class value</w:t>
             </w:r>
             <w:r>
               <w:rPr>
@@ -28758,6 +29124,20 @@
             </m:oMath>
           </w:p>
           <w:p>
+            <w:pPr>
+              <w:tabs>
+                <w:tab w:val="center" w:pos="228"/>
+                <w:tab w:val="left" w:pos="498"/>
+              </w:tabs>
+              <w:ind w:left="498" w:hanging="498"/>
+            </w:pPr>
+            <w:r>
+              <w:rPr>
+                <w:b/>
+                <w:color w:val="7030A0"/>
+              </w:rPr>
+              <w:tab/>
+            </w:r>
             <m:oMath>
               <m:r>
                 <m:rPr>
@@ -28769,20 +29149,24 @@
                 </w:rPr>
                 <m:t>p</m:t>
               </m:r>
+              <m:r>
+                <w:rPr>
+                  <w:rFonts w:ascii="Cambria Math" w:hAnsi="Cambria Math"/>
+                </w:rPr>
+                <w:tab/>
+              </m:r>
             </m:oMath>
             <w:r>
-              <w:rPr>
-                <w:b/>
-                <w:color w:val="7030A0"/>
-              </w:rPr>
-              <w:t xml:space="preserve"> </w:t>
-            </w:r>
-            <w:r>
-              <w:t xml:space="preserve">– </w:t>
-            </w:r>
-            <w:r>
-              <w:t xml:space="preserve">User specified “prior probability.” Most important when </w:t>
-            </w:r>
+              <w:tab/>
+            </w:r>
+            <w:r>
+              <w:t xml:space="preserve">User specified “prior probability.” Most important </w:t>
+            </w:r>
+            <w:proofErr w:type="gramStart"/>
+            <w:r>
+              <w:t xml:space="preserve">when </w:t>
+            </w:r>
+            <w:proofErr w:type="gramEnd"/>
             <m:oMath>
               <m:d>
                 <m:dPr>
@@ -28853,11 +29237,23 @@
           </w:p>
           <w:p>
             <w:pPr>
+              <w:tabs>
+                <w:tab w:val="center" w:pos="228"/>
+                <w:tab w:val="left" w:pos="498"/>
+              </w:tabs>
+              <w:ind w:left="498" w:hanging="498"/>
               <w:rPr>
                 <w:b/>
                 <w:color w:val="7030A0"/>
               </w:rPr>
             </w:pPr>
+            <w:r>
+              <w:rPr>
+                <w:b/>
+                <w:color w:val="7030A0"/>
+              </w:rPr>
+              <w:tab/>
+            </w:r>
             <m:oMath>
               <m:r>
                 <m:rPr>
@@ -28871,17 +29267,7 @@
               </m:r>
             </m:oMath>
             <w:r>
-              <w:rPr>
-                <w:b/>
-                <w:color w:val="7030A0"/>
-              </w:rPr>
-              <w:t xml:space="preserve"> </w:t>
-            </w:r>
-            <w:r>
-              <w:t>–</w:t>
-            </w:r>
-            <w:r>
-              <w:t xml:space="preserve"> </w:t>
+              <w:tab/>
             </w:r>
             <w:r>
               <w:t xml:space="preserve">Equivalent sample size.  Used balance between </w:t>
@@ -29021,6 +29407,1559 @@
     </w:p>
     <w:p>
       <w:pPr>
+        <w:jc w:val="center"/>
+        <w:rPr>
+          <w:b/>
+          <w:sz w:val="20"/>
+          <w:szCs w:val="6"/>
+        </w:rPr>
+      </w:pPr>
+      <w:r>
+        <w:rPr>
+          <w:b/>
+          <w:sz w:val="20"/>
+          <w:szCs w:val="6"/>
+        </w:rPr>
+        <w:t>Support Vector Machine (SVM)</w:t>
+      </w:r>
+    </w:p>
+    <w:p>
+      <w:pPr>
+        <w:rPr>
+          <w:sz w:val="6"/>
+          <w:szCs w:val="6"/>
+        </w:rPr>
+      </w:pPr>
+    </w:p>
+    <w:tbl>
+      <w:tblPr>
+        <w:tblStyle w:val="TableGrid"/>
+        <w:tblW w:w="11439" w:type="dxa"/>
+        <w:jc w:val="center"/>
+        <w:tblLook w:val="04A0" w:firstRow="1" w:lastRow="0" w:firstColumn="1" w:lastColumn="0" w:noHBand="0" w:noVBand="1"/>
+      </w:tblPr>
+      <w:tblGrid>
+        <w:gridCol w:w="2480"/>
+        <w:gridCol w:w="2340"/>
+        <w:gridCol w:w="3600"/>
+        <w:gridCol w:w="3019"/>
+      </w:tblGrid>
+      <w:tr>
+        <w:trPr>
+          <w:trHeight w:val="40"/>
+          <w:jc w:val="center"/>
+        </w:trPr>
+        <w:tc>
+          <w:tcPr>
+            <w:tcW w:w="2480" w:type="dxa"/>
+            <w:vMerge w:val="restart"/>
+            <w:shd w:val="clear" w:color="auto" w:fill="auto"/>
+            <w:vAlign w:val="center"/>
+          </w:tcPr>
+          <w:p>
+            <w:r>
+              <w:rPr>
+                <w:b/>
+                <w:color w:val="0000FF"/>
+              </w:rPr>
+              <w:t>Goal:</w:t>
+            </w:r>
+            <w:r>
+              <w:rPr>
+                <w:color w:val="0000FF"/>
+              </w:rPr>
+              <w:t xml:space="preserve"> </w:t>
+            </w:r>
+            <w:r>
+              <w:t xml:space="preserve">Find a linear hyperplane (i.e. </w:t>
+            </w:r>
+            <w:r>
+              <w:rPr>
+                <w:b/>
+                <w:color w:val="FF0000"/>
+              </w:rPr>
+              <w:t>decision boundary</w:t>
+            </w:r>
+            <w:r>
+              <w:t xml:space="preserve">) that has maximum separation (i.e. </w:t>
+            </w:r>
+            <w:r>
+              <w:rPr>
+                <w:b/>
+                <w:color w:val="FF0000"/>
+              </w:rPr>
+              <w:t>margin</w:t>
+            </w:r>
+            <w:r>
+              <w:t>) between the two classes.</w:t>
+            </w:r>
+          </w:p>
+          <w:p/>
+          <w:p>
+            <w:r>
+              <w:rPr>
+                <w:b/>
+                <w:color w:val="0000FF"/>
+              </w:rPr>
+              <w:t>Reason for Maximum Margi</w:t>
+            </w:r>
+            <w:r>
+              <w:rPr>
+                <w:b/>
+                <w:color w:val="0000FF"/>
+              </w:rPr>
+              <w:t>n:</w:t>
+            </w:r>
+            <w:r>
+              <w:t xml:space="preserve"> Decision boundaries with large margins tend to have better (i.e. lower) generalization error.</w:t>
+            </w:r>
+          </w:p>
+        </w:tc>
+        <w:tc>
+          <w:tcPr>
+            <w:tcW w:w="2340" w:type="dxa"/>
+            <w:vMerge w:val="restart"/>
+            <w:tcBorders>
+              <w:right w:val="single" w:sz="12" w:space="0" w:color="auto"/>
+            </w:tcBorders>
+            <w:shd w:val="clear" w:color="auto" w:fill="auto"/>
+            <w:vAlign w:val="center"/>
+          </w:tcPr>
+          <w:p>
+            <w:pPr>
+              <w:rPr>
+                <w:b/>
+                <w:color w:val="7030A0"/>
+                <w:sz w:val="20"/>
+              </w:rPr>
+            </w:pPr>
+            <m:oMathPara>
+              <m:oMath>
+                <m:r>
+                  <m:rPr>
+                    <m:sty m:val="bi"/>
+                  </m:rPr>
+                  <w:rPr>
+                    <w:rFonts w:ascii="Cambria Math" w:hAnsi="Cambria Math"/>
+                    <w:color w:val="7030A0"/>
+                    <w:sz w:val="20"/>
+                  </w:rPr>
+                  <m:t>Margin=</m:t>
+                </m:r>
+                <m:f>
+                  <m:fPr>
+                    <m:ctrlPr>
+                      <w:rPr>
+                        <w:rFonts w:ascii="Cambria Math" w:hAnsi="Cambria Math"/>
+                        <w:b/>
+                        <w:i/>
+                        <w:color w:val="7030A0"/>
+                        <w:sz w:val="20"/>
+                      </w:rPr>
+                    </m:ctrlPr>
+                  </m:fPr>
+                  <m:num>
+                    <m:r>
+                      <m:rPr>
+                        <m:sty m:val="bi"/>
+                      </m:rPr>
+                      <w:rPr>
+                        <w:rFonts w:ascii="Cambria Math" w:hAnsi="Cambria Math"/>
+                        <w:color w:val="7030A0"/>
+                        <w:sz w:val="20"/>
+                      </w:rPr>
+                      <m:t>2</m:t>
+                    </m:r>
+                  </m:num>
+                  <m:den>
+                    <m:sSup>
+                      <m:sSupPr>
+                        <m:ctrlPr>
+                          <w:rPr>
+                            <w:rFonts w:ascii="Cambria Math" w:hAnsi="Cambria Math"/>
+                            <w:b/>
+                            <w:i/>
+                            <w:color w:val="7030A0"/>
+                            <w:sz w:val="20"/>
+                          </w:rPr>
+                        </m:ctrlPr>
+                      </m:sSupPr>
+                      <m:e>
+                        <m:d>
+                          <m:dPr>
+                            <m:begChr m:val="‖"/>
+                            <m:endChr m:val="‖"/>
+                            <m:ctrlPr>
+                              <w:rPr>
+                                <w:rFonts w:ascii="Cambria Math" w:hAnsi="Cambria Math"/>
+                                <w:b/>
+                                <w:i/>
+                                <w:color w:val="7030A0"/>
+                                <w:sz w:val="20"/>
+                              </w:rPr>
+                            </m:ctrlPr>
+                          </m:dPr>
+                          <m:e>
+                            <m:acc>
+                              <m:accPr>
+                                <m:chr m:val="⃗"/>
+                                <m:ctrlPr>
+                                  <w:rPr>
+                                    <w:rFonts w:ascii="Cambria Math" w:hAnsi="Cambria Math"/>
+                                    <w:b/>
+                                    <w:i/>
+                                    <w:color w:val="7030A0"/>
+                                    <w:sz w:val="20"/>
+                                  </w:rPr>
+                                </m:ctrlPr>
+                              </m:accPr>
+                              <m:e>
+                                <m:r>
+                                  <m:rPr>
+                                    <m:sty m:val="bi"/>
+                                  </m:rPr>
+                                  <w:rPr>
+                                    <w:rFonts w:ascii="Cambria Math" w:hAnsi="Cambria Math"/>
+                                    <w:color w:val="7030A0"/>
+                                    <w:sz w:val="20"/>
+                                  </w:rPr>
+                                  <m:t>w</m:t>
+                                </m:r>
+                              </m:e>
+                            </m:acc>
+                          </m:e>
+                        </m:d>
+                      </m:e>
+                      <m:sup>
+                        <m:r>
+                          <m:rPr>
+                            <m:sty m:val="bi"/>
+                          </m:rPr>
+                          <w:rPr>
+                            <w:rFonts w:ascii="Cambria Math" w:hAnsi="Cambria Math"/>
+                            <w:color w:val="7030A0"/>
+                            <w:sz w:val="20"/>
+                          </w:rPr>
+                          <m:t>2</m:t>
+                        </m:r>
+                      </m:sup>
+                    </m:sSup>
+                  </m:den>
+                </m:f>
+              </m:oMath>
+            </m:oMathPara>
+          </w:p>
+          <w:p/>
+          <w:p>
+            <m:oMath>
+              <m:d>
+                <m:dPr>
+                  <m:begChr m:val="‖"/>
+                  <m:endChr m:val="‖"/>
+                  <m:ctrlPr>
+                    <w:rPr>
+                      <w:rFonts w:ascii="Cambria Math" w:hAnsi="Cambria Math"/>
+                      <w:b/>
+                      <w:i/>
+                      <w:color w:val="7030A0"/>
+                    </w:rPr>
+                  </m:ctrlPr>
+                </m:dPr>
+                <m:e>
+                  <m:acc>
+                    <m:accPr>
+                      <m:chr m:val="⃗"/>
+                      <m:ctrlPr>
+                        <w:rPr>
+                          <w:rFonts w:ascii="Cambria Math" w:hAnsi="Cambria Math"/>
+                          <w:b/>
+                          <w:i/>
+                          <w:color w:val="7030A0"/>
+                        </w:rPr>
+                      </m:ctrlPr>
+                    </m:accPr>
+                    <m:e>
+                      <m:r>
+                        <m:rPr>
+                          <m:sty m:val="bi"/>
+                        </m:rPr>
+                        <w:rPr>
+                          <w:rFonts w:ascii="Cambria Math" w:hAnsi="Cambria Math"/>
+                          <w:color w:val="7030A0"/>
+                        </w:rPr>
+                        <m:t>w</m:t>
+                      </m:r>
+                    </m:e>
+                  </m:acc>
+                </m:e>
+              </m:d>
+            </m:oMath>
+            <w:r>
+              <w:rPr>
+                <w:color w:val="7030A0"/>
+              </w:rPr>
+              <w:t xml:space="preserve"> </w:t>
+            </w:r>
+            <w:r>
+              <w:t>– Distance between the decision boundary and a plane running parallel to the decision boundary that intersects the nearest point to the boundary,</w:t>
+            </w:r>
+          </w:p>
+        </w:tc>
+        <w:tc>
+          <w:tcPr>
+            <w:tcW w:w="6619" w:type="dxa"/>
+            <w:gridSpan w:val="2"/>
+            <w:tcBorders>
+              <w:top w:val="single" w:sz="12" w:space="0" w:color="auto"/>
+              <w:left w:val="single" w:sz="12" w:space="0" w:color="auto"/>
+              <w:bottom w:val="single" w:sz="6" w:space="0" w:color="auto"/>
+              <w:right w:val="single" w:sz="12" w:space="0" w:color="auto"/>
+            </w:tcBorders>
+            <w:shd w:val="clear" w:color="auto" w:fill="auto"/>
+            <w:vAlign w:val="center"/>
+          </w:tcPr>
+          <w:p>
+            <w:pPr>
+              <w:jc w:val="center"/>
+            </w:pPr>
+            <w:r>
+              <w:rPr>
+                <w:b/>
+                <w:color w:val="0000FF"/>
+              </w:rPr>
+              <w:t>Non-Linearly Separable Datasets</w:t>
+            </w:r>
+          </w:p>
+        </w:tc>
+      </w:tr>
+      <w:tr>
+        <w:trPr>
+          <w:trHeight w:val="439"/>
+          <w:jc w:val="center"/>
+        </w:trPr>
+        <w:tc>
+          <w:tcPr>
+            <w:tcW w:w="2480" w:type="dxa"/>
+            <w:vMerge/>
+            <w:shd w:val="clear" w:color="auto" w:fill="auto"/>
+            <w:vAlign w:val="center"/>
+          </w:tcPr>
+          <w:p>
+            <w:pPr>
+              <w:rPr>
+                <w:b/>
+                <w:color w:val="0000FF"/>
+              </w:rPr>
+            </w:pPr>
+          </w:p>
+        </w:tc>
+        <w:tc>
+          <w:tcPr>
+            <w:tcW w:w="2340" w:type="dxa"/>
+            <w:vMerge/>
+            <w:tcBorders>
+              <w:right w:val="single" w:sz="12" w:space="0" w:color="auto"/>
+            </w:tcBorders>
+            <w:shd w:val="clear" w:color="auto" w:fill="auto"/>
+            <w:vAlign w:val="center"/>
+          </w:tcPr>
+          <w:p>
+            <w:pPr>
+              <w:rPr>
+                <w:b/>
+                <w:color w:val="7030A0"/>
+                <w:sz w:val="20"/>
+              </w:rPr>
+            </w:pPr>
+          </w:p>
+        </w:tc>
+        <w:tc>
+          <w:tcPr>
+            <w:tcW w:w="3600" w:type="dxa"/>
+            <w:tcBorders>
+              <w:top w:val="single" w:sz="6" w:space="0" w:color="auto"/>
+              <w:left w:val="single" w:sz="12" w:space="0" w:color="auto"/>
+              <w:bottom w:val="single" w:sz="12" w:space="0" w:color="auto"/>
+              <w:right w:val="single" w:sz="6" w:space="0" w:color="auto"/>
+            </w:tcBorders>
+            <w:shd w:val="clear" w:color="auto" w:fill="auto"/>
+            <w:vAlign w:val="center"/>
+          </w:tcPr>
+          <w:p>
+            <w:pPr>
+              <w:jc w:val="center"/>
+              <w:rPr>
+                <w:b/>
+              </w:rPr>
+            </w:pPr>
+            <w:r>
+              <w:rPr>
+                <w:b/>
+                <w:color w:val="0000FF"/>
+              </w:rPr>
+              <w:t>Slack Variables</w:t>
+            </w:r>
+          </w:p>
+          <w:p>
+            <w:pPr>
+              <w:pStyle w:val="ListParagraph"/>
+              <w:numPr>
+                <w:ilvl w:val="0"/>
+                <w:numId w:val="46"/>
+              </w:numPr>
+            </w:pPr>
+            <w:r>
+              <w:t>Determining decision boundary in SVM is an optimization problem.</w:t>
+            </w:r>
+          </w:p>
+          <w:p>
+            <w:pPr>
+              <w:pStyle w:val="ListParagraph"/>
+              <w:numPr>
+                <w:ilvl w:val="0"/>
+                <w:numId w:val="46"/>
+              </w:numPr>
+            </w:pPr>
+            <w:r>
+              <w:rPr>
+                <w:b/>
+                <w:color w:val="0000FF"/>
+              </w:rPr>
+              <w:t>Slack Variable</w:t>
+            </w:r>
+            <w:r>
+              <w:t xml:space="preserve"> (</w:t>
+            </w:r>
+            <m:oMath>
+              <m:sSub>
+                <m:sSubPr>
+                  <m:ctrlPr>
+                    <w:rPr>
+                      <w:rFonts w:ascii="Cambria Math" w:hAnsi="Cambria Math"/>
+                      <w:b/>
+                      <w:i/>
+                      <w:color w:val="0000FF"/>
+                    </w:rPr>
+                  </m:ctrlPr>
+                </m:sSubPr>
+                <m:e>
+                  <m:r>
+                    <m:rPr>
+                      <m:sty m:val="bi"/>
+                    </m:rPr>
+                    <w:rPr>
+                      <w:rFonts w:ascii="Cambria Math" w:hAnsi="Cambria Math"/>
+                      <w:color w:val="0000FF"/>
+                    </w:rPr>
+                    <m:t>ξ</m:t>
+                  </m:r>
+                </m:e>
+                <m:sub>
+                  <m:r>
+                    <m:rPr>
+                      <m:sty m:val="bi"/>
+                    </m:rPr>
+                    <w:rPr>
+                      <w:rFonts w:ascii="Cambria Math" w:hAnsi="Cambria Math"/>
+                      <w:color w:val="0000FF"/>
+                    </w:rPr>
+                    <m:t>i</m:t>
+                  </m:r>
+                </m:sub>
+              </m:sSub>
+            </m:oMath>
+            <w:r>
+              <w:t>) – Used i</w:t>
+            </w:r>
+            <w:r>
+              <w:t>n the constraint equation to allow for nonlinearly separable decision boundaries.</w:t>
+            </w:r>
+          </w:p>
+          <w:p>
+            <w:pPr>
+              <w:pStyle w:val="ListParagraph"/>
+              <w:numPr>
+                <w:ilvl w:val="0"/>
+                <w:numId w:val="46"/>
+              </w:numPr>
+            </w:pPr>
+          </w:p>
+        </w:tc>
+        <w:tc>
+          <w:tcPr>
+            <w:tcW w:w="3019" w:type="dxa"/>
+            <w:tcBorders>
+              <w:top w:val="single" w:sz="6" w:space="0" w:color="auto"/>
+              <w:left w:val="single" w:sz="6" w:space="0" w:color="auto"/>
+              <w:bottom w:val="single" w:sz="12" w:space="0" w:color="auto"/>
+              <w:right w:val="single" w:sz="12" w:space="0" w:color="auto"/>
+            </w:tcBorders>
+            <w:shd w:val="clear" w:color="auto" w:fill="auto"/>
+            <w:vAlign w:val="center"/>
+          </w:tcPr>
+          <w:p>
+            <w:pPr>
+              <w:jc w:val="center"/>
+              <w:rPr>
+                <w:b/>
+                <w:color w:val="0000FF"/>
+              </w:rPr>
+            </w:pPr>
+            <w:r>
+              <w:rPr>
+                <w:b/>
+                <w:color w:val="0000FF"/>
+              </w:rPr>
+              <w:t>Higher Order Remapping</w:t>
+            </w:r>
+          </w:p>
+          <w:p>
+            <w:r>
+              <w:rPr>
+                <w:b/>
+                <w:color w:val="FF0000"/>
+              </w:rPr>
+              <w:t>Problem:</w:t>
+            </w:r>
+            <w:r>
+              <w:t xml:space="preserve"> Not all classification problems will</w:t>
+            </w:r>
+            <w:r>
+              <w:t xml:space="preserve"> be linearly separable.</w:t>
+            </w:r>
+          </w:p>
+          <w:p/>
+          <w:p>
+            <w:r>
+              <w:rPr>
+                <w:b/>
+                <w:color w:val="00B050"/>
+              </w:rPr>
+              <w:t>Solution:</w:t>
+            </w:r>
+            <w:r>
+              <w:t xml:space="preserve"> Remap the data into a higher dimensional space (e.g. combine multiple variables at higher order.</w:t>
+            </w:r>
+          </w:p>
+        </w:tc>
+      </w:tr>
+    </w:tbl>
+    <w:p>
+      <w:pPr>
+        <w:rPr>
+          <w:sz w:val="6"/>
+          <w:szCs w:val="6"/>
+        </w:rPr>
+      </w:pPr>
+    </w:p>
+    <w:p>
+      <w:pPr>
+        <w:rPr>
+          <w:sz w:val="6"/>
+          <w:szCs w:val="6"/>
+        </w:rPr>
+      </w:pPr>
+      <w:r>
+        <w:rPr>
+          <w:sz w:val="6"/>
+          <w:szCs w:val="6"/>
+        </w:rPr>
+        <w:br w:type="page"/>
+      </w:r>
+    </w:p>
+    <w:p>
+      <w:pPr>
+        <w:rPr>
+          <w:sz w:val="6"/>
+          <w:szCs w:val="6"/>
+        </w:rPr>
+      </w:pPr>
+    </w:p>
+    <w:p>
+      <w:pPr>
+        <w:jc w:val="center"/>
+        <w:rPr>
+          <w:b/>
+          <w:sz w:val="20"/>
+          <w:szCs w:val="6"/>
+        </w:rPr>
+      </w:pPr>
+      <w:r>
+        <w:rPr>
+          <w:b/>
+          <w:sz w:val="20"/>
+          <w:szCs w:val="6"/>
+        </w:rPr>
+        <w:t>Ensemble Method</w:t>
+      </w:r>
+    </w:p>
+    <w:p>
+      <w:pPr>
+        <w:rPr>
+          <w:sz w:val="6"/>
+          <w:szCs w:val="6"/>
+        </w:rPr>
+      </w:pPr>
+    </w:p>
+    <w:tbl>
+      <w:tblPr>
+        <w:tblStyle w:val="TableGrid"/>
+        <w:tblW w:w="11439" w:type="dxa"/>
+        <w:jc w:val="center"/>
+        <w:tblLook w:val="04A0" w:firstRow="1" w:lastRow="0" w:firstColumn="1" w:lastColumn="0" w:noHBand="0" w:noVBand="1"/>
+      </w:tblPr>
+      <w:tblGrid>
+        <w:gridCol w:w="3779"/>
+        <w:gridCol w:w="3774"/>
+        <w:gridCol w:w="3886"/>
+      </w:tblGrid>
+      <w:tr>
+        <w:trPr>
+          <w:trHeight w:val="1773"/>
+          <w:jc w:val="center"/>
+        </w:trPr>
+        <w:tc>
+          <w:tcPr>
+            <w:tcW w:w="3813" w:type="dxa"/>
+            <w:shd w:val="clear" w:color="auto" w:fill="auto"/>
+            <w:vAlign w:val="center"/>
+          </w:tcPr>
+          <w:p>
+            <w:r>
+              <w:rPr>
+                <w:b/>
+                <w:color w:val="0000FF"/>
+              </w:rPr>
+              <w:t>Ensemble Method</w:t>
+            </w:r>
+            <w:r>
+              <w:rPr>
+                <w:b/>
+                <w:color w:val="0000FF"/>
+              </w:rPr>
+              <w:t>:</w:t>
+            </w:r>
+            <w:r>
+              <w:rPr>
+                <w:color w:val="0000FF"/>
+              </w:rPr>
+              <w:t xml:space="preserve"> </w:t>
+            </w:r>
+            <w:r>
+              <w:t>Construct a set of classifiers from the training data.  Predict class label of unseen records by aggregating predictions made by multiple classifiers.</w:t>
+            </w:r>
+          </w:p>
+          <w:p/>
+          <w:p>
+            <w:r>
+              <w:rPr>
+                <w:b/>
+                <w:color w:val="E36C0A" w:themeColor="accent6" w:themeShade="BF"/>
+              </w:rPr>
+              <w:t>Example:</w:t>
+            </w:r>
+            <w:r>
+              <w:rPr>
+                <w:color w:val="E36C0A" w:themeColor="accent6" w:themeShade="BF"/>
+              </w:rPr>
+              <w:t xml:space="preserve"> </w:t>
+            </w:r>
+            <w:r>
+              <w:t xml:space="preserve">For a two class problem, assume there are </w:t>
+            </w:r>
+            <m:oMath>
+              <m:r>
+                <m:rPr>
+                  <m:sty m:val="bi"/>
+                </m:rPr>
+                <w:rPr>
+                  <w:rFonts w:ascii="Cambria Math" w:hAnsi="Cambria Math"/>
+                  <w:color w:val="7030A0"/>
+                </w:rPr>
+                <m:t>n</m:t>
+              </m:r>
+            </m:oMath>
+            <w:r>
+              <w:t xml:space="preserve"> </w:t>
+            </w:r>
+            <w:r>
+              <w:rPr>
+                <w:b/>
+                <w:color w:val="FF0000"/>
+              </w:rPr>
+              <w:t xml:space="preserve">independent </w:t>
+            </w:r>
+            <w:r>
+              <w:t xml:space="preserve">classifiers each with an error </w:t>
+            </w:r>
+            <w:proofErr w:type="gramStart"/>
+            <w:r>
+              <w:t xml:space="preserve">rate </w:t>
+            </w:r>
+            <w:proofErr w:type="gramEnd"/>
+            <m:oMath>
+              <m:r>
+                <m:rPr>
+                  <m:sty m:val="bi"/>
+                </m:rPr>
+                <w:rPr>
+                  <w:rFonts w:ascii="Cambria Math" w:hAnsi="Cambria Math"/>
+                  <w:color w:val="7030A0"/>
+                </w:rPr>
+                <m:t>ϵ</m:t>
+              </m:r>
+            </m:oMath>
+            <w:r>
+              <w:t>.  If our ensemble classifiers uses the voting method for determining the class, then the error rate is:</w:t>
+            </w:r>
+          </w:p>
+          <w:p/>
+          <w:p>
+            <w:pPr>
+              <w:rPr>
+                <w:b/>
+                <w:color w:val="7030A0"/>
+                <w:sz w:val="20"/>
+              </w:rPr>
+            </w:pPr>
+            <m:oMathPara>
+              <m:oMath>
+                <m:sSup>
+                  <m:sSupPr>
+                    <m:ctrlPr>
+                      <w:rPr>
+                        <w:rFonts w:ascii="Cambria Math" w:hAnsi="Cambria Math"/>
+                        <w:b/>
+                        <w:i/>
+                        <w:color w:val="7030A0"/>
+                        <w:sz w:val="20"/>
+                      </w:rPr>
+                    </m:ctrlPr>
+                  </m:sSupPr>
+                  <m:e>
+                    <m:r>
+                      <m:rPr>
+                        <m:sty m:val="bi"/>
+                      </m:rPr>
+                      <w:rPr>
+                        <w:rFonts w:ascii="Cambria Math" w:hAnsi="Cambria Math"/>
+                        <w:color w:val="7030A0"/>
+                        <w:sz w:val="20"/>
+                      </w:rPr>
+                      <m:t>ϵ</m:t>
+                    </m:r>
+                  </m:e>
+                  <m:sup>
+                    <m:r>
+                      <m:rPr>
+                        <m:sty m:val="bi"/>
+                      </m:rPr>
+                      <w:rPr>
+                        <w:rFonts w:ascii="Cambria Math" w:hAnsi="Cambria Math"/>
+                        <w:color w:val="7030A0"/>
+                        <w:sz w:val="20"/>
+                      </w:rPr>
+                      <m:t>'</m:t>
+                    </m:r>
+                  </m:sup>
+                </m:sSup>
+                <m:r>
+                  <m:rPr>
+                    <m:sty m:val="bi"/>
+                  </m:rPr>
+                  <w:rPr>
+                    <w:rFonts w:ascii="Cambria Math" w:hAnsi="Cambria Math"/>
+                    <w:color w:val="7030A0"/>
+                    <w:sz w:val="20"/>
+                  </w:rPr>
+                  <m:t>=</m:t>
+                </m:r>
+                <m:nary>
+                  <m:naryPr>
+                    <m:chr m:val="∑"/>
+                    <m:ctrlPr>
+                      <w:rPr>
+                        <w:rFonts w:ascii="Cambria Math" w:hAnsi="Cambria Math"/>
+                        <w:b/>
+                        <w:i/>
+                        <w:color w:val="7030A0"/>
+                        <w:sz w:val="20"/>
+                      </w:rPr>
+                    </m:ctrlPr>
+                  </m:naryPr>
+                  <m:sub>
+                    <m:r>
+                      <m:rPr>
+                        <m:sty m:val="bi"/>
+                      </m:rPr>
+                      <w:rPr>
+                        <w:rFonts w:ascii="Cambria Math" w:hAnsi="Cambria Math"/>
+                        <w:color w:val="7030A0"/>
+                        <w:sz w:val="20"/>
+                      </w:rPr>
+                      <m:t>i=</m:t>
+                    </m:r>
+                    <m:f>
+                      <m:fPr>
+                        <m:ctrlPr>
+                          <w:rPr>
+                            <w:rFonts w:ascii="Cambria Math" w:hAnsi="Cambria Math"/>
+                            <w:b/>
+                            <w:i/>
+                            <w:color w:val="7030A0"/>
+                            <w:sz w:val="20"/>
+                          </w:rPr>
+                        </m:ctrlPr>
+                      </m:fPr>
+                      <m:num>
+                        <m:r>
+                          <m:rPr>
+                            <m:sty m:val="bi"/>
+                          </m:rPr>
+                          <w:rPr>
+                            <w:rFonts w:ascii="Cambria Math" w:hAnsi="Cambria Math"/>
+                            <w:color w:val="7030A0"/>
+                            <w:sz w:val="20"/>
+                          </w:rPr>
+                          <m:t>n</m:t>
+                        </m:r>
+                      </m:num>
+                      <m:den>
+                        <m:r>
+                          <m:rPr>
+                            <m:sty m:val="bi"/>
+                          </m:rPr>
+                          <w:rPr>
+                            <w:rFonts w:ascii="Cambria Math" w:hAnsi="Cambria Math"/>
+                            <w:color w:val="7030A0"/>
+                            <w:sz w:val="20"/>
+                          </w:rPr>
+                          <m:t>2</m:t>
+                        </m:r>
+                      </m:den>
+                    </m:f>
+                    <m:r>
+                      <m:rPr>
+                        <m:sty m:val="bi"/>
+                      </m:rPr>
+                      <w:rPr>
+                        <w:rFonts w:ascii="Cambria Math" w:hAnsi="Cambria Math"/>
+                        <w:color w:val="7030A0"/>
+                        <w:sz w:val="20"/>
+                      </w:rPr>
+                      <m:t>+1</m:t>
+                    </m:r>
+                  </m:sub>
+                  <m:sup>
+                    <m:r>
+                      <m:rPr>
+                        <m:sty m:val="bi"/>
+                      </m:rPr>
+                      <w:rPr>
+                        <w:rFonts w:ascii="Cambria Math" w:hAnsi="Cambria Math"/>
+                        <w:color w:val="7030A0"/>
+                        <w:sz w:val="20"/>
+                      </w:rPr>
+                      <m:t>n</m:t>
+                    </m:r>
+                  </m:sup>
+                  <m:e>
+                    <m:d>
+                      <m:dPr>
+                        <m:ctrlPr>
+                          <w:rPr>
+                            <w:rFonts w:ascii="Cambria Math" w:hAnsi="Cambria Math"/>
+                            <w:b/>
+                            <w:i/>
+                            <w:color w:val="7030A0"/>
+                            <w:sz w:val="20"/>
+                          </w:rPr>
+                        </m:ctrlPr>
+                      </m:dPr>
+                      <m:e>
+                        <m:f>
+                          <m:fPr>
+                            <m:type m:val="noBar"/>
+                            <m:ctrlPr>
+                              <w:rPr>
+                                <w:rFonts w:ascii="Cambria Math" w:hAnsi="Cambria Math"/>
+                                <w:b/>
+                                <w:i/>
+                                <w:color w:val="7030A0"/>
+                                <w:sz w:val="20"/>
+                              </w:rPr>
+                            </m:ctrlPr>
+                          </m:fPr>
+                          <m:num>
+                            <m:r>
+                              <m:rPr>
+                                <m:sty m:val="bi"/>
+                              </m:rPr>
+                              <w:rPr>
+                                <w:rFonts w:ascii="Cambria Math" w:hAnsi="Cambria Math"/>
+                                <w:color w:val="7030A0"/>
+                                <w:sz w:val="20"/>
+                              </w:rPr>
+                              <m:t>n</m:t>
+                            </m:r>
+                          </m:num>
+                          <m:den>
+                            <m:r>
+                              <m:rPr>
+                                <m:sty m:val="bi"/>
+                              </m:rPr>
+                              <w:rPr>
+                                <w:rFonts w:ascii="Cambria Math" w:hAnsi="Cambria Math"/>
+                                <w:color w:val="7030A0"/>
+                                <w:sz w:val="20"/>
+                              </w:rPr>
+                              <m:t>i</m:t>
+                            </m:r>
+                          </m:den>
+                        </m:f>
+                      </m:e>
+                    </m:d>
+                    <m:sSup>
+                      <m:sSupPr>
+                        <m:ctrlPr>
+                          <w:rPr>
+                            <w:rFonts w:ascii="Cambria Math" w:hAnsi="Cambria Math"/>
+                            <w:b/>
+                            <w:i/>
+                            <w:color w:val="7030A0"/>
+                            <w:sz w:val="20"/>
+                          </w:rPr>
+                        </m:ctrlPr>
+                      </m:sSupPr>
+                      <m:e>
+                        <m:r>
+                          <m:rPr>
+                            <m:sty m:val="bi"/>
+                          </m:rPr>
+                          <w:rPr>
+                            <w:rFonts w:ascii="Cambria Math" w:hAnsi="Cambria Math"/>
+                            <w:color w:val="7030A0"/>
+                            <w:sz w:val="20"/>
+                          </w:rPr>
+                          <m:t>ϵ</m:t>
+                        </m:r>
+                      </m:e>
+                      <m:sup>
+                        <m:r>
+                          <m:rPr>
+                            <m:sty m:val="bi"/>
+                          </m:rPr>
+                          <w:rPr>
+                            <w:rFonts w:ascii="Cambria Math" w:hAnsi="Cambria Math"/>
+                            <w:color w:val="7030A0"/>
+                            <w:sz w:val="20"/>
+                          </w:rPr>
+                          <m:t>i</m:t>
+                        </m:r>
+                      </m:sup>
+                    </m:sSup>
+                    <m:sSup>
+                      <m:sSupPr>
+                        <m:ctrlPr>
+                          <w:rPr>
+                            <w:rFonts w:ascii="Cambria Math" w:hAnsi="Cambria Math"/>
+                            <w:b/>
+                            <w:i/>
+                            <w:color w:val="7030A0"/>
+                            <w:sz w:val="20"/>
+                          </w:rPr>
+                        </m:ctrlPr>
+                      </m:sSupPr>
+                      <m:e>
+                        <m:d>
+                          <m:dPr>
+                            <m:ctrlPr>
+                              <w:rPr>
+                                <w:rFonts w:ascii="Cambria Math" w:hAnsi="Cambria Math"/>
+                                <w:b/>
+                                <w:i/>
+                                <w:color w:val="7030A0"/>
+                                <w:sz w:val="20"/>
+                              </w:rPr>
+                            </m:ctrlPr>
+                          </m:dPr>
+                          <m:e>
+                            <m:r>
+                              <m:rPr>
+                                <m:sty m:val="bi"/>
+                              </m:rPr>
+                              <w:rPr>
+                                <w:rFonts w:ascii="Cambria Math" w:hAnsi="Cambria Math"/>
+                                <w:color w:val="7030A0"/>
+                                <w:sz w:val="20"/>
+                              </w:rPr>
+                              <m:t>1-ϵ</m:t>
+                            </m:r>
+                          </m:e>
+                        </m:d>
+                      </m:e>
+                      <m:sup>
+                        <m:r>
+                          <m:rPr>
+                            <m:sty m:val="bi"/>
+                          </m:rPr>
+                          <w:rPr>
+                            <w:rFonts w:ascii="Cambria Math" w:hAnsi="Cambria Math"/>
+                            <w:color w:val="7030A0"/>
+                            <w:sz w:val="20"/>
+                          </w:rPr>
+                          <m:t>n-i</m:t>
+                        </m:r>
+                      </m:sup>
+                    </m:sSup>
+                  </m:e>
+                </m:nary>
+              </m:oMath>
+            </m:oMathPara>
+          </w:p>
+          <w:p/>
+          <w:p>
+            <w:r>
+              <w:t xml:space="preserve">If </w:t>
+            </w:r>
+            <m:oMath>
+              <m:r>
+                <w:rPr>
+                  <w:rFonts w:ascii="Cambria Math" w:hAnsi="Cambria Math"/>
+                </w:rPr>
+                <m:t>n=25</m:t>
+              </m:r>
+            </m:oMath>
+            <w:r>
+              <w:t xml:space="preserve"> and </w:t>
+            </w:r>
+            <m:oMath>
+              <m:r>
+                <w:rPr>
+                  <w:rFonts w:ascii="Cambria Math" w:hAnsi="Cambria Math"/>
+                </w:rPr>
+                <m:t>ϵ=0.35</m:t>
+              </m:r>
+            </m:oMath>
+            <w:r>
+              <w:t xml:space="preserve">, then </w:t>
+            </w:r>
+            <m:oMath>
+              <m:sSup>
+                <m:sSupPr>
+                  <m:ctrlPr>
+                    <w:rPr>
+                      <w:rFonts w:ascii="Cambria Math" w:hAnsi="Cambria Math"/>
+                      <w:i/>
+                    </w:rPr>
+                  </m:ctrlPr>
+                </m:sSupPr>
+                <m:e>
+                  <m:r>
+                    <w:rPr>
+                      <w:rFonts w:ascii="Cambria Math" w:hAnsi="Cambria Math"/>
+                    </w:rPr>
+                    <m:t>ϵ</m:t>
+                  </m:r>
+                </m:e>
+                <m:sup>
+                  <m:r>
+                    <w:rPr>
+                      <w:rFonts w:ascii="Cambria Math" w:hAnsi="Cambria Math"/>
+                    </w:rPr>
+                    <m:t>'</m:t>
+                  </m:r>
+                </m:sup>
+              </m:sSup>
+              <m:r>
+                <w:rPr>
+                  <w:rFonts w:ascii="Cambria Math" w:hAnsi="Cambria Math"/>
+                </w:rPr>
+                <m:t>=0.06</m:t>
+              </m:r>
+            </m:oMath>
+          </w:p>
+        </w:tc>
+        <w:tc>
+          <w:tcPr>
+            <w:tcW w:w="3813" w:type="dxa"/>
+            <w:shd w:val="clear" w:color="auto" w:fill="auto"/>
+            <w:vAlign w:val="center"/>
+          </w:tcPr>
+          <w:p>
+            <w:pPr>
+              <w:jc w:val="center"/>
+              <w:rPr>
+                <w:b/>
+                <w:color w:val="0000FF"/>
+              </w:rPr>
+            </w:pPr>
+            <w:r>
+              <w:rPr>
+                <w:b/>
+                <w:color w:val="0000FF"/>
+              </w:rPr>
+              <w:t>Bagging</w:t>
+            </w:r>
+          </w:p>
+          <w:p>
+            <w:pPr>
+              <w:pStyle w:val="ListParagraph"/>
+              <w:numPr>
+                <w:ilvl w:val="0"/>
+                <w:numId w:val="46"/>
+              </w:numPr>
+            </w:pPr>
+            <w:r>
+              <w:t>Create a dataset by repeatedly picking samples from the training dataset via a uniform distribution.</w:t>
+            </w:r>
+          </w:p>
+          <w:p>
+            <w:pPr>
+              <w:pStyle w:val="ListParagraph"/>
+              <w:numPr>
+                <w:ilvl w:val="1"/>
+                <w:numId w:val="46"/>
+              </w:numPr>
+            </w:pPr>
+            <w:r>
+              <w:t xml:space="preserve">Since this technique uses </w:t>
+            </w:r>
+            <w:r>
+              <w:rPr>
+                <w:b/>
+                <w:color w:val="0000FF"/>
+              </w:rPr>
+              <w:t>replacement</w:t>
+            </w:r>
+            <w:r>
+              <w:t xml:space="preserve">, </w:t>
+            </w:r>
+            <w:r>
+              <w:rPr>
+                <w:b/>
+                <w:color w:val="FF0000"/>
+              </w:rPr>
+              <w:t>some training records may appear multiple times in the same dataset</w:t>
+            </w:r>
+            <w:r>
+              <w:t>.</w:t>
+            </w:r>
+          </w:p>
+          <w:p>
+            <w:pPr>
+              <w:pStyle w:val="ListParagraph"/>
+              <w:numPr>
+                <w:ilvl w:val="0"/>
+                <w:numId w:val="46"/>
+              </w:numPr>
+            </w:pPr>
+            <w:r>
+              <w:t>Probability a record appears at least once in the dataset is:</w:t>
+            </w:r>
+          </w:p>
+          <w:p>
+            <w:pPr>
+              <w:rPr>
+                <w:color w:val="7030A0"/>
+                <w:sz w:val="20"/>
+              </w:rPr>
+            </w:pPr>
+            <m:oMathPara>
+              <m:oMath>
+                <m:sSup>
+                  <m:sSupPr>
+                    <m:ctrlPr>
+                      <w:rPr>
+                        <w:rFonts w:ascii="Cambria Math" w:hAnsi="Cambria Math"/>
+                        <w:i/>
+                        <w:color w:val="7030A0"/>
+                        <w:sz w:val="20"/>
+                      </w:rPr>
+                    </m:ctrlPr>
+                  </m:sSupPr>
+                  <m:e>
+                    <m:d>
+                      <m:dPr>
+                        <m:ctrlPr>
+                          <w:rPr>
+                            <w:rFonts w:ascii="Cambria Math" w:hAnsi="Cambria Math"/>
+                            <w:i/>
+                            <w:color w:val="7030A0"/>
+                            <w:sz w:val="20"/>
+                          </w:rPr>
+                        </m:ctrlPr>
+                      </m:dPr>
+                      <m:e>
+                        <m:r>
+                          <w:rPr>
+                            <w:rFonts w:ascii="Cambria Math" w:hAnsi="Cambria Math"/>
+                            <w:color w:val="7030A0"/>
+                            <w:sz w:val="20"/>
+                          </w:rPr>
+                          <m:t>1-</m:t>
+                        </m:r>
+                        <m:f>
+                          <m:fPr>
+                            <m:ctrlPr>
+                              <w:rPr>
+                                <w:rFonts w:ascii="Cambria Math" w:hAnsi="Cambria Math"/>
+                                <w:i/>
+                                <w:color w:val="7030A0"/>
+                                <w:sz w:val="20"/>
+                              </w:rPr>
+                            </m:ctrlPr>
+                          </m:fPr>
+                          <m:num>
+                            <m:r>
+                              <w:rPr>
+                                <w:rFonts w:ascii="Cambria Math" w:hAnsi="Cambria Math"/>
+                                <w:color w:val="7030A0"/>
+                                <w:sz w:val="20"/>
+                              </w:rPr>
+                              <m:t>1</m:t>
+                            </m:r>
+                          </m:num>
+                          <m:den>
+                            <m:r>
+                              <w:rPr>
+                                <w:rFonts w:ascii="Cambria Math" w:hAnsi="Cambria Math"/>
+                                <w:color w:val="7030A0"/>
+                                <w:sz w:val="20"/>
+                              </w:rPr>
+                              <m:t>n</m:t>
+                            </m:r>
+                          </m:den>
+                        </m:f>
+                      </m:e>
+                    </m:d>
+                  </m:e>
+                  <m:sup>
+                    <m:r>
+                      <w:rPr>
+                        <w:rFonts w:ascii="Cambria Math" w:hAnsi="Cambria Math"/>
+                        <w:color w:val="7030A0"/>
+                        <w:sz w:val="20"/>
+                      </w:rPr>
+                      <m:t>k</m:t>
+                    </m:r>
+                  </m:sup>
+                </m:sSup>
+              </m:oMath>
+            </m:oMathPara>
+          </w:p>
+          <w:p>
+            <m:oMath>
+              <m:r>
+                <m:rPr>
+                  <m:sty m:val="bi"/>
+                </m:rPr>
+                <w:rPr>
+                  <w:rFonts w:ascii="Cambria Math" w:hAnsi="Cambria Math"/>
+                  <w:color w:val="7030A0"/>
+                </w:rPr>
+                <m:t>n</m:t>
+              </m:r>
+            </m:oMath>
+            <w:r>
+              <w:rPr>
+                <w:b/>
+              </w:rPr>
+              <w:t xml:space="preserve"> </w:t>
+            </w:r>
+            <w:r>
+              <w:t>– Number of training records.</w:t>
+            </w:r>
+          </w:p>
+          <w:p>
+            <m:oMath>
+              <m:r>
+                <m:rPr>
+                  <m:sty m:val="bi"/>
+                </m:rPr>
+                <w:rPr>
+                  <w:rFonts w:ascii="Cambria Math" w:hAnsi="Cambria Math"/>
+                  <w:color w:val="7030A0"/>
+                </w:rPr>
+                <m:t>k</m:t>
+              </m:r>
+            </m:oMath>
+            <w:r>
+              <w:rPr>
+                <w:b/>
+              </w:rPr>
+              <w:t xml:space="preserve"> – </w:t>
+            </w:r>
+            <w:r>
+              <w:t xml:space="preserve">Number of elements in the training data set. </w:t>
+            </w:r>
+          </w:p>
+          <w:p>
+            <w:pPr>
+              <w:jc w:val="center"/>
+              <w:rPr>
+                <w:b/>
+                <w:color w:val="00B050"/>
+              </w:rPr>
+            </w:pPr>
+            <w:r>
+              <w:rPr>
+                <w:b/>
+                <w:color w:val="00B050"/>
+              </w:rPr>
+              <w:t xml:space="preserve">Often </w:t>
+            </w:r>
+            <m:oMath>
+              <m:r>
+                <m:rPr>
+                  <m:sty m:val="bi"/>
+                </m:rPr>
+                <w:rPr>
+                  <w:rFonts w:ascii="Cambria Math" w:hAnsi="Cambria Math"/>
+                  <w:color w:val="00B050"/>
+                </w:rPr>
+                <m:t>n=k</m:t>
+              </m:r>
+            </m:oMath>
+          </w:p>
+          <w:p>
+            <w:pPr>
+              <w:rPr>
+                <w:b/>
+                <w:color w:val="7030A0"/>
+              </w:rPr>
+            </w:pPr>
+          </w:p>
+          <w:p>
+            <w:pPr>
+              <w:rPr>
+                <w:b/>
+              </w:rPr>
+            </w:pPr>
+            <w:r>
+              <w:rPr>
+                <w:b/>
+                <w:color w:val="FF0000"/>
+              </w:rPr>
+              <w:t>This process is repeated a series of times generate a new model for each data set.</w:t>
+            </w:r>
+          </w:p>
+        </w:tc>
+        <w:tc>
+          <w:tcPr>
+            <w:tcW w:w="3813" w:type="dxa"/>
+            <w:shd w:val="clear" w:color="auto" w:fill="auto"/>
+            <w:vAlign w:val="center"/>
+          </w:tcPr>
+          <w:p>
+            <w:pPr>
+              <w:jc w:val="center"/>
+              <w:rPr>
+                <w:b/>
+                <w:color w:val="0000FF"/>
+              </w:rPr>
+            </w:pPr>
+            <w:r>
+              <w:rPr>
+                <w:b/>
+                <w:color w:val="0000FF"/>
+              </w:rPr>
+              <w:t>Illustration of the Ensemble Method</w:t>
+            </w:r>
+          </w:p>
+          <w:p>
+            <w:pPr>
+              <w:jc w:val="center"/>
+              <w:rPr>
+                <w:b/>
+                <w:color w:val="0000FF"/>
+              </w:rPr>
+            </w:pPr>
+          </w:p>
+          <w:p>
+            <w:pPr>
+              <w:jc w:val="center"/>
+            </w:pPr>
+            <w:r>
+              <w:rPr>
+                <w:noProof/>
+              </w:rPr>
+              <w:drawing>
+                <wp:inline distT="0" distB="0" distL="0" distR="0" wp14:anchorId="5D156CFC" wp14:editId="1A02F855">
+                  <wp:extent cx="2330901" cy="1751845"/>
+                  <wp:effectExtent l="0" t="0" r="0" b="1270"/>
+                  <wp:docPr id="1" name="Picture 1"/>
+                  <wp:cNvGraphicFramePr>
+                    <a:graphicFrameLocks xmlns:a="http://schemas.openxmlformats.org/drawingml/2006/main" noChangeAspect="1"/>
+                  </wp:cNvGraphicFramePr>
+                  <a:graphic xmlns:a="http://schemas.openxmlformats.org/drawingml/2006/main">
+                    <a:graphicData uri="http://schemas.openxmlformats.org/drawingml/2006/picture">
+                      <pic:pic xmlns:pic="http://schemas.openxmlformats.org/drawingml/2006/picture">
+                        <pic:nvPicPr>
+                          <pic:cNvPr id="0" name="Ensemble Method Image.png"/>
+                          <pic:cNvPicPr/>
+                        </pic:nvPicPr>
+                        <pic:blipFill>
+                          <a:blip r:embed="rId14">
+                            <a:extLst>
+                              <a:ext uri="{28A0092B-C50C-407E-A947-70E740481C1C}">
+                                <a14:useLocalDpi xmlns:a14="http://schemas.microsoft.com/office/drawing/2010/main" val="0"/>
+                              </a:ext>
+                            </a:extLst>
+                          </a:blip>
+                          <a:stretch>
+                            <a:fillRect/>
+                          </a:stretch>
+                        </pic:blipFill>
+                        <pic:spPr>
+                          <a:xfrm>
+                            <a:off x="0" y="0"/>
+                            <a:ext cx="2330901" cy="1751845"/>
+                          </a:xfrm>
+                          <a:prstGeom prst="rect">
+                            <a:avLst/>
+                          </a:prstGeom>
+                        </pic:spPr>
+                      </pic:pic>
+                    </a:graphicData>
+                  </a:graphic>
+                </wp:inline>
+              </w:drawing>
+            </w:r>
+          </w:p>
+        </w:tc>
+      </w:tr>
+    </w:tbl>
+    <w:p>
+      <w:pPr>
+        <w:rPr>
+          <w:sz w:val="6"/>
+          <w:szCs w:val="6"/>
+        </w:rPr>
+      </w:pPr>
+    </w:p>
+    <w:tbl>
+      <w:tblPr>
+        <w:tblStyle w:val="TableGrid"/>
+        <w:tblW w:w="11439" w:type="dxa"/>
+        <w:jc w:val="center"/>
+        <w:tblLook w:val="04A0" w:firstRow="1" w:lastRow="0" w:firstColumn="1" w:lastColumn="0" w:noHBand="0" w:noVBand="1"/>
+      </w:tblPr>
+      <w:tblGrid>
+        <w:gridCol w:w="3813"/>
+        <w:gridCol w:w="3813"/>
+        <w:gridCol w:w="3813"/>
+      </w:tblGrid>
+      <w:tr>
+        <w:trPr>
+          <w:trHeight w:val="1773"/>
+          <w:jc w:val="center"/>
+        </w:trPr>
+        <w:tc>
+          <w:tcPr>
+            <w:tcW w:w="3813" w:type="dxa"/>
+            <w:shd w:val="clear" w:color="auto" w:fill="auto"/>
+            <w:vAlign w:val="center"/>
+          </w:tcPr>
+          <w:p>
+            <w:pPr>
+              <w:jc w:val="center"/>
+              <w:rPr>
+                <w:b/>
+                <w:color w:val="0000FF"/>
+              </w:rPr>
+            </w:pPr>
+            <w:r>
+              <w:rPr>
+                <w:b/>
+                <w:color w:val="0000FF"/>
+              </w:rPr>
+              <w:t>Boosting</w:t>
+            </w:r>
+          </w:p>
+          <w:p>
+            <w:pPr>
+              <w:pStyle w:val="ListParagraph"/>
+              <w:numPr>
+                <w:ilvl w:val="0"/>
+                <w:numId w:val="46"/>
+              </w:numPr>
+            </w:pPr>
+          </w:p>
+          <w:p/>
+        </w:tc>
+        <w:tc>
+          <w:tcPr>
+            <w:tcW w:w="3813" w:type="dxa"/>
+            <w:shd w:val="clear" w:color="auto" w:fill="auto"/>
+            <w:vAlign w:val="center"/>
+          </w:tcPr>
+          <w:p>
+            <w:pPr>
+              <w:rPr>
+                <w:b/>
+              </w:rPr>
+            </w:pPr>
+            <w:bookmarkStart w:id="0" w:name="_GoBack"/>
+            <w:bookmarkEnd w:id="0"/>
+          </w:p>
+        </w:tc>
+        <w:tc>
+          <w:tcPr>
+            <w:tcW w:w="3813" w:type="dxa"/>
+            <w:shd w:val="clear" w:color="auto" w:fill="auto"/>
+            <w:vAlign w:val="center"/>
+          </w:tcPr>
+          <w:p>
+            <w:pPr>
+              <w:jc w:val="center"/>
+            </w:pPr>
+          </w:p>
+        </w:tc>
+      </w:tr>
+    </w:tbl>
+    <w:p>
+      <w:pPr>
+        <w:rPr>
+          <w:sz w:val="6"/>
+          <w:szCs w:val="6"/>
+        </w:rPr>
+      </w:pPr>
+    </w:p>
+    <w:p>
+      <w:pPr>
+        <w:rPr>
+          <w:sz w:val="6"/>
+          <w:szCs w:val="6"/>
+        </w:rPr>
+      </w:pPr>
+    </w:p>
+    <w:p>
+      <w:pPr>
+        <w:rPr>
+          <w:sz w:val="6"/>
+          <w:szCs w:val="6"/>
+        </w:rPr>
+      </w:pPr>
+    </w:p>
+    <w:p>
+      <w:pPr>
+        <w:rPr>
+          <w:sz w:val="6"/>
+          <w:szCs w:val="6"/>
+        </w:rPr>
+      </w:pPr>
+    </w:p>
+    <w:p>
+      <w:pPr>
+        <w:rPr>
+          <w:sz w:val="6"/>
+          <w:szCs w:val="6"/>
+        </w:rPr>
+      </w:pPr>
+    </w:p>
+    <w:p>
+      <w:pPr>
         <w:rPr>
           <w:sz w:val="6"/>
           <w:szCs w:val="6"/>
@@ -30116,8 +32055,6 @@
             <w:r>
               <w:t xml:space="preserve"> (in such cases, must use a technique known as Bayesian Belief Networks).</w:t>
             </w:r>
-            <w:bookmarkStart w:id="0" w:name="_GoBack"/>
-            <w:bookmarkEnd w:id="0"/>
           </w:p>
         </w:tc>
         <w:tc>
@@ -30164,7 +32101,7 @@
       </w:pPr>
     </w:p>
     <w:sectPr>
-      <w:footerReference w:type="default" r:id="rId14"/>
+      <w:footerReference w:type="default" r:id="rId15"/>
       <w:pgSz w:w="12240" w:h="15840"/>
       <w:pgMar w:top="288" w:right="720" w:bottom="288" w:left="720" w:header="720" w:footer="720" w:gutter="0"/>
       <w:cols w:space="720"/>
@@ -34361,7 +36298,7 @@
   <w:abstractNum w:abstractNumId="40">
     <w:nsid w:val="708903DF"/>
     <w:multiLevelType w:val="hybridMultilevel"/>
-    <w:tmpl w:val="7CD6C04E"/>
+    <w:tmpl w:val="5B5EA412"/>
     <w:lvl w:ilvl="0" w:tplc="574A14A0">
       <w:start w:val="1"/>
       <w:numFmt w:val="bullet"/>
@@ -34374,16 +36311,16 @@
         <w:rFonts w:ascii="Symbol" w:eastAsia="Calibri" w:hAnsi="Symbol" w:cs="Times New Roman" w:hint="default"/>
       </w:rPr>
     </w:lvl>
-    <w:lvl w:ilvl="1" w:tplc="04090003" w:tentative="1">
+    <w:lvl w:ilvl="1" w:tplc="2DAA1DD8">
       <w:start w:val="1"/>
       <w:numFmt w:val="bullet"/>
       <w:lvlText w:val="o"/>
       <w:lvlJc w:val="left"/>
       <w:pPr>
-        <w:ind w:left="1440" w:hanging="360"/>
+        <w:ind w:left="432" w:hanging="216"/>
       </w:pPr>
       <w:rPr>
-        <w:rFonts w:ascii="Courier New" w:hAnsi="Courier New" w:cs="Courier New" w:hint="default"/>
+        <w:rFonts w:ascii="Courier New" w:hAnsi="Courier New" w:hint="default"/>
       </w:rPr>
     </w:lvl>
     <w:lvl w:ilvl="2" w:tplc="04090005" w:tentative="1">
@@ -36130,7 +38067,7 @@
 </file>
 
 <file path=customXml/itemProps1.xml><?xml version="1.0" encoding="utf-8"?>
-<ds:datastoreItem xmlns:ds="http://schemas.openxmlformats.org/officeDocument/2006/customXml" ds:itemID="{0CD87666-E810-441B-8332-AE82BBC06022}">
+<ds:datastoreItem xmlns:ds="http://schemas.openxmlformats.org/officeDocument/2006/customXml" ds:itemID="{3EED0C13-05DB-441C-803D-E65A4F39B5A8}">
   <ds:schemaRefs>
     <ds:schemaRef ds:uri="http://schemas.openxmlformats.org/officeDocument/2006/bibliography"/>
   </ds:schemaRefs>

</xml_diff>

<commit_message>
Uploading final midterm study guide.  Working more on the K-NN code.  Wrote code to generate test and training datasets.
</commit_message>
<xml_diff>
--- a/Exam Study Guide/Midterm/CS256 - Midterm Study Guide.docx
+++ b/Exam Study Guide/Midterm/CS256 - Midterm Study Guide.docx
@@ -666,7 +666,6 @@
             <w:r>
               <w:t xml:space="preserve">Let </w:t>
             </w:r>
-            <w:proofErr w:type="gramStart"/>
             <w:r>
               <w:rPr>
                 <w:i/>
@@ -680,7 +679,6 @@
               </w:rPr>
               <w:t>t</w:t>
             </w:r>
-            <w:proofErr w:type="gramEnd"/>
             <w:r>
               <w:t xml:space="preserve"> be the set of training records that reach a node </w:t>
             </w:r>
@@ -707,7 +705,6 @@
             <w:r>
               <w:t xml:space="preserve">If </w:t>
             </w:r>
-            <w:proofErr w:type="gramStart"/>
             <w:r>
               <w:rPr>
                 <w:i/>
@@ -721,7 +718,6 @@
               </w:rPr>
               <w:t>t</w:t>
             </w:r>
-            <w:proofErr w:type="gramEnd"/>
             <w:r>
               <w:t xml:space="preserve"> contains records that </w:t>
             </w:r>
@@ -739,7 +735,6 @@
               </w:rPr>
               <w:t xml:space="preserve"> </w:t>
             </w:r>
-            <w:proofErr w:type="spellStart"/>
             <w:r>
               <w:rPr>
                 <w:b/>
@@ -757,7 +752,6 @@
               </w:rPr>
               <w:t>t</w:t>
             </w:r>
-            <w:proofErr w:type="spellEnd"/>
             <w:r>
               <w:t xml:space="preserve">, then </w:t>
             </w:r>
@@ -770,7 +764,6 @@
             <w:r>
               <w:t xml:space="preserve"> is a leaf node with class value </w:t>
             </w:r>
-            <w:proofErr w:type="spellStart"/>
             <w:r>
               <w:rPr>
                 <w:i/>
@@ -784,7 +777,6 @@
               </w:rPr>
               <w:t>t</w:t>
             </w:r>
-            <w:proofErr w:type="spellEnd"/>
             <w:r>
               <w:t>.</w:t>
             </w:r>
@@ -801,7 +793,6 @@
             <w:r>
               <w:t xml:space="preserve">If </w:t>
             </w:r>
-            <w:proofErr w:type="gramStart"/>
             <w:r>
               <w:rPr>
                 <w:i/>
@@ -815,7 +806,6 @@
               </w:rPr>
               <w:t>t</w:t>
             </w:r>
-            <w:proofErr w:type="gramEnd"/>
             <w:r>
               <w:t xml:space="preserve"> is an </w:t>
             </w:r>
@@ -870,7 +860,6 @@
             <w:r>
               <w:t xml:space="preserve">If </w:t>
             </w:r>
-            <w:proofErr w:type="gramStart"/>
             <w:r>
               <w:rPr>
                 <w:i/>
@@ -884,7 +873,6 @@
               </w:rPr>
               <w:t>t</w:t>
             </w:r>
-            <w:proofErr w:type="gramEnd"/>
             <w:r>
               <w:t xml:space="preserve"> contains </w:t>
             </w:r>
@@ -943,7 +931,6 @@
             <w:r>
               <w:t xml:space="preserve">If </w:t>
             </w:r>
-            <w:proofErr w:type="gramStart"/>
             <w:r>
               <w:rPr>
                 <w:i/>
@@ -957,7 +944,6 @@
               </w:rPr>
               <w:t>t</w:t>
             </w:r>
-            <w:proofErr w:type="gramEnd"/>
             <w:r>
               <w:t xml:space="preserve"> contains </w:t>
             </w:r>
@@ -3121,16 +3107,8 @@
               <w:rPr>
                 <w:szCs w:val="18"/>
               </w:rPr>
-              <w:t xml:space="preserve">GINI index value of </w:t>
-            </w:r>
-            <w:proofErr w:type="gramStart"/>
-            <w:r>
-              <w:rPr>
-                <w:szCs w:val="18"/>
-              </w:rPr>
-              <w:t xml:space="preserve">node </w:t>
-            </w:r>
-            <w:proofErr w:type="gramEnd"/>
+              <w:t xml:space="preserve">GINI index value of node </w:t>
+            </w:r>
             <m:oMath>
               <m:r>
                 <w:rPr>
@@ -6737,23 +6715,7 @@
                 <w:b/>
                 <w:color w:val="FF0000"/>
               </w:rPr>
-              <w:t xml:space="preserve"> </w:t>
-            </w:r>
-            <w:proofErr w:type="gramStart"/>
-            <w:r>
-              <w:rPr>
-                <w:b/>
-                <w:color w:val="FF0000"/>
-              </w:rPr>
-              <w:t>penalizes</w:t>
-            </w:r>
-            <w:proofErr w:type="gramEnd"/>
-            <w:r>
-              <w:rPr>
-                <w:b/>
-                <w:color w:val="FF0000"/>
-              </w:rPr>
-              <w:t xml:space="preserve"> a large</w:t>
+              <w:t xml:space="preserve"> penalizes a large</w:t>
             </w:r>
             <w:r>
               <w:rPr>
@@ -6984,7 +6946,6 @@
             <w:vAlign w:val="center"/>
           </w:tcPr>
           <w:p>
-            <w:proofErr w:type="spellStart"/>
             <w:r>
               <w:rPr>
                 <w:b/>
@@ -6992,7 +6953,6 @@
               </w:rPr>
               <w:t>Underfitting</w:t>
             </w:r>
-            <w:proofErr w:type="spellEnd"/>
             <w:r>
               <w:t xml:space="preserve"> – When a model is too simple, both training and test errors are large.</w:t>
             </w:r>
@@ -7192,21 +7152,12 @@
                 <w:color w:val="0000FF"/>
               </w:rPr>
             </w:pPr>
-            <w:proofErr w:type="spellStart"/>
             <w:r>
               <w:rPr>
                 <w:b/>
                 <w:color w:val="0000FF"/>
               </w:rPr>
-              <w:t>Resubstitution</w:t>
-            </w:r>
-            <w:proofErr w:type="spellEnd"/>
-            <w:r>
-              <w:rPr>
-                <w:b/>
-                <w:color w:val="0000FF"/>
-              </w:rPr>
-              <w:t xml:space="preserve"> Error</w:t>
+              <w:t>Resubstitution Error</w:t>
             </w:r>
           </w:p>
           <w:p>
@@ -7287,23 +7238,7 @@
                 <w:b/>
                 <w:color w:val="E36C0A" w:themeColor="accent6" w:themeShade="BF"/>
               </w:rPr>
-              <w:t xml:space="preserve">Total </w:t>
-            </w:r>
-            <w:proofErr w:type="spellStart"/>
-            <w:r>
-              <w:rPr>
-                <w:b/>
-                <w:color w:val="E36C0A" w:themeColor="accent6" w:themeShade="BF"/>
-              </w:rPr>
-              <w:t>Resubstitution</w:t>
-            </w:r>
-            <w:proofErr w:type="spellEnd"/>
-            <w:r>
-              <w:rPr>
-                <w:b/>
-                <w:color w:val="E36C0A" w:themeColor="accent6" w:themeShade="BF"/>
-              </w:rPr>
-              <w:t xml:space="preserve"> </w:t>
+              <w:t xml:space="preserve">Total Resubstitution </w:t>
             </w:r>
           </w:p>
           <w:p>
@@ -8509,15 +8444,7 @@
               </w:numPr>
             </w:pPr>
             <w:r>
-              <w:t xml:space="preserve">Class </w:t>
-            </w:r>
-            <w:proofErr w:type="gramStart"/>
-            <w:r>
-              <w:t>distribution of instances are</w:t>
-            </w:r>
-            <w:proofErr w:type="gramEnd"/>
-            <w:r>
-              <w:t xml:space="preserve"> independent of available features</w:t>
+              <w:t>Class distribution of instances are independent of available features</w:t>
             </w:r>
             <w:r>
               <w:t xml:space="preserve"> (using </w:t>
@@ -9798,6 +9725,14 @@
           <w:szCs w:val="6"/>
         </w:rPr>
       </w:pPr>
+      <w:r>
+        <w:rPr>
+          <w:b/>
+          <w:sz w:val="22"/>
+          <w:szCs w:val="6"/>
+        </w:rPr>
+        <w:t xml:space="preserve">Model </w:t>
+      </w:r>
       <w:r>
         <w:rPr>
           <w:b/>
@@ -11484,21 +11419,7 @@
               <w:rPr>
                 <w:szCs w:val="16"/>
               </w:rPr>
-              <w:t xml:space="preserve"> – Accuracy of positive predictions.  Biased towards </w:t>
-            </w:r>
-            <w:proofErr w:type="gramStart"/>
-            <w:r>
-              <w:rPr>
-                <w:szCs w:val="16"/>
-              </w:rPr>
-              <w:t>C(</w:t>
-            </w:r>
-            <w:proofErr w:type="gramEnd"/>
-            <w:r>
-              <w:rPr>
-                <w:szCs w:val="16"/>
-              </w:rPr>
-              <w:t>Y|Y) &amp; C(Y|N).</w:t>
+              <w:t xml:space="preserve"> – Accuracy of positive predictions.  Biased towards C(Y|Y) &amp; C(Y|N).</w:t>
             </w:r>
           </w:p>
           <w:p>
@@ -11723,21 +11644,7 @@
               <w:rPr>
                 <w:szCs w:val="16"/>
               </w:rPr>
-              <w:t xml:space="preserve">.  Biased towards </w:t>
-            </w:r>
-            <w:proofErr w:type="gramStart"/>
-            <w:r>
-              <w:rPr>
-                <w:szCs w:val="16"/>
-              </w:rPr>
-              <w:t>C(</w:t>
-            </w:r>
-            <w:proofErr w:type="gramEnd"/>
-            <w:r>
-              <w:rPr>
-                <w:szCs w:val="16"/>
-              </w:rPr>
-              <w:t>Y|Y) &amp; C(</w:t>
+              <w:t>.  Biased towards C(Y|Y) &amp; C(</w:t>
             </w:r>
             <w:r>
               <w:rPr>
@@ -13422,18 +13329,8 @@
                 <w:color w:val="0000FF"/>
                 <w:szCs w:val="22"/>
               </w:rPr>
-              <w:t xml:space="preserve">Random </w:t>
-            </w:r>
-            <w:proofErr w:type="spellStart"/>
-            <w:r>
-              <w:rPr>
-                <w:b/>
-                <w:color w:val="0000FF"/>
-                <w:szCs w:val="22"/>
-              </w:rPr>
-              <w:t>Subsamplings</w:t>
-            </w:r>
-            <w:proofErr w:type="spellEnd"/>
+              <w:t>Random Subsamplings</w:t>
+            </w:r>
           </w:p>
           <w:p>
             <w:pPr>
@@ -13858,7 +13755,6 @@
                 <w:numId w:val="33"/>
               </w:numPr>
             </w:pPr>
-            <w:proofErr w:type="gramStart"/>
             <w:r>
               <w:rPr>
                 <w:b/>
@@ -13866,7 +13762,6 @@
               </w:rPr>
               <w:t>k-Fold</w:t>
             </w:r>
-            <w:proofErr w:type="gramEnd"/>
             <w:r>
               <w:rPr>
                 <w:color w:val="FF0000"/>
@@ -15206,15 +15101,7 @@
               <w:t>Decision Tree</w:t>
             </w:r>
             <w:r>
-              <w:t xml:space="preserve"> – Can be used to </w:t>
-            </w:r>
-            <w:proofErr w:type="gramStart"/>
-            <w:r>
-              <w:t>formed</w:t>
-            </w:r>
-            <w:proofErr w:type="gramEnd"/>
-            <w:r>
-              <w:t xml:space="preserve"> a mutually exclusive, exhaustive rule set.</w:t>
+              <w:t xml:space="preserve"> – Can be used to formed a mutually exclusive, exhaustive rule set.</w:t>
             </w:r>
           </w:p>
           <w:p/>
@@ -15630,15 +15517,7 @@
               <w:t>RIPPER</w:t>
             </w:r>
             <w:r>
-              <w:t xml:space="preserve">, CN2, </w:t>
-            </w:r>
-            <w:proofErr w:type="spellStart"/>
-            <w:r>
-              <w:t>Holte’s</w:t>
-            </w:r>
-            <w:proofErr w:type="spellEnd"/>
-            <w:r>
-              <w:t xml:space="preserve"> 1R</w:t>
+              <w:t>, CN2, Holte’s 1R</w:t>
             </w:r>
           </w:p>
           <w:p/>
@@ -17169,42 +17048,16 @@
                   </w:rPr>
                   <m:t>=</m:t>
                 </m:r>
-                <m:sSub>
-                  <m:sSubPr>
-                    <m:ctrlPr>
-                      <w:rPr>
-                        <w:rFonts w:ascii="Cambria Math" w:hAnsi="Cambria Math"/>
-                        <w:b/>
-                        <w:i/>
-                        <w:color w:val="7030A0"/>
-                      </w:rPr>
-                    </m:ctrlPr>
-                  </m:sSubPr>
-                  <m:e>
-                    <m:r>
-                      <m:rPr>
-                        <m:sty m:val="bi"/>
-                      </m:rPr>
-                      <w:rPr>
-                        <w:rFonts w:ascii="Cambria Math" w:hAnsi="Cambria Math"/>
-                        <w:color w:val="7030A0"/>
-                      </w:rPr>
-                      <m:t>p</m:t>
-                    </m:r>
-                  </m:e>
-                  <m:sub>
-                    <m:r>
-                      <m:rPr>
-                        <m:sty m:val="bi"/>
-                      </m:rPr>
-                      <w:rPr>
-                        <w:rFonts w:ascii="Cambria Math" w:hAnsi="Cambria Math"/>
-                        <w:color w:val="7030A0"/>
-                      </w:rPr>
-                      <m:t>1</m:t>
-                    </m:r>
-                  </m:sub>
-                </m:sSub>
+                <m:r>
+                  <m:rPr>
+                    <m:sty m:val="bi"/>
+                  </m:rPr>
+                  <w:rPr>
+                    <w:rFonts w:ascii="Cambria Math" w:hAnsi="Cambria Math"/>
+                    <w:color w:val="7030A0"/>
+                  </w:rPr>
+                  <m:t>t</m:t>
+                </m:r>
                 <m:r>
                   <m:rPr>
                     <m:sty m:val="bi"/>
@@ -17794,7 +17647,16 @@
                 </w:rPr>
                 <m:t>R1</m:t>
               </m:r>
+              <m:r>
+                <w:rPr>
+                  <w:rFonts w:ascii="Cambria Math" w:hAnsi="Cambria Math"/>
+                  <w:color w:val="FF0000"/>
+                </w:rPr>
+                <m:t xml:space="preserve"> (i.e. the intersection)</m:t>
+              </m:r>
             </m:oMath>
+            <w:bookmarkStart w:id="0" w:name="_GoBack"/>
+            <w:bookmarkEnd w:id="0"/>
           </w:p>
           <w:p>
             <m:oMath>
@@ -19402,17 +19264,8 @@
                 <w:b/>
                 <w:color w:val="E36C0A" w:themeColor="accent6" w:themeShade="BF"/>
               </w:rPr>
-              <w:t xml:space="preserve">Value </w:t>
-            </w:r>
-            <w:proofErr w:type="gramStart"/>
-            <w:r>
-              <w:rPr>
-                <w:b/>
-                <w:color w:val="E36C0A" w:themeColor="accent6" w:themeShade="BF"/>
-              </w:rPr>
-              <w:t xml:space="preserve">of </w:t>
-            </w:r>
-            <w:proofErr w:type="gramEnd"/>
+              <w:t xml:space="preserve">Value of </w:t>
+            </w:r>
             <m:oMath>
               <m:r>
                 <m:rPr>
@@ -19561,21 +19414,12 @@
             <w:vAlign w:val="center"/>
           </w:tcPr>
           <w:p>
-            <w:proofErr w:type="spellStart"/>
             <w:r>
               <w:rPr>
                 <w:b/>
                 <w:color w:val="0000FF"/>
               </w:rPr>
-              <w:t>Voronoi</w:t>
-            </w:r>
-            <w:proofErr w:type="spellEnd"/>
-            <w:r>
-              <w:rPr>
-                <w:b/>
-                <w:color w:val="0000FF"/>
-              </w:rPr>
-              <w:t xml:space="preserve"> Diagram</w:t>
+              <w:t>Voronoi Diagram</w:t>
             </w:r>
             <w:r>
               <w:t xml:space="preserve"> – Used to depict the decision boundaries for a Nearest Neighbor classifier.</w:t>
@@ -20075,6 +19919,7 @@
           </w:tcPr>
           <w:p>
             <w:pPr>
+              <w:jc w:val="center"/>
               <w:rPr>
                 <w:b/>
                 <w:color w:val="0000FF"/>
@@ -20085,7 +19930,23 @@
                 <w:b/>
                 <w:color w:val="0000FF"/>
               </w:rPr>
-              <w:t>Determining the Class from the Nearest Neighbor List</w:t>
+              <w:t>Determining the Class from</w:t>
+            </w:r>
+          </w:p>
+          <w:p>
+            <w:pPr>
+              <w:jc w:val="center"/>
+              <w:rPr>
+                <w:b/>
+                <w:color w:val="0000FF"/>
+              </w:rPr>
+            </w:pPr>
+            <w:r>
+              <w:rPr>
+                <w:b/>
+                <w:color w:val="0000FF"/>
+              </w:rPr>
+              <w:t>the Nearest Neighbor List</w:t>
             </w:r>
           </w:p>
           <w:p>
@@ -20122,18 +19983,20 @@
             <w:r>
               <w:t xml:space="preserve"> – Weight the vote according the distance using the weight factor:</w:t>
             </w:r>
-            <m:oMath>
-              <m:r>
-                <m:rPr>
-                  <m:sty m:val="p"/>
-                </m:rPr>
-                <w:rPr>
-                  <w:rFonts w:ascii="Cambria Math" w:hAnsi="Cambria Math"/>
-                </w:rPr>
-                <w:br/>
-              </m:r>
-            </m:oMath>
+          </w:p>
+          <w:p>
             <m:oMathPara>
+              <m:oMath>
+                <m:r>
+                  <m:rPr>
+                    <m:sty m:val="p"/>
+                  </m:rPr>
+                  <w:rPr>
+                    <w:rFonts w:ascii="Cambria Math" w:hAnsi="Cambria Math"/>
+                  </w:rPr>
+                  <w:br/>
+                </m:r>
+              </m:oMath>
               <m:oMath>
                 <m:r>
                   <m:rPr>
@@ -20277,34 +20140,10 @@
                 <w:b/>
                 <w:color w:val="E36C0A" w:themeColor="accent6" w:themeShade="BF"/>
               </w:rPr>
-              <w:t xml:space="preserve"> </w:t>
-            </w:r>
-            <w:proofErr w:type="gramStart"/>
-            <w:r>
-              <w:rPr>
-                <w:b/>
-                <w:color w:val="E36C0A" w:themeColor="accent6" w:themeShade="BF"/>
-              </w:rPr>
-              <w:t>is</w:t>
-            </w:r>
-            <w:proofErr w:type="gramEnd"/>
-            <w:r>
-              <w:rPr>
-                <w:b/>
-                <w:color w:val="E36C0A" w:themeColor="accent6" w:themeShade="BF"/>
-              </w:rPr>
-              <w:t xml:space="preserve"> too Small</w:t>
-            </w:r>
-            <w:r>
-              <w:t xml:space="preserve"> – </w:t>
-            </w:r>
-            <w:proofErr w:type="spellStart"/>
-            <w:r>
-              <w:t>Underfitting</w:t>
-            </w:r>
-            <w:proofErr w:type="spellEnd"/>
-            <w:r>
-              <w:t xml:space="preserve"> and the classifier becomes sensitive to noise points.</w:t>
+              <w:t xml:space="preserve"> is too Small</w:t>
+            </w:r>
+            <w:r>
+              <w:t xml:space="preserve"> – Underfitting and the classifier becomes sensitive to noise points.</w:t>
             </w:r>
           </w:p>
           <w:p>
@@ -20332,23 +20171,7 @@
                 <w:b/>
                 <w:color w:val="E36C0A" w:themeColor="accent6" w:themeShade="BF"/>
               </w:rPr>
-              <w:t xml:space="preserve"> </w:t>
-            </w:r>
-            <w:proofErr w:type="gramStart"/>
-            <w:r>
-              <w:rPr>
-                <w:b/>
-                <w:color w:val="E36C0A" w:themeColor="accent6" w:themeShade="BF"/>
-              </w:rPr>
-              <w:t>is</w:t>
-            </w:r>
-            <w:proofErr w:type="gramEnd"/>
-            <w:r>
-              <w:rPr>
-                <w:b/>
-                <w:color w:val="E36C0A" w:themeColor="accent6" w:themeShade="BF"/>
-              </w:rPr>
-              <w:t xml:space="preserve"> too </w:t>
+              <w:t xml:space="preserve"> is too </w:t>
             </w:r>
             <w:r>
               <w:rPr>
@@ -22129,13 +21952,8 @@
               </m:sSub>
             </m:oMath>
             <w:r>
-              <w:t xml:space="preserve"> – Distance weighting factor for </w:t>
-            </w:r>
-            <w:proofErr w:type="gramStart"/>
-            <w:r>
-              <w:t xml:space="preserve">record </w:t>
-            </w:r>
-            <w:proofErr w:type="gramEnd"/>
+              <w:t xml:space="preserve"> – Distance weighting factor for record </w:t>
+            </w:r>
             <m:oMath>
               <m:r>
                 <w:rPr>
@@ -22483,11 +22301,9 @@
           </w:p>
           <w:p/>
           <w:p>
-            <w:proofErr w:type="gramStart"/>
             <w:r>
               <w:t xml:space="preserve">If </w:t>
             </w:r>
-            <w:proofErr w:type="gramEnd"/>
             <m:oMath>
               <m:sSub>
                 <m:sSubPr>
@@ -22548,13 +22364,8 @@
               </m:r>
             </m:oMath>
             <w:r>
-              <w:t xml:space="preserve"> makes an accurate prediction most of the time.  </w:t>
-            </w:r>
-            <w:proofErr w:type="gramStart"/>
-            <w:r>
-              <w:t xml:space="preserve">If </w:t>
-            </w:r>
-            <w:proofErr w:type="gramEnd"/>
+              <w:t xml:space="preserve"> makes an accurate prediction most of the time.  If </w:t>
+            </w:r>
             <m:oMath>
               <m:sSub>
                 <m:sSubPr>
@@ -22747,13 +22558,8 @@
               </m:r>
             </m:oMath>
             <w:r>
-              <w:t xml:space="preserve"> </w:t>
-            </w:r>
-            <w:proofErr w:type="gramStart"/>
-            <w:r>
-              <w:t xml:space="preserve">given </w:t>
-            </w:r>
-            <w:proofErr w:type="gramEnd"/>
+              <w:t xml:space="preserve"> given </w:t>
+            </w:r>
             <m:oMath>
               <m:r>
                 <w:rPr>
@@ -24658,17 +24464,7 @@
                         <w:rFonts w:ascii="Cambria Math" w:hAnsi="Cambria Math"/>
                         <w:color w:val="7030A0"/>
                       </w:rPr>
-                      <m:t>|C)</m:t>
-                    </m:r>
-                    <m:r>
-                      <m:rPr>
-                        <m:sty m:val="bi"/>
-                      </m:rPr>
-                      <w:rPr>
-                        <w:rFonts w:ascii="Cambria Math" w:hAnsi="Cambria Math"/>
-                        <w:color w:val="7030A0"/>
-                      </w:rPr>
-                      <m:t>⋅P</m:t>
+                      <m:t>|C)⋅P</m:t>
                     </m:r>
                     <m:d>
                       <m:dPr>
@@ -24945,17 +24741,7 @@
                     <w:rFonts w:ascii="Cambria Math" w:hAnsi="Cambria Math"/>
                     <w:color w:val="7030A0"/>
                   </w:rPr>
-                  <m:t>P</m:t>
-                </m:r>
-                <m:r>
-                  <m:rPr>
-                    <m:sty m:val="bi"/>
-                  </m:rPr>
-                  <w:rPr>
-                    <w:rFonts w:ascii="Cambria Math" w:hAnsi="Cambria Math"/>
-                    <w:color w:val="7030A0"/>
-                  </w:rPr>
-                  <m:t>(</m:t>
+                  <m:t>P(</m:t>
                 </m:r>
                 <m:sSub>
                   <m:sSubPr>
@@ -25093,27 +24879,7 @@
                     <w:rFonts w:ascii="Cambria Math" w:hAnsi="Cambria Math"/>
                     <w:color w:val="7030A0"/>
                   </w:rPr>
-                  <m:t>|C)</m:t>
-                </m:r>
-                <m:r>
-                  <m:rPr>
-                    <m:sty m:val="bi"/>
-                  </m:rPr>
-                  <w:rPr>
-                    <w:rFonts w:ascii="Cambria Math" w:hAnsi="Cambria Math"/>
-                    <w:color w:val="7030A0"/>
-                  </w:rPr>
-                  <m:t>=</m:t>
-                </m:r>
-                <m:r>
-                  <m:rPr>
-                    <m:sty m:val="bi"/>
-                  </m:rPr>
-                  <w:rPr>
-                    <w:rFonts w:ascii="Cambria Math" w:hAnsi="Cambria Math"/>
-                    <w:color w:val="7030A0"/>
-                  </w:rPr>
-                  <m:t>P</m:t>
+                  <m:t>|C)=P</m:t>
                 </m:r>
                 <m:d>
                   <m:dPr>
@@ -25338,23 +25104,7 @@
                 <w:b/>
                 <w:color w:val="FF0000"/>
               </w:rPr>
-              <w:t xml:space="preserve">This </w:t>
-            </w:r>
-            <w:proofErr w:type="gramStart"/>
-            <w:r>
-              <w:rPr>
-                <w:b/>
-                <w:color w:val="FF0000"/>
-              </w:rPr>
-              <w:t>equations</w:t>
-            </w:r>
-            <w:proofErr w:type="gramEnd"/>
-            <w:r>
-              <w:rPr>
-                <w:b/>
-                <w:color w:val="FF0000"/>
-              </w:rPr>
-              <w:t xml:space="preserve"> assumes independence among each </w:t>
+              <w:t xml:space="preserve">This equation assumes independence among each </w:t>
             </w:r>
             <m:oMath>
               <m:sSub>
@@ -26147,13 +25897,8 @@
               </m:r>
             </m:oMath>
             <w:r>
-              <w:t xml:space="preserve"> and attribute </w:t>
-            </w:r>
-            <w:proofErr w:type="gramStart"/>
-            <w:r>
-              <w:t xml:space="preserve">value </w:t>
-            </w:r>
-            <w:proofErr w:type="gramEnd"/>
+              <w:t xml:space="preserve"> and attribute value </w:t>
+            </w:r>
             <m:oMath>
               <m:sSub>
                 <m:sSubPr>
@@ -26749,18 +26494,7 @@
                                 <w:color w:val="FF0000"/>
                                 <w:sz w:val="24"/>
                               </w:rPr>
-                              <m:t>-</m:t>
-                            </m:r>
-                            <m:r>
-                              <m:rPr>
-                                <m:sty m:val="bi"/>
-                              </m:rPr>
-                              <w:rPr>
-                                <w:rFonts w:ascii="Cambria Math" w:hAnsi="Cambria Math"/>
-                                <w:color w:val="FF0000"/>
-                                <w:sz w:val="24"/>
-                              </w:rPr>
-                              <m:t>1*</m:t>
+                              <m:t>-1*</m:t>
                             </m:r>
                             <m:d>
                               <m:dPr>
@@ -29213,13 +28947,8 @@
               <w:tab/>
             </w:r>
             <w:r>
-              <w:t xml:space="preserve">User specified “prior probability.” Most important </w:t>
-            </w:r>
-            <w:proofErr w:type="gramStart"/>
-            <w:r>
-              <w:t xml:space="preserve">when </w:t>
-            </w:r>
-            <w:proofErr w:type="gramEnd"/>
+              <w:t xml:space="preserve">User specified “prior probability.” Most important when </w:t>
+            </w:r>
             <m:oMath>
               <m:d>
                 <m:dPr>
@@ -30157,13 +29886,8 @@
               <w:t xml:space="preserve">independent </w:t>
             </w:r>
             <w:r>
-              <w:t xml:space="preserve">classifiers each with an error </w:t>
-            </w:r>
-            <w:proofErr w:type="gramStart"/>
-            <w:r>
-              <w:t xml:space="preserve">rate </w:t>
-            </w:r>
-            <w:proofErr w:type="gramEnd"/>
+              <w:t xml:space="preserve">classifiers each with an error rate </w:t>
+            </w:r>
             <m:oMath>
               <m:r>
                 <m:rPr>
@@ -31005,7 +30729,6 @@
             <w:pPr>
               <w:jc w:val="center"/>
             </w:pPr>
-            <w:proofErr w:type="spellStart"/>
             <w:r>
               <w:rPr>
                 <w:b/>
@@ -31013,7 +30736,6 @@
               </w:rPr>
               <w:t>AdaBoost</w:t>
             </w:r>
-            <w:proofErr w:type="spellEnd"/>
           </w:p>
         </w:tc>
       </w:tr>
@@ -31055,13 +30777,8 @@
               </w:numPr>
             </w:pPr>
             <w:r>
-              <w:t>Consists of a set of base classifiers</w:t>
-            </w:r>
-            <w:proofErr w:type="gramStart"/>
-            <w:r>
-              <w:t xml:space="preserve">: </w:t>
-            </w:r>
-            <w:proofErr w:type="gramEnd"/>
+              <w:t xml:space="preserve">Consists of a set of base classifiers: </w:t>
+            </w:r>
             <m:oMath>
               <m:sSub>
                 <m:sSubPr>
@@ -33498,23 +33215,7 @@
                 <w:b/>
                 <w:color w:val="FF0000"/>
               </w:rPr>
-              <w:t xml:space="preserve">Review the </w:t>
-            </w:r>
-            <w:proofErr w:type="spellStart"/>
-            <w:r>
-              <w:rPr>
-                <w:b/>
-                <w:color w:val="FF0000"/>
-              </w:rPr>
-              <w:t>AdaBoost</w:t>
-            </w:r>
-            <w:proofErr w:type="spellEnd"/>
-            <w:r>
-              <w:rPr>
-                <w:b/>
-                <w:color w:val="FF0000"/>
-              </w:rPr>
-              <w:t xml:space="preserve"> Example from the Lecture Slides to Check Understanding of the Equations and their Usage</w:t>
+              <w:t>Review the AdaBoost Example from the Lecture Slides to Check Understanding of the Equations and their Usage</w:t>
             </w:r>
           </w:p>
         </w:tc>
@@ -34330,19 +34031,7 @@
                         <w:sz w:val="18"/>
                         <w:szCs w:val="16"/>
                       </w:rPr>
-                      <m:t>T</m:t>
-                    </m:r>
-                    <m:r>
-                      <m:rPr>
-                        <m:sty m:val="bi"/>
-                      </m:rPr>
-                      <w:rPr>
-                        <w:rFonts w:ascii="Cambria Math" w:hAnsi="Cambria Math"/>
-                        <w:color w:val="7030A0"/>
-                        <w:sz w:val="18"/>
-                        <w:szCs w:val="16"/>
-                      </w:rPr>
-                      <m:t>N</m:t>
+                      <m:t>TN</m:t>
                     </m:r>
                   </m:num>
                   <m:den>
@@ -34356,43 +34045,7 @@
                         <w:sz w:val="18"/>
                         <w:szCs w:val="16"/>
                       </w:rPr>
-                      <m:t>F</m:t>
-                    </m:r>
-                    <m:r>
-                      <m:rPr>
-                        <m:sty m:val="bi"/>
-                      </m:rPr>
-                      <w:rPr>
-                        <w:rFonts w:ascii="Cambria Math" w:hAnsi="Cambria Math"/>
-                        <w:color w:val="7030A0"/>
-                        <w:sz w:val="18"/>
-                        <w:szCs w:val="16"/>
-                      </w:rPr>
-                      <m:t>P+</m:t>
-                    </m:r>
-                    <m:r>
-                      <m:rPr>
-                        <m:sty m:val="bi"/>
-                      </m:rPr>
-                      <w:rPr>
-                        <w:rFonts w:ascii="Cambria Math" w:hAnsi="Cambria Math"/>
-                        <w:color w:val="7030A0"/>
-                        <w:sz w:val="18"/>
-                        <w:szCs w:val="16"/>
-                      </w:rPr>
-                      <m:t>T</m:t>
-                    </m:r>
-                    <m:r>
-                      <m:rPr>
-                        <m:sty m:val="bi"/>
-                      </m:rPr>
-                      <w:rPr>
-                        <w:rFonts w:ascii="Cambria Math" w:hAnsi="Cambria Math"/>
-                        <w:color w:val="7030A0"/>
-                        <w:sz w:val="18"/>
-                        <w:szCs w:val="16"/>
-                      </w:rPr>
-                      <m:t>N</m:t>
+                      <m:t>FP+TN</m:t>
                     </m:r>
                   </m:den>
                 </m:f>
@@ -34620,13 +34273,8 @@
               </m:sSub>
             </m:oMath>
             <w:r>
-              <w:t xml:space="preserve"> </w:t>
-            </w:r>
-            <w:proofErr w:type="gramStart"/>
-            <w:r>
-              <w:t xml:space="preserve">and </w:t>
-            </w:r>
-            <w:proofErr w:type="gramEnd"/>
+              <w:t xml:space="preserve"> and </w:t>
+            </w:r>
             <m:oMath>
               <m:sSub>
                 <m:sSubPr>
@@ -34685,7 +34333,6 @@
             <w:r>
               <w:t xml:space="preserve"> (</w:t>
             </w:r>
-            <w:bookmarkStart w:id="0" w:name="_GoBack"/>
             <m:oMath>
               <m:sSub>
                 <m:sSubPr>
@@ -34732,25 +34379,7 @@
                 <w:color w:val="00B050"/>
                 <w:szCs w:val="16"/>
               </w:rPr>
-              <w:t xml:space="preserve"> </w:t>
-            </w:r>
-            <w:proofErr w:type="gramStart"/>
-            <w:r>
-              <w:rPr>
-                <w:b/>
-                <w:color w:val="00B050"/>
-                <w:szCs w:val="16"/>
-              </w:rPr>
-              <w:t>better</w:t>
-            </w:r>
-            <w:proofErr w:type="gramEnd"/>
-            <w:r>
-              <w:rPr>
-                <w:b/>
-                <w:color w:val="00B050"/>
-                <w:szCs w:val="16"/>
-              </w:rPr>
-              <w:t xml:space="preserve"> for small false positive</w:t>
+              <w:t xml:space="preserve"> better for small false positive</w:t>
             </w:r>
             <w:r>
               <w:rPr>
@@ -34824,7 +34453,6 @@
               </w:rPr>
               <w:t xml:space="preserve"> rates</w:t>
             </w:r>
-            <w:bookmarkEnd w:id="0"/>
             <w:r>
               <w:t>).</w:t>
             </w:r>
@@ -34991,43 +34619,25 @@
             <w:vAlign w:val="center"/>
           </w:tcPr>
           <w:p>
-            <w:proofErr w:type="spellStart"/>
             <w:r>
               <w:rPr>
                 <w:b/>
                 <w:color w:val="0000FF"/>
               </w:rPr>
-              <w:t>Intercluster</w:t>
-            </w:r>
-            <w:proofErr w:type="spellEnd"/>
+              <w:t>Intercluster distance</w:t>
+            </w:r>
+            <w:r>
+              <w:t xml:space="preserve"> – Distance between objects in two different clusters.</w:t>
+            </w:r>
+          </w:p>
+          <w:p/>
+          <w:p>
             <w:r>
               <w:rPr>
                 <w:b/>
                 <w:color w:val="0000FF"/>
               </w:rPr>
-              <w:t xml:space="preserve"> distance</w:t>
-            </w:r>
-            <w:r>
-              <w:t xml:space="preserve"> – Distance between objects in two different clusters.</w:t>
-            </w:r>
-          </w:p>
-          <w:p/>
-          <w:p>
-            <w:proofErr w:type="spellStart"/>
-            <w:r>
-              <w:rPr>
-                <w:b/>
-                <w:color w:val="0000FF"/>
-              </w:rPr>
-              <w:t>Intracluster</w:t>
-            </w:r>
-            <w:proofErr w:type="spellEnd"/>
-            <w:r>
-              <w:rPr>
-                <w:b/>
-                <w:color w:val="0000FF"/>
-              </w:rPr>
-              <w:t xml:space="preserve"> distance </w:t>
+              <w:t xml:space="preserve">Intracluster distance </w:t>
             </w:r>
             <w:r>
               <w:t>– Distance between objects within the same cluster.</w:t>
@@ -35086,7 +34696,6 @@
             <w:r>
               <w:t>.  (</w:t>
             </w:r>
-            <w:proofErr w:type="spellStart"/>
             <w:r>
               <w:rPr>
                 <w:b/>
@@ -35094,7 +34703,6 @@
               </w:rPr>
               <w:t>Unnested</w:t>
             </w:r>
-            <w:proofErr w:type="spellEnd"/>
             <w:r>
               <w:t>)</w:t>
             </w:r>
@@ -35391,7 +34999,6 @@
             </w:r>
           </w:p>
           <w:p>
-            <w:proofErr w:type="spellStart"/>
             <w:r>
               <w:rPr>
                 <w:b/>
@@ -35399,7 +35006,6 @@
               </w:rPr>
               <w:t>Medoid</w:t>
             </w:r>
-            <w:proofErr w:type="spellEnd"/>
             <w:r>
               <w:t xml:space="preserve"> – Most representative point in the cluster.</w:t>
             </w:r>
@@ -35918,7 +35524,6 @@
               </w:rPr>
               <w:tab/>
             </w:r>
-            <w:proofErr w:type="spellStart"/>
             <w:r>
               <w:rPr>
                 <w:rFonts w:ascii="Courier New" w:hAnsi="Courier New" w:cs="Courier New"/>
@@ -35928,7 +35533,6 @@
               </w:rPr>
               <w:t>Recompute</w:t>
             </w:r>
-            <w:proofErr w:type="spellEnd"/>
             <w:r>
               <w:rPr>
                 <w:rFonts w:ascii="Courier New" w:hAnsi="Courier New" w:cs="Courier New"/>
@@ -38642,7 +38246,7 @@
       <w:rPr>
         <w:noProof/>
       </w:rPr>
-      <w:t>8</w:t>
+      <w:t>5</w:t>
     </w:r>
     <w:r>
       <w:rPr>
@@ -43813,6 +43417,7 @@
   <w:style w:type="character" w:default="1" w:styleId="DefaultParagraphFont">
     <w:name w:val="Default Paragraph Font"/>
     <w:uiPriority w:val="1"/>
+    <w:semiHidden/>
     <w:unhideWhenUsed/>
   </w:style>
   <w:style w:type="table" w:default="1" w:styleId="TableNormal">
@@ -44181,6 +43786,7 @@
   <w:style w:type="character" w:default="1" w:styleId="DefaultParagraphFont">
     <w:name w:val="Default Paragraph Font"/>
     <w:uiPriority w:val="1"/>
+    <w:semiHidden/>
     <w:unhideWhenUsed/>
   </w:style>
   <w:style w:type="table" w:default="1" w:styleId="TableNormal">
@@ -44651,7 +44257,7 @@
 </file>
 
 <file path=customXml/itemProps1.xml><?xml version="1.0" encoding="utf-8"?>
-<ds:datastoreItem xmlns:ds="http://schemas.openxmlformats.org/officeDocument/2006/customXml" ds:itemID="{93A1A90C-44B1-4C40-A831-E508E02831E3}">
+<ds:datastoreItem xmlns:ds="http://schemas.openxmlformats.org/officeDocument/2006/customXml" ds:itemID="{9DC98116-A1AE-4B80-AD09-B201DA225687}">
   <ds:schemaRefs>
     <ds:schemaRef ds:uri="http://schemas.openxmlformats.org/officeDocument/2006/bibliography"/>
   </ds:schemaRefs>

</xml_diff>